<commit_message>
Agrega proposito a RSAC_PGC
</commit_message>
<xml_diff>
--- a/Desarrollo/RSAC/Documentos/RSAC_PGC.docx
+++ b/Desarrollo/RSAC/Documentos/RSAC_PGC.docx
@@ -22,13 +22,13 @@
         </w:rPr>
       </w:sdtEndPr>
       <w:sdtContent>
-        <w:bookmarkStart w:id="0" w:name="_Toc391325453" w:displacedByCustomXml="prev"/>
+        <w:bookmarkStart w:id="0" w:name="_Toc391715346" w:displacedByCustomXml="prev"/>
         <w:bookmarkEnd w:id="0" w:displacedByCustomXml="prev"/>
-        <w:bookmarkStart w:id="1" w:name="_Toc391714464" w:displacedByCustomXml="prev"/>
+        <w:bookmarkStart w:id="1" w:name="_Toc391714504" w:displacedByCustomXml="prev"/>
         <w:bookmarkEnd w:id="1" w:displacedByCustomXml="prev"/>
-        <w:bookmarkStart w:id="2" w:name="_Toc391714504" w:displacedByCustomXml="prev"/>
+        <w:bookmarkStart w:id="2" w:name="_Toc391714464" w:displacedByCustomXml="prev"/>
         <w:bookmarkEnd w:id="2" w:displacedByCustomXml="prev"/>
-        <w:bookmarkStart w:id="3" w:name="_Toc391715346" w:displacedByCustomXml="prev"/>
+        <w:bookmarkStart w:id="3" w:name="_Toc391325453" w:displacedByCustomXml="prev"/>
         <w:bookmarkEnd w:id="3" w:displacedByCustomXml="prev"/>
         <w:p>
           <w:pPr>
@@ -1850,8 +1850,6 @@
                   </w:rPr>
                   <w:t>4</w:t>
                 </w:r>
-                <w:bookmarkStart w:id="4" w:name="_GoBack"/>
-                <w:bookmarkEnd w:id="4"/>
                 <w:r>
                   <w:rPr>
                     <w:sz w:val="22"/>
@@ -2828,7 +2826,7 @@
                   <w:pStyle w:val="TableContents"/>
                   <w:jc w:val="center"/>
                   <w:rPr>
-                    <w:rFonts w:ascii="Arial" w:hAnsi="Arial" w:cs="Arial" w:hint="eastAsia"/>
+                    <w:rFonts w:ascii="Arial" w:hAnsi="Arial" w:cs="Arial"/>
                     <w:sz w:val="22"/>
                     <w:szCs w:val="22"/>
                   </w:rPr>
@@ -4044,14 +4042,14 @@
           <w:lang w:val="es-ES_tradnl"/>
         </w:rPr>
       </w:pPr>
-      <w:bookmarkStart w:id="5" w:name="_Toc511388958"/>
+      <w:bookmarkStart w:id="4" w:name="_Toc511388958"/>
       <w:r>
         <w:rPr>
           <w:b/>
         </w:rPr>
         <w:t>Introducción</w:t>
       </w:r>
-      <w:bookmarkEnd w:id="5"/>
+      <w:bookmarkEnd w:id="4"/>
     </w:p>
     <w:p>
       <w:pPr>
@@ -4076,14 +4074,144 @@
           <w:lang w:val="es-ES_tradnl"/>
         </w:rPr>
       </w:pPr>
-      <w:bookmarkStart w:id="6" w:name="_Toc511388959"/>
+      <w:bookmarkStart w:id="5" w:name="_Toc511388959"/>
       <w:r>
         <w:rPr>
           <w:b/>
         </w:rPr>
         <w:t>Propósito</w:t>
       </w:r>
+      <w:bookmarkEnd w:id="5"/>
+    </w:p>
+    <w:p>
+      <w:pPr>
+        <w:ind w:left="708"/>
+        <w:rPr>
+          <w:lang w:val="es-ES_tradnl"/>
+        </w:rPr>
+      </w:pPr>
+      <w:r>
+        <w:rPr>
+          <w:lang w:val="es-ES_tradnl"/>
+        </w:rPr>
+        <w:t xml:space="preserve">Por medio de la </w:t>
+      </w:r>
+      <w:r>
+        <w:rPr>
+          <w:lang w:val="es-ES_tradnl"/>
+        </w:rPr>
+        <w:t>gestión</w:t>
+      </w:r>
+      <w:r>
+        <w:rPr>
+          <w:lang w:val="es-ES_tradnl"/>
+        </w:rPr>
+        <w:t xml:space="preserve"> de la </w:t>
+      </w:r>
+      <w:r>
+        <w:rPr>
+          <w:lang w:val="es-ES_tradnl"/>
+        </w:rPr>
+        <w:t>configuración</w:t>
+      </w:r>
+      <w:r>
+        <w:rPr>
+          <w:lang w:val="es-ES_tradnl"/>
+        </w:rPr>
+        <w:t xml:space="preserve"> se </w:t>
+      </w:r>
+      <w:r>
+        <w:rPr>
+          <w:lang w:val="es-ES_tradnl"/>
+        </w:rPr>
+        <w:t>tendrá</w:t>
+      </w:r>
+      <w:r>
+        <w:rPr>
+          <w:lang w:val="es-ES_tradnl"/>
+        </w:rPr>
+        <w:t xml:space="preserve"> un mayor control e </w:t>
+      </w:r>
+      <w:r>
+        <w:rPr>
+          <w:lang w:val="es-ES_tradnl"/>
+        </w:rPr>
+        <w:t>identificación</w:t>
+      </w:r>
+      <w:r>
+        <w:rPr>
+          <w:lang w:val="es-ES_tradnl"/>
+        </w:rPr>
+        <w:t xml:space="preserve"> de </w:t>
+      </w:r>
+      <w:bookmarkStart w:id="6" w:name="_GoBack"/>
       <w:bookmarkEnd w:id="6"/>
+      <w:r>
+        <w:rPr>
+          <w:lang w:val="es-ES_tradnl"/>
+        </w:rPr>
+        <w:t xml:space="preserve">los </w:t>
+      </w:r>
+      <w:r>
+        <w:rPr>
+          <w:lang w:val="es-ES_tradnl"/>
+        </w:rPr>
+        <w:t>ítems</w:t>
+      </w:r>
+      <w:r>
+        <w:rPr>
+          <w:lang w:val="es-ES_tradnl"/>
+        </w:rPr>
+        <w:t xml:space="preserve"> del proyecto de software, </w:t>
+      </w:r>
+      <w:r>
+        <w:rPr>
+          <w:lang w:val="es-ES_tradnl"/>
+        </w:rPr>
+        <w:t>así</w:t>
+      </w:r>
+      <w:r>
+        <w:rPr>
+          <w:lang w:val="es-ES_tradnl"/>
+        </w:rPr>
+        <w:t xml:space="preserve"> como un manejo de los cambios que se hagan en estos, al igual que en el software que se </w:t>
+      </w:r>
+      <w:r>
+        <w:rPr>
+          <w:lang w:val="es-ES_tradnl"/>
+        </w:rPr>
+        <w:t>está</w:t>
+      </w:r>
+      <w:r>
+        <w:rPr>
+          <w:lang w:val="es-ES_tradnl"/>
+        </w:rPr>
+        <w:t xml:space="preserve"> desarrollando. Tambien con esto se busca que los cambios que se puedan hacer en el proyecto en general </w:t>
+      </w:r>
+      <w:r>
+        <w:rPr>
+          <w:lang w:val="es-ES_tradnl"/>
+        </w:rPr>
+        <w:t>estén</w:t>
+      </w:r>
+      <w:r>
+        <w:rPr>
+          <w:lang w:val="es-ES_tradnl"/>
+        </w:rPr>
+        <w:t xml:space="preserve"> debidamente documentados y sigan un proceso </w:t>
+      </w:r>
+      <w:r>
+        <w:rPr>
+          <w:lang w:val="es-ES_tradnl"/>
+        </w:rPr>
+        <w:t>estándar</w:t>
+      </w:r>
+      <w:r>
+        <w:rPr>
+          <w:lang w:val="es-ES_tradnl"/>
+        </w:rPr>
+        <w:t xml:space="preserve"> para cualquier tipo de cambio que se desee realizar.</w:t>
+      </w:r>
     </w:p>
     <w:p>
       <w:pPr>
@@ -4186,55 +4314,7 @@
         <w:rPr>
           <w:lang w:val="es-ES_tradnl"/>
         </w:rPr>
-        <w:t xml:space="preserve">Se deben de tener en cuenta los siguientes puntos en cuanto a </w:t>
-      </w:r>
-      <w:r>
-        <w:rPr>
-          <w:lang w:val="es-ES_tradnl"/>
-        </w:rPr>
-        <w:t>cómo</w:t>
-      </w:r>
-      <w:r>
-        <w:rPr>
-          <w:lang w:val="es-ES_tradnl"/>
-        </w:rPr>
-        <w:t xml:space="preserve"> se realizar</w:t>
-      </w:r>
-      <w:r>
-        <w:rPr>
-          <w:lang w:val="es-ES_tradnl"/>
-        </w:rPr>
-        <w:t>á</w:t>
-      </w:r>
-      <w:r>
-        <w:rPr>
-          <w:lang w:val="es-ES_tradnl"/>
-        </w:rPr>
-        <w:t xml:space="preserve"> el plan de </w:t>
-      </w:r>
-      <w:r>
-        <w:rPr>
-          <w:lang w:val="es-ES_tradnl"/>
-        </w:rPr>
-        <w:t>gestión</w:t>
-      </w:r>
-      <w:r>
-        <w:rPr>
-          <w:lang w:val="es-ES_tradnl"/>
-        </w:rPr>
-        <w:t xml:space="preserve"> de la </w:t>
-      </w:r>
-      <w:r>
-        <w:rPr>
-          <w:lang w:val="es-ES_tradnl"/>
-        </w:rPr>
-        <w:t>configuración</w:t>
-      </w:r>
-      <w:r>
-        <w:rPr>
-          <w:lang w:val="es-ES_tradnl"/>
-        </w:rPr>
-        <w:t>.</w:t>
+        <w:t>Se deben de tener en cuenta los siguientes puntos en cuanto a cómo se realizará el plan de gestión de la configuración.</w:t>
       </w:r>
     </w:p>
     <w:p>
@@ -4261,55 +4341,7 @@
         <w:rPr>
           <w:lang w:val="es-ES_tradnl"/>
         </w:rPr>
-        <w:t xml:space="preserve">Al ser un proyecto con un tiempo de </w:t>
-      </w:r>
-      <w:r>
-        <w:rPr>
-          <w:lang w:val="es-ES_tradnl"/>
-        </w:rPr>
-        <w:t>duración</w:t>
-      </w:r>
-      <w:r>
-        <w:rPr>
-          <w:lang w:val="es-ES_tradnl"/>
-        </w:rPr>
-        <w:t xml:space="preserve"> limitado, se deben de tener bien definidos los procesos de cambios para que se puedan tener respuestas </w:t>
-      </w:r>
-      <w:r>
-        <w:rPr>
-          <w:lang w:val="es-ES_tradnl"/>
-        </w:rPr>
-        <w:t>rápidas</w:t>
-      </w:r>
-      <w:r>
-        <w:rPr>
-          <w:lang w:val="es-ES_tradnl"/>
-        </w:rPr>
-        <w:t xml:space="preserve"> ante situaciones que requieran de </w:t>
-      </w:r>
-      <w:r>
-        <w:rPr>
-          <w:lang w:val="es-ES_tradnl"/>
-        </w:rPr>
-        <w:t>algún</w:t>
-      </w:r>
-      <w:r>
-        <w:rPr>
-          <w:lang w:val="es-ES_tradnl"/>
-        </w:rPr>
-        <w:t xml:space="preserve"> cambio </w:t>
-      </w:r>
-      <w:r>
-        <w:rPr>
-          <w:lang w:val="es-ES_tradnl"/>
-        </w:rPr>
-        <w:t>crítico</w:t>
-      </w:r>
-      <w:r>
-        <w:rPr>
-          <w:lang w:val="es-ES_tradnl"/>
-        </w:rPr>
-        <w:t>.</w:t>
+        <w:t>Al ser un proyecto con un tiempo de duración limitado, se deben de tener bien definidos los procesos de cambios para que se puedan tener respuestas rápidas ante situaciones que requieran de algún cambio crítico.</w:t>
       </w:r>
     </w:p>
     <w:p>
@@ -4328,73 +4360,7 @@
         <w:rPr>
           <w:lang w:val="es-ES_tradnl"/>
         </w:rPr>
-        <w:t xml:space="preserve">El modelo de desarrollo que RSAC </w:t>
-      </w:r>
-      <w:r>
-        <w:rPr>
-          <w:lang w:val="es-ES_tradnl"/>
-        </w:rPr>
-        <w:t>usará</w:t>
-      </w:r>
-      <w:r>
-        <w:rPr>
-          <w:lang w:val="es-ES_tradnl"/>
-        </w:rPr>
-        <w:t xml:space="preserve"> </w:t>
-      </w:r>
-      <w:r>
-        <w:rPr>
-          <w:lang w:val="es-ES_tradnl"/>
-        </w:rPr>
-        <w:t>será</w:t>
-      </w:r>
-      <w:r>
-        <w:rPr>
-          <w:lang w:val="es-ES_tradnl"/>
-        </w:rPr>
-        <w:t xml:space="preserve"> el de desarrollo incremental, por lo que resulta de suma importancia tener bien definido los cambios de cada </w:t>
-      </w:r>
-      <w:r>
-        <w:rPr>
-          <w:lang w:val="es-ES_tradnl"/>
-        </w:rPr>
-        <w:t>iteración</w:t>
-      </w:r>
-      <w:r>
-        <w:rPr>
-          <w:lang w:val="es-ES_tradnl"/>
-        </w:rPr>
-        <w:t xml:space="preserve">, </w:t>
-      </w:r>
-      <w:r>
-        <w:rPr>
-          <w:lang w:val="es-ES_tradnl"/>
-        </w:rPr>
-        <w:t>así</w:t>
-      </w:r>
-      <w:r>
-        <w:rPr>
-          <w:lang w:val="es-ES_tradnl"/>
-        </w:rPr>
-        <w:t xml:space="preserve"> como las fases y los productos generados en cada fase los cuales </w:t>
-      </w:r>
-      <w:r>
-        <w:rPr>
-          <w:lang w:val="es-ES_tradnl"/>
-        </w:rPr>
-        <w:t>serán</w:t>
-      </w:r>
-      <w:r>
-        <w:rPr>
-          <w:lang w:val="es-ES_tradnl"/>
-        </w:rPr>
-        <w:t xml:space="preserve"> revisados y aprobados</w:t>
-      </w:r>
-      <w:r>
-        <w:rPr>
-          <w:lang w:val="es-ES_tradnl"/>
-        </w:rPr>
-        <w:t>.</w:t>
+        <w:t>El modelo de desarrollo que RSAC usará será el de desarrollo incremental, por lo que resulta de suma importancia tener bien definido los cambios de cada iteración, así como las fases y los productos generados en cada fase los cuales serán revisados y aprobados.</w:t>
       </w:r>
     </w:p>
     <w:p>
@@ -4413,79 +4379,7 @@
         <w:rPr>
           <w:lang w:val="es-ES_tradnl"/>
         </w:rPr>
-        <w:t xml:space="preserve">Los </w:t>
-      </w:r>
-      <w:r>
-        <w:rPr>
-          <w:lang w:val="es-ES_tradnl"/>
-        </w:rPr>
-        <w:t>ítems</w:t>
-      </w:r>
-      <w:r>
-        <w:rPr>
-          <w:lang w:val="es-ES_tradnl"/>
-        </w:rPr>
-        <w:t xml:space="preserve"> de </w:t>
-      </w:r>
-      <w:r>
-        <w:rPr>
-          <w:lang w:val="es-ES_tradnl"/>
-        </w:rPr>
-        <w:t>configuración</w:t>
-      </w:r>
-      <w:r>
-        <w:rPr>
-          <w:lang w:val="es-ES_tradnl"/>
-        </w:rPr>
-        <w:t xml:space="preserve"> </w:t>
-      </w:r>
-      <w:r>
-        <w:rPr>
-          <w:lang w:val="es-ES_tradnl"/>
-        </w:rPr>
-        <w:t>serán</w:t>
-      </w:r>
-      <w:r>
-        <w:rPr>
-          <w:lang w:val="es-ES_tradnl"/>
-        </w:rPr>
-        <w:t xml:space="preserve"> definidos en base a los entregables para los proyectos que se realicen en el periodo de tiempo </w:t>
-      </w:r>
-      <w:r>
-        <w:rPr>
-          <w:lang w:val="es-ES_tradnl"/>
-        </w:rPr>
-        <w:t>definido</w:t>
-      </w:r>
-      <w:r>
-        <w:rPr>
-          <w:lang w:val="es-ES_tradnl"/>
-        </w:rPr>
-        <w:t xml:space="preserve"> por el cliente, por lo que </w:t>
-      </w:r>
-      <w:r>
-        <w:rPr>
-          <w:lang w:val="es-ES_tradnl"/>
-        </w:rPr>
-        <w:t>serán</w:t>
-      </w:r>
-      <w:r>
-        <w:rPr>
-          <w:lang w:val="es-ES_tradnl"/>
-        </w:rPr>
-        <w:t xml:space="preserve"> de responsabilidad del gestor de la </w:t>
-      </w:r>
-      <w:r>
-        <w:rPr>
-          <w:lang w:val="es-ES_tradnl"/>
-        </w:rPr>
-        <w:t>configuración</w:t>
-      </w:r>
-      <w:r>
-        <w:rPr>
-          <w:lang w:val="es-ES_tradnl"/>
-        </w:rPr>
-        <w:t>, apoyado por los integrantes que conforman el grupo de trabajo.</w:t>
+        <w:t>Los ítems de configuración serán definidos en base a los entregables para los proyectos que se realicen en el periodo de tiempo definido por el cliente, por lo que serán de responsabilidad del gestor de la configuración, apoyado por los integrantes que conforman el grupo de trabajo.</w:t>
       </w:r>
     </w:p>
     <w:p>
@@ -4687,7 +4581,7 @@
               </w14:shadow>
               <w14:numForm w14:val="oldStyle"/>
             </w:rPr>
-            <w:t>17</w:t>
+            <w:t>2</w:t>
           </w:r>
           <w:r>
             <w:rPr>
@@ -11770,7 +11664,7 @@
 </file>
 
 <file path=customXml/itemProps2.xml><?xml version="1.0" encoding="utf-8"?>
-<ds:datastoreItem xmlns:ds="http://schemas.openxmlformats.org/officeDocument/2006/customXml" ds:itemID="{E257D6C6-9676-4B5E-94D8-9F101FFC5DEC}">
+<ds:datastoreItem xmlns:ds="http://schemas.openxmlformats.org/officeDocument/2006/customXml" ds:itemID="{B0773D81-B9D8-42EB-9421-06EF60B8A620}">
   <ds:schemaRefs>
     <ds:schemaRef ds:uri="http://schemas.openxmlformats.org/officeDocument/2006/bibliography"/>
   </ds:schemaRefs>

</xml_diff>

<commit_message>
une cambios de Cristina a RSAC_PGC
</commit_message>
<xml_diff>
--- a/Desarrollo/RSAC/Documentos/RSAC_PGC.docx
+++ b/Desarrollo/RSAC/Documentos/RSAC_PGC.docx
@@ -50,12 +50,12 @@
             <w:rPr>
               <w:rFonts w:ascii="NewsGotT" w:hAnsi="NewsGotT"/>
               <w:noProof/>
-              <w:lang w:val="es-PE" w:eastAsia="es-PE"/>
+              <w:lang w:val="es-ES_tradnl" w:eastAsia="es-ES_tradnl"/>
             </w:rPr>
             <mc:AlternateContent>
               <mc:Choice Requires="wps">
                 <w:drawing>
-                  <wp:anchor distT="0" distB="0" distL="114300" distR="114300" simplePos="0" relativeHeight="251649536" behindDoc="1" locked="0" layoutInCell="1" allowOverlap="1" wp14:anchorId="21E4F1B1" wp14:editId="6718D097">
+                  <wp:anchor distT="0" distB="0" distL="114300" distR="114300" simplePos="0" relativeHeight="251649536" behindDoc="1" locked="0" layoutInCell="1" allowOverlap="1" wp14:anchorId="34B9810D" wp14:editId="4B989FE5">
                     <wp:simplePos x="0" y="0"/>
                     <wp:positionH relativeFrom="margin">
                       <wp:align>center</wp:align>
@@ -127,9 +127,9 @@
                   </wp:anchor>
                 </w:drawing>
               </mc:Choice>
-              <mc:Fallback>
+              <mc:Fallback xmlns:mo="http://schemas.microsoft.com/office/mac/office/2008/main" xmlns:mv="urn:schemas-microsoft-com:mac:vml">
                 <w:pict>
-                  <v:rect w14:anchorId="21E4F1B1" id="4 Rectángulo" o:spid="_x0000_s1026" style="position:absolute;left:0;text-align:left;margin-left:0;margin-top:-42.3pt;width:549.8pt;height:732pt;z-index:-251666944;visibility:visible;mso-wrap-style:square;mso-width-percent:0;mso-height-percent:0;mso-wrap-distance-left:9pt;mso-wrap-distance-top:0;mso-wrap-distance-right:9pt;mso-wrap-distance-bottom:0;mso-position-horizontal:center;mso-position-horizontal-relative:margin;mso-position-vertical:absolute;mso-position-vertical-relative:text;mso-width-percent:0;mso-height-percent:0;mso-width-relative:margin;mso-height-relative:margin;v-text-anchor:middle" o:gfxdata="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" fillcolor="white [3201]" strokecolor="#1f497d [3215]" strokeweight="2pt">
+                  <v:rect w14:anchorId="34B9810D" id="_x0034__x0020_Rect_x00e1_ngulo" o:spid="_x0000_s1026" style="position:absolute;left:0;text-align:left;margin-left:0;margin-top:-42.25pt;width:549.8pt;height:732pt;z-index:-251666944;visibility:visible;mso-wrap-style:square;mso-width-percent:0;mso-height-percent:0;mso-wrap-distance-left:9pt;mso-wrap-distance-top:0;mso-wrap-distance-right:9pt;mso-wrap-distance-bottom:0;mso-position-horizontal:center;mso-position-horizontal-relative:margin;mso-position-vertical:absolute;mso-position-vertical-relative:text;mso-width-percent:0;mso-height-percent:0;mso-width-relative:margin;mso-height-relative:margin;v-text-anchor:middle" o:gfxdata="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" fillcolor="white [3201]" strokecolor="#1f497d [3215]" strokeweight="2pt">
                     <v:textbox>
                       <w:txbxContent>
                         <w:p>
@@ -149,12 +149,12 @@
             <w:rPr>
               <w:rFonts w:ascii="NewsGotT" w:hAnsi="NewsGotT"/>
               <w:noProof/>
-              <w:lang w:val="es-PE" w:eastAsia="es-PE"/>
+              <w:lang w:val="es-ES_tradnl" w:eastAsia="es-ES_tradnl"/>
             </w:rPr>
             <mc:AlternateContent>
               <mc:Choice Requires="wps">
                 <w:drawing>
-                  <wp:anchor distT="0" distB="0" distL="114300" distR="114300" simplePos="0" relativeHeight="251648512" behindDoc="1" locked="0" layoutInCell="1" allowOverlap="1" wp14:anchorId="3E072106" wp14:editId="328AB9CC">
+                  <wp:anchor distT="0" distB="0" distL="114300" distR="114300" simplePos="0" relativeHeight="251648512" behindDoc="1" locked="0" layoutInCell="1" allowOverlap="1" wp14:anchorId="393AFBAB" wp14:editId="26D5A30B">
                     <wp:simplePos x="0" y="0"/>
                     <wp:positionH relativeFrom="column">
                       <wp:posOffset>-1092010</wp:posOffset>
@@ -217,7 +217,7 @@
                   </wp:anchor>
                 </w:drawing>
               </mc:Choice>
-              <mc:Fallback>
+              <mc:Fallback xmlns:mo="http://schemas.microsoft.com/office/mac/office/2008/main" xmlns:mv="urn:schemas-microsoft-com:mac:vml">
                 <w:pict>
                   <v:rect w14:anchorId="12366E7F" id="3 Rectángulo" o:spid="_x0000_s1026" style="position:absolute;margin-left:-86pt;margin-top:-70.85pt;width:614.35pt;height:11in;z-index:-251667968;visibility:visible;mso-wrap-style:square;mso-width-percent:0;mso-wrap-distance-left:9pt;mso-wrap-distance-top:0;mso-wrap-distance-right:9pt;mso-wrap-distance-bottom:0;mso-position-horizontal:absolute;mso-position-horizontal-relative:text;mso-position-vertical:absolute;mso-position-vertical-relative:text;mso-width-percent:0;mso-width-relative:margin;v-text-anchor:middle" o:gfxdata="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" fillcolor="#1f497d [3215]" stroked="f" strokeweight="2pt"/>
                 </w:pict>
@@ -312,9 +312,10 @@
           <w:r>
             <w:rPr>
               <w:noProof/>
+              <w:lang w:val="es-ES_tradnl" w:eastAsia="es-ES_tradnl"/>
             </w:rPr>
             <w:drawing>
-              <wp:anchor distT="0" distB="0" distL="114300" distR="114300" simplePos="0" relativeHeight="251665408" behindDoc="1" locked="0" layoutInCell="1" allowOverlap="1" wp14:anchorId="1A66A930">
+              <wp:anchor distT="0" distB="0" distL="114300" distR="114300" simplePos="0" relativeHeight="251665408" behindDoc="1" locked="0" layoutInCell="1" allowOverlap="1" wp14:anchorId="6CDCA141" wp14:editId="672326A8">
                 <wp:simplePos x="0" y="0"/>
                 <wp:positionH relativeFrom="margin">
                   <wp:posOffset>2144693</wp:posOffset>
@@ -470,12 +471,12 @@
             <w:rPr>
               <w:rFonts w:ascii="NewsGotT" w:hAnsi="NewsGotT"/>
               <w:noProof/>
-              <w:lang w:val="es-PE" w:eastAsia="es-PE"/>
+              <w:lang w:val="es-ES_tradnl" w:eastAsia="es-ES_tradnl"/>
             </w:rPr>
             <mc:AlternateContent>
               <mc:Choice Requires="wps">
                 <w:drawing>
-                  <wp:anchor distT="0" distB="0" distL="114300" distR="114300" simplePos="0" relativeHeight="251647488" behindDoc="0" locked="0" layoutInCell="0" allowOverlap="1" wp14:anchorId="2FDC5BFB" wp14:editId="33C175EA">
+                  <wp:anchor distT="0" distB="0" distL="114300" distR="114300" simplePos="0" relativeHeight="251647488" behindDoc="0" locked="0" layoutInCell="0" allowOverlap="1" wp14:anchorId="4A8EF889" wp14:editId="69E1831F">
                     <wp:simplePos x="0" y="0"/>
                     <wp:positionH relativeFrom="margin">
                       <wp:align>center</wp:align>
@@ -570,14 +571,14 @@
                   </wp:anchor>
                 </w:drawing>
               </mc:Choice>
-              <mc:Fallback>
+              <mc:Fallback xmlns:mo="http://schemas.microsoft.com/office/mac/office/2008/main" xmlns:mv="urn:schemas-microsoft-com:mac:vml">
                 <w:pict>
-                  <v:rect w14:anchorId="2FDC5BFB" id="Rectángulo 16" o:spid="_x0000_s1027" style="position:absolute;margin-left:0;margin-top:340.95pt;width:548.45pt;height:59.85pt;z-index:251647488;visibility:visible;mso-wrap-style:square;mso-width-percent:0;mso-height-percent:0;mso-wrap-distance-left:9pt;mso-wrap-distance-top:0;mso-wrap-distance-right:9pt;mso-wrap-distance-bottom:0;mso-position-horizontal:center;mso-position-horizontal-relative:margin;mso-position-vertical:absolute;mso-position-vertical-relative:page;mso-width-percent:0;mso-height-percent:0;mso-width-relative:page;mso-height-relative:page;v-text-anchor:middle" o:gfxdata="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" o:allowincell="f" fillcolor="#272727 [2749]" stroked="f" strokeweight="1pt">
+                  <v:rect w14:anchorId="4A8EF889" id="Rect_x00e1_ngulo_x0020_16" o:spid="_x0000_s1027" style="position:absolute;margin-left:0;margin-top:340.95pt;width:548.45pt;height:59.85pt;z-index:251647488;visibility:visible;mso-wrap-style:square;mso-width-percent:0;mso-height-percent:0;mso-wrap-distance-left:9pt;mso-wrap-distance-top:0;mso-wrap-distance-right:9pt;mso-wrap-distance-bottom:0;mso-position-horizontal:center;mso-position-horizontal-relative:margin;mso-position-vertical:absolute;mso-position-vertical-relative:page;mso-width-percent:0;mso-height-percent:0;mso-width-relative:page;mso-height-relative:page;v-text-anchor:middle" o:gfxdata="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" o:allowincell="f" fillcolor="#272727 [2749]" stroked="f" strokeweight="1pt">
                     <v:textbox inset="14.4pt,,14.4pt">
                       <w:txbxContent>
                         <w:p>
                           <w:pPr>
-                            <w:pStyle w:val="NoSpacing"/>
+                            <w:pStyle w:val="Sinespaciado"/>
                             <w:jc w:val="right"/>
                             <w:rPr>
                               <w:rFonts w:asciiTheme="majorHAnsi" w:eastAsiaTheme="majorEastAsia" w:hAnsiTheme="majorHAnsi" w:cstheme="majorBidi"/>
@@ -685,12 +686,12 @@
               <w:noProof/>
               <w:sz w:val="40"/>
               <w:szCs w:val="40"/>
-              <w:lang w:val="es-PE" w:eastAsia="es-PE"/>
+              <w:lang w:val="es-ES_tradnl" w:eastAsia="es-ES_tradnl"/>
             </w:rPr>
             <mc:AlternateContent>
               <mc:Choice Requires="wps">
                 <w:drawing>
-                  <wp:anchor distT="45720" distB="45720" distL="114300" distR="114300" simplePos="0" relativeHeight="251662336" behindDoc="0" locked="0" layoutInCell="1" allowOverlap="1" wp14:anchorId="29005FEF" wp14:editId="0E6D1B3C">
+                  <wp:anchor distT="45720" distB="45720" distL="114300" distR="114300" simplePos="0" relativeHeight="251662336" behindDoc="0" locked="0" layoutInCell="1" allowOverlap="1" wp14:anchorId="0B7036EC" wp14:editId="6AF7BC78">
                     <wp:simplePos x="0" y="0"/>
                     <wp:positionH relativeFrom="margin">
                       <wp:posOffset>2196465</wp:posOffset>
@@ -698,7 +699,7 @@
                     <wp:positionV relativeFrom="paragraph">
                       <wp:posOffset>306070</wp:posOffset>
                     </wp:positionV>
-                    <wp:extent cx="3864610" cy="1404620"/>
+                    <wp:extent cx="3864610" cy="535305"/>
                     <wp:effectExtent l="0" t="0" r="2540" b="0"/>
                     <wp:wrapSquare wrapText="bothSides"/>
                     <wp:docPr id="10" name="Cuadro de texto 2"/>
@@ -714,7 +715,7 @@
                           <wps:spPr bwMode="auto">
                             <a:xfrm>
                               <a:off x="0" y="0"/>
-                              <a:ext cx="3864610" cy="1404620"/>
+                              <a:ext cx="3864610" cy="535305"/>
                             </a:xfrm>
                             <a:prstGeom prst="rect">
                               <a:avLst/>
@@ -807,13 +808,13 @@
                   </wp:anchor>
                 </w:drawing>
               </mc:Choice>
-              <mc:Fallback>
+              <mc:Fallback xmlns:mo="http://schemas.microsoft.com/office/mac/office/2008/main" xmlns:mv="urn:schemas-microsoft-com:mac:vml">
                 <w:pict>
-                  <v:shapetype w14:anchorId="29005FEF" id="_x0000_t202" coordsize="21600,21600" o:spt="202" path="m,l,21600r21600,l21600,xe">
+                  <v:shapetype w14:anchorId="0B7036EC" id="_x0000_t202" coordsize="21600,21600" o:spt="202" path="m0,0l0,21600,21600,21600,21600,0xe">
                     <v:stroke joinstyle="miter"/>
                     <v:path gradientshapeok="t" o:connecttype="rect"/>
                   </v:shapetype>
-                  <v:shape id="Cuadro de texto 2" o:spid="_x0000_s1028" type="#_x0000_t202" style="position:absolute;left:0;text-align:left;margin-left:172.95pt;margin-top:24.1pt;width:304.3pt;height:110.6pt;z-index:251662336;visibility:visible;mso-wrap-style:square;mso-width-percent:0;mso-height-percent:200;mso-wrap-distance-left:9pt;mso-wrap-distance-top:3.6pt;mso-wrap-distance-right:9pt;mso-wrap-distance-bottom:3.6pt;mso-position-horizontal:absolute;mso-position-horizontal-relative:margin;mso-position-vertical:absolute;mso-position-vertical-relative:text;mso-width-percent:0;mso-height-percent:200;mso-width-relative:margin;mso-height-relative:margin;v-text-anchor:top" o:gfxdata="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" stroked="f">
+                  <v:shape id="Cuadro_x0020_de_x0020_texto_x0020_2" o:spid="_x0000_s1028" type="#_x0000_t202" style="position:absolute;left:0;text-align:left;margin-left:172.95pt;margin-top:24.1pt;width:304.3pt;height:42.15pt;z-index:251662336;visibility:visible;mso-wrap-style:square;mso-width-percent:0;mso-height-percent:200;mso-wrap-distance-left:9pt;mso-wrap-distance-top:3.6pt;mso-wrap-distance-right:9pt;mso-wrap-distance-bottom:3.6pt;mso-position-horizontal:absolute;mso-position-horizontal-relative:margin;mso-position-vertical:absolute;mso-position-vertical-relative:text;mso-width-percent:0;mso-height-percent:200;mso-width-relative:margin;mso-height-relative:margin;v-text-anchor:top" o:gfxdata="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" stroked="f">
                     <v:textbox style="mso-fit-shape-to-text:t">
                       <w:txbxContent>
                         <w:p>
@@ -1073,12 +1074,12 @@
               <w:noProof/>
               <w:sz w:val="40"/>
               <w:szCs w:val="40"/>
-              <w:lang w:val="es-PE" w:eastAsia="es-PE"/>
+              <w:lang w:val="es-ES_tradnl" w:eastAsia="es-ES_tradnl"/>
             </w:rPr>
             <mc:AlternateContent>
               <mc:Choice Requires="wps">
                 <w:drawing>
-                  <wp:anchor distT="45720" distB="45720" distL="114300" distR="114300" simplePos="0" relativeHeight="251664384" behindDoc="0" locked="0" layoutInCell="1" allowOverlap="1" wp14:anchorId="683D6F86" wp14:editId="17EC43EB">
+                  <wp:anchor distT="45720" distB="45720" distL="114300" distR="114300" simplePos="0" relativeHeight="251664384" behindDoc="0" locked="0" layoutInCell="1" allowOverlap="1" wp14:anchorId="3D064566" wp14:editId="34A132FF">
                     <wp:simplePos x="0" y="0"/>
                     <wp:positionH relativeFrom="margin">
                       <wp:align>center</wp:align>
@@ -1086,7 +1087,7 @@
                     <wp:positionV relativeFrom="paragraph">
                       <wp:posOffset>193040</wp:posOffset>
                     </wp:positionV>
-                    <wp:extent cx="3933825" cy="1404620"/>
+                    <wp:extent cx="3933825" cy="501015"/>
                     <wp:effectExtent l="0" t="0" r="9525" b="0"/>
                     <wp:wrapSquare wrapText="bothSides"/>
                     <wp:docPr id="11" name="Cuadro de texto 2"/>
@@ -1102,7 +1103,7 @@
                           <wps:spPr bwMode="auto">
                             <a:xfrm>
                               <a:off x="0" y="0"/>
-                              <a:ext cx="3933825" cy="1404620"/>
+                              <a:ext cx="3933825" cy="501015"/>
                             </a:xfrm>
                             <a:prstGeom prst="rect">
                               <a:avLst/>
@@ -1175,9 +1176,9 @@
                   </wp:anchor>
                 </w:drawing>
               </mc:Choice>
-              <mc:Fallback>
+              <mc:Fallback xmlns:mo="http://schemas.microsoft.com/office/mac/office/2008/main" xmlns:mv="urn:schemas-microsoft-com:mac:vml">
                 <w:pict>
-                  <v:shape w14:anchorId="683D6F86" id="_x0000_s1029" type="#_x0000_t202" style="position:absolute;left:0;text-align:left;margin-left:0;margin-top:15.2pt;width:309.75pt;height:110.6pt;z-index:251664384;visibility:visible;mso-wrap-style:square;mso-width-percent:0;mso-height-percent:200;mso-wrap-distance-left:9pt;mso-wrap-distance-top:3.6pt;mso-wrap-distance-right:9pt;mso-wrap-distance-bottom:3.6pt;mso-position-horizontal:center;mso-position-horizontal-relative:margin;mso-position-vertical:absolute;mso-position-vertical-relative:text;mso-width-percent:0;mso-height-percent:200;mso-width-relative:margin;mso-height-relative:margin;v-text-anchor:top" o:gfxdata="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" stroked="f">
+                  <v:shape w14:anchorId="3D064566" id="_x0000_s1029" type="#_x0000_t202" style="position:absolute;left:0;text-align:left;margin-left:0;margin-top:15.2pt;width:309.75pt;height:39.45pt;z-index:251664384;visibility:visible;mso-wrap-style:square;mso-width-percent:0;mso-height-percent:200;mso-wrap-distance-left:9pt;mso-wrap-distance-top:3.6pt;mso-wrap-distance-right:9pt;mso-wrap-distance-bottom:3.6pt;mso-position-horizontal:center;mso-position-horizontal-relative:margin;mso-position-vertical:absolute;mso-position-vertical-relative:text;mso-width-percent:0;mso-height-percent:200;mso-width-relative:margin;mso-height-relative:margin;v-text-anchor:top" o:gfxdata="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" stroked="f">
                     <v:textbox style="mso-fit-shape-to-text:t">
                       <w:txbxContent>
                         <w:p>
@@ -1754,8 +1755,10 @@
                     <w:sz w:val="22"/>
                     <w:szCs w:val="22"/>
                   </w:rPr>
-                  <w:t>1</w:t>
+                  <w:t>2</w:t>
                 </w:r>
+                <w:bookmarkStart w:id="4" w:name="_GoBack"/>
+                <w:bookmarkEnd w:id="4"/>
               </w:p>
             </w:tc>
             <w:tc>
@@ -2743,7 +2746,7 @@
                 <w:tcW w:w="894" w:type="dxa"/>
                 <w:tcBorders>
                   <w:left w:val="single" w:sz="4" w:space="0" w:color="808080"/>
-                  <w:bottom w:val="single" w:sz="4" w:space="0" w:color="808080"/>
+                  <w:bottom w:val="single" w:sz="4" w:space="0" w:color="auto"/>
                 </w:tcBorders>
                 <w:tcMar>
                   <w:top w:w="55" w:type="dxa"/>
@@ -2777,7 +2780,7 @@
                 <w:tcW w:w="2863" w:type="dxa"/>
                 <w:tcBorders>
                   <w:left w:val="single" w:sz="4" w:space="0" w:color="808080"/>
-                  <w:bottom w:val="single" w:sz="4" w:space="0" w:color="808080"/>
+                  <w:bottom w:val="single" w:sz="4" w:space="0" w:color="auto"/>
                 </w:tcBorders>
                 <w:tcMar>
                   <w:top w:w="55" w:type="dxa"/>
@@ -2811,7 +2814,7 @@
                 <w:tcW w:w="3332" w:type="dxa"/>
                 <w:tcBorders>
                   <w:left w:val="single" w:sz="4" w:space="0" w:color="808080"/>
-                  <w:bottom w:val="single" w:sz="4" w:space="0" w:color="808080"/>
+                  <w:bottom w:val="single" w:sz="4" w:space="0" w:color="auto"/>
                 </w:tcBorders>
                 <w:tcMar>
                   <w:top w:w="55" w:type="dxa"/>
@@ -2845,8 +2848,154 @@
                 <w:tcW w:w="1982" w:type="dxa"/>
                 <w:tcBorders>
                   <w:left w:val="single" w:sz="4" w:space="0" w:color="808080"/>
-                  <w:bottom w:val="single" w:sz="4" w:space="0" w:color="808080"/>
+                  <w:bottom w:val="single" w:sz="4" w:space="0" w:color="auto"/>
                   <w:right w:val="single" w:sz="4" w:space="0" w:color="808080"/>
+                </w:tcBorders>
+                <w:tcMar>
+                  <w:top w:w="55" w:type="dxa"/>
+                  <w:left w:w="55" w:type="dxa"/>
+                  <w:bottom w:w="55" w:type="dxa"/>
+                  <w:right w:w="55" w:type="dxa"/>
+                </w:tcMar>
+                <w:vAlign w:val="center"/>
+              </w:tcPr>
+              <w:p>
+                <w:pPr>
+                  <w:pStyle w:val="TableContents"/>
+                  <w:jc w:val="center"/>
+                  <w:rPr>
+                    <w:rFonts w:hint="eastAsia"/>
+                    <w:sz w:val="22"/>
+                    <w:szCs w:val="22"/>
+                  </w:rPr>
+                </w:pPr>
+                <w:r>
+                  <w:rPr>
+                    <w:sz w:val="22"/>
+                    <w:szCs w:val="22"/>
+                  </w:rPr>
+                  <w:t>13/04/2018</w:t>
+                </w:r>
+              </w:p>
+            </w:tc>
+          </w:tr>
+          <w:tr>
+            <w:tc>
+              <w:tcPr>
+                <w:tcW w:w="894" w:type="dxa"/>
+                <w:tcBorders>
+                  <w:top w:val="single" w:sz="4" w:space="0" w:color="auto"/>
+                  <w:left w:val="single" w:sz="4" w:space="0" w:color="auto"/>
+                  <w:bottom w:val="single" w:sz="4" w:space="0" w:color="auto"/>
+                  <w:right w:val="single" w:sz="4" w:space="0" w:color="auto"/>
+                </w:tcBorders>
+                <w:tcMar>
+                  <w:top w:w="55" w:type="dxa"/>
+                  <w:left w:w="55" w:type="dxa"/>
+                  <w:bottom w:w="55" w:type="dxa"/>
+                  <w:right w:w="55" w:type="dxa"/>
+                </w:tcMar>
+                <w:vAlign w:val="center"/>
+              </w:tcPr>
+              <w:p>
+                <w:pPr>
+                  <w:pStyle w:val="TableContents"/>
+                  <w:jc w:val="center"/>
+                  <w:rPr>
+                    <w:rFonts w:hint="eastAsia"/>
+                    <w:sz w:val="22"/>
+                    <w:szCs w:val="22"/>
+                  </w:rPr>
+                </w:pPr>
+                <w:r>
+                  <w:rPr>
+                    <w:sz w:val="22"/>
+                    <w:szCs w:val="22"/>
+                  </w:rPr>
+                  <w:t>2.2</w:t>
+                </w:r>
+              </w:p>
+            </w:tc>
+            <w:tc>
+              <w:tcPr>
+                <w:tcW w:w="2863" w:type="dxa"/>
+                <w:tcBorders>
+                  <w:top w:val="single" w:sz="4" w:space="0" w:color="auto"/>
+                  <w:left w:val="single" w:sz="4" w:space="0" w:color="auto"/>
+                  <w:bottom w:val="single" w:sz="4" w:space="0" w:color="auto"/>
+                  <w:right w:val="single" w:sz="4" w:space="0" w:color="auto"/>
+                </w:tcBorders>
+                <w:tcMar>
+                  <w:top w:w="55" w:type="dxa"/>
+                  <w:left w:w="55" w:type="dxa"/>
+                  <w:bottom w:w="55" w:type="dxa"/>
+                  <w:right w:w="55" w:type="dxa"/>
+                </w:tcMar>
+                <w:vAlign w:val="center"/>
+              </w:tcPr>
+              <w:p>
+                <w:pPr>
+                  <w:pStyle w:val="TableContents"/>
+                  <w:jc w:val="center"/>
+                  <w:rPr>
+                    <w:rFonts w:hint="eastAsia"/>
+                    <w:sz w:val="22"/>
+                    <w:szCs w:val="22"/>
+                  </w:rPr>
+                </w:pPr>
+                <w:r>
+                  <w:rPr>
+                    <w:sz w:val="22"/>
+                    <w:szCs w:val="22"/>
+                  </w:rPr>
+                  <w:t>Agregada terminología</w:t>
+                </w:r>
+              </w:p>
+            </w:tc>
+            <w:tc>
+              <w:tcPr>
+                <w:tcW w:w="3332" w:type="dxa"/>
+                <w:tcBorders>
+                  <w:top w:val="single" w:sz="4" w:space="0" w:color="auto"/>
+                  <w:left w:val="single" w:sz="4" w:space="0" w:color="auto"/>
+                  <w:bottom w:val="single" w:sz="4" w:space="0" w:color="auto"/>
+                  <w:right w:val="single" w:sz="4" w:space="0" w:color="auto"/>
+                </w:tcBorders>
+                <w:tcMar>
+                  <w:top w:w="55" w:type="dxa"/>
+                  <w:left w:w="55" w:type="dxa"/>
+                  <w:bottom w:w="55" w:type="dxa"/>
+                  <w:right w:w="55" w:type="dxa"/>
+                </w:tcMar>
+                <w:vAlign w:val="center"/>
+              </w:tcPr>
+              <w:p>
+                <w:pPr>
+                  <w:pStyle w:val="TableContents"/>
+                  <w:jc w:val="center"/>
+                  <w:rPr>
+                    <w:rFonts w:hint="eastAsia"/>
+                    <w:sz w:val="22"/>
+                    <w:szCs w:val="22"/>
+                  </w:rPr>
+                </w:pPr>
+                <w:r>
+                  <w:rPr>
+                    <w:sz w:val="22"/>
+                    <w:szCs w:val="22"/>
+                  </w:rPr>
+                  <w:t>Cristina Caballero</w:t>
+                </w:r>
+              </w:p>
+            </w:tc>
+            <w:tc>
+              <w:tcPr>
+                <w:tcW w:w="1982" w:type="dxa"/>
+                <w:tcBorders>
+                  <w:top w:val="single" w:sz="4" w:space="0" w:color="auto"/>
+                  <w:left w:val="single" w:sz="4" w:space="0" w:color="auto"/>
+                  <w:bottom w:val="single" w:sz="4" w:space="0" w:color="auto"/>
+                  <w:right w:val="single" w:sz="4" w:space="0" w:color="auto"/>
                 </w:tcBorders>
                 <w:tcMar>
                   <w:top w:w="55" w:type="dxa"/>
@@ -4042,14 +4191,14 @@
           <w:lang w:val="es-ES_tradnl"/>
         </w:rPr>
       </w:pPr>
-      <w:bookmarkStart w:id="4" w:name="_Toc511388958"/>
+      <w:bookmarkStart w:id="5" w:name="_Toc511388958"/>
       <w:r>
         <w:rPr>
           <w:b/>
         </w:rPr>
         <w:t>Introducción</w:t>
       </w:r>
-      <w:bookmarkEnd w:id="4"/>
+      <w:bookmarkEnd w:id="5"/>
     </w:p>
     <w:p>
       <w:pPr>
@@ -4074,14 +4223,14 @@
           <w:lang w:val="es-ES_tradnl"/>
         </w:rPr>
       </w:pPr>
-      <w:bookmarkStart w:id="5" w:name="_Toc511388959"/>
+      <w:bookmarkStart w:id="6" w:name="_Toc511388959"/>
       <w:r>
         <w:rPr>
           <w:b/>
         </w:rPr>
         <w:t>Propósito</w:t>
       </w:r>
-      <w:bookmarkEnd w:id="5"/>
+      <w:bookmarkEnd w:id="6"/>
     </w:p>
     <w:p>
       <w:pPr>
@@ -4094,137 +4243,27 @@
         <w:rPr>
           <w:lang w:val="es-ES_tradnl"/>
         </w:rPr>
-        <w:t xml:space="preserve">Por medio de la </w:t>
+        <w:t>Por medio de la gestión de la configuración se tendrá un mayor control e identificación de los ítems del proyecto de software, así como un manejo de los cambios que se hagan en estos, al igual que en el software que se está desarrollando. Tambien con esto se busca que los cambios que se puedan hacer en el proyecto en general estén debidamente documentados y sigan un proceso estándar para cualquier tipo de cambio que se desee realizar.</w:t>
+      </w:r>
+    </w:p>
+    <w:p>
+      <w:pPr>
+        <w:ind w:left="708"/>
+        <w:rPr>
+          <w:lang w:val="es-ES_tradnl"/>
+        </w:rPr>
+      </w:pPr>
+      <w:r>
+        <w:rPr>
+          <w:lang w:val="es-ES_tradnl"/>
+        </w:rPr>
+        <w:t>E</w:t>
       </w:r>
       <w:r>
         <w:rPr>
           <w:lang w:val="es-ES_tradnl"/>
         </w:rPr>
-        <w:t>gestión</w:t>
-      </w:r>
-      <w:r>
-        <w:rPr>
-          <w:lang w:val="es-ES_tradnl"/>
-        </w:rPr>
-        <w:t xml:space="preserve"> de la </w:t>
-      </w:r>
-      <w:r>
-        <w:rPr>
-          <w:lang w:val="es-ES_tradnl"/>
-        </w:rPr>
-        <w:t>configuración</w:t>
-      </w:r>
-      <w:r>
-        <w:rPr>
-          <w:lang w:val="es-ES_tradnl"/>
-        </w:rPr>
-        <w:t xml:space="preserve"> se </w:t>
-      </w:r>
-      <w:r>
-        <w:rPr>
-          <w:lang w:val="es-ES_tradnl"/>
-        </w:rPr>
-        <w:t>tendrá</w:t>
-      </w:r>
-      <w:r>
-        <w:rPr>
-          <w:lang w:val="es-ES_tradnl"/>
-        </w:rPr>
-        <w:t xml:space="preserve"> un mayor control e </w:t>
-      </w:r>
-      <w:r>
-        <w:rPr>
-          <w:lang w:val="es-ES_tradnl"/>
-        </w:rPr>
-        <w:t>identificación</w:t>
-      </w:r>
-      <w:r>
-        <w:rPr>
-          <w:lang w:val="es-ES_tradnl"/>
-        </w:rPr>
-        <w:t xml:space="preserve"> de </w:t>
-      </w:r>
-      <w:bookmarkStart w:id="6" w:name="_GoBack"/>
-      <w:bookmarkEnd w:id="6"/>
-      <w:r>
-        <w:rPr>
-          <w:lang w:val="es-ES_tradnl"/>
-        </w:rPr>
-        <w:t xml:space="preserve">los </w:t>
-      </w:r>
-      <w:r>
-        <w:rPr>
-          <w:lang w:val="es-ES_tradnl"/>
-        </w:rPr>
-        <w:t>ítems</w:t>
-      </w:r>
-      <w:r>
-        <w:rPr>
-          <w:lang w:val="es-ES_tradnl"/>
-        </w:rPr>
-        <w:t xml:space="preserve"> del proyecto de software, </w:t>
-      </w:r>
-      <w:r>
-        <w:rPr>
-          <w:lang w:val="es-ES_tradnl"/>
-        </w:rPr>
-        <w:t>así</w:t>
-      </w:r>
-      <w:r>
-        <w:rPr>
-          <w:lang w:val="es-ES_tradnl"/>
-        </w:rPr>
-        <w:t xml:space="preserve"> como un manejo de los cambios que se hagan en estos, al igual que en el software que se </w:t>
-      </w:r>
-      <w:r>
-        <w:rPr>
-          <w:lang w:val="es-ES_tradnl"/>
-        </w:rPr>
-        <w:t>está</w:t>
-      </w:r>
-      <w:r>
-        <w:rPr>
-          <w:lang w:val="es-ES_tradnl"/>
-        </w:rPr>
-        <w:t xml:space="preserve"> desarrollando. Tambien con esto se busca que los cambios que se puedan hacer en el proyecto en general </w:t>
-      </w:r>
-      <w:r>
-        <w:rPr>
-          <w:lang w:val="es-ES_tradnl"/>
-        </w:rPr>
-        <w:t>estén</w:t>
-      </w:r>
-      <w:r>
-        <w:rPr>
-          <w:lang w:val="es-ES_tradnl"/>
-        </w:rPr>
-        <w:t xml:space="preserve"> debidamente documentados y sigan un proceso </w:t>
-      </w:r>
-      <w:r>
-        <w:rPr>
-          <w:lang w:val="es-ES_tradnl"/>
-        </w:rPr>
-        <w:t>estándar</w:t>
-      </w:r>
-      <w:r>
-        <w:rPr>
-          <w:lang w:val="es-ES_tradnl"/>
-        </w:rPr>
-        <w:t xml:space="preserve"> para cualquier tipo de cambio que se desee realizar.</w:t>
-      </w:r>
-    </w:p>
-    <w:p>
-      <w:pPr>
-        <w:ind w:left="708"/>
-        <w:rPr>
-          <w:lang w:val="es-ES_tradnl"/>
-        </w:rPr>
-      </w:pPr>
-      <w:r>
-        <w:rPr>
-          <w:lang w:val="es-ES_tradnl"/>
-        </w:rPr>
-        <w:t>En e</w:t>
+        <w:t>n e</w:t>
       </w:r>
       <w:r>
         <w:rPr>
@@ -4426,35 +4465,326 @@
       <w:pPr>
         <w:pStyle w:val="ListParagraph"/>
         <w:rPr>
-          <w:b/>
           <w:lang w:val="es-ES_tradnl"/>
         </w:rPr>
       </w:pPr>
-    </w:p>
-    <w:p>
-      <w:pPr>
+      <w:r>
         <w:rPr>
           <w:lang w:val="es-ES_tradnl"/>
         </w:rPr>
-      </w:pPr>
+        <w:t>En el presente documento se utilizará la siguiente terminología:</w:t>
+      </w:r>
     </w:p>
-    <w:p/>
-    <w:p/>
     <w:p>
       <w:pPr>
-        <w:tabs>
-          <w:tab w:val="left" w:pos="0"/>
-        </w:tabs>
-        <w:spacing w:line="240" w:lineRule="auto"/>
-        <w:contextualSpacing/>
+        <w:pStyle w:val="ListParagraph"/>
+        <w:numPr>
+          <w:ilvl w:val="0"/>
+          <w:numId w:val="47"/>
+        </w:numPr>
         <w:rPr>
-          <w:rFonts w:ascii="NewsGotT" w:hAnsi="NewsGotT"/>
-          <w:color w:val="000000" w:themeColor="text1"/>
-          <w:sz w:val="32"/>
-          <w:szCs w:val="32"/>
-          <w:u w:val="single"/>
+          <w:lang w:val="es-ES_tradnl" w:eastAsia="es-ES_tradnl"/>
         </w:rPr>
       </w:pPr>
+      <w:r>
+        <w:rPr>
+          <w:lang w:val="es-ES_tradnl" w:eastAsia="es-ES_tradnl"/>
+        </w:rPr>
+        <w:t>Ítem de la Configuración (SCI): Consiste en cada uno de los elementos asociados a un proyecto de software, los cuales forman parte de la Gestión de la Configuración.</w:t>
+      </w:r>
+    </w:p>
+    <w:p>
+      <w:pPr>
+        <w:pStyle w:val="ListParagraph"/>
+        <w:numPr>
+          <w:ilvl w:val="0"/>
+          <w:numId w:val="47"/>
+        </w:numPr>
+        <w:rPr>
+          <w:lang w:val="es-ES_tradnl" w:eastAsia="es-ES_tradnl"/>
+        </w:rPr>
+      </w:pPr>
+      <w:r>
+        <w:rPr>
+          <w:lang w:val="es-ES_tradnl" w:eastAsia="es-ES_tradnl"/>
+        </w:rPr>
+        <w:t xml:space="preserve">Sistema de Gestión de la Configuración (SCM): Es el sistema de Gestión de la Configuración del Software que se utilizará para ISS </w:t>
+      </w:r>
+      <w:proofErr w:type="spellStart"/>
+      <w:r>
+        <w:rPr>
+          <w:lang w:val="es-ES_tradnl" w:eastAsia="es-ES_tradnl"/>
+        </w:rPr>
+        <w:t>Consulting</w:t>
+      </w:r>
+      <w:proofErr w:type="spellEnd"/>
+      <w:r>
+        <w:rPr>
+          <w:lang w:val="es-ES_tradnl" w:eastAsia="es-ES_tradnl"/>
+        </w:rPr>
+        <w:t>.</w:t>
+      </w:r>
+    </w:p>
+    <w:p>
+      <w:pPr>
+        <w:pStyle w:val="ListParagraph"/>
+        <w:numPr>
+          <w:ilvl w:val="0"/>
+          <w:numId w:val="47"/>
+        </w:numPr>
+        <w:rPr>
+          <w:lang w:val="es-ES_tradnl" w:eastAsia="es-ES_tradnl"/>
+        </w:rPr>
+      </w:pPr>
+      <w:r>
+        <w:rPr>
+          <w:lang w:val="es-ES_tradnl" w:eastAsia="es-ES_tradnl"/>
+        </w:rPr>
+        <w:t xml:space="preserve">Responsable del Sistema de Gestión de Configuración: Persona encargada de controlar y supervisar las versiones, así como de la gestión de cambios dentro de los proyectos de ISS </w:t>
+      </w:r>
+      <w:proofErr w:type="spellStart"/>
+      <w:r>
+        <w:rPr>
+          <w:lang w:val="es-ES_tradnl" w:eastAsia="es-ES_tradnl"/>
+        </w:rPr>
+        <w:t>Consulting</w:t>
+      </w:r>
+      <w:proofErr w:type="spellEnd"/>
+      <w:r>
+        <w:rPr>
+          <w:lang w:val="es-ES_tradnl" w:eastAsia="es-ES_tradnl"/>
+        </w:rPr>
+        <w:t>.</w:t>
+      </w:r>
+    </w:p>
+    <w:p>
+      <w:pPr>
+        <w:pStyle w:val="ListParagraph"/>
+        <w:numPr>
+          <w:ilvl w:val="0"/>
+          <w:numId w:val="47"/>
+        </w:numPr>
+        <w:rPr>
+          <w:lang w:val="es-ES_tradnl" w:eastAsia="es-ES_tradnl"/>
+        </w:rPr>
+      </w:pPr>
+      <w:r>
+        <w:rPr>
+          <w:lang w:val="es-ES_tradnl" w:eastAsia="es-ES_tradnl"/>
+        </w:rPr>
+        <w:lastRenderedPageBreak/>
+        <w:t>Control de la Configuración: Proceso de asegurar que las versiones se registren y almacenen eficientemente para que puedan ser fácilmente identificables.</w:t>
+      </w:r>
+    </w:p>
+    <w:p>
+      <w:pPr>
+        <w:pStyle w:val="ListParagraph"/>
+        <w:numPr>
+          <w:ilvl w:val="0"/>
+          <w:numId w:val="47"/>
+        </w:numPr>
+        <w:rPr>
+          <w:lang w:val="es-ES_tradnl" w:eastAsia="es-ES_tradnl"/>
+        </w:rPr>
+      </w:pPr>
+      <w:r>
+        <w:rPr>
+          <w:lang w:val="es-ES_tradnl" w:eastAsia="es-ES_tradnl"/>
+        </w:rPr>
+        <w:t>Versión: Instancia de un ítem que difiere de otras instancias del mismo ítem.</w:t>
+      </w:r>
+    </w:p>
+    <w:p>
+      <w:pPr>
+        <w:pStyle w:val="ListParagraph"/>
+        <w:numPr>
+          <w:ilvl w:val="0"/>
+          <w:numId w:val="47"/>
+        </w:numPr>
+        <w:rPr>
+          <w:lang w:val="es-ES_tradnl" w:eastAsia="es-ES_tradnl"/>
+        </w:rPr>
+      </w:pPr>
+      <w:r>
+        <w:rPr>
+          <w:lang w:val="es-ES_tradnl" w:eastAsia="es-ES_tradnl"/>
+        </w:rPr>
+        <w:t>Línea de Código (</w:t>
+      </w:r>
+      <w:proofErr w:type="spellStart"/>
+      <w:r>
+        <w:rPr>
+          <w:lang w:val="es-ES_tradnl" w:eastAsia="es-ES_tradnl"/>
+        </w:rPr>
+        <w:t>codeline</w:t>
+      </w:r>
+      <w:proofErr w:type="spellEnd"/>
+      <w:r>
+        <w:rPr>
+          <w:lang w:val="es-ES_tradnl" w:eastAsia="es-ES_tradnl"/>
+        </w:rPr>
+        <w:t>): Conjunto de versiones de un componente de software y de otros ítems de los cuales depende el componente.</w:t>
+      </w:r>
+    </w:p>
+    <w:p>
+      <w:pPr>
+        <w:pStyle w:val="ListParagraph"/>
+        <w:numPr>
+          <w:ilvl w:val="0"/>
+          <w:numId w:val="47"/>
+        </w:numPr>
+        <w:rPr>
+          <w:lang w:val="es-ES_tradnl" w:eastAsia="es-ES_tradnl"/>
+        </w:rPr>
+      </w:pPr>
+      <w:r>
+        <w:rPr>
+          <w:lang w:val="es-ES_tradnl" w:eastAsia="es-ES_tradnl"/>
+        </w:rPr>
+        <w:t>Línea Base (</w:t>
+      </w:r>
+      <w:proofErr w:type="spellStart"/>
+      <w:r>
+        <w:rPr>
+          <w:lang w:val="es-ES_tradnl" w:eastAsia="es-ES_tradnl"/>
+        </w:rPr>
+        <w:t>baseline</w:t>
+      </w:r>
+      <w:proofErr w:type="spellEnd"/>
+      <w:r>
+        <w:rPr>
+          <w:lang w:val="es-ES_tradnl" w:eastAsia="es-ES_tradnl"/>
+        </w:rPr>
+        <w:t>): Colección de versiones de los componentes que constituyen el sistema y que han sido aprobadas por los clientes.</w:t>
+      </w:r>
+    </w:p>
+    <w:p>
+      <w:pPr>
+        <w:pStyle w:val="ListParagraph"/>
+        <w:numPr>
+          <w:ilvl w:val="0"/>
+          <w:numId w:val="47"/>
+        </w:numPr>
+        <w:rPr>
+          <w:lang w:val="es-ES_tradnl" w:eastAsia="es-ES_tradnl"/>
+        </w:rPr>
+      </w:pPr>
+      <w:r>
+        <w:rPr>
+          <w:lang w:val="es-ES_tradnl" w:eastAsia="es-ES_tradnl"/>
+        </w:rPr>
+        <w:t>Entrega, Liberación (</w:t>
+      </w:r>
+      <w:proofErr w:type="spellStart"/>
+      <w:r>
+        <w:rPr>
+          <w:lang w:val="es-ES_tradnl" w:eastAsia="es-ES_tradnl"/>
+        </w:rPr>
+        <w:t>release</w:t>
+      </w:r>
+      <w:proofErr w:type="spellEnd"/>
+      <w:r>
+        <w:rPr>
+          <w:lang w:val="es-ES_tradnl" w:eastAsia="es-ES_tradnl"/>
+        </w:rPr>
+        <w:t>): Sistema liberado para el uso de los clientes.</w:t>
+      </w:r>
+    </w:p>
+    <w:p>
+      <w:pPr>
+        <w:pStyle w:val="ListParagraph"/>
+        <w:numPr>
+          <w:ilvl w:val="0"/>
+          <w:numId w:val="47"/>
+        </w:numPr>
+        <w:rPr>
+          <w:lang w:val="es-ES_tradnl" w:eastAsia="es-ES_tradnl"/>
+        </w:rPr>
+      </w:pPr>
+      <w:r>
+        <w:rPr>
+          <w:lang w:val="es-ES_tradnl" w:eastAsia="es-ES_tradnl"/>
+        </w:rPr>
+        <w:t>Espacio de trabajo: Área de trabajo privada para modificar el software sin afectar a otros desarrolladores que lo estuvieran utilizando o modificando.</w:t>
+      </w:r>
+    </w:p>
+    <w:p>
+      <w:pPr>
+        <w:pStyle w:val="ListParagraph"/>
+        <w:numPr>
+          <w:ilvl w:val="0"/>
+          <w:numId w:val="47"/>
+        </w:numPr>
+        <w:rPr>
+          <w:lang w:val="es-ES_tradnl" w:eastAsia="es-ES_tradnl"/>
+        </w:rPr>
+      </w:pPr>
+      <w:r>
+        <w:rPr>
+          <w:lang w:val="es-ES_tradnl" w:eastAsia="es-ES_tradnl"/>
+        </w:rPr>
+        <w:t>Ramificación (</w:t>
+      </w:r>
+      <w:proofErr w:type="spellStart"/>
+      <w:r>
+        <w:rPr>
+          <w:lang w:val="es-ES_tradnl" w:eastAsia="es-ES_tradnl"/>
+        </w:rPr>
+        <w:t>branching</w:t>
+      </w:r>
+      <w:proofErr w:type="spellEnd"/>
+      <w:r>
+        <w:rPr>
+          <w:lang w:val="es-ES_tradnl" w:eastAsia="es-ES_tradnl"/>
+        </w:rPr>
+        <w:t>): Creación de una nueva línea de código (</w:t>
+      </w:r>
+      <w:proofErr w:type="spellStart"/>
+      <w:r>
+        <w:rPr>
+          <w:lang w:val="es-ES_tradnl" w:eastAsia="es-ES_tradnl"/>
+        </w:rPr>
+        <w:t>codeline</w:t>
+      </w:r>
+      <w:proofErr w:type="spellEnd"/>
+      <w:r>
+        <w:rPr>
+          <w:lang w:val="es-ES_tradnl" w:eastAsia="es-ES_tradnl"/>
+        </w:rPr>
+        <w:t>) a partir de una versión en una línea de código ya existente.</w:t>
+      </w:r>
+    </w:p>
+    <w:p>
+      <w:pPr>
+        <w:pStyle w:val="ListParagraph"/>
+        <w:numPr>
+          <w:ilvl w:val="0"/>
+          <w:numId w:val="47"/>
+        </w:numPr>
+        <w:rPr>
+          <w:lang w:val="es-ES_tradnl" w:eastAsia="es-ES_tradnl"/>
+        </w:rPr>
+      </w:pPr>
+      <w:r>
+        <w:rPr>
+          <w:lang w:val="es-ES_tradnl" w:eastAsia="es-ES_tradnl"/>
+        </w:rPr>
+        <w:t>Combinación (</w:t>
+      </w:r>
+      <w:proofErr w:type="spellStart"/>
+      <w:r>
+        <w:rPr>
+          <w:lang w:val="es-ES_tradnl" w:eastAsia="es-ES_tradnl"/>
+        </w:rPr>
+        <w:t>merging</w:t>
+      </w:r>
+      <w:proofErr w:type="spellEnd"/>
+      <w:r>
+        <w:rPr>
+          <w:lang w:val="es-ES_tradnl" w:eastAsia="es-ES_tradnl"/>
+        </w:rPr>
+        <w:t>): Creación de una nueva versión al combinar versiones separadas.</w:t>
+      </w:r>
     </w:p>
     <w:sectPr>
       <w:headerReference w:type="default" r:id="rId10"/>
@@ -4581,7 +4911,7 @@
               </w14:shadow>
               <w14:numForm w14:val="oldStyle"/>
             </w:rPr>
-            <w:t>2</w:t>
+            <w:t>4</w:t>
           </w:r>
           <w:r>
             <w:rPr>
@@ -4800,6 +5130,119 @@
 <file path=word/numbering.xml><?xml version="1.0" encoding="utf-8"?>
 <w:numbering xmlns:wpc="http://schemas.microsoft.com/office/word/2010/wordprocessingCanvas" xmlns:cx="http://schemas.microsoft.com/office/drawing/2014/chartex" xmlns:cx1="http://schemas.microsoft.com/office/drawing/2015/9/8/chartex" xmlns:cx2="http://schemas.microsoft.com/office/drawing/2015/10/21/chartex" xmlns:cx3="http://schemas.microsoft.com/office/drawing/2016/5/9/chartex" xmlns:cx4="http://schemas.microsoft.com/office/drawing/2016/5/10/chartex" xmlns:cx5="http://schemas.microsoft.com/office/drawing/2016/5/11/chartex" xmlns:cx6="http://schemas.microsoft.com/office/drawing/2016/5/12/chartex" xmlns:cx7="http://schemas.microsoft.com/office/drawing/2016/5/13/chartex" xmlns:cx8="http://schemas.microsoft.com/office/drawing/2016/5/14/chartex" xmlns:mc="http://schemas.openxmlformats.org/markup-compatibility/2006" xmlns:aink="http://schemas.microsoft.com/office/drawing/2016/ink" xmlns:am3d="http://schemas.microsoft.com/office/drawing/2017/model3d" xmlns:o="urn:schemas-microsoft-com:office:office" xmlns:r="http://schemas.openxmlformats.org/officeDocument/2006/relationships" xmlns:m="http://schemas.openxmlformats.org/officeDocument/2006/math" xmlns:v="urn:schemas-microsoft-com:vml" xmlns:wp14="http://schemas.microsoft.com/office/word/2010/wordprocessingDrawing" xmlns:wp="http://schemas.openxmlformats.org/drawingml/2006/wordprocessingDrawing" xmlns:w10="urn:schemas-microsoft-com:office:word" xmlns:w="http://schemas.openxmlformats.org/wordprocessingml/2006/main" xmlns:w14="http://schemas.microsoft.com/office/word/2010/wordml" xmlns:w15="http://schemas.microsoft.com/office/word/2012/wordml" xmlns:w16cid="http://schemas.microsoft.com/office/word/2016/wordml/cid" xmlns:w16se="http://schemas.microsoft.com/office/word/2015/wordml/symex" xmlns:wpg="http://schemas.microsoft.com/office/word/2010/wordprocessingGroup" xmlns:wpi="http://schemas.microsoft.com/office/word/2010/wordprocessingInk" xmlns:wne="http://schemas.microsoft.com/office/word/2006/wordml" xmlns:wps="http://schemas.microsoft.com/office/word/2010/wordprocessingShape" mc:Ignorable="w14 w15 w16se w16cid wp14">
   <w:abstractNum w:abstractNumId="0" w15:restartNumberingAfterBreak="0">
+    <w:nsid w:val="01066A0F"/>
+    <w:multiLevelType w:val="hybridMultilevel"/>
+    <w:tmpl w:val="314A6DD6"/>
+    <w:lvl w:ilvl="0" w:tplc="8E6E858C">
+      <w:start w:val="1"/>
+      <w:numFmt w:val="bullet"/>
+      <w:lvlText w:val="-"/>
+      <w:lvlJc w:val="left"/>
+      <w:pPr>
+        <w:ind w:left="1068" w:hanging="360"/>
+      </w:pPr>
+      <w:rPr>
+        <w:rFonts w:ascii="Calibri" w:eastAsia="Times New Roman" w:hAnsi="Calibri" w:cs="Calibri" w:hint="default"/>
+      </w:rPr>
+    </w:lvl>
+    <w:lvl w:ilvl="1" w:tplc="040A0003" w:tentative="1">
+      <w:start w:val="1"/>
+      <w:numFmt w:val="bullet"/>
+      <w:lvlText w:val="o"/>
+      <w:lvlJc w:val="left"/>
+      <w:pPr>
+        <w:ind w:left="1788" w:hanging="360"/>
+      </w:pPr>
+      <w:rPr>
+        <w:rFonts w:ascii="Courier New" w:hAnsi="Courier New" w:cs="Courier New" w:hint="default"/>
+      </w:rPr>
+    </w:lvl>
+    <w:lvl w:ilvl="2" w:tplc="040A0005" w:tentative="1">
+      <w:start w:val="1"/>
+      <w:numFmt w:val="bullet"/>
+      <w:lvlText w:val=""/>
+      <w:lvlJc w:val="left"/>
+      <w:pPr>
+        <w:ind w:left="2508" w:hanging="360"/>
+      </w:pPr>
+      <w:rPr>
+        <w:rFonts w:ascii="Wingdings" w:hAnsi="Wingdings" w:hint="default"/>
+      </w:rPr>
+    </w:lvl>
+    <w:lvl w:ilvl="3" w:tplc="040A0001" w:tentative="1">
+      <w:start w:val="1"/>
+      <w:numFmt w:val="bullet"/>
+      <w:lvlText w:val=""/>
+      <w:lvlJc w:val="left"/>
+      <w:pPr>
+        <w:ind w:left="3228" w:hanging="360"/>
+      </w:pPr>
+      <w:rPr>
+        <w:rFonts w:ascii="Symbol" w:hAnsi="Symbol" w:hint="default"/>
+      </w:rPr>
+    </w:lvl>
+    <w:lvl w:ilvl="4" w:tplc="040A0003" w:tentative="1">
+      <w:start w:val="1"/>
+      <w:numFmt w:val="bullet"/>
+      <w:lvlText w:val="o"/>
+      <w:lvlJc w:val="left"/>
+      <w:pPr>
+        <w:ind w:left="3948" w:hanging="360"/>
+      </w:pPr>
+      <w:rPr>
+        <w:rFonts w:ascii="Courier New" w:hAnsi="Courier New" w:cs="Courier New" w:hint="default"/>
+      </w:rPr>
+    </w:lvl>
+    <w:lvl w:ilvl="5" w:tplc="040A0005" w:tentative="1">
+      <w:start w:val="1"/>
+      <w:numFmt w:val="bullet"/>
+      <w:lvlText w:val=""/>
+      <w:lvlJc w:val="left"/>
+      <w:pPr>
+        <w:ind w:left="4668" w:hanging="360"/>
+      </w:pPr>
+      <w:rPr>
+        <w:rFonts w:ascii="Wingdings" w:hAnsi="Wingdings" w:hint="default"/>
+      </w:rPr>
+    </w:lvl>
+    <w:lvl w:ilvl="6" w:tplc="040A0001" w:tentative="1">
+      <w:start w:val="1"/>
+      <w:numFmt w:val="bullet"/>
+      <w:lvlText w:val=""/>
+      <w:lvlJc w:val="left"/>
+      <w:pPr>
+        <w:ind w:left="5388" w:hanging="360"/>
+      </w:pPr>
+      <w:rPr>
+        <w:rFonts w:ascii="Symbol" w:hAnsi="Symbol" w:hint="default"/>
+      </w:rPr>
+    </w:lvl>
+    <w:lvl w:ilvl="7" w:tplc="040A0003" w:tentative="1">
+      <w:start w:val="1"/>
+      <w:numFmt w:val="bullet"/>
+      <w:lvlText w:val="o"/>
+      <w:lvlJc w:val="left"/>
+      <w:pPr>
+        <w:ind w:left="6108" w:hanging="360"/>
+      </w:pPr>
+      <w:rPr>
+        <w:rFonts w:ascii="Courier New" w:hAnsi="Courier New" w:cs="Courier New" w:hint="default"/>
+      </w:rPr>
+    </w:lvl>
+    <w:lvl w:ilvl="8" w:tplc="040A0005" w:tentative="1">
+      <w:start w:val="1"/>
+      <w:numFmt w:val="bullet"/>
+      <w:lvlText w:val=""/>
+      <w:lvlJc w:val="left"/>
+      <w:pPr>
+        <w:ind w:left="6828" w:hanging="360"/>
+      </w:pPr>
+      <w:rPr>
+        <w:rFonts w:ascii="Wingdings" w:hAnsi="Wingdings" w:hint="default"/>
+      </w:rPr>
+    </w:lvl>
+  </w:abstractNum>
+  <w:abstractNum w:abstractNumId="1" w15:restartNumberingAfterBreak="0">
     <w:nsid w:val="01ED1BFD"/>
     <w:multiLevelType w:val="hybridMultilevel"/>
     <w:tmpl w:val="C7F0F926"/>
@@ -4912,7 +5355,7 @@
       </w:rPr>
     </w:lvl>
   </w:abstractNum>
-  <w:abstractNum w:abstractNumId="1" w15:restartNumberingAfterBreak="0">
+  <w:abstractNum w:abstractNumId="2" w15:restartNumberingAfterBreak="0">
     <w:nsid w:val="031454FA"/>
     <w:multiLevelType w:val="multilevel"/>
     <w:tmpl w:val="8ED06C7E"/>
@@ -5025,7 +5468,7 @@
       </w:rPr>
     </w:lvl>
   </w:abstractNum>
-  <w:abstractNum w:abstractNumId="2" w15:restartNumberingAfterBreak="0">
+  <w:abstractNum w:abstractNumId="3" w15:restartNumberingAfterBreak="0">
     <w:nsid w:val="033B174B"/>
     <w:multiLevelType w:val="multilevel"/>
     <w:tmpl w:val="9B14CA76"/>
@@ -5138,7 +5581,7 @@
       </w:rPr>
     </w:lvl>
   </w:abstractNum>
-  <w:abstractNum w:abstractNumId="3" w15:restartNumberingAfterBreak="0">
+  <w:abstractNum w:abstractNumId="4" w15:restartNumberingAfterBreak="0">
     <w:nsid w:val="054435CC"/>
     <w:multiLevelType w:val="hybridMultilevel"/>
     <w:tmpl w:val="45589EE8"/>
@@ -5224,7 +5667,7 @@
       </w:pPr>
     </w:lvl>
   </w:abstractNum>
-  <w:abstractNum w:abstractNumId="4" w15:restartNumberingAfterBreak="0">
+  <w:abstractNum w:abstractNumId="5" w15:restartNumberingAfterBreak="0">
     <w:nsid w:val="058F6014"/>
     <w:multiLevelType w:val="multilevel"/>
     <w:tmpl w:val="3814B93C"/>
@@ -5337,7 +5780,7 @@
       </w:rPr>
     </w:lvl>
   </w:abstractNum>
-  <w:abstractNum w:abstractNumId="5" w15:restartNumberingAfterBreak="0">
+  <w:abstractNum w:abstractNumId="6" w15:restartNumberingAfterBreak="0">
     <w:nsid w:val="070926AF"/>
     <w:multiLevelType w:val="multilevel"/>
     <w:tmpl w:val="90D4B908"/>
@@ -5450,7 +5893,7 @@
       </w:rPr>
     </w:lvl>
   </w:abstractNum>
-  <w:abstractNum w:abstractNumId="6" w15:restartNumberingAfterBreak="0">
+  <w:abstractNum w:abstractNumId="7" w15:restartNumberingAfterBreak="0">
     <w:nsid w:val="07213886"/>
     <w:multiLevelType w:val="hybridMultilevel"/>
     <w:tmpl w:val="3508D872"/>
@@ -5563,7 +6006,7 @@
       </w:rPr>
     </w:lvl>
   </w:abstractNum>
-  <w:abstractNum w:abstractNumId="7" w15:restartNumberingAfterBreak="0">
+  <w:abstractNum w:abstractNumId="8" w15:restartNumberingAfterBreak="0">
     <w:nsid w:val="08991315"/>
     <w:multiLevelType w:val="multilevel"/>
     <w:tmpl w:val="762A9412"/>
@@ -5676,7 +6119,7 @@
       </w:rPr>
     </w:lvl>
   </w:abstractNum>
-  <w:abstractNum w:abstractNumId="8" w15:restartNumberingAfterBreak="0">
+  <w:abstractNum w:abstractNumId="9" w15:restartNumberingAfterBreak="0">
     <w:nsid w:val="0BC66EB1"/>
     <w:multiLevelType w:val="hybridMultilevel"/>
     <w:tmpl w:val="89B0A734"/>
@@ -5789,7 +6232,7 @@
       </w:rPr>
     </w:lvl>
   </w:abstractNum>
-  <w:abstractNum w:abstractNumId="9" w15:restartNumberingAfterBreak="0">
+  <w:abstractNum w:abstractNumId="10" w15:restartNumberingAfterBreak="0">
     <w:nsid w:val="0FF448E3"/>
     <w:multiLevelType w:val="multilevel"/>
     <w:tmpl w:val="DEACEEE6"/>
@@ -5911,7 +6354,7 @@
       </w:rPr>
     </w:lvl>
   </w:abstractNum>
-  <w:abstractNum w:abstractNumId="10" w15:restartNumberingAfterBreak="0">
+  <w:abstractNum w:abstractNumId="11" w15:restartNumberingAfterBreak="0">
     <w:nsid w:val="112203F0"/>
     <w:multiLevelType w:val="multilevel"/>
     <w:tmpl w:val="69C4F0BA"/>
@@ -6024,7 +6467,7 @@
       </w:rPr>
     </w:lvl>
   </w:abstractNum>
-  <w:abstractNum w:abstractNumId="11" w15:restartNumberingAfterBreak="0">
+  <w:abstractNum w:abstractNumId="12" w15:restartNumberingAfterBreak="0">
     <w:nsid w:val="18982729"/>
     <w:multiLevelType w:val="hybridMultilevel"/>
     <w:tmpl w:val="AEA45E74"/>
@@ -6137,7 +6580,7 @@
       </w:rPr>
     </w:lvl>
   </w:abstractNum>
-  <w:abstractNum w:abstractNumId="12" w15:restartNumberingAfterBreak="0">
+  <w:abstractNum w:abstractNumId="13" w15:restartNumberingAfterBreak="0">
     <w:nsid w:val="18E82A9E"/>
     <w:multiLevelType w:val="multilevel"/>
     <w:tmpl w:val="38381FA8"/>
@@ -6258,7 +6701,7 @@
       </w:rPr>
     </w:lvl>
   </w:abstractNum>
-  <w:abstractNum w:abstractNumId="13" w15:restartNumberingAfterBreak="0">
+  <w:abstractNum w:abstractNumId="14" w15:restartNumberingAfterBreak="0">
     <w:nsid w:val="1973154E"/>
     <w:multiLevelType w:val="hybridMultilevel"/>
     <w:tmpl w:val="2C66D090"/>
@@ -6371,7 +6814,7 @@
       </w:rPr>
     </w:lvl>
   </w:abstractNum>
-  <w:abstractNum w:abstractNumId="14" w15:restartNumberingAfterBreak="0">
+  <w:abstractNum w:abstractNumId="15" w15:restartNumberingAfterBreak="0">
     <w:nsid w:val="1B496530"/>
     <w:multiLevelType w:val="hybridMultilevel"/>
     <w:tmpl w:val="4600C44E"/>
@@ -6484,7 +6927,7 @@
       </w:rPr>
     </w:lvl>
   </w:abstractNum>
-  <w:abstractNum w:abstractNumId="15" w15:restartNumberingAfterBreak="0">
+  <w:abstractNum w:abstractNumId="16" w15:restartNumberingAfterBreak="0">
     <w:nsid w:val="1BCB761B"/>
     <w:multiLevelType w:val="hybridMultilevel"/>
     <w:tmpl w:val="7A2A1E90"/>
@@ -6597,7 +7040,7 @@
       </w:rPr>
     </w:lvl>
   </w:abstractNum>
-  <w:abstractNum w:abstractNumId="16" w15:restartNumberingAfterBreak="0">
+  <w:abstractNum w:abstractNumId="17" w15:restartNumberingAfterBreak="0">
     <w:nsid w:val="1CAC1EF7"/>
     <w:multiLevelType w:val="hybridMultilevel"/>
     <w:tmpl w:val="1F56A7AA"/>
@@ -6710,7 +7153,7 @@
       </w:rPr>
     </w:lvl>
   </w:abstractNum>
-  <w:abstractNum w:abstractNumId="17" w15:restartNumberingAfterBreak="0">
+  <w:abstractNum w:abstractNumId="18" w15:restartNumberingAfterBreak="0">
     <w:nsid w:val="20C1533F"/>
     <w:multiLevelType w:val="hybridMultilevel"/>
     <w:tmpl w:val="EAD223AC"/>
@@ -6799,7 +7242,7 @@
       </w:pPr>
     </w:lvl>
   </w:abstractNum>
-  <w:abstractNum w:abstractNumId="18" w15:restartNumberingAfterBreak="0">
+  <w:abstractNum w:abstractNumId="19" w15:restartNumberingAfterBreak="0">
     <w:nsid w:val="23842CF3"/>
     <w:multiLevelType w:val="multilevel"/>
     <w:tmpl w:val="8EDE6BB2"/>
@@ -6920,7 +7363,7 @@
       </w:rPr>
     </w:lvl>
   </w:abstractNum>
-  <w:abstractNum w:abstractNumId="19" w15:restartNumberingAfterBreak="0">
+  <w:abstractNum w:abstractNumId="20" w15:restartNumberingAfterBreak="0">
     <w:nsid w:val="29E2719A"/>
     <w:multiLevelType w:val="multilevel"/>
     <w:tmpl w:val="2348CBEE"/>
@@ -7038,7 +7481,7 @@
       </w:rPr>
     </w:lvl>
   </w:abstractNum>
-  <w:abstractNum w:abstractNumId="20" w15:restartNumberingAfterBreak="0">
+  <w:abstractNum w:abstractNumId="21" w15:restartNumberingAfterBreak="0">
     <w:nsid w:val="2EE24365"/>
     <w:multiLevelType w:val="hybridMultilevel"/>
     <w:tmpl w:val="6FBC191C"/>
@@ -7151,7 +7594,7 @@
       </w:rPr>
     </w:lvl>
   </w:abstractNum>
-  <w:abstractNum w:abstractNumId="21" w15:restartNumberingAfterBreak="0">
+  <w:abstractNum w:abstractNumId="22" w15:restartNumberingAfterBreak="0">
     <w:nsid w:val="33B32745"/>
     <w:multiLevelType w:val="hybridMultilevel"/>
     <w:tmpl w:val="5CF6E0B8"/>
@@ -7264,7 +7707,7 @@
       </w:rPr>
     </w:lvl>
   </w:abstractNum>
-  <w:abstractNum w:abstractNumId="22" w15:restartNumberingAfterBreak="0">
+  <w:abstractNum w:abstractNumId="23" w15:restartNumberingAfterBreak="0">
     <w:nsid w:val="34FC61C6"/>
     <w:multiLevelType w:val="hybridMultilevel"/>
     <w:tmpl w:val="26248C80"/>
@@ -7377,7 +7820,7 @@
       </w:rPr>
     </w:lvl>
   </w:abstractNum>
-  <w:abstractNum w:abstractNumId="23" w15:restartNumberingAfterBreak="0">
+  <w:abstractNum w:abstractNumId="24" w15:restartNumberingAfterBreak="0">
     <w:nsid w:val="37F023DE"/>
     <w:multiLevelType w:val="hybridMultilevel"/>
     <w:tmpl w:val="635AF34E"/>
@@ -7490,7 +7933,7 @@
       </w:rPr>
     </w:lvl>
   </w:abstractNum>
-  <w:abstractNum w:abstractNumId="24" w15:restartNumberingAfterBreak="0">
+  <w:abstractNum w:abstractNumId="25" w15:restartNumberingAfterBreak="0">
     <w:nsid w:val="3AAE65C0"/>
     <w:multiLevelType w:val="hybridMultilevel"/>
     <w:tmpl w:val="AA260042"/>
@@ -7603,7 +8046,7 @@
       </w:rPr>
     </w:lvl>
   </w:abstractNum>
-  <w:abstractNum w:abstractNumId="25" w15:restartNumberingAfterBreak="0">
+  <w:abstractNum w:abstractNumId="26" w15:restartNumberingAfterBreak="0">
     <w:nsid w:val="45993468"/>
     <w:multiLevelType w:val="multilevel"/>
     <w:tmpl w:val="8320C8EE"/>
@@ -7716,7 +8159,7 @@
       </w:rPr>
     </w:lvl>
   </w:abstractNum>
-  <w:abstractNum w:abstractNumId="26" w15:restartNumberingAfterBreak="0">
+  <w:abstractNum w:abstractNumId="27" w15:restartNumberingAfterBreak="0">
     <w:nsid w:val="4C7A3788"/>
     <w:multiLevelType w:val="multilevel"/>
     <w:tmpl w:val="F5124EAE"/>
@@ -7837,7 +8280,7 @@
       </w:rPr>
     </w:lvl>
   </w:abstractNum>
-  <w:abstractNum w:abstractNumId="27" w15:restartNumberingAfterBreak="0">
+  <w:abstractNum w:abstractNumId="28" w15:restartNumberingAfterBreak="0">
     <w:nsid w:val="4E5607E6"/>
     <w:multiLevelType w:val="hybridMultilevel"/>
     <w:tmpl w:val="5D6A3F24"/>
@@ -7950,7 +8393,7 @@
       </w:rPr>
     </w:lvl>
   </w:abstractNum>
-  <w:abstractNum w:abstractNumId="28" w15:restartNumberingAfterBreak="0">
+  <w:abstractNum w:abstractNumId="29" w15:restartNumberingAfterBreak="0">
     <w:nsid w:val="4F315DAC"/>
     <w:multiLevelType w:val="multilevel"/>
     <w:tmpl w:val="C3A2AC5E"/>
@@ -8072,7 +8515,7 @@
       </w:rPr>
     </w:lvl>
   </w:abstractNum>
-  <w:abstractNum w:abstractNumId="29" w15:restartNumberingAfterBreak="0">
+  <w:abstractNum w:abstractNumId="30" w15:restartNumberingAfterBreak="0">
     <w:nsid w:val="532B5DE1"/>
     <w:multiLevelType w:val="hybridMultilevel"/>
     <w:tmpl w:val="A3B863BA"/>
@@ -8185,7 +8628,7 @@
       </w:rPr>
     </w:lvl>
   </w:abstractNum>
-  <w:abstractNum w:abstractNumId="30" w15:restartNumberingAfterBreak="0">
+  <w:abstractNum w:abstractNumId="31" w15:restartNumberingAfterBreak="0">
     <w:nsid w:val="543E1B75"/>
     <w:multiLevelType w:val="multilevel"/>
     <w:tmpl w:val="38AC8648"/>
@@ -8298,7 +8741,7 @@
       </w:rPr>
     </w:lvl>
   </w:abstractNum>
-  <w:abstractNum w:abstractNumId="31" w15:restartNumberingAfterBreak="0">
+  <w:abstractNum w:abstractNumId="32" w15:restartNumberingAfterBreak="0">
     <w:nsid w:val="5B87028F"/>
     <w:multiLevelType w:val="hybridMultilevel"/>
     <w:tmpl w:val="A4DAD41E"/>
@@ -8411,7 +8854,7 @@
       </w:rPr>
     </w:lvl>
   </w:abstractNum>
-  <w:abstractNum w:abstractNumId="32" w15:restartNumberingAfterBreak="0">
+  <w:abstractNum w:abstractNumId="33" w15:restartNumberingAfterBreak="0">
     <w:nsid w:val="5D05400D"/>
     <w:multiLevelType w:val="multilevel"/>
     <w:tmpl w:val="A81A7670"/>
@@ -8532,7 +8975,7 @@
       </w:rPr>
     </w:lvl>
   </w:abstractNum>
-  <w:abstractNum w:abstractNumId="33" w15:restartNumberingAfterBreak="0">
+  <w:abstractNum w:abstractNumId="34" w15:restartNumberingAfterBreak="0">
     <w:nsid w:val="5D5B3B94"/>
     <w:multiLevelType w:val="hybridMultilevel"/>
     <w:tmpl w:val="EAD223AC"/>
@@ -8621,7 +9064,120 @@
       </w:pPr>
     </w:lvl>
   </w:abstractNum>
-  <w:abstractNum w:abstractNumId="34" w15:restartNumberingAfterBreak="0">
+  <w:abstractNum w:abstractNumId="35" w15:restartNumberingAfterBreak="0">
+    <w:nsid w:val="5EFB7F65"/>
+    <w:multiLevelType w:val="hybridMultilevel"/>
+    <w:tmpl w:val="18C20E08"/>
+    <w:lvl w:ilvl="0" w:tplc="8E6E858C">
+      <w:start w:val="1"/>
+      <w:numFmt w:val="bullet"/>
+      <w:lvlText w:val="-"/>
+      <w:lvlJc w:val="left"/>
+      <w:pPr>
+        <w:ind w:left="1080" w:hanging="360"/>
+      </w:pPr>
+      <w:rPr>
+        <w:rFonts w:ascii="Calibri" w:eastAsia="Times New Roman" w:hAnsi="Calibri" w:cs="Calibri" w:hint="default"/>
+      </w:rPr>
+    </w:lvl>
+    <w:lvl w:ilvl="1" w:tplc="040A0003" w:tentative="1">
+      <w:start w:val="1"/>
+      <w:numFmt w:val="bullet"/>
+      <w:lvlText w:val="o"/>
+      <w:lvlJc w:val="left"/>
+      <w:pPr>
+        <w:ind w:left="1800" w:hanging="360"/>
+      </w:pPr>
+      <w:rPr>
+        <w:rFonts w:ascii="Courier New" w:hAnsi="Courier New" w:cs="Courier New" w:hint="default"/>
+      </w:rPr>
+    </w:lvl>
+    <w:lvl w:ilvl="2" w:tplc="040A0005" w:tentative="1">
+      <w:start w:val="1"/>
+      <w:numFmt w:val="bullet"/>
+      <w:lvlText w:val=""/>
+      <w:lvlJc w:val="left"/>
+      <w:pPr>
+        <w:ind w:left="2520" w:hanging="360"/>
+      </w:pPr>
+      <w:rPr>
+        <w:rFonts w:ascii="Wingdings" w:hAnsi="Wingdings" w:hint="default"/>
+      </w:rPr>
+    </w:lvl>
+    <w:lvl w:ilvl="3" w:tplc="040A0001" w:tentative="1">
+      <w:start w:val="1"/>
+      <w:numFmt w:val="bullet"/>
+      <w:lvlText w:val=""/>
+      <w:lvlJc w:val="left"/>
+      <w:pPr>
+        <w:ind w:left="3240" w:hanging="360"/>
+      </w:pPr>
+      <w:rPr>
+        <w:rFonts w:ascii="Symbol" w:hAnsi="Symbol" w:hint="default"/>
+      </w:rPr>
+    </w:lvl>
+    <w:lvl w:ilvl="4" w:tplc="040A0003" w:tentative="1">
+      <w:start w:val="1"/>
+      <w:numFmt w:val="bullet"/>
+      <w:lvlText w:val="o"/>
+      <w:lvlJc w:val="left"/>
+      <w:pPr>
+        <w:ind w:left="3960" w:hanging="360"/>
+      </w:pPr>
+      <w:rPr>
+        <w:rFonts w:ascii="Courier New" w:hAnsi="Courier New" w:cs="Courier New" w:hint="default"/>
+      </w:rPr>
+    </w:lvl>
+    <w:lvl w:ilvl="5" w:tplc="040A0005" w:tentative="1">
+      <w:start w:val="1"/>
+      <w:numFmt w:val="bullet"/>
+      <w:lvlText w:val=""/>
+      <w:lvlJc w:val="left"/>
+      <w:pPr>
+        <w:ind w:left="4680" w:hanging="360"/>
+      </w:pPr>
+      <w:rPr>
+        <w:rFonts w:ascii="Wingdings" w:hAnsi="Wingdings" w:hint="default"/>
+      </w:rPr>
+    </w:lvl>
+    <w:lvl w:ilvl="6" w:tplc="040A0001" w:tentative="1">
+      <w:start w:val="1"/>
+      <w:numFmt w:val="bullet"/>
+      <w:lvlText w:val=""/>
+      <w:lvlJc w:val="left"/>
+      <w:pPr>
+        <w:ind w:left="5400" w:hanging="360"/>
+      </w:pPr>
+      <w:rPr>
+        <w:rFonts w:ascii="Symbol" w:hAnsi="Symbol" w:hint="default"/>
+      </w:rPr>
+    </w:lvl>
+    <w:lvl w:ilvl="7" w:tplc="040A0003" w:tentative="1">
+      <w:start w:val="1"/>
+      <w:numFmt w:val="bullet"/>
+      <w:lvlText w:val="o"/>
+      <w:lvlJc w:val="left"/>
+      <w:pPr>
+        <w:ind w:left="6120" w:hanging="360"/>
+      </w:pPr>
+      <w:rPr>
+        <w:rFonts w:ascii="Courier New" w:hAnsi="Courier New" w:cs="Courier New" w:hint="default"/>
+      </w:rPr>
+    </w:lvl>
+    <w:lvl w:ilvl="8" w:tplc="040A0005" w:tentative="1">
+      <w:start w:val="1"/>
+      <w:numFmt w:val="bullet"/>
+      <w:lvlText w:val=""/>
+      <w:lvlJc w:val="left"/>
+      <w:pPr>
+        <w:ind w:left="6840" w:hanging="360"/>
+      </w:pPr>
+      <w:rPr>
+        <w:rFonts w:ascii="Wingdings" w:hAnsi="Wingdings" w:hint="default"/>
+      </w:rPr>
+    </w:lvl>
+  </w:abstractNum>
+  <w:abstractNum w:abstractNumId="36" w15:restartNumberingAfterBreak="0">
     <w:nsid w:val="60F2639D"/>
     <w:multiLevelType w:val="multilevel"/>
     <w:tmpl w:val="39480AD8"/>
@@ -8742,7 +9298,7 @@
       </w:rPr>
     </w:lvl>
   </w:abstractNum>
-  <w:abstractNum w:abstractNumId="35" w15:restartNumberingAfterBreak="0">
+  <w:abstractNum w:abstractNumId="37" w15:restartNumberingAfterBreak="0">
     <w:nsid w:val="625635EC"/>
     <w:multiLevelType w:val="multilevel"/>
     <w:tmpl w:val="B854DF6C"/>
@@ -8855,7 +9411,7 @@
       </w:rPr>
     </w:lvl>
   </w:abstractNum>
-  <w:abstractNum w:abstractNumId="36" w15:restartNumberingAfterBreak="0">
+  <w:abstractNum w:abstractNumId="38" w15:restartNumberingAfterBreak="0">
     <w:nsid w:val="6559611F"/>
     <w:multiLevelType w:val="hybridMultilevel"/>
     <w:tmpl w:val="4F5618C8"/>
@@ -8968,7 +9524,7 @@
       </w:rPr>
     </w:lvl>
   </w:abstractNum>
-  <w:abstractNum w:abstractNumId="37" w15:restartNumberingAfterBreak="0">
+  <w:abstractNum w:abstractNumId="39" w15:restartNumberingAfterBreak="0">
     <w:nsid w:val="68B40059"/>
     <w:multiLevelType w:val="multilevel"/>
     <w:tmpl w:val="F3A6C794"/>
@@ -9081,7 +9637,156 @@
       </w:rPr>
     </w:lvl>
   </w:abstractNum>
-  <w:abstractNum w:abstractNumId="38" w15:restartNumberingAfterBreak="0">
+  <w:abstractNum w:abstractNumId="40" w15:restartNumberingAfterBreak="0">
+    <w:nsid w:val="6A075F02"/>
+    <w:multiLevelType w:val="multilevel"/>
+    <w:tmpl w:val="31BA01B2"/>
+    <w:lvl w:ilvl="0">
+      <w:start w:val="1"/>
+      <w:numFmt w:val="bullet"/>
+      <w:lvlText w:val=""/>
+      <w:lvlJc w:val="left"/>
+      <w:pPr>
+        <w:tabs>
+          <w:tab w:val="num" w:pos="720"/>
+        </w:tabs>
+        <w:ind w:left="720" w:hanging="360"/>
+      </w:pPr>
+      <w:rPr>
+        <w:rFonts w:ascii="Symbol" w:hAnsi="Symbol" w:hint="default"/>
+        <w:sz w:val="20"/>
+      </w:rPr>
+    </w:lvl>
+    <w:lvl w:ilvl="1" w:tentative="1">
+      <w:start w:val="1"/>
+      <w:numFmt w:val="bullet"/>
+      <w:lvlText w:val="o"/>
+      <w:lvlJc w:val="left"/>
+      <w:pPr>
+        <w:tabs>
+          <w:tab w:val="num" w:pos="1440"/>
+        </w:tabs>
+        <w:ind w:left="1440" w:hanging="360"/>
+      </w:pPr>
+      <w:rPr>
+        <w:rFonts w:ascii="Courier New" w:hAnsi="Courier New" w:hint="default"/>
+        <w:sz w:val="20"/>
+      </w:rPr>
+    </w:lvl>
+    <w:lvl w:ilvl="2" w:tentative="1">
+      <w:start w:val="1"/>
+      <w:numFmt w:val="bullet"/>
+      <w:lvlText w:val=""/>
+      <w:lvlJc w:val="left"/>
+      <w:pPr>
+        <w:tabs>
+          <w:tab w:val="num" w:pos="2160"/>
+        </w:tabs>
+        <w:ind w:left="2160" w:hanging="360"/>
+      </w:pPr>
+      <w:rPr>
+        <w:rFonts w:ascii="Wingdings" w:hAnsi="Wingdings" w:hint="default"/>
+        <w:sz w:val="20"/>
+      </w:rPr>
+    </w:lvl>
+    <w:lvl w:ilvl="3" w:tentative="1">
+      <w:start w:val="1"/>
+      <w:numFmt w:val="bullet"/>
+      <w:lvlText w:val=""/>
+      <w:lvlJc w:val="left"/>
+      <w:pPr>
+        <w:tabs>
+          <w:tab w:val="num" w:pos="2880"/>
+        </w:tabs>
+        <w:ind w:left="2880" w:hanging="360"/>
+      </w:pPr>
+      <w:rPr>
+        <w:rFonts w:ascii="Wingdings" w:hAnsi="Wingdings" w:hint="default"/>
+        <w:sz w:val="20"/>
+      </w:rPr>
+    </w:lvl>
+    <w:lvl w:ilvl="4" w:tentative="1">
+      <w:start w:val="1"/>
+      <w:numFmt w:val="bullet"/>
+      <w:lvlText w:val=""/>
+      <w:lvlJc w:val="left"/>
+      <w:pPr>
+        <w:tabs>
+          <w:tab w:val="num" w:pos="3600"/>
+        </w:tabs>
+        <w:ind w:left="3600" w:hanging="360"/>
+      </w:pPr>
+      <w:rPr>
+        <w:rFonts w:ascii="Wingdings" w:hAnsi="Wingdings" w:hint="default"/>
+        <w:sz w:val="20"/>
+      </w:rPr>
+    </w:lvl>
+    <w:lvl w:ilvl="5" w:tentative="1">
+      <w:start w:val="1"/>
+      <w:numFmt w:val="bullet"/>
+      <w:lvlText w:val=""/>
+      <w:lvlJc w:val="left"/>
+      <w:pPr>
+        <w:tabs>
+          <w:tab w:val="num" w:pos="4320"/>
+        </w:tabs>
+        <w:ind w:left="4320" w:hanging="360"/>
+      </w:pPr>
+      <w:rPr>
+        <w:rFonts w:ascii="Wingdings" w:hAnsi="Wingdings" w:hint="default"/>
+        <w:sz w:val="20"/>
+      </w:rPr>
+    </w:lvl>
+    <w:lvl w:ilvl="6" w:tentative="1">
+      <w:start w:val="1"/>
+      <w:numFmt w:val="bullet"/>
+      <w:lvlText w:val=""/>
+      <w:lvlJc w:val="left"/>
+      <w:pPr>
+        <w:tabs>
+          <w:tab w:val="num" w:pos="5040"/>
+        </w:tabs>
+        <w:ind w:left="5040" w:hanging="360"/>
+      </w:pPr>
+      <w:rPr>
+        <w:rFonts w:ascii="Wingdings" w:hAnsi="Wingdings" w:hint="default"/>
+        <w:sz w:val="20"/>
+      </w:rPr>
+    </w:lvl>
+    <w:lvl w:ilvl="7" w:tentative="1">
+      <w:start w:val="1"/>
+      <w:numFmt w:val="bullet"/>
+      <w:lvlText w:val=""/>
+      <w:lvlJc w:val="left"/>
+      <w:pPr>
+        <w:tabs>
+          <w:tab w:val="num" w:pos="5760"/>
+        </w:tabs>
+        <w:ind w:left="5760" w:hanging="360"/>
+      </w:pPr>
+      <w:rPr>
+        <w:rFonts w:ascii="Wingdings" w:hAnsi="Wingdings" w:hint="default"/>
+        <w:sz w:val="20"/>
+      </w:rPr>
+    </w:lvl>
+    <w:lvl w:ilvl="8" w:tentative="1">
+      <w:start w:val="1"/>
+      <w:numFmt w:val="bullet"/>
+      <w:lvlText w:val=""/>
+      <w:lvlJc w:val="left"/>
+      <w:pPr>
+        <w:tabs>
+          <w:tab w:val="num" w:pos="6480"/>
+        </w:tabs>
+        <w:ind w:left="6480" w:hanging="360"/>
+      </w:pPr>
+      <w:rPr>
+        <w:rFonts w:ascii="Wingdings" w:hAnsi="Wingdings" w:hint="default"/>
+        <w:sz w:val="20"/>
+      </w:rPr>
+    </w:lvl>
+  </w:abstractNum>
+  <w:abstractNum w:abstractNumId="41" w15:restartNumberingAfterBreak="0">
     <w:nsid w:val="6B404880"/>
     <w:multiLevelType w:val="hybridMultilevel"/>
     <w:tmpl w:val="3D94C950"/>
@@ -9194,7 +9899,7 @@
       </w:rPr>
     </w:lvl>
   </w:abstractNum>
-  <w:abstractNum w:abstractNumId="39" w15:restartNumberingAfterBreak="0">
+  <w:abstractNum w:abstractNumId="42" w15:restartNumberingAfterBreak="0">
     <w:nsid w:val="6E20080C"/>
     <w:multiLevelType w:val="hybridMultilevel"/>
     <w:tmpl w:val="E692218A"/>
@@ -9307,7 +10012,7 @@
       </w:rPr>
     </w:lvl>
   </w:abstractNum>
-  <w:abstractNum w:abstractNumId="40" w15:restartNumberingAfterBreak="0">
+  <w:abstractNum w:abstractNumId="43" w15:restartNumberingAfterBreak="0">
     <w:nsid w:val="6F6B1E5E"/>
     <w:multiLevelType w:val="hybridMultilevel"/>
     <w:tmpl w:val="5146751C"/>
@@ -9420,7 +10125,7 @@
       </w:rPr>
     </w:lvl>
   </w:abstractNum>
-  <w:abstractNum w:abstractNumId="41" w15:restartNumberingAfterBreak="0">
+  <w:abstractNum w:abstractNumId="44" w15:restartNumberingAfterBreak="0">
     <w:nsid w:val="73BA6EDA"/>
     <w:multiLevelType w:val="hybridMultilevel"/>
     <w:tmpl w:val="3F142D68"/>
@@ -9532,7 +10237,7 @@
       </w:rPr>
     </w:lvl>
   </w:abstractNum>
-  <w:abstractNum w:abstractNumId="42" w15:restartNumberingAfterBreak="0">
+  <w:abstractNum w:abstractNumId="45" w15:restartNumberingAfterBreak="0">
     <w:nsid w:val="7CD42918"/>
     <w:multiLevelType w:val="hybridMultilevel"/>
     <w:tmpl w:val="8AECEF8A"/>
@@ -9645,7 +10350,7 @@
       </w:rPr>
     </w:lvl>
   </w:abstractNum>
-  <w:abstractNum w:abstractNumId="43" w15:restartNumberingAfterBreak="0">
+  <w:abstractNum w:abstractNumId="46" w15:restartNumberingAfterBreak="0">
     <w:nsid w:val="7EF25496"/>
     <w:multiLevelType w:val="hybridMultilevel"/>
     <w:tmpl w:val="9822BE8A"/>
@@ -9759,136 +10464,145 @@
     </w:lvl>
   </w:abstractNum>
   <w:num w:numId="1">
+    <w:abstractNumId w:val="33"/>
+  </w:num>
+  <w:num w:numId="2">
+    <w:abstractNumId w:val="13"/>
+  </w:num>
+  <w:num w:numId="3">
+    <w:abstractNumId w:val="9"/>
+  </w:num>
+  <w:num w:numId="4">
+    <w:abstractNumId w:val="12"/>
+  </w:num>
+  <w:num w:numId="5">
+    <w:abstractNumId w:val="20"/>
+  </w:num>
+  <w:num w:numId="6">
+    <w:abstractNumId w:val="43"/>
+  </w:num>
+  <w:num w:numId="7">
+    <w:abstractNumId w:val="7"/>
+  </w:num>
+  <w:num w:numId="8">
+    <w:abstractNumId w:val="5"/>
+  </w:num>
+  <w:num w:numId="9">
+    <w:abstractNumId w:val="24"/>
+  </w:num>
+  <w:num w:numId="10">
+    <w:abstractNumId w:val="45"/>
+  </w:num>
+  <w:num w:numId="11">
+    <w:abstractNumId w:val="21"/>
+  </w:num>
+  <w:num w:numId="12">
+    <w:abstractNumId w:val="1"/>
+  </w:num>
+  <w:num w:numId="13">
     <w:abstractNumId w:val="32"/>
   </w:num>
-  <w:num w:numId="2">
-    <w:abstractNumId w:val="12"/>
+  <w:num w:numId="14">
+    <w:abstractNumId w:val="38"/>
   </w:num>
-  <w:num w:numId="3">
+  <w:num w:numId="15">
+    <w:abstractNumId w:val="41"/>
+  </w:num>
+  <w:num w:numId="16">
+    <w:abstractNumId w:val="16"/>
+  </w:num>
+  <w:num w:numId="17">
+    <w:abstractNumId w:val="28"/>
+  </w:num>
+  <w:num w:numId="18">
+    <w:abstractNumId w:val="42"/>
+  </w:num>
+  <w:num w:numId="19">
+    <w:abstractNumId w:val="4"/>
+  </w:num>
+  <w:num w:numId="20">
+    <w:abstractNumId w:val="34"/>
+  </w:num>
+  <w:num w:numId="21">
+    <w:abstractNumId w:val="18"/>
+  </w:num>
+  <w:num w:numId="22">
+    <w:abstractNumId w:val="19"/>
+  </w:num>
+  <w:num w:numId="23">
+    <w:abstractNumId w:val="27"/>
+  </w:num>
+  <w:num w:numId="24">
+    <w:abstractNumId w:val="15"/>
+  </w:num>
+  <w:num w:numId="25">
+    <w:abstractNumId w:val="46"/>
+  </w:num>
+  <w:num w:numId="26">
+    <w:abstractNumId w:val="2"/>
+  </w:num>
+  <w:num w:numId="27">
+    <w:abstractNumId w:val="6"/>
+  </w:num>
+  <w:num w:numId="28">
     <w:abstractNumId w:val="8"/>
   </w:num>
-  <w:num w:numId="4">
+  <w:num w:numId="29">
+    <w:abstractNumId w:val="37"/>
+  </w:num>
+  <w:num w:numId="30">
+    <w:abstractNumId w:val="22"/>
+  </w:num>
+  <w:num w:numId="31">
+    <w:abstractNumId w:val="31"/>
+  </w:num>
+  <w:num w:numId="32">
+    <w:abstractNumId w:val="3"/>
+  </w:num>
+  <w:num w:numId="33">
+    <w:abstractNumId w:val="26"/>
+  </w:num>
+  <w:num w:numId="34">
     <w:abstractNumId w:val="11"/>
   </w:num>
-  <w:num w:numId="5">
-    <w:abstractNumId w:val="19"/>
+  <w:num w:numId="35">
+    <w:abstractNumId w:val="39"/>
   </w:num>
-  <w:num w:numId="6">
+  <w:num w:numId="36">
+    <w:abstractNumId w:val="29"/>
+  </w:num>
+  <w:num w:numId="37">
+    <w:abstractNumId w:val="10"/>
+  </w:num>
+  <w:num w:numId="38">
+    <w:abstractNumId w:val="17"/>
+  </w:num>
+  <w:num w:numId="39">
+    <w:abstractNumId w:val="44"/>
+  </w:num>
+  <w:num w:numId="40">
+    <w:abstractNumId w:val="36"/>
+  </w:num>
+  <w:num w:numId="41">
+    <w:abstractNumId w:val="25"/>
+  </w:num>
+  <w:num w:numId="42">
+    <w:abstractNumId w:val="23"/>
+  </w:num>
+  <w:num w:numId="43">
+    <w:abstractNumId w:val="14"/>
+  </w:num>
+  <w:num w:numId="44">
+    <w:abstractNumId w:val="30"/>
+  </w:num>
+  <w:num w:numId="45">
     <w:abstractNumId w:val="40"/>
   </w:num>
-  <w:num w:numId="7">
-    <w:abstractNumId w:val="6"/>
-  </w:num>
-  <w:num w:numId="8">
-    <w:abstractNumId w:val="4"/>
-  </w:num>
-  <w:num w:numId="9">
-    <w:abstractNumId w:val="23"/>
-  </w:num>
-  <w:num w:numId="10">
-    <w:abstractNumId w:val="42"/>
-  </w:num>
-  <w:num w:numId="11">
-    <w:abstractNumId w:val="20"/>
-  </w:num>
-  <w:num w:numId="12">
-    <w:abstractNumId w:val="0"/>
-  </w:num>
-  <w:num w:numId="13">
-    <w:abstractNumId w:val="31"/>
-  </w:num>
-  <w:num w:numId="14">
-    <w:abstractNumId w:val="36"/>
-  </w:num>
-  <w:num w:numId="15">
-    <w:abstractNumId w:val="38"/>
-  </w:num>
-  <w:num w:numId="16">
-    <w:abstractNumId w:val="15"/>
-  </w:num>
-  <w:num w:numId="17">
-    <w:abstractNumId w:val="27"/>
-  </w:num>
-  <w:num w:numId="18">
-    <w:abstractNumId w:val="39"/>
-  </w:num>
-  <w:num w:numId="19">
-    <w:abstractNumId w:val="3"/>
-  </w:num>
-  <w:num w:numId="20">
-    <w:abstractNumId w:val="33"/>
-  </w:num>
-  <w:num w:numId="21">
-    <w:abstractNumId w:val="17"/>
-  </w:num>
-  <w:num w:numId="22">
-    <w:abstractNumId w:val="18"/>
-  </w:num>
-  <w:num w:numId="23">
-    <w:abstractNumId w:val="26"/>
-  </w:num>
-  <w:num w:numId="24">
-    <w:abstractNumId w:val="14"/>
-  </w:num>
-  <w:num w:numId="25">
-    <w:abstractNumId w:val="43"/>
-  </w:num>
-  <w:num w:numId="26">
-    <w:abstractNumId w:val="1"/>
-  </w:num>
-  <w:num w:numId="27">
-    <w:abstractNumId w:val="5"/>
-  </w:num>
-  <w:num w:numId="28">
-    <w:abstractNumId w:val="7"/>
-  </w:num>
-  <w:num w:numId="29">
+  <w:num w:numId="46">
     <w:abstractNumId w:val="35"/>
   </w:num>
-  <w:num w:numId="30">
-    <w:abstractNumId w:val="21"/>
-  </w:num>
-  <w:num w:numId="31">
-    <w:abstractNumId w:val="30"/>
-  </w:num>
-  <w:num w:numId="32">
-    <w:abstractNumId w:val="2"/>
-  </w:num>
-  <w:num w:numId="33">
-    <w:abstractNumId w:val="25"/>
-  </w:num>
-  <w:num w:numId="34">
-    <w:abstractNumId w:val="10"/>
-  </w:num>
-  <w:num w:numId="35">
-    <w:abstractNumId w:val="37"/>
-  </w:num>
-  <w:num w:numId="36">
-    <w:abstractNumId w:val="28"/>
-  </w:num>
-  <w:num w:numId="37">
-    <w:abstractNumId w:val="9"/>
-  </w:num>
-  <w:num w:numId="38">
-    <w:abstractNumId w:val="16"/>
-  </w:num>
-  <w:num w:numId="39">
-    <w:abstractNumId w:val="41"/>
-  </w:num>
-  <w:num w:numId="40">
-    <w:abstractNumId w:val="34"/>
-  </w:num>
-  <w:num w:numId="41">
-    <w:abstractNumId w:val="24"/>
-  </w:num>
-  <w:num w:numId="42">
-    <w:abstractNumId w:val="22"/>
-  </w:num>
-  <w:num w:numId="43">
-    <w:abstractNumId w:val="13"/>
-  </w:num>
-  <w:num w:numId="44">
-    <w:abstractNumId w:val="29"/>
+  <w:num w:numId="47">
+    <w:abstractNumId w:val="0"/>
   </w:num>
   <w:numIdMacAtCleanup w:val="1"/>
 </w:numbering>
@@ -10283,10 +10997,6 @@
     <w:lsdException w:name="List Table 5 Dark Accent 6" w:uiPriority="50"/>
     <w:lsdException w:name="List Table 6 Colorful Accent 6" w:uiPriority="51"/>
     <w:lsdException w:name="List Table 7 Colorful Accent 6" w:uiPriority="52"/>
-    <w:lsdException w:name="Mention" w:semiHidden="1" w:unhideWhenUsed="1"/>
-    <w:lsdException w:name="Smart Hyperlink" w:semiHidden="1" w:unhideWhenUsed="1"/>
-    <w:lsdException w:name="Hashtag" w:semiHidden="1" w:unhideWhenUsed="1"/>
-    <w:lsdException w:name="Unresolved Mention" w:semiHidden="1" w:unhideWhenUsed="1"/>
   </w:latentStyles>
   <w:style w:type="paragraph" w:default="1" w:styleId="Normal">
     <w:name w:val="Normal"/>
@@ -11664,7 +12374,7 @@
 </file>
 
 <file path=customXml/itemProps2.xml><?xml version="1.0" encoding="utf-8"?>
-<ds:datastoreItem xmlns:ds="http://schemas.openxmlformats.org/officeDocument/2006/customXml" ds:itemID="{B0773D81-B9D8-42EB-9421-06EF60B8A620}">
+<ds:datastoreItem xmlns:ds="http://schemas.openxmlformats.org/officeDocument/2006/customXml" ds:itemID="{81C79219-7638-41CD-84FF-8FB58E0B2ED6}">
   <ds:schemaRefs>
     <ds:schemaRef ds:uri="http://schemas.openxmlformats.org/officeDocument/2006/bibliography"/>
   </ds:schemaRefs>

</xml_diff>

<commit_message>
Agregar Introduccion, influencia de la Gestión de la Configuración
</commit_message>
<xml_diff>
--- a/Desarrollo/RSAC/Documentos/RSAC_PGC.docx
+++ b/Desarrollo/RSAC/Documentos/RSAC_PGC.docx
@@ -1,6 +1,6 @@
 
 <file path=word/document.xml><?xml version="1.0" encoding="utf-8"?>
-<w:document xmlns:wpc="http://schemas.microsoft.com/office/word/2010/wordprocessingCanvas" xmlns:cx="http://schemas.microsoft.com/office/drawing/2014/chartex" xmlns:cx1="http://schemas.microsoft.com/office/drawing/2015/9/8/chartex" xmlns:cx2="http://schemas.microsoft.com/office/drawing/2015/10/21/chartex" xmlns:cx3="http://schemas.microsoft.com/office/drawing/2016/5/9/chartex" xmlns:cx4="http://schemas.microsoft.com/office/drawing/2016/5/10/chartex" xmlns:cx5="http://schemas.microsoft.com/office/drawing/2016/5/11/chartex" xmlns:cx6="http://schemas.microsoft.com/office/drawing/2016/5/12/chartex" xmlns:cx7="http://schemas.microsoft.com/office/drawing/2016/5/13/chartex" xmlns:cx8="http://schemas.microsoft.com/office/drawing/2016/5/14/chartex" xmlns:mc="http://schemas.openxmlformats.org/markup-compatibility/2006" xmlns:aink="http://schemas.microsoft.com/office/drawing/2016/ink" xmlns:am3d="http://schemas.microsoft.com/office/drawing/2017/model3d" xmlns:o="urn:schemas-microsoft-com:office:office" xmlns:r="http://schemas.openxmlformats.org/officeDocument/2006/relationships" xmlns:m="http://schemas.openxmlformats.org/officeDocument/2006/math" xmlns:v="urn:schemas-microsoft-com:vml" xmlns:wp14="http://schemas.microsoft.com/office/word/2010/wordprocessingDrawing" xmlns:wp="http://schemas.openxmlformats.org/drawingml/2006/wordprocessingDrawing" xmlns:w10="urn:schemas-microsoft-com:office:word" xmlns:w="http://schemas.openxmlformats.org/wordprocessingml/2006/main" xmlns:w14="http://schemas.microsoft.com/office/word/2010/wordml" xmlns:w15="http://schemas.microsoft.com/office/word/2012/wordml" xmlns:w16cid="http://schemas.microsoft.com/office/word/2016/wordml/cid" xmlns:w16se="http://schemas.microsoft.com/office/word/2015/wordml/symex" xmlns:wpg="http://schemas.microsoft.com/office/word/2010/wordprocessingGroup" xmlns:wpi="http://schemas.microsoft.com/office/word/2010/wordprocessingInk" xmlns:wne="http://schemas.microsoft.com/office/word/2006/wordml" xmlns:wps="http://schemas.microsoft.com/office/word/2010/wordprocessingShape" mc:Ignorable="w14 w15 w16se w16cid wp14">
+<w:document xmlns:wpc="http://schemas.microsoft.com/office/word/2010/wordprocessingCanvas" xmlns:mo="http://schemas.microsoft.com/office/mac/office/2008/main" xmlns:mc="http://schemas.openxmlformats.org/markup-compatibility/2006" xmlns:mv="urn:schemas-microsoft-com:mac:vml" xmlns:o="urn:schemas-microsoft-com:office:office" xmlns:r="http://schemas.openxmlformats.org/officeDocument/2006/relationships" xmlns:m="http://schemas.openxmlformats.org/officeDocument/2006/math" xmlns:v="urn:schemas-microsoft-com:vml" xmlns:wp14="http://schemas.microsoft.com/office/word/2010/wordprocessingDrawing" xmlns:wp="http://schemas.openxmlformats.org/drawingml/2006/wordprocessingDrawing" xmlns:w10="urn:schemas-microsoft-com:office:word" xmlns:w="http://schemas.openxmlformats.org/wordprocessingml/2006/main" xmlns:w14="http://schemas.microsoft.com/office/word/2010/wordml" xmlns:w15="http://schemas.microsoft.com/office/word/2012/wordml" xmlns:wpg="http://schemas.microsoft.com/office/word/2010/wordprocessingGroup" xmlns:wpi="http://schemas.microsoft.com/office/word/2010/wordprocessingInk" xmlns:wne="http://schemas.microsoft.com/office/word/2006/wordml" xmlns:wps="http://schemas.microsoft.com/office/word/2010/wordprocessingShape" mc:Ignorable="w14 w15 wp14">
   <w:body>
     <w:sdt>
       <w:sdtPr>
@@ -22,13 +22,13 @@
         </w:rPr>
       </w:sdtEndPr>
       <w:sdtContent>
-        <w:bookmarkStart w:id="0" w:name="_Toc391325453" w:displacedByCustomXml="prev"/>
+        <w:bookmarkStart w:id="0" w:name="_Toc391715346" w:displacedByCustomXml="prev"/>
         <w:bookmarkEnd w:id="0" w:displacedByCustomXml="prev"/>
-        <w:bookmarkStart w:id="1" w:name="_Toc391714464" w:displacedByCustomXml="prev"/>
+        <w:bookmarkStart w:id="1" w:name="_Toc391714504" w:displacedByCustomXml="prev"/>
         <w:bookmarkEnd w:id="1" w:displacedByCustomXml="prev"/>
-        <w:bookmarkStart w:id="2" w:name="_Toc391714504" w:displacedByCustomXml="prev"/>
+        <w:bookmarkStart w:id="2" w:name="_Toc391714464" w:displacedByCustomXml="prev"/>
         <w:bookmarkEnd w:id="2" w:displacedByCustomXml="prev"/>
-        <w:bookmarkStart w:id="3" w:name="_Toc391715346" w:displacedByCustomXml="prev"/>
+        <w:bookmarkStart w:id="3" w:name="_Toc391325453" w:displacedByCustomXml="prev"/>
         <w:bookmarkEnd w:id="3" w:displacedByCustomXml="prev"/>
         <w:p>
           <w:pPr>
@@ -50,12 +50,12 @@
             <w:rPr>
               <w:rFonts w:ascii="NewsGotT" w:hAnsi="NewsGotT"/>
               <w:noProof/>
-              <w:lang w:val="es-PE" w:eastAsia="es-PE"/>
+              <w:lang w:val="en-US"/>
             </w:rPr>
             <mc:AlternateContent>
               <mc:Choice Requires="wps">
                 <w:drawing>
-                  <wp:anchor distT="0" distB="0" distL="114300" distR="114300" simplePos="0" relativeHeight="251649536" behindDoc="1" locked="0" layoutInCell="1" allowOverlap="1" wp14:anchorId="21E4F1B1" wp14:editId="6718D097">
+                  <wp:anchor distT="0" distB="0" distL="114300" distR="114300" simplePos="0" relativeHeight="251649536" behindDoc="1" locked="0" layoutInCell="1" allowOverlap="1" wp14:anchorId="30B7E575" wp14:editId="19EA7D64">
                     <wp:simplePos x="0" y="0"/>
                     <wp:positionH relativeFrom="margin">
                       <wp:align>center</wp:align>
@@ -127,7 +127,7 @@
                   </wp:anchor>
                 </w:drawing>
               </mc:Choice>
-              <mc:Fallback>
+              <mc:Fallback xmlns:w16se="http://schemas.microsoft.com/office/word/2015/wordml/symex" xmlns:w16cid="http://schemas.microsoft.com/office/word/2016/wordml/cid" xmlns:am3d="http://schemas.microsoft.com/office/drawing/2017/model3d" xmlns:aink="http://schemas.microsoft.com/office/drawing/2016/ink" xmlns:cx8="http://schemas.microsoft.com/office/drawing/2016/5/14/chartex" xmlns:cx7="http://schemas.microsoft.com/office/drawing/2016/5/13/chartex" xmlns:cx6="http://schemas.microsoft.com/office/drawing/2016/5/12/chartex" xmlns:cx5="http://schemas.microsoft.com/office/drawing/2016/5/11/chartex" xmlns:cx4="http://schemas.microsoft.com/office/drawing/2016/5/10/chartex" xmlns:cx3="http://schemas.microsoft.com/office/drawing/2016/5/9/chartex" xmlns:cx2="http://schemas.microsoft.com/office/drawing/2015/10/21/chartex" xmlns:cx1="http://schemas.microsoft.com/office/drawing/2015/9/8/chartex" xmlns:cx="http://schemas.microsoft.com/office/drawing/2014/chartex">
                 <w:pict>
                   <v:rect w14:anchorId="21E4F1B1" id="4 Rectángulo" o:spid="_x0000_s1026" style="position:absolute;left:0;text-align:left;margin-left:0;margin-top:-42.3pt;width:549.8pt;height:732pt;z-index:-251666944;visibility:visible;mso-wrap-style:square;mso-width-percent:0;mso-height-percent:0;mso-wrap-distance-left:9pt;mso-wrap-distance-top:0;mso-wrap-distance-right:9pt;mso-wrap-distance-bottom:0;mso-position-horizontal:center;mso-position-horizontal-relative:margin;mso-position-vertical:absolute;mso-position-vertical-relative:text;mso-width-percent:0;mso-height-percent:0;mso-width-relative:margin;mso-height-relative:margin;v-text-anchor:middle" o:gfxdata="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" fillcolor="white [3201]" strokecolor="#1f497d [3215]" strokeweight="2pt">
                     <v:textbox>
@@ -149,12 +149,12 @@
             <w:rPr>
               <w:rFonts w:ascii="NewsGotT" w:hAnsi="NewsGotT"/>
               <w:noProof/>
-              <w:lang w:val="es-PE" w:eastAsia="es-PE"/>
+              <w:lang w:val="en-US"/>
             </w:rPr>
             <mc:AlternateContent>
               <mc:Choice Requires="wps">
                 <w:drawing>
-                  <wp:anchor distT="0" distB="0" distL="114300" distR="114300" simplePos="0" relativeHeight="251648512" behindDoc="1" locked="0" layoutInCell="1" allowOverlap="1" wp14:anchorId="3E072106" wp14:editId="328AB9CC">
+                  <wp:anchor distT="0" distB="0" distL="114300" distR="114300" simplePos="0" relativeHeight="251648512" behindDoc="1" locked="0" layoutInCell="1" allowOverlap="1" wp14:anchorId="53D92E88" wp14:editId="4DDB0301">
                     <wp:simplePos x="0" y="0"/>
                     <wp:positionH relativeFrom="column">
                       <wp:posOffset>-1092010</wp:posOffset>
@@ -217,7 +217,7 @@
                   </wp:anchor>
                 </w:drawing>
               </mc:Choice>
-              <mc:Fallback>
+              <mc:Fallback xmlns:w16se="http://schemas.microsoft.com/office/word/2015/wordml/symex" xmlns:w16cid="http://schemas.microsoft.com/office/word/2016/wordml/cid" xmlns:am3d="http://schemas.microsoft.com/office/drawing/2017/model3d" xmlns:aink="http://schemas.microsoft.com/office/drawing/2016/ink" xmlns:cx8="http://schemas.microsoft.com/office/drawing/2016/5/14/chartex" xmlns:cx7="http://schemas.microsoft.com/office/drawing/2016/5/13/chartex" xmlns:cx6="http://schemas.microsoft.com/office/drawing/2016/5/12/chartex" xmlns:cx5="http://schemas.microsoft.com/office/drawing/2016/5/11/chartex" xmlns:cx4="http://schemas.microsoft.com/office/drawing/2016/5/10/chartex" xmlns:cx3="http://schemas.microsoft.com/office/drawing/2016/5/9/chartex" xmlns:cx2="http://schemas.microsoft.com/office/drawing/2015/10/21/chartex" xmlns:cx1="http://schemas.microsoft.com/office/drawing/2015/9/8/chartex" xmlns:cx="http://schemas.microsoft.com/office/drawing/2014/chartex">
                 <w:pict>
                   <v:rect w14:anchorId="12366E7F" id="3 Rectángulo" o:spid="_x0000_s1026" style="position:absolute;margin-left:-86pt;margin-top:-70.85pt;width:614.35pt;height:11in;z-index:-251667968;visibility:visible;mso-wrap-style:square;mso-width-percent:0;mso-wrap-distance-left:9pt;mso-wrap-distance-top:0;mso-wrap-distance-right:9pt;mso-wrap-distance-bottom:0;mso-position-horizontal:absolute;mso-position-horizontal-relative:text;mso-position-vertical:absolute;mso-position-vertical-relative:text;mso-width-percent:0;mso-width-relative:margin;v-text-anchor:middle" o:gfxdata="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" fillcolor="#1f497d [3215]" stroked="f" strokeweight="2pt"/>
                 </w:pict>
@@ -312,9 +312,10 @@
           <w:r>
             <w:rPr>
               <w:noProof/>
+              <w:lang w:val="en-US"/>
             </w:rPr>
             <w:drawing>
-              <wp:anchor distT="0" distB="0" distL="114300" distR="114300" simplePos="0" relativeHeight="251665408" behindDoc="1" locked="0" layoutInCell="1" allowOverlap="1" wp14:anchorId="1A66A930">
+              <wp:anchor distT="0" distB="0" distL="114300" distR="114300" simplePos="0" relativeHeight="251665408" behindDoc="1" locked="0" layoutInCell="1" allowOverlap="1" wp14:anchorId="660F10E8" wp14:editId="6B08826C">
                 <wp:simplePos x="0" y="0"/>
                 <wp:positionH relativeFrom="margin">
                   <wp:posOffset>2144693</wp:posOffset>
@@ -470,12 +471,12 @@
             <w:rPr>
               <w:rFonts w:ascii="NewsGotT" w:hAnsi="NewsGotT"/>
               <w:noProof/>
-              <w:lang w:val="es-PE" w:eastAsia="es-PE"/>
+              <w:lang w:val="en-US"/>
             </w:rPr>
             <mc:AlternateContent>
               <mc:Choice Requires="wps">
                 <w:drawing>
-                  <wp:anchor distT="0" distB="0" distL="114300" distR="114300" simplePos="0" relativeHeight="251647488" behindDoc="0" locked="0" layoutInCell="0" allowOverlap="1" wp14:anchorId="2FDC5BFB" wp14:editId="33C175EA">
+                  <wp:anchor distT="0" distB="0" distL="114300" distR="114300" simplePos="0" relativeHeight="251647488" behindDoc="0" locked="0" layoutInCell="0" allowOverlap="1" wp14:anchorId="408069E3" wp14:editId="196AFEA9">
                     <wp:simplePos x="0" y="0"/>
                     <wp:positionH relativeFrom="margin">
                       <wp:align>center</wp:align>
@@ -570,7 +571,7 @@
                   </wp:anchor>
                 </w:drawing>
               </mc:Choice>
-              <mc:Fallback>
+              <mc:Fallback xmlns:w16se="http://schemas.microsoft.com/office/word/2015/wordml/symex" xmlns:w16cid="http://schemas.microsoft.com/office/word/2016/wordml/cid" xmlns:am3d="http://schemas.microsoft.com/office/drawing/2017/model3d" xmlns:aink="http://schemas.microsoft.com/office/drawing/2016/ink" xmlns:cx8="http://schemas.microsoft.com/office/drawing/2016/5/14/chartex" xmlns:cx7="http://schemas.microsoft.com/office/drawing/2016/5/13/chartex" xmlns:cx6="http://schemas.microsoft.com/office/drawing/2016/5/12/chartex" xmlns:cx5="http://schemas.microsoft.com/office/drawing/2016/5/11/chartex" xmlns:cx4="http://schemas.microsoft.com/office/drawing/2016/5/10/chartex" xmlns:cx3="http://schemas.microsoft.com/office/drawing/2016/5/9/chartex" xmlns:cx2="http://schemas.microsoft.com/office/drawing/2015/10/21/chartex" xmlns:cx1="http://schemas.microsoft.com/office/drawing/2015/9/8/chartex" xmlns:cx="http://schemas.microsoft.com/office/drawing/2014/chartex">
                 <w:pict>
                   <v:rect w14:anchorId="2FDC5BFB" id="Rectángulo 16" o:spid="_x0000_s1027" style="position:absolute;margin-left:0;margin-top:340.95pt;width:548.45pt;height:59.85pt;z-index:251647488;visibility:visible;mso-wrap-style:square;mso-width-percent:0;mso-height-percent:0;mso-wrap-distance-left:9pt;mso-wrap-distance-top:0;mso-wrap-distance-right:9pt;mso-wrap-distance-bottom:0;mso-position-horizontal:center;mso-position-horizontal-relative:margin;mso-position-vertical:absolute;mso-position-vertical-relative:page;mso-width-percent:0;mso-height-percent:0;mso-width-relative:page;mso-height-relative:page;v-text-anchor:middle" o:gfxdata="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" o:allowincell="f" fillcolor="#272727 [2749]" stroked="f" strokeweight="1pt">
                     <v:textbox inset="14.4pt,,14.4pt">
@@ -685,12 +686,12 @@
               <w:noProof/>
               <w:sz w:val="40"/>
               <w:szCs w:val="40"/>
-              <w:lang w:val="es-PE" w:eastAsia="es-PE"/>
+              <w:lang w:val="en-US"/>
             </w:rPr>
             <mc:AlternateContent>
               <mc:Choice Requires="wps">
                 <w:drawing>
-                  <wp:anchor distT="45720" distB="45720" distL="114300" distR="114300" simplePos="0" relativeHeight="251662336" behindDoc="0" locked="0" layoutInCell="1" allowOverlap="1" wp14:anchorId="29005FEF" wp14:editId="0E6D1B3C">
+                  <wp:anchor distT="45720" distB="45720" distL="114300" distR="114300" simplePos="0" relativeHeight="251662336" behindDoc="0" locked="0" layoutInCell="1" allowOverlap="1" wp14:anchorId="38B86107" wp14:editId="146F15E6">
                     <wp:simplePos x="0" y="0"/>
                     <wp:positionH relativeFrom="margin">
                       <wp:posOffset>2196465</wp:posOffset>
@@ -698,7 +699,7 @@
                     <wp:positionV relativeFrom="paragraph">
                       <wp:posOffset>306070</wp:posOffset>
                     </wp:positionV>
-                    <wp:extent cx="3864610" cy="1404620"/>
+                    <wp:extent cx="3864610" cy="535305"/>
                     <wp:effectExtent l="0" t="0" r="2540" b="0"/>
                     <wp:wrapSquare wrapText="bothSides"/>
                     <wp:docPr id="10" name="Cuadro de texto 2"/>
@@ -714,7 +715,7 @@
                           <wps:spPr bwMode="auto">
                             <a:xfrm>
                               <a:off x="0" y="0"/>
-                              <a:ext cx="3864610" cy="1404620"/>
+                              <a:ext cx="3864610" cy="535305"/>
                             </a:xfrm>
                             <a:prstGeom prst="rect">
                               <a:avLst/>
@@ -809,11 +810,11 @@
               </mc:Choice>
               <mc:Fallback>
                 <w:pict>
-                  <v:shapetype w14:anchorId="29005FEF" id="_x0000_t202" coordsize="21600,21600" o:spt="202" path="m,l,21600r21600,l21600,xe">
+                  <v:shapetype w14:anchorId="38B86107" id="_x0000_t202" coordsize="21600,21600" o:spt="202" path="m0,0l0,21600,21600,21600,21600,0xe">
                     <v:stroke joinstyle="miter"/>
                     <v:path gradientshapeok="t" o:connecttype="rect"/>
                   </v:shapetype>
-                  <v:shape id="Cuadro de texto 2" o:spid="_x0000_s1028" type="#_x0000_t202" style="position:absolute;left:0;text-align:left;margin-left:172.95pt;margin-top:24.1pt;width:304.3pt;height:110.6pt;z-index:251662336;visibility:visible;mso-wrap-style:square;mso-width-percent:0;mso-height-percent:200;mso-wrap-distance-left:9pt;mso-wrap-distance-top:3.6pt;mso-wrap-distance-right:9pt;mso-wrap-distance-bottom:3.6pt;mso-position-horizontal:absolute;mso-position-horizontal-relative:margin;mso-position-vertical:absolute;mso-position-vertical-relative:text;mso-width-percent:0;mso-height-percent:200;mso-width-relative:margin;mso-height-relative:margin;v-text-anchor:top" o:gfxdata="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" stroked="f">
+                  <v:shape id="Cuadro_x0020_de_x0020_texto_x0020_2" o:spid="_x0000_s1028" type="#_x0000_t202" style="position:absolute;left:0;text-align:left;margin-left:172.95pt;margin-top:24.1pt;width:304.3pt;height:42.15pt;z-index:251662336;visibility:visible;mso-wrap-style:square;mso-width-percent:0;mso-height-percent:200;mso-wrap-distance-left:9pt;mso-wrap-distance-top:3.6pt;mso-wrap-distance-right:9pt;mso-wrap-distance-bottom:3.6pt;mso-position-horizontal:absolute;mso-position-horizontal-relative:margin;mso-position-vertical:absolute;mso-position-vertical-relative:text;mso-width-percent:0;mso-height-percent:200;mso-width-relative:margin;mso-height-relative:margin;v-text-anchor:top" o:gfxdata="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" stroked="f">
                     <v:textbox style="mso-fit-shape-to-text:t">
                       <w:txbxContent>
                         <w:p>
@@ -1073,12 +1074,12 @@
               <w:noProof/>
               <w:sz w:val="40"/>
               <w:szCs w:val="40"/>
-              <w:lang w:val="es-PE" w:eastAsia="es-PE"/>
+              <w:lang w:val="en-US"/>
             </w:rPr>
             <mc:AlternateContent>
               <mc:Choice Requires="wps">
                 <w:drawing>
-                  <wp:anchor distT="45720" distB="45720" distL="114300" distR="114300" simplePos="0" relativeHeight="251664384" behindDoc="0" locked="0" layoutInCell="1" allowOverlap="1" wp14:anchorId="683D6F86" wp14:editId="17EC43EB">
+                  <wp:anchor distT="45720" distB="45720" distL="114300" distR="114300" simplePos="0" relativeHeight="251664384" behindDoc="0" locked="0" layoutInCell="1" allowOverlap="1" wp14:anchorId="04A7CF8E" wp14:editId="34D23A80">
                     <wp:simplePos x="0" y="0"/>
                     <wp:positionH relativeFrom="margin">
                       <wp:align>center</wp:align>
@@ -1086,7 +1087,7 @@
                     <wp:positionV relativeFrom="paragraph">
                       <wp:posOffset>193040</wp:posOffset>
                     </wp:positionV>
-                    <wp:extent cx="3933825" cy="1404620"/>
+                    <wp:extent cx="3933825" cy="501015"/>
                     <wp:effectExtent l="0" t="0" r="9525" b="0"/>
                     <wp:wrapSquare wrapText="bothSides"/>
                     <wp:docPr id="11" name="Cuadro de texto 2"/>
@@ -1102,7 +1103,7 @@
                           <wps:spPr bwMode="auto">
                             <a:xfrm>
                               <a:off x="0" y="0"/>
-                              <a:ext cx="3933825" cy="1404620"/>
+                              <a:ext cx="3933825" cy="501015"/>
                             </a:xfrm>
                             <a:prstGeom prst="rect">
                               <a:avLst/>
@@ -1177,7 +1178,7 @@
               </mc:Choice>
               <mc:Fallback>
                 <w:pict>
-                  <v:shape w14:anchorId="683D6F86" id="_x0000_s1029" type="#_x0000_t202" style="position:absolute;left:0;text-align:left;margin-left:0;margin-top:15.2pt;width:309.75pt;height:110.6pt;z-index:251664384;visibility:visible;mso-wrap-style:square;mso-width-percent:0;mso-height-percent:200;mso-wrap-distance-left:9pt;mso-wrap-distance-top:3.6pt;mso-wrap-distance-right:9pt;mso-wrap-distance-bottom:3.6pt;mso-position-horizontal:center;mso-position-horizontal-relative:margin;mso-position-vertical:absolute;mso-position-vertical-relative:text;mso-width-percent:0;mso-height-percent:200;mso-width-relative:margin;mso-height-relative:margin;v-text-anchor:top" o:gfxdata="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" stroked="f">
+                  <v:shape w14:anchorId="04A7CF8E" id="_x0000_s1029" type="#_x0000_t202" style="position:absolute;left:0;text-align:left;margin-left:0;margin-top:15.2pt;width:309.75pt;height:39.45pt;z-index:251664384;visibility:visible;mso-wrap-style:square;mso-width-percent:0;mso-height-percent:200;mso-wrap-distance-left:9pt;mso-wrap-distance-top:3.6pt;mso-wrap-distance-right:9pt;mso-wrap-distance-bottom:3.6pt;mso-position-horizontal:center;mso-position-horizontal-relative:margin;mso-position-vertical:absolute;mso-position-vertical-relative:text;mso-width-percent:0;mso-height-percent:200;mso-width-relative:margin;mso-height-relative:margin;v-text-anchor:top" o:gfxdata="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" stroked="f">
                     <v:textbox style="mso-fit-shape-to-text:t">
                       <w:txbxContent>
                         <w:p>
@@ -1850,8 +1851,6 @@
                   </w:rPr>
                   <w:t>4</w:t>
                 </w:r>
-                <w:bookmarkStart w:id="4" w:name="_GoBack"/>
-                <w:bookmarkEnd w:id="4"/>
                 <w:r>
                   <w:rPr>
                     <w:sz w:val="22"/>
@@ -2828,7 +2827,7 @@
                   <w:pStyle w:val="TableContents"/>
                   <w:jc w:val="center"/>
                   <w:rPr>
-                    <w:rFonts w:ascii="Arial" w:hAnsi="Arial" w:cs="Arial" w:hint="eastAsia"/>
+                    <w:rFonts w:ascii="Arial" w:hAnsi="Arial" w:cs="Arial"/>
                     <w:sz w:val="22"/>
                     <w:szCs w:val="22"/>
                   </w:rPr>
@@ -4044,13 +4043,127 @@
           <w:lang w:val="es-ES_tradnl"/>
         </w:rPr>
       </w:pPr>
-      <w:bookmarkStart w:id="5" w:name="_Toc511388958"/>
+      <w:bookmarkStart w:id="4" w:name="_Toc511388958"/>
       <w:r>
         <w:rPr>
           <w:b/>
         </w:rPr>
         <w:t>Introducción</w:t>
       </w:r>
+      <w:bookmarkEnd w:id="4"/>
+      <w:r>
+        <w:rPr>
+          <w:b/>
+        </w:rPr>
+        <w:br/>
+      </w:r>
+    </w:p>
+    <w:p>
+      <w:pPr>
+        <w:pStyle w:val="ListParagraph"/>
+        <w:spacing w:after="160" w:line="259" w:lineRule="auto"/>
+        <w:outlineLvl w:val="0"/>
+        <w:rPr>
+          <w:lang w:val="es-ES_tradnl"/>
+        </w:rPr>
+      </w:pPr>
+      <w:r>
+        <w:rPr>
+          <w:lang w:val="es-ES_tradnl"/>
+        </w:rPr>
+        <w:t>La gestión de la configuración ha surgido como una a</w:t>
+      </w:r>
+      <w:r>
+        <w:rPr>
+          <w:lang w:val="es-ES_tradnl"/>
+        </w:rPr>
+        <w:t xml:space="preserve">yuda eficaz para mantener orden </w:t>
+      </w:r>
+      <w:r>
+        <w:rPr>
+          <w:lang w:val="es-ES_tradnl"/>
+        </w:rPr>
+        <w:t>durante la</w:t>
+      </w:r>
+      <w:r>
+        <w:rPr>
+          <w:lang w:val="es-ES_tradnl"/>
+        </w:rPr>
+        <w:t xml:space="preserve"> </w:t>
+      </w:r>
+      <w:r>
+        <w:rPr>
+          <w:lang w:val="es-ES_tradnl"/>
+        </w:rPr>
+        <w:t>realización de software, por lo que en ISS Consulting se hará el uso de esta para que el equipo de</w:t>
+      </w:r>
+      <w:r>
+        <w:rPr>
+          <w:lang w:val="es-ES_tradnl"/>
+        </w:rPr>
+        <w:t xml:space="preserve"> </w:t>
+      </w:r>
+      <w:r>
+        <w:rPr>
+          <w:lang w:val="es-ES_tradnl"/>
+        </w:rPr>
+        <w:t>trabajo pueda manejar y tener un control</w:t>
+      </w:r>
+      <w:r>
+        <w:rPr>
+          <w:lang w:val="es-ES_tradnl"/>
+        </w:rPr>
+        <w:t xml:space="preserve"> eficiente</w:t>
+      </w:r>
+      <w:r>
+        <w:rPr>
+          <w:lang w:val="es-ES_tradnl"/>
+        </w:rPr>
+        <w:t xml:space="preserve"> de las versiones del producto y los documentos</w:t>
+      </w:r>
+      <w:r>
+        <w:rPr>
+          <w:lang w:val="es-ES_tradnl"/>
+        </w:rPr>
+        <w:t xml:space="preserve"> </w:t>
+      </w:r>
+      <w:r>
+        <w:rPr>
+          <w:lang w:val="es-ES_tradnl"/>
+        </w:rPr>
+        <w:t>que se desarrollará. Con esto se evitará que ocurran problemas entre integrantes del equipo de</w:t>
+      </w:r>
+      <w:r>
+        <w:rPr>
+          <w:lang w:val="es-ES_tradnl"/>
+        </w:rPr>
+        <w:t xml:space="preserve"> </w:t>
+      </w:r>
+      <w:r>
+        <w:rPr>
+          <w:lang w:val="es-ES_tradnl"/>
+        </w:rPr>
+        <w:t>trabajo al realizar actualizaciones a los documentos del proyecto o el código fuente del software</w:t>
+      </w:r>
+      <w:r>
+        <w:rPr>
+          <w:lang w:val="es-ES_tradnl"/>
+        </w:rPr>
+        <w:t xml:space="preserve"> </w:t>
+      </w:r>
+      <w:r>
+        <w:rPr>
+          <w:lang w:val="es-ES_tradnl"/>
+        </w:rPr>
+        <w:t>que realicemos.</w:t>
+      </w:r>
+      <w:r>
+        <w:rPr>
+          <w:lang w:val="es-ES_tradnl"/>
+        </w:rPr>
+        <w:t xml:space="preserve"> Cabe resaltar que se podrá disponer de la información necesaria para tomar decisiones sobre cualquier cambio en un elemento de configuración.</w:t>
+      </w:r>
+      <w:bookmarkStart w:id="5" w:name="_GoBack"/>
       <w:bookmarkEnd w:id="5"/>
     </w:p>
     <w:p>
@@ -4186,55 +4299,7 @@
         <w:rPr>
           <w:lang w:val="es-ES_tradnl"/>
         </w:rPr>
-        <w:t xml:space="preserve">Se deben de tener en cuenta los siguientes puntos en cuanto a </w:t>
-      </w:r>
-      <w:r>
-        <w:rPr>
-          <w:lang w:val="es-ES_tradnl"/>
-        </w:rPr>
-        <w:t>cómo</w:t>
-      </w:r>
-      <w:r>
-        <w:rPr>
-          <w:lang w:val="es-ES_tradnl"/>
-        </w:rPr>
-        <w:t xml:space="preserve"> se realizar</w:t>
-      </w:r>
-      <w:r>
-        <w:rPr>
-          <w:lang w:val="es-ES_tradnl"/>
-        </w:rPr>
-        <w:t>á</w:t>
-      </w:r>
-      <w:r>
-        <w:rPr>
-          <w:lang w:val="es-ES_tradnl"/>
-        </w:rPr>
-        <w:t xml:space="preserve"> el plan de </w:t>
-      </w:r>
-      <w:r>
-        <w:rPr>
-          <w:lang w:val="es-ES_tradnl"/>
-        </w:rPr>
-        <w:t>gestión</w:t>
-      </w:r>
-      <w:r>
-        <w:rPr>
-          <w:lang w:val="es-ES_tradnl"/>
-        </w:rPr>
-        <w:t xml:space="preserve"> de la </w:t>
-      </w:r>
-      <w:r>
-        <w:rPr>
-          <w:lang w:val="es-ES_tradnl"/>
-        </w:rPr>
-        <w:t>configuración</w:t>
-      </w:r>
-      <w:r>
-        <w:rPr>
-          <w:lang w:val="es-ES_tradnl"/>
-        </w:rPr>
-        <w:t>.</w:t>
+        <w:t>Se deben de tener en cuenta los siguientes puntos en cuanto a cómo se realizará el plan de gestión de la configuración.</w:t>
       </w:r>
     </w:p>
     <w:p>
@@ -4261,55 +4326,7 @@
         <w:rPr>
           <w:lang w:val="es-ES_tradnl"/>
         </w:rPr>
-        <w:t xml:space="preserve">Al ser un proyecto con un tiempo de </w:t>
-      </w:r>
-      <w:r>
-        <w:rPr>
-          <w:lang w:val="es-ES_tradnl"/>
-        </w:rPr>
-        <w:t>duración</w:t>
-      </w:r>
-      <w:r>
-        <w:rPr>
-          <w:lang w:val="es-ES_tradnl"/>
-        </w:rPr>
-        <w:t xml:space="preserve"> limitado, se deben de tener bien definidos los procesos de cambios para que se puedan tener respuestas </w:t>
-      </w:r>
-      <w:r>
-        <w:rPr>
-          <w:lang w:val="es-ES_tradnl"/>
-        </w:rPr>
-        <w:t>rápidas</w:t>
-      </w:r>
-      <w:r>
-        <w:rPr>
-          <w:lang w:val="es-ES_tradnl"/>
-        </w:rPr>
-        <w:t xml:space="preserve"> ante situaciones que requieran de </w:t>
-      </w:r>
-      <w:r>
-        <w:rPr>
-          <w:lang w:val="es-ES_tradnl"/>
-        </w:rPr>
-        <w:t>algún</w:t>
-      </w:r>
-      <w:r>
-        <w:rPr>
-          <w:lang w:val="es-ES_tradnl"/>
-        </w:rPr>
-        <w:t xml:space="preserve"> cambio </w:t>
-      </w:r>
-      <w:r>
-        <w:rPr>
-          <w:lang w:val="es-ES_tradnl"/>
-        </w:rPr>
-        <w:t>crítico</w:t>
-      </w:r>
-      <w:r>
-        <w:rPr>
-          <w:lang w:val="es-ES_tradnl"/>
-        </w:rPr>
-        <w:t>.</w:t>
+        <w:t>Al ser un proyecto con un tiempo de duración limitado, se deben de tener bien definidos los procesos de cambios para que se puedan tener respuestas rápidas ante situaciones que requieran de algún cambio crítico.</w:t>
       </w:r>
     </w:p>
     <w:p>
@@ -4328,73 +4345,7 @@
         <w:rPr>
           <w:lang w:val="es-ES_tradnl"/>
         </w:rPr>
-        <w:t xml:space="preserve">El modelo de desarrollo que RSAC </w:t>
-      </w:r>
-      <w:r>
-        <w:rPr>
-          <w:lang w:val="es-ES_tradnl"/>
-        </w:rPr>
-        <w:t>usará</w:t>
-      </w:r>
-      <w:r>
-        <w:rPr>
-          <w:lang w:val="es-ES_tradnl"/>
-        </w:rPr>
-        <w:t xml:space="preserve"> </w:t>
-      </w:r>
-      <w:r>
-        <w:rPr>
-          <w:lang w:val="es-ES_tradnl"/>
-        </w:rPr>
-        <w:t>será</w:t>
-      </w:r>
-      <w:r>
-        <w:rPr>
-          <w:lang w:val="es-ES_tradnl"/>
-        </w:rPr>
-        <w:t xml:space="preserve"> el de desarrollo incremental, por lo que resulta de suma importancia tener bien definido los cambios de cada </w:t>
-      </w:r>
-      <w:r>
-        <w:rPr>
-          <w:lang w:val="es-ES_tradnl"/>
-        </w:rPr>
-        <w:t>iteración</w:t>
-      </w:r>
-      <w:r>
-        <w:rPr>
-          <w:lang w:val="es-ES_tradnl"/>
-        </w:rPr>
-        <w:t xml:space="preserve">, </w:t>
-      </w:r>
-      <w:r>
-        <w:rPr>
-          <w:lang w:val="es-ES_tradnl"/>
-        </w:rPr>
-        <w:t>así</w:t>
-      </w:r>
-      <w:r>
-        <w:rPr>
-          <w:lang w:val="es-ES_tradnl"/>
-        </w:rPr>
-        <w:t xml:space="preserve"> como las fases y los productos generados en cada fase los cuales </w:t>
-      </w:r>
-      <w:r>
-        <w:rPr>
-          <w:lang w:val="es-ES_tradnl"/>
-        </w:rPr>
-        <w:t>serán</w:t>
-      </w:r>
-      <w:r>
-        <w:rPr>
-          <w:lang w:val="es-ES_tradnl"/>
-        </w:rPr>
-        <w:t xml:space="preserve"> revisados y aprobados</w:t>
-      </w:r>
-      <w:r>
-        <w:rPr>
-          <w:lang w:val="es-ES_tradnl"/>
-        </w:rPr>
-        <w:t>.</w:t>
+        <w:t>El modelo de desarrollo que RSAC usará será el de desarrollo incremental, por lo que resulta de suma importancia tener bien definido los cambios de cada iteración, así como las fases y los productos generados en cada fase los cuales serán revisados y aprobados.</w:t>
       </w:r>
     </w:p>
     <w:p>
@@ -4413,79 +4364,7 @@
         <w:rPr>
           <w:lang w:val="es-ES_tradnl"/>
         </w:rPr>
-        <w:t xml:space="preserve">Los </w:t>
-      </w:r>
-      <w:r>
-        <w:rPr>
-          <w:lang w:val="es-ES_tradnl"/>
-        </w:rPr>
-        <w:t>ítems</w:t>
-      </w:r>
-      <w:r>
-        <w:rPr>
-          <w:lang w:val="es-ES_tradnl"/>
-        </w:rPr>
-        <w:t xml:space="preserve"> de </w:t>
-      </w:r>
-      <w:r>
-        <w:rPr>
-          <w:lang w:val="es-ES_tradnl"/>
-        </w:rPr>
-        <w:t>configuración</w:t>
-      </w:r>
-      <w:r>
-        <w:rPr>
-          <w:lang w:val="es-ES_tradnl"/>
-        </w:rPr>
-        <w:t xml:space="preserve"> </w:t>
-      </w:r>
-      <w:r>
-        <w:rPr>
-          <w:lang w:val="es-ES_tradnl"/>
-        </w:rPr>
-        <w:t>serán</w:t>
-      </w:r>
-      <w:r>
-        <w:rPr>
-          <w:lang w:val="es-ES_tradnl"/>
-        </w:rPr>
-        <w:t xml:space="preserve"> definidos en base a los entregables para los proyectos que se realicen en el periodo de tiempo </w:t>
-      </w:r>
-      <w:r>
-        <w:rPr>
-          <w:lang w:val="es-ES_tradnl"/>
-        </w:rPr>
-        <w:t>definido</w:t>
-      </w:r>
-      <w:r>
-        <w:rPr>
-          <w:lang w:val="es-ES_tradnl"/>
-        </w:rPr>
-        <w:t xml:space="preserve"> por el cliente, por lo que </w:t>
-      </w:r>
-      <w:r>
-        <w:rPr>
-          <w:lang w:val="es-ES_tradnl"/>
-        </w:rPr>
-        <w:t>serán</w:t>
-      </w:r>
-      <w:r>
-        <w:rPr>
-          <w:lang w:val="es-ES_tradnl"/>
-        </w:rPr>
-        <w:t xml:space="preserve"> de responsabilidad del gestor de la </w:t>
-      </w:r>
-      <w:r>
-        <w:rPr>
-          <w:lang w:val="es-ES_tradnl"/>
-        </w:rPr>
-        <w:t>configuración</w:t>
-      </w:r>
-      <w:r>
-        <w:rPr>
-          <w:lang w:val="es-ES_tradnl"/>
-        </w:rPr>
-        <w:t>, apoyado por los integrantes que conforman el grupo de trabajo.</w:t>
+        <w:t>Los ítems de configuración serán definidos en base a los entregables para los proyectos que se realicen en el periodo de tiempo definido por el cliente, por lo que serán de responsabilidad del gestor de la configuración, apoyado por los integrantes que conforman el grupo de trabajo.</w:t>
       </w:r>
     </w:p>
     <w:p>
@@ -4577,7 +4456,7 @@
 </file>
 
 <file path=word/endnotes.xml><?xml version="1.0" encoding="utf-8"?>
-<w:endnotes xmlns:wpc="http://schemas.microsoft.com/office/word/2010/wordprocessingCanvas" xmlns:cx="http://schemas.microsoft.com/office/drawing/2014/chartex" xmlns:cx1="http://schemas.microsoft.com/office/drawing/2015/9/8/chartex" xmlns:cx2="http://schemas.microsoft.com/office/drawing/2015/10/21/chartex" xmlns:cx3="http://schemas.microsoft.com/office/drawing/2016/5/9/chartex" xmlns:cx4="http://schemas.microsoft.com/office/drawing/2016/5/10/chartex" xmlns:cx5="http://schemas.microsoft.com/office/drawing/2016/5/11/chartex" xmlns:cx6="http://schemas.microsoft.com/office/drawing/2016/5/12/chartex" xmlns:cx7="http://schemas.microsoft.com/office/drawing/2016/5/13/chartex" xmlns:cx8="http://schemas.microsoft.com/office/drawing/2016/5/14/chartex" xmlns:mc="http://schemas.openxmlformats.org/markup-compatibility/2006" xmlns:aink="http://schemas.microsoft.com/office/drawing/2016/ink" xmlns:am3d="http://schemas.microsoft.com/office/drawing/2017/model3d" xmlns:o="urn:schemas-microsoft-com:office:office" xmlns:r="http://schemas.openxmlformats.org/officeDocument/2006/relationships" xmlns:m="http://schemas.openxmlformats.org/officeDocument/2006/math" xmlns:v="urn:schemas-microsoft-com:vml" xmlns:wp14="http://schemas.microsoft.com/office/word/2010/wordprocessingDrawing" xmlns:wp="http://schemas.openxmlformats.org/drawingml/2006/wordprocessingDrawing" xmlns:w10="urn:schemas-microsoft-com:office:word" xmlns:w="http://schemas.openxmlformats.org/wordprocessingml/2006/main" xmlns:w14="http://schemas.microsoft.com/office/word/2010/wordml" xmlns:w15="http://schemas.microsoft.com/office/word/2012/wordml" xmlns:w16cid="http://schemas.microsoft.com/office/word/2016/wordml/cid" xmlns:w16se="http://schemas.microsoft.com/office/word/2015/wordml/symex" xmlns:wpg="http://schemas.microsoft.com/office/word/2010/wordprocessingGroup" xmlns:wpi="http://schemas.microsoft.com/office/word/2010/wordprocessingInk" xmlns:wne="http://schemas.microsoft.com/office/word/2006/wordml" xmlns:wps="http://schemas.microsoft.com/office/word/2010/wordprocessingShape" mc:Ignorable="w14 w15 w16se w16cid wp14">
+<w:endnotes xmlns:wpc="http://schemas.microsoft.com/office/word/2010/wordprocessingCanvas" xmlns:mo="http://schemas.microsoft.com/office/mac/office/2008/main" xmlns:mc="http://schemas.openxmlformats.org/markup-compatibility/2006" xmlns:mv="urn:schemas-microsoft-com:mac:vml" xmlns:o="urn:schemas-microsoft-com:office:office" xmlns:r="http://schemas.openxmlformats.org/officeDocument/2006/relationships" xmlns:m="http://schemas.openxmlformats.org/officeDocument/2006/math" xmlns:v="urn:schemas-microsoft-com:vml" xmlns:wp14="http://schemas.microsoft.com/office/word/2010/wordprocessingDrawing" xmlns:wp="http://schemas.openxmlformats.org/drawingml/2006/wordprocessingDrawing" xmlns:w10="urn:schemas-microsoft-com:office:word" xmlns:w="http://schemas.openxmlformats.org/wordprocessingml/2006/main" xmlns:w14="http://schemas.microsoft.com/office/word/2010/wordml" xmlns:w15="http://schemas.microsoft.com/office/word/2012/wordml" xmlns:wpg="http://schemas.microsoft.com/office/word/2010/wordprocessingGroup" xmlns:wpi="http://schemas.microsoft.com/office/word/2010/wordprocessingInk" xmlns:wne="http://schemas.microsoft.com/office/word/2006/wordml" xmlns:wps="http://schemas.microsoft.com/office/word/2010/wordprocessingShape" mc:Ignorable="w14 w15 wp14">
   <w:endnote w:type="separator" w:id="-1">
     <w:p>
       <w:pPr>
@@ -4602,7 +4481,7 @@
 </file>
 
 <file path=word/footer1.xml><?xml version="1.0" encoding="utf-8"?>
-<w:ftr xmlns:wpc="http://schemas.microsoft.com/office/word/2010/wordprocessingCanvas" xmlns:cx="http://schemas.microsoft.com/office/drawing/2014/chartex" xmlns:cx1="http://schemas.microsoft.com/office/drawing/2015/9/8/chartex" xmlns:cx2="http://schemas.microsoft.com/office/drawing/2015/10/21/chartex" xmlns:cx3="http://schemas.microsoft.com/office/drawing/2016/5/9/chartex" xmlns:cx4="http://schemas.microsoft.com/office/drawing/2016/5/10/chartex" xmlns:cx5="http://schemas.microsoft.com/office/drawing/2016/5/11/chartex" xmlns:cx6="http://schemas.microsoft.com/office/drawing/2016/5/12/chartex" xmlns:cx7="http://schemas.microsoft.com/office/drawing/2016/5/13/chartex" xmlns:cx8="http://schemas.microsoft.com/office/drawing/2016/5/14/chartex" xmlns:mc="http://schemas.openxmlformats.org/markup-compatibility/2006" xmlns:aink="http://schemas.microsoft.com/office/drawing/2016/ink" xmlns:am3d="http://schemas.microsoft.com/office/drawing/2017/model3d" xmlns:o="urn:schemas-microsoft-com:office:office" xmlns:r="http://schemas.openxmlformats.org/officeDocument/2006/relationships" xmlns:m="http://schemas.openxmlformats.org/officeDocument/2006/math" xmlns:v="urn:schemas-microsoft-com:vml" xmlns:wp14="http://schemas.microsoft.com/office/word/2010/wordprocessingDrawing" xmlns:wp="http://schemas.openxmlformats.org/drawingml/2006/wordprocessingDrawing" xmlns:w10="urn:schemas-microsoft-com:office:word" xmlns:w="http://schemas.openxmlformats.org/wordprocessingml/2006/main" xmlns:w14="http://schemas.microsoft.com/office/word/2010/wordml" xmlns:w15="http://schemas.microsoft.com/office/word/2012/wordml" xmlns:w16cid="http://schemas.microsoft.com/office/word/2016/wordml/cid" xmlns:w16se="http://schemas.microsoft.com/office/word/2015/wordml/symex" xmlns:wpg="http://schemas.microsoft.com/office/word/2010/wordprocessingGroup" xmlns:wpi="http://schemas.microsoft.com/office/word/2010/wordprocessingInk" xmlns:wne="http://schemas.microsoft.com/office/word/2006/wordml" xmlns:wps="http://schemas.microsoft.com/office/word/2010/wordprocessingShape" mc:Ignorable="w14 w15 w16se w16cid wp14">
+<w:ftr xmlns:wpc="http://schemas.microsoft.com/office/word/2010/wordprocessingCanvas" xmlns:mo="http://schemas.microsoft.com/office/mac/office/2008/main" xmlns:mc="http://schemas.openxmlformats.org/markup-compatibility/2006" xmlns:mv="urn:schemas-microsoft-com:mac:vml" xmlns:o="urn:schemas-microsoft-com:office:office" xmlns:r="http://schemas.openxmlformats.org/officeDocument/2006/relationships" xmlns:m="http://schemas.openxmlformats.org/officeDocument/2006/math" xmlns:v="urn:schemas-microsoft-com:vml" xmlns:wp14="http://schemas.microsoft.com/office/word/2010/wordprocessingDrawing" xmlns:wp="http://schemas.openxmlformats.org/drawingml/2006/wordprocessingDrawing" xmlns:w10="urn:schemas-microsoft-com:office:word" xmlns:w="http://schemas.openxmlformats.org/wordprocessingml/2006/main" xmlns:w14="http://schemas.microsoft.com/office/word/2010/wordml" xmlns:w15="http://schemas.microsoft.com/office/word/2012/wordml" xmlns:wpg="http://schemas.microsoft.com/office/word/2010/wordprocessingGroup" xmlns:wpi="http://schemas.microsoft.com/office/word/2010/wordprocessingInk" xmlns:wne="http://schemas.microsoft.com/office/word/2006/wordml" xmlns:wps="http://schemas.microsoft.com/office/word/2010/wordprocessingShape" mc:Ignorable="w14 w15 wp14">
   <w:tbl>
     <w:tblPr>
       <w:tblW w:w="5000" w:type="pct"/>
@@ -4687,7 +4566,7 @@
               </w14:shadow>
               <w14:numForm w14:val="oldStyle"/>
             </w:rPr>
-            <w:t>17</w:t>
+            <w:t>2</w:t>
           </w:r>
           <w:r>
             <w:rPr>
@@ -4732,7 +4611,7 @@
 </file>
 
 <file path=word/footnotes.xml><?xml version="1.0" encoding="utf-8"?>
-<w:footnotes xmlns:wpc="http://schemas.microsoft.com/office/word/2010/wordprocessingCanvas" xmlns:cx="http://schemas.microsoft.com/office/drawing/2014/chartex" xmlns:cx1="http://schemas.microsoft.com/office/drawing/2015/9/8/chartex" xmlns:cx2="http://schemas.microsoft.com/office/drawing/2015/10/21/chartex" xmlns:cx3="http://schemas.microsoft.com/office/drawing/2016/5/9/chartex" xmlns:cx4="http://schemas.microsoft.com/office/drawing/2016/5/10/chartex" xmlns:cx5="http://schemas.microsoft.com/office/drawing/2016/5/11/chartex" xmlns:cx6="http://schemas.microsoft.com/office/drawing/2016/5/12/chartex" xmlns:cx7="http://schemas.microsoft.com/office/drawing/2016/5/13/chartex" xmlns:cx8="http://schemas.microsoft.com/office/drawing/2016/5/14/chartex" xmlns:mc="http://schemas.openxmlformats.org/markup-compatibility/2006" xmlns:aink="http://schemas.microsoft.com/office/drawing/2016/ink" xmlns:am3d="http://schemas.microsoft.com/office/drawing/2017/model3d" xmlns:o="urn:schemas-microsoft-com:office:office" xmlns:r="http://schemas.openxmlformats.org/officeDocument/2006/relationships" xmlns:m="http://schemas.openxmlformats.org/officeDocument/2006/math" xmlns:v="urn:schemas-microsoft-com:vml" xmlns:wp14="http://schemas.microsoft.com/office/word/2010/wordprocessingDrawing" xmlns:wp="http://schemas.openxmlformats.org/drawingml/2006/wordprocessingDrawing" xmlns:w10="urn:schemas-microsoft-com:office:word" xmlns:w="http://schemas.openxmlformats.org/wordprocessingml/2006/main" xmlns:w14="http://schemas.microsoft.com/office/word/2010/wordml" xmlns:w15="http://schemas.microsoft.com/office/word/2012/wordml" xmlns:w16cid="http://schemas.microsoft.com/office/word/2016/wordml/cid" xmlns:w16se="http://schemas.microsoft.com/office/word/2015/wordml/symex" xmlns:wpg="http://schemas.microsoft.com/office/word/2010/wordprocessingGroup" xmlns:wpi="http://schemas.microsoft.com/office/word/2010/wordprocessingInk" xmlns:wne="http://schemas.microsoft.com/office/word/2006/wordml" xmlns:wps="http://schemas.microsoft.com/office/word/2010/wordprocessingShape" mc:Ignorable="w14 w15 w16se w16cid wp14">
+<w:footnotes xmlns:wpc="http://schemas.microsoft.com/office/word/2010/wordprocessingCanvas" xmlns:mo="http://schemas.microsoft.com/office/mac/office/2008/main" xmlns:mc="http://schemas.openxmlformats.org/markup-compatibility/2006" xmlns:mv="urn:schemas-microsoft-com:mac:vml" xmlns:o="urn:schemas-microsoft-com:office:office" xmlns:r="http://schemas.openxmlformats.org/officeDocument/2006/relationships" xmlns:m="http://schemas.openxmlformats.org/officeDocument/2006/math" xmlns:v="urn:schemas-microsoft-com:vml" xmlns:wp14="http://schemas.microsoft.com/office/word/2010/wordprocessingDrawing" xmlns:wp="http://schemas.openxmlformats.org/drawingml/2006/wordprocessingDrawing" xmlns:w10="urn:schemas-microsoft-com:office:word" xmlns:w="http://schemas.openxmlformats.org/wordprocessingml/2006/main" xmlns:w14="http://schemas.microsoft.com/office/word/2010/wordml" xmlns:w15="http://schemas.microsoft.com/office/word/2012/wordml" xmlns:wpg="http://schemas.microsoft.com/office/word/2010/wordprocessingGroup" xmlns:wpi="http://schemas.microsoft.com/office/word/2010/wordprocessingInk" xmlns:wne="http://schemas.microsoft.com/office/word/2006/wordml" xmlns:wps="http://schemas.microsoft.com/office/word/2010/wordprocessingShape" mc:Ignorable="w14 w15 wp14">
   <w:footnote w:type="separator" w:id="-1">
     <w:p>
       <w:pPr>
@@ -4757,7 +4636,7 @@
 </file>
 
 <file path=word/header1.xml><?xml version="1.0" encoding="utf-8"?>
-<w:hdr xmlns:wpc="http://schemas.microsoft.com/office/word/2010/wordprocessingCanvas" xmlns:cx="http://schemas.microsoft.com/office/drawing/2014/chartex" xmlns:cx1="http://schemas.microsoft.com/office/drawing/2015/9/8/chartex" xmlns:cx2="http://schemas.microsoft.com/office/drawing/2015/10/21/chartex" xmlns:cx3="http://schemas.microsoft.com/office/drawing/2016/5/9/chartex" xmlns:cx4="http://schemas.microsoft.com/office/drawing/2016/5/10/chartex" xmlns:cx5="http://schemas.microsoft.com/office/drawing/2016/5/11/chartex" xmlns:cx6="http://schemas.microsoft.com/office/drawing/2016/5/12/chartex" xmlns:cx7="http://schemas.microsoft.com/office/drawing/2016/5/13/chartex" xmlns:cx8="http://schemas.microsoft.com/office/drawing/2016/5/14/chartex" xmlns:mc="http://schemas.openxmlformats.org/markup-compatibility/2006" xmlns:aink="http://schemas.microsoft.com/office/drawing/2016/ink" xmlns:am3d="http://schemas.microsoft.com/office/drawing/2017/model3d" xmlns:o="urn:schemas-microsoft-com:office:office" xmlns:r="http://schemas.openxmlformats.org/officeDocument/2006/relationships" xmlns:m="http://schemas.openxmlformats.org/officeDocument/2006/math" xmlns:v="urn:schemas-microsoft-com:vml" xmlns:wp14="http://schemas.microsoft.com/office/word/2010/wordprocessingDrawing" xmlns:wp="http://schemas.openxmlformats.org/drawingml/2006/wordprocessingDrawing" xmlns:w10="urn:schemas-microsoft-com:office:word" xmlns:w="http://schemas.openxmlformats.org/wordprocessingml/2006/main" xmlns:w14="http://schemas.microsoft.com/office/word/2010/wordml" xmlns:w15="http://schemas.microsoft.com/office/word/2012/wordml" xmlns:w16cid="http://schemas.microsoft.com/office/word/2016/wordml/cid" xmlns:w16se="http://schemas.microsoft.com/office/word/2015/wordml/symex" xmlns:wpg="http://schemas.microsoft.com/office/word/2010/wordprocessingGroup" xmlns:wpi="http://schemas.microsoft.com/office/word/2010/wordprocessingInk" xmlns:wne="http://schemas.microsoft.com/office/word/2006/wordml" xmlns:wps="http://schemas.microsoft.com/office/word/2010/wordprocessingShape" mc:Ignorable="w14 w15 w16se w16cid wp14">
+<w:hdr xmlns:wpc="http://schemas.microsoft.com/office/word/2010/wordprocessingCanvas" xmlns:mo="http://schemas.microsoft.com/office/mac/office/2008/main" xmlns:mc="http://schemas.openxmlformats.org/markup-compatibility/2006" xmlns:mv="urn:schemas-microsoft-com:mac:vml" xmlns:o="urn:schemas-microsoft-com:office:office" xmlns:r="http://schemas.openxmlformats.org/officeDocument/2006/relationships" xmlns:m="http://schemas.openxmlformats.org/officeDocument/2006/math" xmlns:v="urn:schemas-microsoft-com:vml" xmlns:wp14="http://schemas.microsoft.com/office/word/2010/wordprocessingDrawing" xmlns:wp="http://schemas.openxmlformats.org/drawingml/2006/wordprocessingDrawing" xmlns:w10="urn:schemas-microsoft-com:office:word" xmlns:w="http://schemas.openxmlformats.org/wordprocessingml/2006/main" xmlns:w14="http://schemas.microsoft.com/office/word/2010/wordml" xmlns:w15="http://schemas.microsoft.com/office/word/2012/wordml" xmlns:wpg="http://schemas.microsoft.com/office/word/2010/wordprocessingGroup" xmlns:wpi="http://schemas.microsoft.com/office/word/2010/wordprocessingInk" xmlns:wne="http://schemas.microsoft.com/office/word/2006/wordml" xmlns:wps="http://schemas.microsoft.com/office/word/2010/wordprocessingShape" mc:Ignorable="w14 w15 wp14">
   <w:tbl>
     <w:tblPr>
       <w:tblW w:w="5055" w:type="pct"/>
@@ -4904,8 +4783,8 @@
 </file>
 
 <file path=word/numbering.xml><?xml version="1.0" encoding="utf-8"?>
-<w:numbering xmlns:wpc="http://schemas.microsoft.com/office/word/2010/wordprocessingCanvas" xmlns:cx="http://schemas.microsoft.com/office/drawing/2014/chartex" xmlns:cx1="http://schemas.microsoft.com/office/drawing/2015/9/8/chartex" xmlns:cx2="http://schemas.microsoft.com/office/drawing/2015/10/21/chartex" xmlns:cx3="http://schemas.microsoft.com/office/drawing/2016/5/9/chartex" xmlns:cx4="http://schemas.microsoft.com/office/drawing/2016/5/10/chartex" xmlns:cx5="http://schemas.microsoft.com/office/drawing/2016/5/11/chartex" xmlns:cx6="http://schemas.microsoft.com/office/drawing/2016/5/12/chartex" xmlns:cx7="http://schemas.microsoft.com/office/drawing/2016/5/13/chartex" xmlns:cx8="http://schemas.microsoft.com/office/drawing/2016/5/14/chartex" xmlns:mc="http://schemas.openxmlformats.org/markup-compatibility/2006" xmlns:aink="http://schemas.microsoft.com/office/drawing/2016/ink" xmlns:am3d="http://schemas.microsoft.com/office/drawing/2017/model3d" xmlns:o="urn:schemas-microsoft-com:office:office" xmlns:r="http://schemas.openxmlformats.org/officeDocument/2006/relationships" xmlns:m="http://schemas.openxmlformats.org/officeDocument/2006/math" xmlns:v="urn:schemas-microsoft-com:vml" xmlns:wp14="http://schemas.microsoft.com/office/word/2010/wordprocessingDrawing" xmlns:wp="http://schemas.openxmlformats.org/drawingml/2006/wordprocessingDrawing" xmlns:w10="urn:schemas-microsoft-com:office:word" xmlns:w="http://schemas.openxmlformats.org/wordprocessingml/2006/main" xmlns:w14="http://schemas.microsoft.com/office/word/2010/wordml" xmlns:w15="http://schemas.microsoft.com/office/word/2012/wordml" xmlns:w16cid="http://schemas.microsoft.com/office/word/2016/wordml/cid" xmlns:w16se="http://schemas.microsoft.com/office/word/2015/wordml/symex" xmlns:wpg="http://schemas.microsoft.com/office/word/2010/wordprocessingGroup" xmlns:wpi="http://schemas.microsoft.com/office/word/2010/wordprocessingInk" xmlns:wne="http://schemas.microsoft.com/office/word/2006/wordml" xmlns:wps="http://schemas.microsoft.com/office/word/2010/wordprocessingShape" mc:Ignorable="w14 w15 w16se w16cid wp14">
-  <w:abstractNum w:abstractNumId="0" w15:restartNumberingAfterBreak="0">
+<w:numbering xmlns:wpc="http://schemas.microsoft.com/office/word/2010/wordprocessingCanvas" xmlns:mo="http://schemas.microsoft.com/office/mac/office/2008/main" xmlns:mc="http://schemas.openxmlformats.org/markup-compatibility/2006" xmlns:mv="urn:schemas-microsoft-com:mac:vml" xmlns:o="urn:schemas-microsoft-com:office:office" xmlns:r="http://schemas.openxmlformats.org/officeDocument/2006/relationships" xmlns:m="http://schemas.openxmlformats.org/officeDocument/2006/math" xmlns:v="urn:schemas-microsoft-com:vml" xmlns:wp14="http://schemas.microsoft.com/office/word/2010/wordprocessingDrawing" xmlns:wp="http://schemas.openxmlformats.org/drawingml/2006/wordprocessingDrawing" xmlns:w10="urn:schemas-microsoft-com:office:word" xmlns:w="http://schemas.openxmlformats.org/wordprocessingml/2006/main" xmlns:w14="http://schemas.microsoft.com/office/word/2010/wordml" xmlns:w15="http://schemas.microsoft.com/office/word/2012/wordml" xmlns:wpg="http://schemas.microsoft.com/office/word/2010/wordprocessingGroup" xmlns:wpi="http://schemas.microsoft.com/office/word/2010/wordprocessingInk" xmlns:wne="http://schemas.microsoft.com/office/word/2006/wordml" xmlns:wps="http://schemas.microsoft.com/office/word/2010/wordprocessingShape" mc:Ignorable="w14 w15 wp14">
+  <w:abstractNum w:abstractNumId="0">
     <w:nsid w:val="01ED1BFD"/>
     <w:multiLevelType w:val="hybridMultilevel"/>
     <w:tmpl w:val="C7F0F926"/>
@@ -5018,7 +4897,7 @@
       </w:rPr>
     </w:lvl>
   </w:abstractNum>
-  <w:abstractNum w:abstractNumId="1" w15:restartNumberingAfterBreak="0">
+  <w:abstractNum w:abstractNumId="1">
     <w:nsid w:val="031454FA"/>
     <w:multiLevelType w:val="multilevel"/>
     <w:tmpl w:val="8ED06C7E"/>
@@ -5131,7 +5010,7 @@
       </w:rPr>
     </w:lvl>
   </w:abstractNum>
-  <w:abstractNum w:abstractNumId="2" w15:restartNumberingAfterBreak="0">
+  <w:abstractNum w:abstractNumId="2">
     <w:nsid w:val="033B174B"/>
     <w:multiLevelType w:val="multilevel"/>
     <w:tmpl w:val="9B14CA76"/>
@@ -5244,7 +5123,7 @@
       </w:rPr>
     </w:lvl>
   </w:abstractNum>
-  <w:abstractNum w:abstractNumId="3" w15:restartNumberingAfterBreak="0">
+  <w:abstractNum w:abstractNumId="3">
     <w:nsid w:val="054435CC"/>
     <w:multiLevelType w:val="hybridMultilevel"/>
     <w:tmpl w:val="45589EE8"/>
@@ -5330,7 +5209,7 @@
       </w:pPr>
     </w:lvl>
   </w:abstractNum>
-  <w:abstractNum w:abstractNumId="4" w15:restartNumberingAfterBreak="0">
+  <w:abstractNum w:abstractNumId="4">
     <w:nsid w:val="058F6014"/>
     <w:multiLevelType w:val="multilevel"/>
     <w:tmpl w:val="3814B93C"/>
@@ -5443,7 +5322,7 @@
       </w:rPr>
     </w:lvl>
   </w:abstractNum>
-  <w:abstractNum w:abstractNumId="5" w15:restartNumberingAfterBreak="0">
+  <w:abstractNum w:abstractNumId="5">
     <w:nsid w:val="070926AF"/>
     <w:multiLevelType w:val="multilevel"/>
     <w:tmpl w:val="90D4B908"/>
@@ -5556,7 +5435,7 @@
       </w:rPr>
     </w:lvl>
   </w:abstractNum>
-  <w:abstractNum w:abstractNumId="6" w15:restartNumberingAfterBreak="0">
+  <w:abstractNum w:abstractNumId="6">
     <w:nsid w:val="07213886"/>
     <w:multiLevelType w:val="hybridMultilevel"/>
     <w:tmpl w:val="3508D872"/>
@@ -5669,7 +5548,7 @@
       </w:rPr>
     </w:lvl>
   </w:abstractNum>
-  <w:abstractNum w:abstractNumId="7" w15:restartNumberingAfterBreak="0">
+  <w:abstractNum w:abstractNumId="7">
     <w:nsid w:val="08991315"/>
     <w:multiLevelType w:val="multilevel"/>
     <w:tmpl w:val="762A9412"/>
@@ -5782,7 +5661,7 @@
       </w:rPr>
     </w:lvl>
   </w:abstractNum>
-  <w:abstractNum w:abstractNumId="8" w15:restartNumberingAfterBreak="0">
+  <w:abstractNum w:abstractNumId="8">
     <w:nsid w:val="0BC66EB1"/>
     <w:multiLevelType w:val="hybridMultilevel"/>
     <w:tmpl w:val="89B0A734"/>
@@ -5895,7 +5774,7 @@
       </w:rPr>
     </w:lvl>
   </w:abstractNum>
-  <w:abstractNum w:abstractNumId="9" w15:restartNumberingAfterBreak="0">
+  <w:abstractNum w:abstractNumId="9">
     <w:nsid w:val="0FF448E3"/>
     <w:multiLevelType w:val="multilevel"/>
     <w:tmpl w:val="DEACEEE6"/>
@@ -6017,7 +5896,7 @@
       </w:rPr>
     </w:lvl>
   </w:abstractNum>
-  <w:abstractNum w:abstractNumId="10" w15:restartNumberingAfterBreak="0">
+  <w:abstractNum w:abstractNumId="10">
     <w:nsid w:val="112203F0"/>
     <w:multiLevelType w:val="multilevel"/>
     <w:tmpl w:val="69C4F0BA"/>
@@ -6130,7 +6009,7 @@
       </w:rPr>
     </w:lvl>
   </w:abstractNum>
-  <w:abstractNum w:abstractNumId="11" w15:restartNumberingAfterBreak="0">
+  <w:abstractNum w:abstractNumId="11">
     <w:nsid w:val="18982729"/>
     <w:multiLevelType w:val="hybridMultilevel"/>
     <w:tmpl w:val="AEA45E74"/>
@@ -6243,7 +6122,7 @@
       </w:rPr>
     </w:lvl>
   </w:abstractNum>
-  <w:abstractNum w:abstractNumId="12" w15:restartNumberingAfterBreak="0">
+  <w:abstractNum w:abstractNumId="12">
     <w:nsid w:val="18E82A9E"/>
     <w:multiLevelType w:val="multilevel"/>
     <w:tmpl w:val="38381FA8"/>
@@ -6364,7 +6243,7 @@
       </w:rPr>
     </w:lvl>
   </w:abstractNum>
-  <w:abstractNum w:abstractNumId="13" w15:restartNumberingAfterBreak="0">
+  <w:abstractNum w:abstractNumId="13">
     <w:nsid w:val="1973154E"/>
     <w:multiLevelType w:val="hybridMultilevel"/>
     <w:tmpl w:val="2C66D090"/>
@@ -6477,7 +6356,7 @@
       </w:rPr>
     </w:lvl>
   </w:abstractNum>
-  <w:abstractNum w:abstractNumId="14" w15:restartNumberingAfterBreak="0">
+  <w:abstractNum w:abstractNumId="14">
     <w:nsid w:val="1B496530"/>
     <w:multiLevelType w:val="hybridMultilevel"/>
     <w:tmpl w:val="4600C44E"/>
@@ -6590,7 +6469,7 @@
       </w:rPr>
     </w:lvl>
   </w:abstractNum>
-  <w:abstractNum w:abstractNumId="15" w15:restartNumberingAfterBreak="0">
+  <w:abstractNum w:abstractNumId="15">
     <w:nsid w:val="1BCB761B"/>
     <w:multiLevelType w:val="hybridMultilevel"/>
     <w:tmpl w:val="7A2A1E90"/>
@@ -6703,7 +6582,7 @@
       </w:rPr>
     </w:lvl>
   </w:abstractNum>
-  <w:abstractNum w:abstractNumId="16" w15:restartNumberingAfterBreak="0">
+  <w:abstractNum w:abstractNumId="16">
     <w:nsid w:val="1CAC1EF7"/>
     <w:multiLevelType w:val="hybridMultilevel"/>
     <w:tmpl w:val="1F56A7AA"/>
@@ -6816,7 +6695,7 @@
       </w:rPr>
     </w:lvl>
   </w:abstractNum>
-  <w:abstractNum w:abstractNumId="17" w15:restartNumberingAfterBreak="0">
+  <w:abstractNum w:abstractNumId="17">
     <w:nsid w:val="20C1533F"/>
     <w:multiLevelType w:val="hybridMultilevel"/>
     <w:tmpl w:val="EAD223AC"/>
@@ -6905,7 +6784,7 @@
       </w:pPr>
     </w:lvl>
   </w:abstractNum>
-  <w:abstractNum w:abstractNumId="18" w15:restartNumberingAfterBreak="0">
+  <w:abstractNum w:abstractNumId="18">
     <w:nsid w:val="23842CF3"/>
     <w:multiLevelType w:val="multilevel"/>
     <w:tmpl w:val="8EDE6BB2"/>
@@ -7026,7 +6905,7 @@
       </w:rPr>
     </w:lvl>
   </w:abstractNum>
-  <w:abstractNum w:abstractNumId="19" w15:restartNumberingAfterBreak="0">
+  <w:abstractNum w:abstractNumId="19">
     <w:nsid w:val="29E2719A"/>
     <w:multiLevelType w:val="multilevel"/>
     <w:tmpl w:val="2348CBEE"/>
@@ -7144,7 +7023,7 @@
       </w:rPr>
     </w:lvl>
   </w:abstractNum>
-  <w:abstractNum w:abstractNumId="20" w15:restartNumberingAfterBreak="0">
+  <w:abstractNum w:abstractNumId="20">
     <w:nsid w:val="2EE24365"/>
     <w:multiLevelType w:val="hybridMultilevel"/>
     <w:tmpl w:val="6FBC191C"/>
@@ -7257,7 +7136,7 @@
       </w:rPr>
     </w:lvl>
   </w:abstractNum>
-  <w:abstractNum w:abstractNumId="21" w15:restartNumberingAfterBreak="0">
+  <w:abstractNum w:abstractNumId="21">
     <w:nsid w:val="33B32745"/>
     <w:multiLevelType w:val="hybridMultilevel"/>
     <w:tmpl w:val="5CF6E0B8"/>
@@ -7370,7 +7249,7 @@
       </w:rPr>
     </w:lvl>
   </w:abstractNum>
-  <w:abstractNum w:abstractNumId="22" w15:restartNumberingAfterBreak="0">
+  <w:abstractNum w:abstractNumId="22">
     <w:nsid w:val="34FC61C6"/>
     <w:multiLevelType w:val="hybridMultilevel"/>
     <w:tmpl w:val="26248C80"/>
@@ -7483,7 +7362,7 @@
       </w:rPr>
     </w:lvl>
   </w:abstractNum>
-  <w:abstractNum w:abstractNumId="23" w15:restartNumberingAfterBreak="0">
+  <w:abstractNum w:abstractNumId="23">
     <w:nsid w:val="37F023DE"/>
     <w:multiLevelType w:val="hybridMultilevel"/>
     <w:tmpl w:val="635AF34E"/>
@@ -7596,7 +7475,7 @@
       </w:rPr>
     </w:lvl>
   </w:abstractNum>
-  <w:abstractNum w:abstractNumId="24" w15:restartNumberingAfterBreak="0">
+  <w:abstractNum w:abstractNumId="24">
     <w:nsid w:val="3AAE65C0"/>
     <w:multiLevelType w:val="hybridMultilevel"/>
     <w:tmpl w:val="AA260042"/>
@@ -7709,7 +7588,7 @@
       </w:rPr>
     </w:lvl>
   </w:abstractNum>
-  <w:abstractNum w:abstractNumId="25" w15:restartNumberingAfterBreak="0">
+  <w:abstractNum w:abstractNumId="25">
     <w:nsid w:val="45993468"/>
     <w:multiLevelType w:val="multilevel"/>
     <w:tmpl w:val="8320C8EE"/>
@@ -7822,7 +7701,7 @@
       </w:rPr>
     </w:lvl>
   </w:abstractNum>
-  <w:abstractNum w:abstractNumId="26" w15:restartNumberingAfterBreak="0">
+  <w:abstractNum w:abstractNumId="26">
     <w:nsid w:val="4C7A3788"/>
     <w:multiLevelType w:val="multilevel"/>
     <w:tmpl w:val="F5124EAE"/>
@@ -7943,7 +7822,7 @@
       </w:rPr>
     </w:lvl>
   </w:abstractNum>
-  <w:abstractNum w:abstractNumId="27" w15:restartNumberingAfterBreak="0">
+  <w:abstractNum w:abstractNumId="27">
     <w:nsid w:val="4E5607E6"/>
     <w:multiLevelType w:val="hybridMultilevel"/>
     <w:tmpl w:val="5D6A3F24"/>
@@ -8056,7 +7935,7 @@
       </w:rPr>
     </w:lvl>
   </w:abstractNum>
-  <w:abstractNum w:abstractNumId="28" w15:restartNumberingAfterBreak="0">
+  <w:abstractNum w:abstractNumId="28">
     <w:nsid w:val="4F315DAC"/>
     <w:multiLevelType w:val="multilevel"/>
     <w:tmpl w:val="C3A2AC5E"/>
@@ -8178,7 +8057,7 @@
       </w:rPr>
     </w:lvl>
   </w:abstractNum>
-  <w:abstractNum w:abstractNumId="29" w15:restartNumberingAfterBreak="0">
+  <w:abstractNum w:abstractNumId="29">
     <w:nsid w:val="532B5DE1"/>
     <w:multiLevelType w:val="hybridMultilevel"/>
     <w:tmpl w:val="A3B863BA"/>
@@ -8291,7 +8170,7 @@
       </w:rPr>
     </w:lvl>
   </w:abstractNum>
-  <w:abstractNum w:abstractNumId="30" w15:restartNumberingAfterBreak="0">
+  <w:abstractNum w:abstractNumId="30">
     <w:nsid w:val="543E1B75"/>
     <w:multiLevelType w:val="multilevel"/>
     <w:tmpl w:val="38AC8648"/>
@@ -8404,7 +8283,7 @@
       </w:rPr>
     </w:lvl>
   </w:abstractNum>
-  <w:abstractNum w:abstractNumId="31" w15:restartNumberingAfterBreak="0">
+  <w:abstractNum w:abstractNumId="31">
     <w:nsid w:val="5B87028F"/>
     <w:multiLevelType w:val="hybridMultilevel"/>
     <w:tmpl w:val="A4DAD41E"/>
@@ -8517,7 +8396,7 @@
       </w:rPr>
     </w:lvl>
   </w:abstractNum>
-  <w:abstractNum w:abstractNumId="32" w15:restartNumberingAfterBreak="0">
+  <w:abstractNum w:abstractNumId="32">
     <w:nsid w:val="5D05400D"/>
     <w:multiLevelType w:val="multilevel"/>
     <w:tmpl w:val="A81A7670"/>
@@ -8638,7 +8517,7 @@
       </w:rPr>
     </w:lvl>
   </w:abstractNum>
-  <w:abstractNum w:abstractNumId="33" w15:restartNumberingAfterBreak="0">
+  <w:abstractNum w:abstractNumId="33">
     <w:nsid w:val="5D5B3B94"/>
     <w:multiLevelType w:val="hybridMultilevel"/>
     <w:tmpl w:val="EAD223AC"/>
@@ -8727,7 +8606,7 @@
       </w:pPr>
     </w:lvl>
   </w:abstractNum>
-  <w:abstractNum w:abstractNumId="34" w15:restartNumberingAfterBreak="0">
+  <w:abstractNum w:abstractNumId="34">
     <w:nsid w:val="60F2639D"/>
     <w:multiLevelType w:val="multilevel"/>
     <w:tmpl w:val="39480AD8"/>
@@ -8848,7 +8727,7 @@
       </w:rPr>
     </w:lvl>
   </w:abstractNum>
-  <w:abstractNum w:abstractNumId="35" w15:restartNumberingAfterBreak="0">
+  <w:abstractNum w:abstractNumId="35">
     <w:nsid w:val="625635EC"/>
     <w:multiLevelType w:val="multilevel"/>
     <w:tmpl w:val="B854DF6C"/>
@@ -8961,7 +8840,7 @@
       </w:rPr>
     </w:lvl>
   </w:abstractNum>
-  <w:abstractNum w:abstractNumId="36" w15:restartNumberingAfterBreak="0">
+  <w:abstractNum w:abstractNumId="36">
     <w:nsid w:val="6559611F"/>
     <w:multiLevelType w:val="hybridMultilevel"/>
     <w:tmpl w:val="4F5618C8"/>
@@ -9074,7 +8953,7 @@
       </w:rPr>
     </w:lvl>
   </w:abstractNum>
-  <w:abstractNum w:abstractNumId="37" w15:restartNumberingAfterBreak="0">
+  <w:abstractNum w:abstractNumId="37">
     <w:nsid w:val="68B40059"/>
     <w:multiLevelType w:val="multilevel"/>
     <w:tmpl w:val="F3A6C794"/>
@@ -9187,7 +9066,7 @@
       </w:rPr>
     </w:lvl>
   </w:abstractNum>
-  <w:abstractNum w:abstractNumId="38" w15:restartNumberingAfterBreak="0">
+  <w:abstractNum w:abstractNumId="38">
     <w:nsid w:val="6B404880"/>
     <w:multiLevelType w:val="hybridMultilevel"/>
     <w:tmpl w:val="3D94C950"/>
@@ -9300,7 +9179,7 @@
       </w:rPr>
     </w:lvl>
   </w:abstractNum>
-  <w:abstractNum w:abstractNumId="39" w15:restartNumberingAfterBreak="0">
+  <w:abstractNum w:abstractNumId="39">
     <w:nsid w:val="6E20080C"/>
     <w:multiLevelType w:val="hybridMultilevel"/>
     <w:tmpl w:val="E692218A"/>
@@ -9413,7 +9292,7 @@
       </w:rPr>
     </w:lvl>
   </w:abstractNum>
-  <w:abstractNum w:abstractNumId="40" w15:restartNumberingAfterBreak="0">
+  <w:abstractNum w:abstractNumId="40">
     <w:nsid w:val="6F6B1E5E"/>
     <w:multiLevelType w:val="hybridMultilevel"/>
     <w:tmpl w:val="5146751C"/>
@@ -9526,7 +9405,7 @@
       </w:rPr>
     </w:lvl>
   </w:abstractNum>
-  <w:abstractNum w:abstractNumId="41" w15:restartNumberingAfterBreak="0">
+  <w:abstractNum w:abstractNumId="41">
     <w:nsid w:val="73BA6EDA"/>
     <w:multiLevelType w:val="hybridMultilevel"/>
     <w:tmpl w:val="3F142D68"/>
@@ -9638,7 +9517,7 @@
       </w:rPr>
     </w:lvl>
   </w:abstractNum>
-  <w:abstractNum w:abstractNumId="42" w15:restartNumberingAfterBreak="0">
+  <w:abstractNum w:abstractNumId="42">
     <w:nsid w:val="7CD42918"/>
     <w:multiLevelType w:val="hybridMultilevel"/>
     <w:tmpl w:val="8AECEF8A"/>
@@ -9751,7 +9630,7 @@
       </w:rPr>
     </w:lvl>
   </w:abstractNum>
-  <w:abstractNum w:abstractNumId="43" w15:restartNumberingAfterBreak="0">
+  <w:abstractNum w:abstractNumId="43">
     <w:nsid w:val="7EF25496"/>
     <w:multiLevelType w:val="hybridMultilevel"/>
     <w:tmpl w:val="9822BE8A"/>
@@ -10001,7 +9880,7 @@
 </file>
 
 <file path=word/styles.xml><?xml version="1.0" encoding="utf-8"?>
-<w:styles xmlns:mc="http://schemas.openxmlformats.org/markup-compatibility/2006" xmlns:r="http://schemas.openxmlformats.org/officeDocument/2006/relationships" xmlns:w="http://schemas.openxmlformats.org/wordprocessingml/2006/main" xmlns:w14="http://schemas.microsoft.com/office/word/2010/wordml" xmlns:w15="http://schemas.microsoft.com/office/word/2012/wordml" xmlns:w16cid="http://schemas.microsoft.com/office/word/2016/wordml/cid" xmlns:w16se="http://schemas.microsoft.com/office/word/2015/wordml/symex" mc:Ignorable="w14 w15 w16se w16cid">
+<w:styles xmlns:mc="http://schemas.openxmlformats.org/markup-compatibility/2006" xmlns:r="http://schemas.openxmlformats.org/officeDocument/2006/relationships" xmlns:w="http://schemas.openxmlformats.org/wordprocessingml/2006/main" xmlns:w14="http://schemas.microsoft.com/office/word/2010/wordml" xmlns:w15="http://schemas.microsoft.com/office/word/2012/wordml" mc:Ignorable="w14 w15">
   <w:docDefaults>
     <w:rPrDefault>
       <w:rPr>
@@ -10017,7 +9896,7 @@
       </w:pPr>
     </w:pPrDefault>
   </w:docDefaults>
-  <w:latentStyles w:defLockedState="0" w:defUIPriority="99" w:defSemiHidden="0" w:defUnhideWhenUsed="0" w:defQFormat="0" w:count="375">
+  <w:latentStyles w:defLockedState="0" w:defUIPriority="99" w:defSemiHidden="0" w:defUnhideWhenUsed="0" w:defQFormat="0" w:count="380">
     <w:lsdException w:name="Normal" w:uiPriority="0" w:qFormat="1"/>
     <w:lsdException w:name="heading 1" w:uiPriority="9" w:qFormat="1"/>
     <w:lsdException w:name="heading 2" w:semiHidden="1" w:uiPriority="9" w:unhideWhenUsed="1" w:qFormat="1"/>
@@ -10389,10 +10268,6 @@
     <w:lsdException w:name="List Table 5 Dark Accent 6" w:uiPriority="50"/>
     <w:lsdException w:name="List Table 6 Colorful Accent 6" w:uiPriority="51"/>
     <w:lsdException w:name="List Table 7 Colorful Accent 6" w:uiPriority="52"/>
-    <w:lsdException w:name="Mention" w:semiHidden="1" w:unhideWhenUsed="1"/>
-    <w:lsdException w:name="Smart Hyperlink" w:semiHidden="1" w:unhideWhenUsed="1"/>
-    <w:lsdException w:name="Hashtag" w:semiHidden="1" w:unhideWhenUsed="1"/>
-    <w:lsdException w:name="Unresolved Mention" w:semiHidden="1" w:unhideWhenUsed="1"/>
   </w:latentStyles>
   <w:style w:type="paragraph" w:default="1" w:styleId="Normal">
     <w:name w:val="Normal"/>
@@ -10589,6 +10464,7 @@
       <w:spacing w:after="0" w:line="240" w:lineRule="auto"/>
     </w:pPr>
     <w:tblPr>
+      <w:tblInd w:w="0" w:type="dxa"/>
       <w:tblBorders>
         <w:top w:val="single" w:sz="4" w:space="0" w:color="auto"/>
         <w:left w:val="single" w:sz="4" w:space="0" w:color="auto"/>
@@ -10597,6 +10473,12 @@
         <w:insideH w:val="single" w:sz="4" w:space="0" w:color="auto"/>
         <w:insideV w:val="single" w:sz="4" w:space="0" w:color="auto"/>
       </w:tblBorders>
+      <w:tblCellMar>
+        <w:top w:w="0" w:type="dxa"/>
+        <w:left w:w="108" w:type="dxa"/>
+        <w:bottom w:w="0" w:type="dxa"/>
+        <w:right w:w="108" w:type="dxa"/>
+      </w:tblCellMar>
     </w:tblPr>
   </w:style>
   <w:style w:type="table" w:styleId="LightList-Accent3">
@@ -10610,12 +10492,19 @@
     <w:tblPr>
       <w:tblStyleRowBandSize w:val="1"/>
       <w:tblStyleColBandSize w:val="1"/>
+      <w:tblInd w:w="0" w:type="dxa"/>
       <w:tblBorders>
         <w:top w:val="single" w:sz="8" w:space="0" w:color="9BBB59" w:themeColor="accent3"/>
         <w:left w:val="single" w:sz="8" w:space="0" w:color="9BBB59" w:themeColor="accent3"/>
         <w:bottom w:val="single" w:sz="8" w:space="0" w:color="9BBB59" w:themeColor="accent3"/>
         <w:right w:val="single" w:sz="8" w:space="0" w:color="9BBB59" w:themeColor="accent3"/>
       </w:tblBorders>
+      <w:tblCellMar>
+        <w:top w:w="0" w:type="dxa"/>
+        <w:left w:w="108" w:type="dxa"/>
+        <w:bottom w:w="0" w:type="dxa"/>
+        <w:right w:w="108" w:type="dxa"/>
+      </w:tblCellMar>
     </w:tblPr>
     <w:tblStylePr w:type="firstRow">
       <w:pPr>
@@ -10748,10 +10637,17 @@
     <w:tblPr>
       <w:tblStyleRowBandSize w:val="1"/>
       <w:tblStyleColBandSize w:val="1"/>
+      <w:tblInd w:w="0" w:type="dxa"/>
       <w:tblBorders>
         <w:top w:val="single" w:sz="8" w:space="0" w:color="C0504D" w:themeColor="accent2"/>
         <w:bottom w:val="single" w:sz="8" w:space="0" w:color="C0504D" w:themeColor="accent2"/>
       </w:tblBorders>
+      <w:tblCellMar>
+        <w:top w:w="0" w:type="dxa"/>
+        <w:left w:w="108" w:type="dxa"/>
+        <w:bottom w:w="0" w:type="dxa"/>
+        <w:right w:w="108" w:type="dxa"/>
+      </w:tblCellMar>
     </w:tblPr>
     <w:tblStylePr w:type="firstRow">
       <w:pPr>
@@ -10841,6 +10737,7 @@
     <w:tblPr>
       <w:tblStyleRowBandSize w:val="1"/>
       <w:tblStyleColBandSize w:val="1"/>
+      <w:tblInd w:w="0" w:type="dxa"/>
       <w:tblBorders>
         <w:top w:val="single" w:sz="8" w:space="0" w:color="CF7B79" w:themeColor="accent2" w:themeTint="BF"/>
         <w:left w:val="single" w:sz="8" w:space="0" w:color="CF7B79" w:themeColor="accent2" w:themeTint="BF"/>
@@ -10849,6 +10746,12 @@
         <w:insideH w:val="single" w:sz="8" w:space="0" w:color="CF7B79" w:themeColor="accent2" w:themeTint="BF"/>
         <w:insideV w:val="single" w:sz="8" w:space="0" w:color="CF7B79" w:themeColor="accent2" w:themeTint="BF"/>
       </w:tblBorders>
+      <w:tblCellMar>
+        <w:top w:w="0" w:type="dxa"/>
+        <w:left w:w="108" w:type="dxa"/>
+        <w:bottom w:w="0" w:type="dxa"/>
+        <w:right w:w="108" w:type="dxa"/>
+      </w:tblCellMar>
     </w:tblPr>
     <w:tcPr>
       <w:shd w:val="clear" w:color="auto" w:fill="EFD3D2" w:themeFill="accent2" w:themeFillTint="3F"/>
@@ -10907,12 +10810,19 @@
     <w:tblPr>
       <w:tblStyleRowBandSize w:val="1"/>
       <w:tblStyleColBandSize w:val="1"/>
+      <w:tblInd w:w="0" w:type="dxa"/>
       <w:tblBorders>
         <w:top w:val="single" w:sz="8" w:space="0" w:color="C0504D" w:themeColor="accent2"/>
         <w:left w:val="single" w:sz="8" w:space="0" w:color="C0504D" w:themeColor="accent2"/>
         <w:bottom w:val="single" w:sz="8" w:space="0" w:color="C0504D" w:themeColor="accent2"/>
         <w:right w:val="single" w:sz="8" w:space="0" w:color="C0504D" w:themeColor="accent2"/>
       </w:tblBorders>
+      <w:tblCellMar>
+        <w:top w:w="0" w:type="dxa"/>
+        <w:left w:w="108" w:type="dxa"/>
+        <w:bottom w:w="0" w:type="dxa"/>
+        <w:right w:w="108" w:type="dxa"/>
+      </w:tblCellMar>
     </w:tblPr>
     <w:tblStylePr w:type="firstRow">
       <w:pPr>
@@ -11389,10 +11299,17 @@
     <w:tblPr>
       <w:tblStyleRowBandSize w:val="1"/>
       <w:tblStyleColBandSize w:val="1"/>
+      <w:tblInd w:w="0" w:type="dxa"/>
       <w:tblBorders>
         <w:top w:val="single" w:sz="4" w:space="0" w:color="7F7F7F" w:themeColor="text1" w:themeTint="80"/>
         <w:bottom w:val="single" w:sz="4" w:space="0" w:color="7F7F7F" w:themeColor="text1" w:themeTint="80"/>
       </w:tblBorders>
+      <w:tblCellMar>
+        <w:top w:w="0" w:type="dxa"/>
+        <w:left w:w="108" w:type="dxa"/>
+        <w:bottom w:w="0" w:type="dxa"/>
+        <w:right w:w="108" w:type="dxa"/>
+      </w:tblCellMar>
     </w:tblPr>
     <w:tblStylePr w:type="firstRow">
       <w:rPr>
@@ -11770,7 +11687,7 @@
 </file>
 
 <file path=customXml/itemProps2.xml><?xml version="1.0" encoding="utf-8"?>
-<ds:datastoreItem xmlns:ds="http://schemas.openxmlformats.org/officeDocument/2006/customXml" ds:itemID="{E257D6C6-9676-4B5E-94D8-9F101FFC5DEC}">
+<ds:datastoreItem xmlns:ds="http://schemas.openxmlformats.org/officeDocument/2006/customXml" ds:itemID="{387726F1-4CDA-4A47-A3B0-98E93DE40F8B}">
   <ds:schemaRefs>
     <ds:schemaRef ds:uri="http://schemas.openxmlformats.org/officeDocument/2006/bibliography"/>
   </ds:schemaRefs>

</xml_diff>

<commit_message>
Añade cambios realizados a rama principal
</commit_message>
<xml_diff>
--- a/Desarrollo/RSAC/Documentos/RSAC_PGC.docx
+++ b/Desarrollo/RSAC/Documentos/RSAC_PGC.docx
@@ -1,6 +1,6 @@
 
 <file path=word/document.xml><?xml version="1.0" encoding="utf-8"?>
-<w:document xmlns:wpc="http://schemas.microsoft.com/office/word/2010/wordprocessingCanvas" xmlns:cx="http://schemas.microsoft.com/office/drawing/2014/chartex" xmlns:cx1="http://schemas.microsoft.com/office/drawing/2015/9/8/chartex" xmlns:cx2="http://schemas.microsoft.com/office/drawing/2015/10/21/chartex" xmlns:cx3="http://schemas.microsoft.com/office/drawing/2016/5/9/chartex" xmlns:cx4="http://schemas.microsoft.com/office/drawing/2016/5/10/chartex" xmlns:cx5="http://schemas.microsoft.com/office/drawing/2016/5/11/chartex" xmlns:cx6="http://schemas.microsoft.com/office/drawing/2016/5/12/chartex" xmlns:cx7="http://schemas.microsoft.com/office/drawing/2016/5/13/chartex" xmlns:cx8="http://schemas.microsoft.com/office/drawing/2016/5/14/chartex" xmlns:mc="http://schemas.openxmlformats.org/markup-compatibility/2006" xmlns:aink="http://schemas.microsoft.com/office/drawing/2016/ink" xmlns:am3d="http://schemas.microsoft.com/office/drawing/2017/model3d" xmlns:o="urn:schemas-microsoft-com:office:office" xmlns:r="http://schemas.openxmlformats.org/officeDocument/2006/relationships" xmlns:m="http://schemas.openxmlformats.org/officeDocument/2006/math" xmlns:v="urn:schemas-microsoft-com:vml" xmlns:wp14="http://schemas.microsoft.com/office/word/2010/wordprocessingDrawing" xmlns:wp="http://schemas.openxmlformats.org/drawingml/2006/wordprocessingDrawing" xmlns:w10="urn:schemas-microsoft-com:office:word" xmlns:w="http://schemas.openxmlformats.org/wordprocessingml/2006/main" xmlns:w14="http://schemas.microsoft.com/office/word/2010/wordml" xmlns:w15="http://schemas.microsoft.com/office/word/2012/wordml" xmlns:w16cid="http://schemas.microsoft.com/office/word/2016/wordml/cid" xmlns:w16se="http://schemas.microsoft.com/office/word/2015/wordml/symex" xmlns:wpg="http://schemas.microsoft.com/office/word/2010/wordprocessingGroup" xmlns:wpi="http://schemas.microsoft.com/office/word/2010/wordprocessingInk" xmlns:wne="http://schemas.microsoft.com/office/word/2006/wordml" xmlns:wps="http://schemas.microsoft.com/office/word/2010/wordprocessingShape" mc:Ignorable="w14 w15 w16se w16cid wp14">
+<w:document xmlns:wpc="http://schemas.microsoft.com/office/word/2010/wordprocessingCanvas" xmlns:mc="http://schemas.openxmlformats.org/markup-compatibility/2006" xmlns:o="urn:schemas-microsoft-com:office:office" xmlns:r="http://schemas.openxmlformats.org/officeDocument/2006/relationships" xmlns:m="http://schemas.openxmlformats.org/officeDocument/2006/math" xmlns:v="urn:schemas-microsoft-com:vml" xmlns:wp14="http://schemas.microsoft.com/office/word/2010/wordprocessingDrawing" xmlns:wp="http://schemas.openxmlformats.org/drawingml/2006/wordprocessingDrawing" xmlns:w10="urn:schemas-microsoft-com:office:word" xmlns:w="http://schemas.openxmlformats.org/wordprocessingml/2006/main" xmlns:w14="http://schemas.microsoft.com/office/word/2010/wordml" xmlns:w15="http://schemas.microsoft.com/office/word/2012/wordml" xmlns:wpg="http://schemas.microsoft.com/office/word/2010/wordprocessingGroup" xmlns:wpi="http://schemas.microsoft.com/office/word/2010/wordprocessingInk" xmlns:wne="http://schemas.microsoft.com/office/word/2006/wordml" xmlns:wps="http://schemas.microsoft.com/office/word/2010/wordprocessingShape" mc:Ignorable="w14 w15 wp14">
   <w:body>
     <w:sdt>
       <w:sdtPr>
@@ -55,7 +55,7 @@
             <mc:AlternateContent>
               <mc:Choice Requires="wps">
                 <w:drawing>
-                  <wp:anchor distT="0" distB="0" distL="114300" distR="114300" simplePos="0" relativeHeight="251649536" behindDoc="1" locked="0" layoutInCell="1" allowOverlap="1" wp14:anchorId="21E4F1B1" wp14:editId="6718D097">
+                  <wp:anchor distT="0" distB="0" distL="114300" distR="114300" simplePos="0" relativeHeight="251649536" behindDoc="1" locked="0" layoutInCell="1" allowOverlap="1" wp14:anchorId="34B9810D" wp14:editId="4B989FE5">
                     <wp:simplePos x="0" y="0"/>
                     <wp:positionH relativeFrom="margin">
                       <wp:align>center</wp:align>
@@ -129,7 +129,7 @@
               </mc:Choice>
               <mc:Fallback>
                 <w:pict>
-                  <v:rect w14:anchorId="21E4F1B1" id="4 Rectángulo" o:spid="_x0000_s1026" style="position:absolute;left:0;text-align:left;margin-left:0;margin-top:-42.3pt;width:549.8pt;height:732pt;z-index:-251666944;visibility:visible;mso-wrap-style:square;mso-width-percent:0;mso-height-percent:0;mso-wrap-distance-left:9pt;mso-wrap-distance-top:0;mso-wrap-distance-right:9pt;mso-wrap-distance-bottom:0;mso-position-horizontal:center;mso-position-horizontal-relative:margin;mso-position-vertical:absolute;mso-position-vertical-relative:text;mso-width-percent:0;mso-height-percent:0;mso-width-relative:margin;mso-height-relative:margin;v-text-anchor:middle" o:gfxdata="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" fillcolor="white [3201]" strokecolor="#1f497d [3215]" strokeweight="2pt">
+                  <v:rect w14:anchorId="34B9810D" id="4 Rectángulo" o:spid="_x0000_s1026" style="position:absolute;left:0;text-align:left;margin-left:0;margin-top:-42.3pt;width:549.8pt;height:732pt;z-index:-251666944;visibility:visible;mso-wrap-style:square;mso-width-percent:0;mso-height-percent:0;mso-wrap-distance-left:9pt;mso-wrap-distance-top:0;mso-wrap-distance-right:9pt;mso-wrap-distance-bottom:0;mso-position-horizontal:center;mso-position-horizontal-relative:margin;mso-position-vertical:absolute;mso-position-vertical-relative:text;mso-width-percent:0;mso-height-percent:0;mso-width-relative:margin;mso-height-relative:margin;v-text-anchor:middle" o:gfxdata="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" fillcolor="white [3201]" strokecolor="#1f497d [3215]" strokeweight="2pt">
                     <v:textbox>
                       <w:txbxContent>
                         <w:p>
@@ -154,7 +154,7 @@
             <mc:AlternateContent>
               <mc:Choice Requires="wps">
                 <w:drawing>
-                  <wp:anchor distT="0" distB="0" distL="114300" distR="114300" simplePos="0" relativeHeight="251648512" behindDoc="1" locked="0" layoutInCell="1" allowOverlap="1" wp14:anchorId="3E072106" wp14:editId="328AB9CC">
+                  <wp:anchor distT="0" distB="0" distL="114300" distR="114300" simplePos="0" relativeHeight="251648512" behindDoc="1" locked="0" layoutInCell="1" allowOverlap="1" wp14:anchorId="393AFBAB" wp14:editId="26D5A30B">
                     <wp:simplePos x="0" y="0"/>
                     <wp:positionH relativeFrom="column">
                       <wp:posOffset>-1092010</wp:posOffset>
@@ -217,7 +217,7 @@
                   </wp:anchor>
                 </w:drawing>
               </mc:Choice>
-              <mc:Fallback>
+              <mc:Fallback xmlns:cx="http://schemas.microsoft.com/office/drawing/2014/chartex" xmlns:cx1="http://schemas.microsoft.com/office/drawing/2015/9/8/chartex" xmlns:cx2="http://schemas.microsoft.com/office/drawing/2015/10/21/chartex" xmlns:cx3="http://schemas.microsoft.com/office/drawing/2016/5/9/chartex" xmlns:cx4="http://schemas.microsoft.com/office/drawing/2016/5/10/chartex" xmlns:cx5="http://schemas.microsoft.com/office/drawing/2016/5/11/chartex" xmlns:cx6="http://schemas.microsoft.com/office/drawing/2016/5/12/chartex" xmlns:cx7="http://schemas.microsoft.com/office/drawing/2016/5/13/chartex" xmlns:cx8="http://schemas.microsoft.com/office/drawing/2016/5/14/chartex" xmlns:aink="http://schemas.microsoft.com/office/drawing/2016/ink" xmlns:am3d="http://schemas.microsoft.com/office/drawing/2017/model3d" xmlns:w16cid="http://schemas.microsoft.com/office/word/2016/wordml/cid" xmlns:w16se="http://schemas.microsoft.com/office/word/2015/wordml/symex" xmlns:mv="urn:schemas-microsoft-com:mac:vml" xmlns:mo="http://schemas.microsoft.com/office/mac/office/2008/main">
                 <w:pict>
                   <v:rect w14:anchorId="12366E7F" id="3 Rectángulo" o:spid="_x0000_s1026" style="position:absolute;margin-left:-86pt;margin-top:-70.85pt;width:614.35pt;height:11in;z-index:-251667968;visibility:visible;mso-wrap-style:square;mso-width-percent:0;mso-wrap-distance-left:9pt;mso-wrap-distance-top:0;mso-wrap-distance-right:9pt;mso-wrap-distance-bottom:0;mso-position-horizontal:absolute;mso-position-horizontal-relative:text;mso-position-vertical:absolute;mso-position-vertical-relative:text;mso-width-percent:0;mso-width-relative:margin;v-text-anchor:middle" o:gfxdata="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" fillcolor="#1f497d [3215]" stroked="f" strokeweight="2pt"/>
                 </w:pict>
@@ -312,9 +312,10 @@
           <w:r>
             <w:rPr>
               <w:noProof/>
+              <w:lang w:val="es-PE" w:eastAsia="es-PE"/>
             </w:rPr>
             <w:drawing>
-              <wp:anchor distT="0" distB="0" distL="114300" distR="114300" simplePos="0" relativeHeight="251665408" behindDoc="1" locked="0" layoutInCell="1" allowOverlap="1" wp14:anchorId="1A66A930">
+              <wp:anchor distT="0" distB="0" distL="114300" distR="114300" simplePos="0" relativeHeight="251665408" behindDoc="1" locked="0" layoutInCell="1" allowOverlap="1" wp14:anchorId="6CDCA141" wp14:editId="672326A8">
                 <wp:simplePos x="0" y="0"/>
                 <wp:positionH relativeFrom="margin">
                   <wp:posOffset>2144693</wp:posOffset>
@@ -475,7 +476,7 @@
             <mc:AlternateContent>
               <mc:Choice Requires="wps">
                 <w:drawing>
-                  <wp:anchor distT="0" distB="0" distL="114300" distR="114300" simplePos="0" relativeHeight="251647488" behindDoc="0" locked="0" layoutInCell="0" allowOverlap="1" wp14:anchorId="2FDC5BFB" wp14:editId="33C175EA">
+                  <wp:anchor distT="0" distB="0" distL="114300" distR="114300" simplePos="0" relativeHeight="251647488" behindDoc="0" locked="0" layoutInCell="0" allowOverlap="1" wp14:anchorId="4A8EF889" wp14:editId="69E1831F">
                     <wp:simplePos x="0" y="0"/>
                     <wp:positionH relativeFrom="margin">
                       <wp:align>center</wp:align>
@@ -522,7 +523,7 @@
                             <w:txbxContent>
                               <w:p>
                                 <w:pPr>
-                                  <w:pStyle w:val="Sinespaciado"/>
+                                  <w:pStyle w:val="NoSpacing"/>
                                   <w:jc w:val="right"/>
                                   <w:rPr>
                                     <w:rFonts w:asciiTheme="majorHAnsi" w:eastAsiaTheme="majorEastAsia" w:hAnsiTheme="majorHAnsi" w:cstheme="majorBidi"/>
@@ -572,12 +573,12 @@
               </mc:Choice>
               <mc:Fallback>
                 <w:pict>
-                  <v:rect w14:anchorId="2FDC5BFB" id="Rectángulo 16" o:spid="_x0000_s1027" style="position:absolute;margin-left:0;margin-top:340.95pt;width:548.45pt;height:59.85pt;z-index:251647488;visibility:visible;mso-wrap-style:square;mso-width-percent:0;mso-height-percent:0;mso-wrap-distance-left:9pt;mso-wrap-distance-top:0;mso-wrap-distance-right:9pt;mso-wrap-distance-bottom:0;mso-position-horizontal:center;mso-position-horizontal-relative:margin;mso-position-vertical:absolute;mso-position-vertical-relative:page;mso-width-percent:0;mso-height-percent:0;mso-width-relative:page;mso-height-relative:page;v-text-anchor:middle" o:gfxdata="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" o:allowincell="f" fillcolor="#272727 [2749]" stroked="f" strokeweight="1pt">
+                  <v:rect w14:anchorId="4A8EF889" id="Rectángulo 16" o:spid="_x0000_s1027" style="position:absolute;margin-left:0;margin-top:340.95pt;width:548.45pt;height:59.85pt;z-index:251647488;visibility:visible;mso-wrap-style:square;mso-width-percent:0;mso-height-percent:0;mso-wrap-distance-left:9pt;mso-wrap-distance-top:0;mso-wrap-distance-right:9pt;mso-wrap-distance-bottom:0;mso-position-horizontal:center;mso-position-horizontal-relative:margin;mso-position-vertical:absolute;mso-position-vertical-relative:page;mso-width-percent:0;mso-height-percent:0;mso-width-relative:page;mso-height-relative:page;v-text-anchor:middle" o:gfxdata="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" o:allowincell="f" fillcolor="#272727 [2749]" stroked="f" strokeweight="1pt">
                     <v:textbox inset="14.4pt,,14.4pt">
                       <w:txbxContent>
                         <w:p>
                           <w:pPr>
-                            <w:pStyle w:val="Sinespaciado"/>
+                            <w:pStyle w:val="NoSpacing"/>
                             <w:jc w:val="right"/>
                             <w:rPr>
                               <w:rFonts w:asciiTheme="majorHAnsi" w:eastAsiaTheme="majorEastAsia" w:hAnsiTheme="majorHAnsi" w:cstheme="majorBidi"/>
@@ -690,7 +691,7 @@
             <mc:AlternateContent>
               <mc:Choice Requires="wps">
                 <w:drawing>
-                  <wp:anchor distT="45720" distB="45720" distL="114300" distR="114300" simplePos="0" relativeHeight="251662336" behindDoc="0" locked="0" layoutInCell="1" allowOverlap="1" wp14:anchorId="29005FEF" wp14:editId="0E6D1B3C">
+                  <wp:anchor distT="45720" distB="45720" distL="114300" distR="114300" simplePos="0" relativeHeight="251662336" behindDoc="0" locked="0" layoutInCell="1" allowOverlap="1" wp14:anchorId="0B7036EC" wp14:editId="6AF7BC78">
                     <wp:simplePos x="0" y="0"/>
                     <wp:positionH relativeFrom="margin">
                       <wp:posOffset>2196465</wp:posOffset>
@@ -698,7 +699,7 @@
                     <wp:positionV relativeFrom="paragraph">
                       <wp:posOffset>306070</wp:posOffset>
                     </wp:positionV>
-                    <wp:extent cx="3864610" cy="1404620"/>
+                    <wp:extent cx="3864610" cy="535305"/>
                     <wp:effectExtent l="0" t="0" r="2540" b="0"/>
                     <wp:wrapSquare wrapText="bothSides"/>
                     <wp:docPr id="10" name="Cuadro de texto 2"/>
@@ -714,7 +715,7 @@
                           <wps:spPr bwMode="auto">
                             <a:xfrm>
                               <a:off x="0" y="0"/>
-                              <a:ext cx="3864610" cy="1404620"/>
+                              <a:ext cx="3864610" cy="535305"/>
                             </a:xfrm>
                             <a:prstGeom prst="rect">
                               <a:avLst/>
@@ -809,11 +810,11 @@
               </mc:Choice>
               <mc:Fallback>
                 <w:pict>
-                  <v:shapetype w14:anchorId="29005FEF" id="_x0000_t202" coordsize="21600,21600" o:spt="202" path="m,l,21600r21600,l21600,xe">
+                  <v:shapetype w14:anchorId="0B7036EC" id="_x0000_t202" coordsize="21600,21600" o:spt="202" path="m,l,21600r21600,l21600,xe">
                     <v:stroke joinstyle="miter"/>
                     <v:path gradientshapeok="t" o:connecttype="rect"/>
                   </v:shapetype>
-                  <v:shape id="Cuadro de texto 2" o:spid="_x0000_s1028" type="#_x0000_t202" style="position:absolute;left:0;text-align:left;margin-left:172.95pt;margin-top:24.1pt;width:304.3pt;height:110.6pt;z-index:251662336;visibility:visible;mso-wrap-style:square;mso-width-percent:0;mso-height-percent:200;mso-wrap-distance-left:9pt;mso-wrap-distance-top:3.6pt;mso-wrap-distance-right:9pt;mso-wrap-distance-bottom:3.6pt;mso-position-horizontal:absolute;mso-position-horizontal-relative:margin;mso-position-vertical:absolute;mso-position-vertical-relative:text;mso-width-percent:0;mso-height-percent:200;mso-width-relative:margin;mso-height-relative:margin;v-text-anchor:top" o:gfxdata="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" stroked="f">
+                  <v:shape id="Cuadro de texto 2" o:spid="_x0000_s1028" type="#_x0000_t202" style="position:absolute;left:0;text-align:left;margin-left:172.95pt;margin-top:24.1pt;width:304.3pt;height:42.15pt;z-index:251662336;visibility:visible;mso-wrap-style:square;mso-width-percent:0;mso-height-percent:200;mso-wrap-distance-left:9pt;mso-wrap-distance-top:3.6pt;mso-wrap-distance-right:9pt;mso-wrap-distance-bottom:3.6pt;mso-position-horizontal:absolute;mso-position-horizontal-relative:margin;mso-position-vertical:absolute;mso-position-vertical-relative:text;mso-width-percent:0;mso-height-percent:200;mso-width-relative:margin;mso-height-relative:margin;v-text-anchor:top" o:gfxdata="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" stroked="f">
                     <v:textbox style="mso-fit-shape-to-text:t">
                       <w:txbxContent>
                         <w:p>
@@ -1078,7 +1079,7 @@
             <mc:AlternateContent>
               <mc:Choice Requires="wps">
                 <w:drawing>
-                  <wp:anchor distT="45720" distB="45720" distL="114300" distR="114300" simplePos="0" relativeHeight="251664384" behindDoc="0" locked="0" layoutInCell="1" allowOverlap="1" wp14:anchorId="683D6F86" wp14:editId="17EC43EB">
+                  <wp:anchor distT="45720" distB="45720" distL="114300" distR="114300" simplePos="0" relativeHeight="251664384" behindDoc="0" locked="0" layoutInCell="1" allowOverlap="1" wp14:anchorId="3D064566" wp14:editId="34A132FF">
                     <wp:simplePos x="0" y="0"/>
                     <wp:positionH relativeFrom="margin">
                       <wp:align>center</wp:align>
@@ -1086,7 +1087,7 @@
                     <wp:positionV relativeFrom="paragraph">
                       <wp:posOffset>193040</wp:posOffset>
                     </wp:positionV>
-                    <wp:extent cx="3933825" cy="1404620"/>
+                    <wp:extent cx="3933825" cy="501015"/>
                     <wp:effectExtent l="0" t="0" r="9525" b="0"/>
                     <wp:wrapSquare wrapText="bothSides"/>
                     <wp:docPr id="11" name="Cuadro de texto 2"/>
@@ -1102,7 +1103,7 @@
                           <wps:spPr bwMode="auto">
                             <a:xfrm>
                               <a:off x="0" y="0"/>
-                              <a:ext cx="3933825" cy="1404620"/>
+                              <a:ext cx="3933825" cy="501015"/>
                             </a:xfrm>
                             <a:prstGeom prst="rect">
                               <a:avLst/>
@@ -1177,7 +1178,7 @@
               </mc:Choice>
               <mc:Fallback>
                 <w:pict>
-                  <v:shape w14:anchorId="683D6F86" id="_x0000_s1029" type="#_x0000_t202" style="position:absolute;left:0;text-align:left;margin-left:0;margin-top:15.2pt;width:309.75pt;height:110.6pt;z-index:251664384;visibility:visible;mso-wrap-style:square;mso-width-percent:0;mso-height-percent:200;mso-wrap-distance-left:9pt;mso-wrap-distance-top:3.6pt;mso-wrap-distance-right:9pt;mso-wrap-distance-bottom:3.6pt;mso-position-horizontal:center;mso-position-horizontal-relative:margin;mso-position-vertical:absolute;mso-position-vertical-relative:text;mso-width-percent:0;mso-height-percent:200;mso-width-relative:margin;mso-height-relative:margin;v-text-anchor:top" o:gfxdata="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" stroked="f">
+                  <v:shape w14:anchorId="3D064566" id="_x0000_s1029" type="#_x0000_t202" style="position:absolute;left:0;text-align:left;margin-left:0;margin-top:15.2pt;width:309.75pt;height:39.45pt;z-index:251664384;visibility:visible;mso-wrap-style:square;mso-width-percent:0;mso-height-percent:200;mso-wrap-distance-left:9pt;mso-wrap-distance-top:3.6pt;mso-wrap-distance-right:9pt;mso-wrap-distance-bottom:3.6pt;mso-position-horizontal:center;mso-position-horizontal-relative:margin;mso-position-vertical:absolute;mso-position-vertical-relative:text;mso-width-percent:0;mso-height-percent:200;mso-width-relative:margin;mso-height-relative:margin;v-text-anchor:top" o:gfxdata="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" stroked="f">
                     <v:textbox style="mso-fit-shape-to-text:t">
                       <w:txbxContent>
                         <w:p>
@@ -1261,7 +1262,7 @@
             <w:pStyle w:val="HojadeControl"/>
             <w:jc w:val="center"/>
             <w:rPr>
-              <w:rFonts w:ascii="NewsGotT" w:hAnsi="NewsGotT" w:hint="eastAsia"/>
+              <w:rFonts w:ascii="NewsGotT" w:hAnsi="NewsGotT"/>
             </w:rPr>
           </w:pPr>
         </w:p>
@@ -1270,7 +1271,7 @@
             <w:pStyle w:val="HojadeControl"/>
             <w:jc w:val="center"/>
             <w:rPr>
-              <w:rFonts w:ascii="NewsGotT" w:hAnsi="NewsGotT" w:hint="eastAsia"/>
+              <w:rFonts w:ascii="NewsGotT" w:hAnsi="NewsGotT"/>
             </w:rPr>
           </w:pPr>
           <w:r>
@@ -1283,17 +1284,11 @@
         <w:p>
           <w:pPr>
             <w:pStyle w:val="Textbody"/>
-            <w:rPr>
-              <w:rFonts w:hint="eastAsia"/>
-            </w:rPr>
           </w:pPr>
         </w:p>
         <w:p>
           <w:pPr>
             <w:pStyle w:val="Standard"/>
-            <w:rPr>
-              <w:rFonts w:hint="eastAsia"/>
-            </w:rPr>
           </w:pPr>
         </w:p>
         <w:tbl>
@@ -1334,7 +1329,6 @@
                 <w:pPr>
                   <w:pStyle w:val="TableContents"/>
                   <w:rPr>
-                    <w:rFonts w:hint="eastAsia"/>
                     <w:b/>
                     <w:bCs/>
                     <w:sz w:val="22"/>
@@ -1374,11 +1368,11 @@
                 <w:pPr>
                   <w:pStyle w:val="TableContents"/>
                   <w:rPr>
-                    <w:rFonts w:hint="eastAsia"/>
                     <w:sz w:val="22"/>
                     <w:szCs w:val="22"/>
                   </w:rPr>
                 </w:pPr>
+                <w:proofErr w:type="spellStart"/>
                 <w:r>
                   <w:rPr>
                     <w:rFonts w:hint="eastAsia"/>
@@ -1392,8 +1386,25 @@
                     <w:sz w:val="22"/>
                     <w:szCs w:val="22"/>
                   </w:rPr>
-                  <w:t>nnovative Software Solutions</w:t>
+                  <w:t>nnovative</w:t>
                 </w:r>
+                <w:proofErr w:type="spellEnd"/>
+                <w:r>
+                  <w:rPr>
+                    <w:sz w:val="22"/>
+                    <w:szCs w:val="22"/>
+                  </w:rPr>
+                  <w:t xml:space="preserve"> Software </w:t>
+                </w:r>
+                <w:proofErr w:type="spellStart"/>
+                <w:r>
+                  <w:rPr>
+                    <w:sz w:val="22"/>
+                    <w:szCs w:val="22"/>
+                  </w:rPr>
+                  <w:t>Solutions</w:t>
+                </w:r>
+                <w:proofErr w:type="spellEnd"/>
               </w:p>
             </w:tc>
           </w:tr>
@@ -1418,7 +1429,6 @@
                 <w:pPr>
                   <w:pStyle w:val="TableContents"/>
                   <w:rPr>
-                    <w:rFonts w:hint="eastAsia"/>
                     <w:b/>
                     <w:bCs/>
                     <w:sz w:val="22"/>
@@ -1457,7 +1467,6 @@
                 <w:pPr>
                   <w:pStyle w:val="TableContents"/>
                   <w:rPr>
-                    <w:rFonts w:hint="eastAsia"/>
                     <w:sz w:val="22"/>
                     <w:szCs w:val="22"/>
                   </w:rPr>
@@ -1493,7 +1502,6 @@
                 <w:pPr>
                   <w:pStyle w:val="TableContents"/>
                   <w:rPr>
-                    <w:rFonts w:hint="eastAsia"/>
                     <w:b/>
                     <w:bCs/>
                     <w:sz w:val="22"/>
@@ -1532,7 +1540,6 @@
                 <w:pPr>
                   <w:pStyle w:val="TableContents"/>
                   <w:rPr>
-                    <w:rFonts w:hint="eastAsia"/>
                     <w:sz w:val="22"/>
                     <w:szCs w:val="22"/>
                   </w:rPr>
@@ -1604,7 +1611,6 @@
                 <w:pPr>
                   <w:pStyle w:val="TableContents"/>
                   <w:rPr>
-                    <w:rFonts w:hint="eastAsia"/>
                     <w:b/>
                     <w:bCs/>
                     <w:sz w:val="22"/>
@@ -1643,7 +1649,6 @@
                 <w:pPr>
                   <w:pStyle w:val="TableContents"/>
                   <w:rPr>
-                    <w:rFonts w:hint="eastAsia"/>
                     <w:sz w:val="22"/>
                     <w:szCs w:val="22"/>
                   </w:rPr>
@@ -1693,7 +1698,6 @@
                 <w:pPr>
                   <w:pStyle w:val="TableContents"/>
                   <w:rPr>
-                    <w:rFonts w:hint="eastAsia"/>
                     <w:b/>
                     <w:bCs/>
                     <w:sz w:val="22"/>
@@ -1730,7 +1734,6 @@
                 <w:pPr>
                   <w:pStyle w:val="TableContents"/>
                   <w:rPr>
-                    <w:rFonts w:hint="eastAsia"/>
                     <w:sz w:val="22"/>
                     <w:szCs w:val="22"/>
                   </w:rPr>
@@ -1747,8 +1750,17 @@
                     <w:sz w:val="22"/>
                     <w:szCs w:val="22"/>
                   </w:rPr>
-                  <w:t>.0</w:t>
+                  <w:t>.</w:t>
                 </w:r>
+                <w:r>
+                  <w:rPr>
+                    <w:sz w:val="22"/>
+                    <w:szCs w:val="22"/>
+                  </w:rPr>
+                  <w:t>4</w:t>
+                </w:r>
+                <w:bookmarkStart w:id="4" w:name="_GoBack"/>
+                <w:bookmarkEnd w:id="4"/>
               </w:p>
             </w:tc>
             <w:tc>
@@ -1771,7 +1783,6 @@
                 <w:pPr>
                   <w:pStyle w:val="TableContents"/>
                   <w:rPr>
-                    <w:rFonts w:hint="eastAsia"/>
                     <w:b/>
                     <w:bCs/>
                     <w:sz w:val="22"/>
@@ -1810,7 +1821,6 @@
                   <w:pStyle w:val="TableContents"/>
                   <w:jc w:val="center"/>
                   <w:rPr>
-                    <w:rFonts w:hint="eastAsia"/>
                     <w:sz w:val="22"/>
                     <w:szCs w:val="22"/>
                   </w:rPr>
@@ -1820,14 +1830,7 @@
                     <w:sz w:val="22"/>
                     <w:szCs w:val="22"/>
                   </w:rPr>
-                  <w:t>2</w:t>
-                </w:r>
-                <w:r>
-                  <w:rPr>
-                    <w:sz w:val="22"/>
-                    <w:szCs w:val="22"/>
-                  </w:rPr>
-                  <w:t>5</w:t>
+                  <w:t>13</w:t>
                 </w:r>
                 <w:r>
                   <w:rPr>
@@ -1841,7 +1844,14 @@
                     <w:sz w:val="22"/>
                     <w:szCs w:val="22"/>
                   </w:rPr>
-                  <w:t>03</w:t>
+                  <w:t>0</w:t>
+                </w:r>
+                <w:r>
+                  <w:rPr>
+                    <w:sz w:val="22"/>
+                    <w:szCs w:val="22"/>
+                  </w:rPr>
+                  <w:t>4</w:t>
                 </w:r>
                 <w:r>
                   <w:rPr>
@@ -1881,7 +1891,6 @@
                 <w:pPr>
                   <w:pStyle w:val="TableContents"/>
                   <w:rPr>
-                    <w:rFonts w:hint="eastAsia"/>
                     <w:b/>
                     <w:bCs/>
                     <w:sz w:val="22"/>
@@ -1918,7 +1927,6 @@
                 <w:pPr>
                   <w:pStyle w:val="TableContents"/>
                   <w:rPr>
-                    <w:rFonts w:hint="eastAsia"/>
                     <w:sz w:val="22"/>
                     <w:szCs w:val="22"/>
                   </w:rPr>
@@ -1945,7 +1953,6 @@
                 <w:pPr>
                   <w:pStyle w:val="TableContents"/>
                   <w:rPr>
-                    <w:rFonts w:hint="eastAsia"/>
                     <w:b/>
                     <w:bCs/>
                     <w:sz w:val="22"/>
@@ -1984,7 +1991,6 @@
                   <w:pStyle w:val="TableContents"/>
                   <w:jc w:val="center"/>
                   <w:rPr>
-                    <w:rFonts w:hint="eastAsia"/>
                     <w:sz w:val="22"/>
                     <w:szCs w:val="22"/>
                   </w:rPr>
@@ -2014,7 +2020,6 @@
                 <w:pPr>
                   <w:pStyle w:val="TableContents"/>
                   <w:rPr>
-                    <w:rFonts w:hint="eastAsia"/>
                     <w:b/>
                     <w:bCs/>
                     <w:sz w:val="22"/>
@@ -2043,7 +2048,6 @@
                 <w:pPr>
                   <w:pStyle w:val="TableContents"/>
                   <w:rPr>
-                    <w:rFonts w:hint="eastAsia"/>
                     <w:sz w:val="22"/>
                     <w:szCs w:val="22"/>
                   </w:rPr>
@@ -2070,7 +2074,6 @@
                 <w:pPr>
                   <w:pStyle w:val="TableContents"/>
                   <w:rPr>
-                    <w:rFonts w:hint="eastAsia"/>
                     <w:b/>
                     <w:bCs/>
                     <w:sz w:val="22"/>
@@ -2109,7 +2112,6 @@
                   <w:pStyle w:val="TableContents"/>
                   <w:jc w:val="center"/>
                   <w:rPr>
-                    <w:rFonts w:hint="eastAsia"/>
                     <w:sz w:val="22"/>
                     <w:szCs w:val="22"/>
                   </w:rPr>
@@ -2159,7 +2161,6 @@
           <w:pPr>
             <w:pStyle w:val="Standard"/>
             <w:rPr>
-              <w:rFonts w:hint="eastAsia"/>
               <w:sz w:val="22"/>
               <w:szCs w:val="22"/>
             </w:rPr>
@@ -2169,7 +2170,6 @@
           <w:pPr>
             <w:pStyle w:val="Standard"/>
             <w:rPr>
-              <w:rFonts w:hint="eastAsia"/>
               <w:sz w:val="22"/>
               <w:szCs w:val="22"/>
             </w:rPr>
@@ -2179,7 +2179,6 @@
           <w:pPr>
             <w:pStyle w:val="Standard"/>
             <w:rPr>
-              <w:rFonts w:hint="eastAsia"/>
               <w:b/>
               <w:sz w:val="22"/>
               <w:szCs w:val="22"/>
@@ -2199,7 +2198,6 @@
           <w:pPr>
             <w:pStyle w:val="Standard"/>
             <w:rPr>
-              <w:rFonts w:hint="eastAsia"/>
               <w:sz w:val="22"/>
               <w:szCs w:val="22"/>
             </w:rPr>
@@ -2207,8 +2205,8 @@
         </w:p>
         <w:tbl>
           <w:tblPr>
-            <w:tblW w:w="9071" w:type="dxa"/>
-            <w:tblInd w:w="-6" w:type="dxa"/>
+            <w:tblW w:w="9070" w:type="dxa"/>
+            <w:tblInd w:w="-5" w:type="dxa"/>
             <w:tblLayout w:type="fixed"/>
             <w:tblCellMar>
               <w:left w:w="10" w:type="dxa"/>
@@ -2217,7 +2215,7 @@
             <w:tblLook w:val="0000" w:firstRow="0" w:lastRow="0" w:firstColumn="0" w:lastColumn="0" w:noHBand="0" w:noVBand="0"/>
           </w:tblPr>
           <w:tblGrid>
-            <w:gridCol w:w="894"/>
+            <w:gridCol w:w="893"/>
             <w:gridCol w:w="2863"/>
             <w:gridCol w:w="3332"/>
             <w:gridCol w:w="1982"/>
@@ -2225,7 +2223,7 @@
           <w:tr>
             <w:tc>
               <w:tcPr>
-                <w:tcW w:w="894" w:type="dxa"/>
+                <w:tcW w:w="893" w:type="dxa"/>
                 <w:tcBorders>
                   <w:top w:val="single" w:sz="4" w:space="0" w:color="808080"/>
                   <w:left w:val="single" w:sz="4" w:space="0" w:color="808080"/>
@@ -2245,7 +2243,6 @@
                   <w:pStyle w:val="TableContents"/>
                   <w:jc w:val="center"/>
                   <w:rPr>
-                    <w:rFonts w:hint="eastAsia"/>
                     <w:b/>
                     <w:bCs/>
                     <w:sz w:val="22"/>
@@ -2286,7 +2283,6 @@
                   <w:pStyle w:val="TableContents"/>
                   <w:jc w:val="center"/>
                   <w:rPr>
-                    <w:rFonts w:hint="eastAsia"/>
                     <w:b/>
                     <w:bCs/>
                     <w:sz w:val="22"/>
@@ -2327,7 +2323,6 @@
                   <w:pStyle w:val="TableContents"/>
                   <w:jc w:val="center"/>
                   <w:rPr>
-                    <w:rFonts w:hint="eastAsia"/>
                     <w:b/>
                     <w:bCs/>
                     <w:sz w:val="22"/>
@@ -2369,7 +2364,6 @@
                   <w:pStyle w:val="TableContents"/>
                   <w:jc w:val="center"/>
                   <w:rPr>
-                    <w:rFonts w:hint="eastAsia"/>
                     <w:b/>
                     <w:bCs/>
                     <w:sz w:val="22"/>
@@ -2392,7 +2386,7 @@
           <w:tr>
             <w:tc>
               <w:tcPr>
-                <w:tcW w:w="894" w:type="dxa"/>
+                <w:tcW w:w="893" w:type="dxa"/>
                 <w:tcBorders>
                   <w:left w:val="single" w:sz="4" w:space="0" w:color="808080"/>
                   <w:bottom w:val="single" w:sz="4" w:space="0" w:color="808080"/>
@@ -2410,7 +2404,6 @@
                   <w:pStyle w:val="TableContents"/>
                   <w:jc w:val="center"/>
                   <w:rPr>
-                    <w:rFonts w:hint="eastAsia"/>
                     <w:sz w:val="22"/>
                     <w:szCs w:val="22"/>
                   </w:rPr>
@@ -2444,7 +2437,6 @@
                   <w:pStyle w:val="TableContents"/>
                   <w:jc w:val="center"/>
                   <w:rPr>
-                    <w:rFonts w:hint="eastAsia"/>
                     <w:sz w:val="22"/>
                     <w:szCs w:val="22"/>
                   </w:rPr>
@@ -2478,7 +2470,6 @@
                   <w:pStyle w:val="TableContents"/>
                   <w:jc w:val="center"/>
                   <w:rPr>
-                    <w:rFonts w:hint="eastAsia"/>
                     <w:sz w:val="22"/>
                     <w:szCs w:val="22"/>
                   </w:rPr>
@@ -2513,7 +2504,6 @@
                   <w:pStyle w:val="TableContents"/>
                   <w:jc w:val="center"/>
                   <w:rPr>
-                    <w:rFonts w:hint="eastAsia"/>
                     <w:sz w:val="22"/>
                     <w:szCs w:val="22"/>
                   </w:rPr>
@@ -2573,7 +2563,7 @@
           <w:tr>
             <w:tc>
               <w:tcPr>
-                <w:tcW w:w="894" w:type="dxa"/>
+                <w:tcW w:w="893" w:type="dxa"/>
                 <w:tcBorders>
                   <w:left w:val="single" w:sz="4" w:space="0" w:color="808080"/>
                   <w:bottom w:val="single" w:sz="4" w:space="0" w:color="808080"/>
@@ -2591,7 +2581,6 @@
                   <w:pStyle w:val="TableContents"/>
                   <w:jc w:val="center"/>
                   <w:rPr>
-                    <w:rFonts w:hint="eastAsia"/>
                     <w:sz w:val="22"/>
                     <w:szCs w:val="22"/>
                   </w:rPr>
@@ -2625,7 +2614,6 @@
                   <w:pStyle w:val="TableContents"/>
                   <w:jc w:val="center"/>
                   <w:rPr>
-                    <w:rFonts w:hint="eastAsia"/>
                     <w:sz w:val="22"/>
                     <w:szCs w:val="22"/>
                   </w:rPr>
@@ -2659,7 +2647,6 @@
                   <w:pStyle w:val="TableContents"/>
                   <w:jc w:val="center"/>
                   <w:rPr>
-                    <w:rFonts w:hint="eastAsia"/>
                     <w:sz w:val="22"/>
                     <w:szCs w:val="22"/>
                   </w:rPr>
@@ -2669,8 +2656,17 @@
                     <w:sz w:val="22"/>
                     <w:szCs w:val="22"/>
                   </w:rPr>
-                  <w:t>Luciano Carhuaricra</w:t>
+                  <w:t xml:space="preserve">Luciano </w:t>
                 </w:r>
+                <w:proofErr w:type="spellStart"/>
+                <w:r>
+                  <w:rPr>
+                    <w:sz w:val="22"/>
+                    <w:szCs w:val="22"/>
+                  </w:rPr>
+                  <w:t>Carhuaricra</w:t>
+                </w:r>
+                <w:proofErr w:type="spellEnd"/>
               </w:p>
             </w:tc>
             <w:tc>
@@ -2694,7 +2690,6 @@
                   <w:pStyle w:val="TableContents"/>
                   <w:jc w:val="center"/>
                   <w:rPr>
-                    <w:rFonts w:hint="eastAsia"/>
                     <w:sz w:val="22"/>
                     <w:szCs w:val="22"/>
                   </w:rPr>
@@ -2733,10 +2728,10 @@
           <w:tr>
             <w:tc>
               <w:tcPr>
-                <w:tcW w:w="894" w:type="dxa"/>
+                <w:tcW w:w="893" w:type="dxa"/>
                 <w:tcBorders>
                   <w:left w:val="single" w:sz="4" w:space="0" w:color="808080"/>
-                  <w:bottom w:val="single" w:sz="4" w:space="0" w:color="808080"/>
+                  <w:bottom w:val="single" w:sz="4" w:space="0" w:color="auto"/>
                 </w:tcBorders>
                 <w:tcMar>
                   <w:top w:w="55" w:type="dxa"/>
@@ -2751,11 +2746,17 @@
                   <w:pStyle w:val="TableContents"/>
                   <w:jc w:val="center"/>
                   <w:rPr>
-                    <w:rFonts w:hint="eastAsia"/>
                     <w:sz w:val="22"/>
                     <w:szCs w:val="22"/>
                   </w:rPr>
                 </w:pPr>
+                <w:r>
+                  <w:rPr>
+                    <w:sz w:val="22"/>
+                    <w:szCs w:val="22"/>
+                  </w:rPr>
+                  <w:t>2.1</w:t>
+                </w:r>
               </w:p>
             </w:tc>
             <w:tc>
@@ -2763,7 +2764,7 @@
                 <w:tcW w:w="2863" w:type="dxa"/>
                 <w:tcBorders>
                   <w:left w:val="single" w:sz="4" w:space="0" w:color="808080"/>
-                  <w:bottom w:val="single" w:sz="4" w:space="0" w:color="808080"/>
+                  <w:bottom w:val="single" w:sz="4" w:space="0" w:color="auto"/>
                 </w:tcBorders>
                 <w:tcMar>
                   <w:top w:w="55" w:type="dxa"/>
@@ -2778,11 +2779,17 @@
                   <w:pStyle w:val="TableContents"/>
                   <w:jc w:val="center"/>
                   <w:rPr>
-                    <w:rFonts w:hint="eastAsia"/>
                     <w:sz w:val="22"/>
                     <w:szCs w:val="22"/>
                   </w:rPr>
                 </w:pPr>
+                <w:r>
+                  <w:rPr>
+                    <w:sz w:val="22"/>
+                    <w:szCs w:val="22"/>
+                  </w:rPr>
+                  <w:t>Agregado alcance</w:t>
+                </w:r>
               </w:p>
             </w:tc>
             <w:tc>
@@ -2790,7 +2797,7 @@
                 <w:tcW w:w="3332" w:type="dxa"/>
                 <w:tcBorders>
                   <w:left w:val="single" w:sz="4" w:space="0" w:color="808080"/>
-                  <w:bottom w:val="single" w:sz="4" w:space="0" w:color="808080"/>
+                  <w:bottom w:val="single" w:sz="4" w:space="0" w:color="auto"/>
                 </w:tcBorders>
                 <w:tcMar>
                   <w:top w:w="55" w:type="dxa"/>
@@ -2805,11 +2812,18 @@
                   <w:pStyle w:val="TableContents"/>
                   <w:jc w:val="center"/>
                   <w:rPr>
-                    <w:rFonts w:hint="eastAsia"/>
+                    <w:rFonts w:ascii="Arial" w:hAnsi="Arial" w:cs="Arial"/>
                     <w:sz w:val="22"/>
                     <w:szCs w:val="22"/>
                   </w:rPr>
                 </w:pPr>
+                <w:r>
+                  <w:rPr>
+                    <w:sz w:val="22"/>
+                    <w:szCs w:val="22"/>
+                  </w:rPr>
+                  <w:t>José Santos</w:t>
+                </w:r>
               </w:p>
             </w:tc>
             <w:tc>
@@ -2817,7 +2831,7 @@
                 <w:tcW w:w="1982" w:type="dxa"/>
                 <w:tcBorders>
                   <w:left w:val="single" w:sz="4" w:space="0" w:color="808080"/>
-                  <w:bottom w:val="single" w:sz="4" w:space="0" w:color="808080"/>
+                  <w:bottom w:val="single" w:sz="4" w:space="0" w:color="auto"/>
                   <w:right w:val="single" w:sz="4" w:space="0" w:color="808080"/>
                 </w:tcBorders>
                 <w:tcMar>
@@ -2833,11 +2847,470 @@
                   <w:pStyle w:val="TableContents"/>
                   <w:jc w:val="center"/>
                   <w:rPr>
-                    <w:rFonts w:hint="eastAsia"/>
                     <w:sz w:val="22"/>
                     <w:szCs w:val="22"/>
                   </w:rPr>
                 </w:pPr>
+                <w:r>
+                  <w:rPr>
+                    <w:sz w:val="22"/>
+                    <w:szCs w:val="22"/>
+                  </w:rPr>
+                  <w:t>13/04/2018</w:t>
+                </w:r>
+              </w:p>
+            </w:tc>
+          </w:tr>
+          <w:tr>
+            <w:tc>
+              <w:tcPr>
+                <w:tcW w:w="893" w:type="dxa"/>
+                <w:tcBorders>
+                  <w:top w:val="single" w:sz="4" w:space="0" w:color="auto"/>
+                  <w:left w:val="single" w:sz="4" w:space="0" w:color="auto"/>
+                  <w:bottom w:val="single" w:sz="4" w:space="0" w:color="auto"/>
+                  <w:right w:val="single" w:sz="4" w:space="0" w:color="auto"/>
+                </w:tcBorders>
+                <w:tcMar>
+                  <w:top w:w="55" w:type="dxa"/>
+                  <w:left w:w="55" w:type="dxa"/>
+                  <w:bottom w:w="55" w:type="dxa"/>
+                  <w:right w:w="55" w:type="dxa"/>
+                </w:tcMar>
+                <w:vAlign w:val="center"/>
+              </w:tcPr>
+              <w:p>
+                <w:pPr>
+                  <w:pStyle w:val="TableContents"/>
+                  <w:jc w:val="center"/>
+                  <w:rPr>
+                    <w:sz w:val="22"/>
+                    <w:szCs w:val="22"/>
+                  </w:rPr>
+                </w:pPr>
+                <w:r>
+                  <w:rPr>
+                    <w:sz w:val="22"/>
+                    <w:szCs w:val="22"/>
+                  </w:rPr>
+                  <w:t>2.2</w:t>
+                </w:r>
+              </w:p>
+            </w:tc>
+            <w:tc>
+              <w:tcPr>
+                <w:tcW w:w="2863" w:type="dxa"/>
+                <w:tcBorders>
+                  <w:top w:val="single" w:sz="4" w:space="0" w:color="auto"/>
+                  <w:left w:val="single" w:sz="4" w:space="0" w:color="auto"/>
+                  <w:bottom w:val="single" w:sz="4" w:space="0" w:color="auto"/>
+                  <w:right w:val="single" w:sz="4" w:space="0" w:color="auto"/>
+                </w:tcBorders>
+                <w:tcMar>
+                  <w:top w:w="55" w:type="dxa"/>
+                  <w:left w:w="55" w:type="dxa"/>
+                  <w:bottom w:w="55" w:type="dxa"/>
+                  <w:right w:w="55" w:type="dxa"/>
+                </w:tcMar>
+                <w:vAlign w:val="center"/>
+              </w:tcPr>
+              <w:p>
+                <w:pPr>
+                  <w:pStyle w:val="TableContents"/>
+                  <w:jc w:val="center"/>
+                  <w:rPr>
+                    <w:sz w:val="22"/>
+                    <w:szCs w:val="22"/>
+                  </w:rPr>
+                </w:pPr>
+                <w:r>
+                  <w:rPr>
+                    <w:sz w:val="22"/>
+                    <w:szCs w:val="22"/>
+                  </w:rPr>
+                  <w:t>Agregada terminología</w:t>
+                </w:r>
+              </w:p>
+            </w:tc>
+            <w:tc>
+              <w:tcPr>
+                <w:tcW w:w="3332" w:type="dxa"/>
+                <w:tcBorders>
+                  <w:top w:val="single" w:sz="4" w:space="0" w:color="auto"/>
+                  <w:left w:val="single" w:sz="4" w:space="0" w:color="auto"/>
+                  <w:bottom w:val="single" w:sz="4" w:space="0" w:color="auto"/>
+                  <w:right w:val="single" w:sz="4" w:space="0" w:color="auto"/>
+                </w:tcBorders>
+                <w:tcMar>
+                  <w:top w:w="55" w:type="dxa"/>
+                  <w:left w:w="55" w:type="dxa"/>
+                  <w:bottom w:w="55" w:type="dxa"/>
+                  <w:right w:w="55" w:type="dxa"/>
+                </w:tcMar>
+                <w:vAlign w:val="center"/>
+              </w:tcPr>
+              <w:p>
+                <w:pPr>
+                  <w:pStyle w:val="TableContents"/>
+                  <w:jc w:val="center"/>
+                  <w:rPr>
+                    <w:sz w:val="22"/>
+                    <w:szCs w:val="22"/>
+                  </w:rPr>
+                </w:pPr>
+                <w:r>
+                  <w:rPr>
+                    <w:sz w:val="22"/>
+                    <w:szCs w:val="22"/>
+                  </w:rPr>
+                  <w:t>Cristina Caballero</w:t>
+                </w:r>
+              </w:p>
+            </w:tc>
+            <w:tc>
+              <w:tcPr>
+                <w:tcW w:w="1982" w:type="dxa"/>
+                <w:tcBorders>
+                  <w:top w:val="single" w:sz="4" w:space="0" w:color="auto"/>
+                  <w:left w:val="single" w:sz="4" w:space="0" w:color="auto"/>
+                  <w:bottom w:val="single" w:sz="4" w:space="0" w:color="auto"/>
+                  <w:right w:val="single" w:sz="4" w:space="0" w:color="auto"/>
+                </w:tcBorders>
+                <w:tcMar>
+                  <w:top w:w="55" w:type="dxa"/>
+                  <w:left w:w="55" w:type="dxa"/>
+                  <w:bottom w:w="55" w:type="dxa"/>
+                  <w:right w:w="55" w:type="dxa"/>
+                </w:tcMar>
+                <w:vAlign w:val="center"/>
+              </w:tcPr>
+              <w:p>
+                <w:pPr>
+                  <w:pStyle w:val="TableContents"/>
+                  <w:jc w:val="center"/>
+                  <w:rPr>
+                    <w:sz w:val="22"/>
+                    <w:szCs w:val="22"/>
+                  </w:rPr>
+                </w:pPr>
+                <w:r>
+                  <w:rPr>
+                    <w:sz w:val="22"/>
+                    <w:szCs w:val="22"/>
+                  </w:rPr>
+                  <w:t>13/04/2018</w:t>
+                </w:r>
+              </w:p>
+            </w:tc>
+          </w:tr>
+          <w:tr>
+            <w:tc>
+              <w:tcPr>
+                <w:tcW w:w="893" w:type="dxa"/>
+                <w:tcBorders>
+                  <w:top w:val="single" w:sz="4" w:space="0" w:color="auto"/>
+                  <w:left w:val="single" w:sz="4" w:space="0" w:color="auto"/>
+                  <w:bottom w:val="single" w:sz="4" w:space="0" w:color="auto"/>
+                  <w:right w:val="single" w:sz="4" w:space="0" w:color="auto"/>
+                </w:tcBorders>
+                <w:tcMar>
+                  <w:top w:w="55" w:type="dxa"/>
+                  <w:left w:w="55" w:type="dxa"/>
+                  <w:bottom w:w="55" w:type="dxa"/>
+                  <w:right w:w="55" w:type="dxa"/>
+                </w:tcMar>
+                <w:vAlign w:val="center"/>
+              </w:tcPr>
+              <w:p>
+                <w:pPr>
+                  <w:pStyle w:val="TableContents"/>
+                  <w:jc w:val="center"/>
+                  <w:rPr>
+                    <w:sz w:val="22"/>
+                    <w:szCs w:val="22"/>
+                  </w:rPr>
+                </w:pPr>
+                <w:r>
+                  <w:rPr>
+                    <w:sz w:val="22"/>
+                    <w:szCs w:val="22"/>
+                  </w:rPr>
+                  <w:t>2.3</w:t>
+                </w:r>
+              </w:p>
+            </w:tc>
+            <w:tc>
+              <w:tcPr>
+                <w:tcW w:w="2863" w:type="dxa"/>
+                <w:tcBorders>
+                  <w:top w:val="single" w:sz="4" w:space="0" w:color="auto"/>
+                  <w:left w:val="single" w:sz="4" w:space="0" w:color="auto"/>
+                  <w:bottom w:val="single" w:sz="4" w:space="0" w:color="auto"/>
+                  <w:right w:val="single" w:sz="4" w:space="0" w:color="auto"/>
+                </w:tcBorders>
+                <w:tcMar>
+                  <w:top w:w="55" w:type="dxa"/>
+                  <w:left w:w="55" w:type="dxa"/>
+                  <w:bottom w:w="55" w:type="dxa"/>
+                  <w:right w:w="55" w:type="dxa"/>
+                </w:tcMar>
+                <w:vAlign w:val="center"/>
+              </w:tcPr>
+              <w:p>
+                <w:pPr>
+                  <w:pStyle w:val="TableContents"/>
+                  <w:jc w:val="center"/>
+                  <w:rPr>
+                    <w:sz w:val="22"/>
+                    <w:szCs w:val="22"/>
+                  </w:rPr>
+                </w:pPr>
+                <w:r>
+                  <w:rPr>
+                    <w:sz w:val="22"/>
+                    <w:szCs w:val="22"/>
+                  </w:rPr>
+                  <w:t>Agregada introducción</w:t>
+                </w:r>
+              </w:p>
+            </w:tc>
+            <w:tc>
+              <w:tcPr>
+                <w:tcW w:w="3332" w:type="dxa"/>
+                <w:tcBorders>
+                  <w:top w:val="single" w:sz="4" w:space="0" w:color="auto"/>
+                  <w:left w:val="single" w:sz="4" w:space="0" w:color="auto"/>
+                  <w:bottom w:val="single" w:sz="4" w:space="0" w:color="auto"/>
+                  <w:right w:val="single" w:sz="4" w:space="0" w:color="auto"/>
+                </w:tcBorders>
+                <w:tcMar>
+                  <w:top w:w="55" w:type="dxa"/>
+                  <w:left w:w="55" w:type="dxa"/>
+                  <w:bottom w:w="55" w:type="dxa"/>
+                  <w:right w:w="55" w:type="dxa"/>
+                </w:tcMar>
+                <w:vAlign w:val="center"/>
+              </w:tcPr>
+              <w:p>
+                <w:pPr>
+                  <w:pStyle w:val="TableContents"/>
+                  <w:jc w:val="center"/>
+                  <w:rPr>
+                    <w:sz w:val="22"/>
+                    <w:szCs w:val="22"/>
+                  </w:rPr>
+                </w:pPr>
+                <w:proofErr w:type="spellStart"/>
+                <w:r>
+                  <w:rPr>
+                    <w:sz w:val="22"/>
+                    <w:szCs w:val="22"/>
+                  </w:rPr>
+                  <w:t>Gianmar</w:t>
+                </w:r>
+                <w:proofErr w:type="spellEnd"/>
+                <w:r>
+                  <w:rPr>
+                    <w:sz w:val="22"/>
+                    <w:szCs w:val="22"/>
+                  </w:rPr>
+                  <w:t xml:space="preserve"> </w:t>
+                </w:r>
+                <w:proofErr w:type="spellStart"/>
+                <w:r>
+                  <w:rPr>
+                    <w:sz w:val="22"/>
+                    <w:szCs w:val="22"/>
+                  </w:rPr>
+                  <w:t>Sanchez</w:t>
+                </w:r>
+                <w:proofErr w:type="spellEnd"/>
+              </w:p>
+            </w:tc>
+            <w:tc>
+              <w:tcPr>
+                <w:tcW w:w="1982" w:type="dxa"/>
+                <w:tcBorders>
+                  <w:top w:val="single" w:sz="4" w:space="0" w:color="auto"/>
+                  <w:left w:val="single" w:sz="4" w:space="0" w:color="auto"/>
+                  <w:bottom w:val="single" w:sz="4" w:space="0" w:color="auto"/>
+                  <w:right w:val="single" w:sz="4" w:space="0" w:color="auto"/>
+                </w:tcBorders>
+                <w:tcMar>
+                  <w:top w:w="55" w:type="dxa"/>
+                  <w:left w:w="55" w:type="dxa"/>
+                  <w:bottom w:w="55" w:type="dxa"/>
+                  <w:right w:w="55" w:type="dxa"/>
+                </w:tcMar>
+                <w:vAlign w:val="center"/>
+              </w:tcPr>
+              <w:p>
+                <w:pPr>
+                  <w:pStyle w:val="TableContents"/>
+                  <w:jc w:val="center"/>
+                  <w:rPr>
+                    <w:sz w:val="22"/>
+                    <w:szCs w:val="22"/>
+                  </w:rPr>
+                </w:pPr>
+                <w:r>
+                  <w:rPr>
+                    <w:sz w:val="22"/>
+                    <w:szCs w:val="22"/>
+                  </w:rPr>
+                  <w:t>13/04/2018</w:t>
+                </w:r>
+              </w:p>
+            </w:tc>
+          </w:tr>
+          <w:tr>
+            <w:tc>
+              <w:tcPr>
+                <w:tcW w:w="893" w:type="dxa"/>
+                <w:tcBorders>
+                  <w:top w:val="single" w:sz="4" w:space="0" w:color="auto"/>
+                  <w:left w:val="single" w:sz="4" w:space="0" w:color="auto"/>
+                  <w:bottom w:val="single" w:sz="4" w:space="0" w:color="auto"/>
+                  <w:right w:val="single" w:sz="4" w:space="0" w:color="auto"/>
+                </w:tcBorders>
+                <w:tcMar>
+                  <w:top w:w="55" w:type="dxa"/>
+                  <w:left w:w="55" w:type="dxa"/>
+                  <w:bottom w:w="55" w:type="dxa"/>
+                  <w:right w:w="55" w:type="dxa"/>
+                </w:tcMar>
+                <w:vAlign w:val="center"/>
+              </w:tcPr>
+              <w:p>
+                <w:pPr>
+                  <w:pStyle w:val="TableContents"/>
+                  <w:jc w:val="center"/>
+                  <w:rPr>
+                    <w:sz w:val="22"/>
+                    <w:szCs w:val="22"/>
+                  </w:rPr>
+                </w:pPr>
+                <w:r>
+                  <w:rPr>
+                    <w:sz w:val="22"/>
+                    <w:szCs w:val="22"/>
+                  </w:rPr>
+                  <w:t>2.4</w:t>
+                </w:r>
+              </w:p>
+            </w:tc>
+            <w:tc>
+              <w:tcPr>
+                <w:tcW w:w="2863" w:type="dxa"/>
+                <w:tcBorders>
+                  <w:top w:val="single" w:sz="4" w:space="0" w:color="auto"/>
+                  <w:left w:val="single" w:sz="4" w:space="0" w:color="auto"/>
+                  <w:bottom w:val="single" w:sz="4" w:space="0" w:color="auto"/>
+                  <w:right w:val="single" w:sz="4" w:space="0" w:color="auto"/>
+                </w:tcBorders>
+                <w:tcMar>
+                  <w:top w:w="55" w:type="dxa"/>
+                  <w:left w:w="55" w:type="dxa"/>
+                  <w:bottom w:w="55" w:type="dxa"/>
+                  <w:right w:w="55" w:type="dxa"/>
+                </w:tcMar>
+                <w:vAlign w:val="center"/>
+              </w:tcPr>
+              <w:p>
+                <w:pPr>
+                  <w:pStyle w:val="TableContents"/>
+                  <w:jc w:val="center"/>
+                  <w:rPr>
+                    <w:sz w:val="22"/>
+                    <w:szCs w:val="22"/>
+                  </w:rPr>
+                </w:pPr>
+                <w:r>
+                  <w:rPr>
+                    <w:sz w:val="22"/>
+                    <w:szCs w:val="22"/>
+                  </w:rPr>
+                  <w:t>Agregado detalle a la introducción</w:t>
+                </w:r>
+              </w:p>
+            </w:tc>
+            <w:tc>
+              <w:tcPr>
+                <w:tcW w:w="3332" w:type="dxa"/>
+                <w:tcBorders>
+                  <w:top w:val="single" w:sz="4" w:space="0" w:color="auto"/>
+                  <w:left w:val="single" w:sz="4" w:space="0" w:color="auto"/>
+                  <w:bottom w:val="single" w:sz="4" w:space="0" w:color="auto"/>
+                  <w:right w:val="single" w:sz="4" w:space="0" w:color="auto"/>
+                </w:tcBorders>
+                <w:tcMar>
+                  <w:top w:w="55" w:type="dxa"/>
+                  <w:left w:w="55" w:type="dxa"/>
+                  <w:bottom w:w="55" w:type="dxa"/>
+                  <w:right w:w="55" w:type="dxa"/>
+                </w:tcMar>
+                <w:vAlign w:val="center"/>
+              </w:tcPr>
+              <w:p>
+                <w:pPr>
+                  <w:pStyle w:val="TableContents"/>
+                  <w:jc w:val="center"/>
+                  <w:rPr>
+                    <w:sz w:val="22"/>
+                    <w:szCs w:val="22"/>
+                  </w:rPr>
+                </w:pPr>
+                <w:proofErr w:type="spellStart"/>
+                <w:r>
+                  <w:rPr>
+                    <w:sz w:val="22"/>
+                    <w:szCs w:val="22"/>
+                  </w:rPr>
+                  <w:t>Joselin</w:t>
+                </w:r>
+                <w:proofErr w:type="spellEnd"/>
+                <w:r>
+                  <w:rPr>
+                    <w:sz w:val="22"/>
+                    <w:szCs w:val="22"/>
+                  </w:rPr>
+                  <w:t xml:space="preserve"> Tiburcio</w:t>
+                </w:r>
+              </w:p>
+            </w:tc>
+            <w:tc>
+              <w:tcPr>
+                <w:tcW w:w="1982" w:type="dxa"/>
+                <w:tcBorders>
+                  <w:top w:val="single" w:sz="4" w:space="0" w:color="auto"/>
+                  <w:left w:val="single" w:sz="4" w:space="0" w:color="auto"/>
+                  <w:bottom w:val="single" w:sz="4" w:space="0" w:color="auto"/>
+                  <w:right w:val="single" w:sz="4" w:space="0" w:color="auto"/>
+                </w:tcBorders>
+                <w:tcMar>
+                  <w:top w:w="55" w:type="dxa"/>
+                  <w:left w:w="55" w:type="dxa"/>
+                  <w:bottom w:w="55" w:type="dxa"/>
+                  <w:right w:w="55" w:type="dxa"/>
+                </w:tcMar>
+                <w:vAlign w:val="center"/>
+              </w:tcPr>
+              <w:p>
+                <w:pPr>
+                  <w:pStyle w:val="TableContents"/>
+                  <w:jc w:val="center"/>
+                  <w:rPr>
+                    <w:sz w:val="22"/>
+                    <w:szCs w:val="22"/>
+                  </w:rPr>
+                </w:pPr>
+                <w:r>
+                  <w:rPr>
+                    <w:sz w:val="22"/>
+                    <w:szCs w:val="22"/>
+                  </w:rPr>
+                  <w:t>13/04/2018</w:t>
+                </w:r>
               </w:p>
             </w:tc>
           </w:tr>
@@ -2846,7 +3319,6 @@
           <w:pPr>
             <w:pStyle w:val="Standard"/>
             <w:rPr>
-              <w:rFonts w:hint="eastAsia"/>
               <w:sz w:val="22"/>
               <w:szCs w:val="22"/>
             </w:rPr>
@@ -2856,7 +3328,6 @@
           <w:pPr>
             <w:pStyle w:val="Standard"/>
             <w:rPr>
-              <w:rFonts w:hint="eastAsia"/>
               <w:b/>
               <w:sz w:val="22"/>
               <w:szCs w:val="22"/>
@@ -2867,7 +3338,6 @@
           <w:pPr>
             <w:pStyle w:val="Standard"/>
             <w:rPr>
-              <w:rFonts w:hint="eastAsia"/>
               <w:b/>
               <w:sz w:val="22"/>
               <w:szCs w:val="22"/>
@@ -2886,7 +3356,6 @@
           <w:pPr>
             <w:pStyle w:val="Standard"/>
             <w:rPr>
-              <w:rFonts w:hint="eastAsia"/>
               <w:sz w:val="22"/>
               <w:szCs w:val="22"/>
             </w:rPr>
@@ -2929,7 +3398,6 @@
                 <w:pPr>
                   <w:pStyle w:val="TableContents"/>
                   <w:rPr>
-                    <w:rFonts w:hint="eastAsia"/>
                     <w:b/>
                     <w:bCs/>
                     <w:sz w:val="22"/>
@@ -2969,7 +3437,6 @@
                 <w:pPr>
                   <w:pStyle w:val="TableContents"/>
                   <w:rPr>
-                    <w:rFonts w:hint="eastAsia"/>
                     <w:sz w:val="22"/>
                     <w:szCs w:val="22"/>
                   </w:rPr>
@@ -2998,7 +3465,6 @@
                 <w:pPr>
                   <w:pStyle w:val="TableContents"/>
                   <w:rPr>
-                    <w:rFonts w:hint="eastAsia"/>
                     <w:sz w:val="22"/>
                     <w:szCs w:val="22"/>
                   </w:rPr>
@@ -3027,7 +3493,6 @@
                 <w:pPr>
                   <w:pStyle w:val="TableContents"/>
                   <w:rPr>
-                    <w:rFonts w:hint="eastAsia"/>
                     <w:sz w:val="22"/>
                     <w:szCs w:val="22"/>
                   </w:rPr>
@@ -3056,7 +3521,6 @@
                 <w:pPr>
                   <w:pStyle w:val="TableContents"/>
                   <w:rPr>
-                    <w:rFonts w:hint="eastAsia"/>
                     <w:sz w:val="22"/>
                     <w:szCs w:val="22"/>
                   </w:rPr>
@@ -3085,7 +3549,6 @@
                 <w:pPr>
                   <w:pStyle w:val="TableContents"/>
                   <w:rPr>
-                    <w:rFonts w:hint="eastAsia"/>
                     <w:sz w:val="22"/>
                     <w:szCs w:val="22"/>
                   </w:rPr>
@@ -3097,9 +3560,6 @@
         <w:p>
           <w:pPr>
             <w:pStyle w:val="Standard"/>
-            <w:rPr>
-              <w:rFonts w:hint="eastAsia"/>
-            </w:rPr>
           </w:pPr>
         </w:p>
         <w:p>
@@ -3164,7 +3624,7 @@
         </w:p>
         <w:p>
           <w:pPr>
-            <w:pStyle w:val="TDC3"/>
+            <w:pStyle w:val="TOC3"/>
             <w:ind w:left="446"/>
           </w:pPr>
         </w:p>
@@ -3190,7 +3650,7 @@
           <w:sdtContent>
             <w:p>
               <w:pPr>
-                <w:pStyle w:val="TtuloTDC"/>
+                <w:pStyle w:val="TOCHeading"/>
               </w:pPr>
               <w:r>
                 <w:rPr>
@@ -3201,7 +3661,7 @@
             </w:p>
             <w:p>
               <w:pPr>
-                <w:pStyle w:val="TDC1"/>
+                <w:pStyle w:val="TOC1"/>
                 <w:tabs>
                   <w:tab w:val="left" w:pos="390"/>
                   <w:tab w:val="right" w:leader="dot" w:pos="8828"/>
@@ -3228,7 +3688,7 @@
               <w:hyperlink w:anchor="_Toc511388958" w:history="1">
                 <w:r>
                   <w:rPr>
-                    <w:rStyle w:val="Hipervnculo"/>
+                    <w:rStyle w:val="Hyperlink"/>
                     <w:noProof/>
                     <w:lang w:val="es-ES_tradnl"/>
                   </w:rPr>
@@ -3248,7 +3708,7 @@
                 </w:r>
                 <w:r>
                   <w:rPr>
-                    <w:rStyle w:val="Hipervnculo"/>
+                    <w:rStyle w:val="Hyperlink"/>
                     <w:noProof/>
                   </w:rPr>
                   <w:t>Introducción</w:t>
@@ -3305,7 +3765,7 @@
             </w:p>
             <w:p>
               <w:pPr>
-                <w:pStyle w:val="TDC2"/>
+                <w:pStyle w:val="TOC2"/>
                 <w:tabs>
                   <w:tab w:val="left" w:pos="561"/>
                   <w:tab w:val="right" w:leader="dot" w:pos="8828"/>
@@ -3322,7 +3782,7 @@
               <w:hyperlink w:anchor="_Toc511388959" w:history="1">
                 <w:r>
                   <w:rPr>
-                    <w:rStyle w:val="Hipervnculo"/>
+                    <w:rStyle w:val="Hyperlink"/>
                     <w:noProof/>
                     <w:lang w:val="es-ES_tradnl"/>
                   </w:rPr>
@@ -3341,7 +3801,7 @@
                 </w:r>
                 <w:r>
                   <w:rPr>
-                    <w:rStyle w:val="Hipervnculo"/>
+                    <w:rStyle w:val="Hyperlink"/>
                     <w:noProof/>
                   </w:rPr>
                   <w:t>Propósito</w:t>
@@ -3398,7 +3858,7 @@
             </w:p>
             <w:p>
               <w:pPr>
-                <w:pStyle w:val="TDC2"/>
+                <w:pStyle w:val="TOC2"/>
                 <w:tabs>
                   <w:tab w:val="left" w:pos="561"/>
                   <w:tab w:val="right" w:leader="dot" w:pos="8828"/>
@@ -3415,7 +3875,7 @@
               <w:hyperlink w:anchor="_Toc511388960" w:history="1">
                 <w:r>
                   <w:rPr>
-                    <w:rStyle w:val="Hipervnculo"/>
+                    <w:rStyle w:val="Hyperlink"/>
                     <w:noProof/>
                   </w:rPr>
                   <w:t>1.2.</w:t>
@@ -3433,7 +3893,7 @@
                 </w:r>
                 <w:r>
                   <w:rPr>
-                    <w:rStyle w:val="Hipervnculo"/>
+                    <w:rStyle w:val="Hyperlink"/>
                     <w:noProof/>
                   </w:rPr>
                   <w:t>Alcance</w:t>
@@ -3490,7 +3950,7 @@
             </w:p>
             <w:p>
               <w:pPr>
-                <w:pStyle w:val="TDC2"/>
+                <w:pStyle w:val="TOC2"/>
                 <w:tabs>
                   <w:tab w:val="left" w:pos="561"/>
                   <w:tab w:val="right" w:leader="dot" w:pos="8828"/>
@@ -3507,7 +3967,7 @@
               <w:hyperlink w:anchor="_Toc511388961" w:history="1">
                 <w:r>
                   <w:rPr>
-                    <w:rStyle w:val="Hipervnculo"/>
+                    <w:rStyle w:val="Hyperlink"/>
                     <w:noProof/>
                   </w:rPr>
                   <w:t>1.3.</w:t>
@@ -3525,7 +3985,7 @@
                 </w:r>
                 <w:r>
                   <w:rPr>
-                    <w:rStyle w:val="Hipervnculo"/>
+                    <w:rStyle w:val="Hyperlink"/>
                     <w:noProof/>
                   </w:rPr>
                   <w:t>Terminología</w:t>
@@ -3995,7 +4455,7 @@
     </w:sdt>
     <w:p>
       <w:pPr>
-        <w:pStyle w:val="Prrafodelista"/>
+        <w:pStyle w:val="ListParagraph"/>
         <w:numPr>
           <w:ilvl w:val="0"/>
           <w:numId w:val="40"/>
@@ -4007,29 +4467,280 @@
           <w:lang w:val="es-ES_tradnl"/>
         </w:rPr>
       </w:pPr>
-      <w:bookmarkStart w:id="4" w:name="_Toc511388958"/>
+      <w:bookmarkStart w:id="5" w:name="_Toc511388958"/>
       <w:r>
         <w:rPr>
           <w:b/>
         </w:rPr>
         <w:t>Introducción</w:t>
       </w:r>
-      <w:bookmarkEnd w:id="4"/>
+      <w:bookmarkEnd w:id="5"/>
     </w:p>
     <w:p>
       <w:pPr>
-        <w:pStyle w:val="Prrafodelista"/>
+        <w:pStyle w:val="ListParagraph"/>
+        <w:spacing w:after="160" w:line="259" w:lineRule="auto"/>
+        <w:outlineLvl w:val="0"/>
+        <w:rPr>
+          <w:rFonts w:cs="Helvetica Neue"/>
+          <w:color w:val="000000"/>
+          <w:lang w:val="es-ES_tradnl"/>
+        </w:rPr>
+      </w:pPr>
+      <w:r>
+        <w:rPr>
+          <w:rFonts w:cs="Helvetica Neue"/>
+          <w:color w:val="000000"/>
+          <w:lang w:val="es-ES_tradnl"/>
+        </w:rPr>
+        <w:t xml:space="preserve">La gestión de la configuración ha surgido como una ayuda eficaz para mantener orden durante la realización de software, por lo que en ISS </w:t>
+      </w:r>
+      <w:proofErr w:type="spellStart"/>
+      <w:r>
+        <w:rPr>
+          <w:rFonts w:cs="Helvetica Neue"/>
+          <w:color w:val="000000"/>
+          <w:lang w:val="es-ES_tradnl"/>
+        </w:rPr>
+        <w:t>Consulting</w:t>
+      </w:r>
+      <w:proofErr w:type="spellEnd"/>
+      <w:r>
+        <w:rPr>
+          <w:rFonts w:cs="Helvetica Neue"/>
+          <w:color w:val="000000"/>
+          <w:lang w:val="es-ES_tradnl"/>
+        </w:rPr>
+        <w:t xml:space="preserve"> se hará el uso de esta para que el equipo de trabajo pueda manejar y tener un control eficiente de las versiones del producto y los documentos que se desarrollará. Con esto se evitará que ocurran problemas entre integrantes del equipo de trabajo al realizar actualizaciones a los documentos del proyecto o el código fuente del software que realicemos. Cabe resaltar que se podrá disponer de la información necesaria para tomar decisiones sobre cualquier cambio en un elemento de configuración.</w:t>
+      </w:r>
+    </w:p>
+    <w:p>
+      <w:pPr>
+        <w:ind w:left="708"/>
+        <w:rPr>
+          <w:lang w:val="es-ES_tradnl"/>
+        </w:rPr>
+      </w:pPr>
+      <w:r>
+        <w:rPr>
+          <w:lang w:val="es-ES_tradnl"/>
+        </w:rPr>
+        <w:t xml:space="preserve">Este documento también servirá para que los </w:t>
+      </w:r>
+      <w:proofErr w:type="spellStart"/>
+      <w:r>
+        <w:rPr>
+          <w:lang w:val="es-ES_tradnl"/>
+        </w:rPr>
+        <w:t>stakeholders</w:t>
+      </w:r>
+      <w:proofErr w:type="spellEnd"/>
+      <w:r>
+        <w:rPr>
+          <w:lang w:val="es-ES_tradnl"/>
+        </w:rPr>
+        <w:t xml:space="preserve"> puedan tener un panorama de todos los proyectos que realicemos en ISS </w:t>
+      </w:r>
+      <w:proofErr w:type="spellStart"/>
+      <w:r>
+        <w:rPr>
+          <w:lang w:val="es-ES_tradnl"/>
+        </w:rPr>
+        <w:t>Consulting</w:t>
+      </w:r>
+      <w:proofErr w:type="spellEnd"/>
+      <w:r>
+        <w:rPr>
+          <w:lang w:val="es-ES_tradnl"/>
+        </w:rPr>
+        <w:t>, además de tener una visión general de las líneas base que se han definido a lo largo de los proyectos y auditar los cambios a realizarse para los diferentes objetos del proyecto.</w:t>
+      </w:r>
+    </w:p>
+    <w:p>
+      <w:pPr>
+        <w:ind w:left="708"/>
+        <w:rPr>
+          <w:lang w:val="es-ES_tradnl"/>
+        </w:rPr>
+      </w:pPr>
+      <w:r>
+        <w:rPr>
+          <w:lang w:val="es-ES_tradnl"/>
+        </w:rPr>
+        <w:t xml:space="preserve">Las actividades para el proceso de configuración que usaremos en ISS </w:t>
+      </w:r>
+      <w:proofErr w:type="spellStart"/>
+      <w:r>
+        <w:rPr>
+          <w:lang w:val="es-ES_tradnl"/>
+        </w:rPr>
+        <w:t>Consulting</w:t>
+      </w:r>
+      <w:proofErr w:type="spellEnd"/>
+      <w:r>
+        <w:rPr>
+          <w:lang w:val="es-ES_tradnl"/>
+        </w:rPr>
+        <w:t xml:space="preserve"> son:</w:t>
+      </w:r>
+    </w:p>
+    <w:p>
+      <w:pPr>
+        <w:pStyle w:val="ListParagraph"/>
+        <w:numPr>
+          <w:ilvl w:val="0"/>
+          <w:numId w:val="42"/>
+        </w:numPr>
+        <w:spacing w:after="160" w:line="259" w:lineRule="auto"/>
+        <w:ind w:left="1068"/>
+        <w:rPr>
+          <w:lang w:val="es-ES_tradnl"/>
+        </w:rPr>
+      </w:pPr>
+      <w:r>
+        <w:rPr>
+          <w:lang w:val="es-ES_tradnl"/>
+        </w:rPr>
+        <w:t>Planificación de la Gestión de la Configuración del software</w:t>
+      </w:r>
+    </w:p>
+    <w:p>
+      <w:pPr>
+        <w:pStyle w:val="ListParagraph"/>
+        <w:numPr>
+          <w:ilvl w:val="0"/>
+          <w:numId w:val="42"/>
+        </w:numPr>
+        <w:spacing w:after="160" w:line="259" w:lineRule="auto"/>
+        <w:ind w:left="1068"/>
+        <w:rPr>
+          <w:lang w:val="es-ES_tradnl"/>
+        </w:rPr>
+      </w:pPr>
+      <w:r>
+        <w:rPr>
+          <w:lang w:val="es-ES_tradnl"/>
+        </w:rPr>
+        <w:t>Identificación de la Gestión de la Configuración del software</w:t>
+      </w:r>
+    </w:p>
+    <w:p>
+      <w:pPr>
+        <w:pStyle w:val="ListParagraph"/>
+        <w:numPr>
+          <w:ilvl w:val="0"/>
+          <w:numId w:val="42"/>
+        </w:numPr>
+        <w:spacing w:after="160" w:line="259" w:lineRule="auto"/>
+        <w:ind w:left="1068"/>
+        <w:rPr>
+          <w:lang w:val="es-ES_tradnl"/>
+        </w:rPr>
+      </w:pPr>
+      <w:r>
+        <w:rPr>
+          <w:lang w:val="es-ES_tradnl"/>
+        </w:rPr>
+        <w:t>Control de la Gestión de la Configuración del software</w:t>
+      </w:r>
+    </w:p>
+    <w:p>
+      <w:pPr>
+        <w:pStyle w:val="ListParagraph"/>
+        <w:numPr>
+          <w:ilvl w:val="0"/>
+          <w:numId w:val="42"/>
+        </w:numPr>
+        <w:spacing w:after="160" w:line="259" w:lineRule="auto"/>
+        <w:ind w:left="1068"/>
+        <w:rPr>
+          <w:lang w:val="es-ES_tradnl"/>
+        </w:rPr>
+      </w:pPr>
+      <w:r>
+        <w:rPr>
+          <w:lang w:val="es-ES_tradnl"/>
+        </w:rPr>
+        <w:t>Estado de Contabilidad de la Gestión de la configuración del software</w:t>
+      </w:r>
+    </w:p>
+    <w:p>
+      <w:pPr>
+        <w:pStyle w:val="ListParagraph"/>
+        <w:numPr>
+          <w:ilvl w:val="0"/>
+          <w:numId w:val="42"/>
+        </w:numPr>
+        <w:spacing w:after="160" w:line="259" w:lineRule="auto"/>
+        <w:ind w:left="1068"/>
+        <w:rPr>
+          <w:lang w:val="es-ES_tradnl"/>
+        </w:rPr>
+      </w:pPr>
+      <w:r>
+        <w:rPr>
+          <w:lang w:val="es-ES_tradnl"/>
+        </w:rPr>
+        <w:t>Auditoria de la Gestión de la configuración del software</w:t>
+      </w:r>
+    </w:p>
+    <w:p>
+      <w:pPr>
+        <w:pStyle w:val="ListParagraph"/>
+        <w:numPr>
+          <w:ilvl w:val="0"/>
+          <w:numId w:val="42"/>
+        </w:numPr>
+        <w:spacing w:after="160" w:line="259" w:lineRule="auto"/>
+        <w:ind w:left="1068"/>
+        <w:rPr>
+          <w:lang w:val="es-ES_tradnl"/>
+        </w:rPr>
+      </w:pPr>
+      <w:r>
+        <w:rPr>
+          <w:lang w:val="es-ES_tradnl"/>
+        </w:rPr>
+        <w:t xml:space="preserve">Gestión y entrega de </w:t>
+      </w:r>
+      <w:proofErr w:type="spellStart"/>
+      <w:r>
+        <w:rPr>
+          <w:lang w:val="es-ES_tradnl"/>
+        </w:rPr>
+        <w:t>releases</w:t>
+      </w:r>
+      <w:proofErr w:type="spellEnd"/>
+      <w:r>
+        <w:rPr>
+          <w:lang w:val="es-ES_tradnl"/>
+        </w:rPr>
+        <w:t xml:space="preserve"> del software</w:t>
+      </w:r>
+    </w:p>
+    <w:p>
+      <w:pPr>
+        <w:pStyle w:val="ListParagraph"/>
+        <w:spacing w:after="160" w:line="259" w:lineRule="auto"/>
+        <w:outlineLvl w:val="0"/>
+        <w:rPr>
+          <w:b/>
+          <w:lang w:val="es-ES_tradnl"/>
+        </w:rPr>
+      </w:pPr>
+    </w:p>
+    <w:p>
+      <w:pPr>
+        <w:pStyle w:val="ListParagraph"/>
         <w:spacing w:after="160" w:line="259" w:lineRule="auto"/>
         <w:rPr>
           <w:lang w:val="es-ES_tradnl"/>
         </w:rPr>
       </w:pPr>
-      <w:bookmarkStart w:id="5" w:name="_GoBack"/>
-      <w:bookmarkEnd w:id="5"/>
     </w:p>
     <w:p>
       <w:pPr>
-        <w:pStyle w:val="Prrafodelista"/>
+        <w:pStyle w:val="ListParagraph"/>
         <w:numPr>
           <w:ilvl w:val="1"/>
           <w:numId w:val="40"/>
@@ -4061,7 +4772,41 @@
         <w:rPr>
           <w:lang w:val="es-ES_tradnl"/>
         </w:rPr>
-        <w:t>En e</w:t>
+        <w:t xml:space="preserve">Por medio de la gestión de la configuración se tendrá un mayor control e identificación de los ítems del proyecto de software, así como un manejo de los cambios que se hagan en estos, al igual que en el software que se está desarrollando. </w:t>
+      </w:r>
+      <w:proofErr w:type="spellStart"/>
+      <w:r>
+        <w:rPr>
+          <w:lang w:val="es-ES_tradnl"/>
+        </w:rPr>
+        <w:t>Tambien</w:t>
+      </w:r>
+      <w:proofErr w:type="spellEnd"/>
+      <w:r>
+        <w:rPr>
+          <w:lang w:val="es-ES_tradnl"/>
+        </w:rPr>
+        <w:t xml:space="preserve"> con esto se busca que los cambios que se puedan hacer en el proyecto en general estén debidamente documentados y sigan un proceso estándar para cualquier tipo de cambio que se desee realizar.</w:t>
+      </w:r>
+    </w:p>
+    <w:p>
+      <w:pPr>
+        <w:ind w:left="708"/>
+        <w:rPr>
+          <w:lang w:val="es-ES_tradnl"/>
+        </w:rPr>
+      </w:pPr>
+      <w:r>
+        <w:rPr>
+          <w:lang w:val="es-ES_tradnl"/>
+        </w:rPr>
+        <w:t>E</w:t>
+      </w:r>
+      <w:r>
+        <w:rPr>
+          <w:lang w:val="es-ES_tradnl"/>
+        </w:rPr>
+        <w:t>n e</w:t>
       </w:r>
       <w:r>
         <w:rPr>
@@ -4120,7 +4865,23 @@
     </w:p>
     <w:p>
       <w:pPr>
-        <w:pStyle w:val="Prrafodelista"/>
+        <w:ind w:left="708"/>
+        <w:rPr>
+          <w:lang w:val="es-ES_tradnl"/>
+        </w:rPr>
+      </w:pPr>
+    </w:p>
+    <w:p>
+      <w:pPr>
+        <w:ind w:left="708"/>
+        <w:rPr>
+          <w:lang w:val="es-ES_tradnl"/>
+        </w:rPr>
+      </w:pPr>
+    </w:p>
+    <w:p>
+      <w:pPr>
+        <w:pStyle w:val="ListParagraph"/>
         <w:numPr>
           <w:ilvl w:val="1"/>
           <w:numId w:val="40"/>
@@ -4142,24 +4903,104 @@
     </w:p>
     <w:p>
       <w:pPr>
-        <w:pStyle w:val="Prrafodelista"/>
+        <w:pStyle w:val="ListParagraph"/>
+        <w:rPr>
+          <w:lang w:val="es-ES_tradnl"/>
+        </w:rPr>
+      </w:pPr>
+      <w:r>
+        <w:rPr>
+          <w:lang w:val="es-ES_tradnl"/>
+        </w:rPr>
+        <w:t>Se deben de tener en cuenta los siguientes puntos en cuanto a cómo se realizará el plan de gestión de la configuración.</w:t>
+      </w:r>
+    </w:p>
+    <w:p>
+      <w:pPr>
+        <w:pStyle w:val="ListParagraph"/>
+        <w:rPr>
+          <w:lang w:val="es-ES_tradnl"/>
+        </w:rPr>
+      </w:pPr>
+    </w:p>
+    <w:p>
+      <w:pPr>
+        <w:pStyle w:val="ListParagraph"/>
+        <w:numPr>
+          <w:ilvl w:val="0"/>
+          <w:numId w:val="41"/>
+        </w:numPr>
+        <w:spacing w:after="160" w:line="259" w:lineRule="auto"/>
+        <w:rPr>
+          <w:lang w:val="es-ES_tradnl"/>
+        </w:rPr>
+      </w:pPr>
+      <w:r>
+        <w:rPr>
+          <w:lang w:val="es-ES_tradnl"/>
+        </w:rPr>
+        <w:t>Al ser un proyecto con un tiempo de duración limitado, se deben de tener bien definidos los procesos de cambios para que se puedan tener respuestas rápidas ante situaciones que requieran de algún cambio crítico.</w:t>
+      </w:r>
+    </w:p>
+    <w:p>
+      <w:pPr>
+        <w:pStyle w:val="ListParagraph"/>
+        <w:numPr>
+          <w:ilvl w:val="0"/>
+          <w:numId w:val="41"/>
+        </w:numPr>
+        <w:spacing w:after="160" w:line="259" w:lineRule="auto"/>
+        <w:rPr>
+          <w:lang w:val="es-ES_tradnl"/>
+        </w:rPr>
+      </w:pPr>
+      <w:r>
+        <w:rPr>
+          <w:lang w:val="es-ES_tradnl"/>
+        </w:rPr>
+        <w:t>El modelo de desarrollo que RSAC usará será el de desarrollo incremental, por lo que resulta de suma importancia tener bien definido los cambios de cada iteración, así como las fases y los productos generados en cada fase los cuales serán revisados y aprobados.</w:t>
+      </w:r>
+    </w:p>
+    <w:p>
+      <w:pPr>
+        <w:pStyle w:val="ListParagraph"/>
+        <w:numPr>
+          <w:ilvl w:val="0"/>
+          <w:numId w:val="41"/>
+        </w:numPr>
+        <w:spacing w:after="160" w:line="259" w:lineRule="auto"/>
+        <w:rPr>
+          <w:lang w:val="es-ES_tradnl"/>
+        </w:rPr>
+      </w:pPr>
+      <w:r>
+        <w:rPr>
+          <w:lang w:val="es-ES_tradnl"/>
+        </w:rPr>
+        <w:t>Los ítems de configuración serán definidos en base a los entregables para los proyectos que se realicen en el periodo de tiempo definido por el cliente, por lo que serán de responsabilidad del gestor de la configuración, apoyado por los integrantes que conforman el grupo de trabajo.</w:t>
+      </w:r>
+    </w:p>
+    <w:p>
+      <w:pPr>
+        <w:pStyle w:val="ListParagraph"/>
         <w:spacing w:after="160" w:line="259" w:lineRule="auto"/>
         <w:outlineLvl w:val="1"/>
         <w:rPr>
           <w:b/>
+          <w:lang w:val="es-ES_tradnl"/>
         </w:rPr>
       </w:pPr>
     </w:p>
     <w:p>
       <w:pPr>
-        <w:pStyle w:val="Prrafodelista"/>
+        <w:pStyle w:val="ListParagraph"/>
         <w:spacing w:after="160" w:line="259" w:lineRule="auto"/>
         <w:ind w:left="1080"/>
       </w:pPr>
     </w:p>
     <w:p>
       <w:pPr>
-        <w:pStyle w:val="Prrafodelista"/>
+        <w:pStyle w:val="ListParagraph"/>
         <w:numPr>
           <w:ilvl w:val="1"/>
           <w:numId w:val="40"/>
@@ -4181,37 +5022,327 @@
     </w:p>
     <w:p>
       <w:pPr>
-        <w:pStyle w:val="Prrafodelista"/>
-        <w:rPr>
-          <w:b/>
-          <w:lang w:val="es-ES_tradnl"/>
-        </w:rPr>
-      </w:pPr>
-    </w:p>
-    <w:p>
-      <w:pPr>
+        <w:pStyle w:val="ListParagraph"/>
         <w:rPr>
           <w:lang w:val="es-ES_tradnl"/>
         </w:rPr>
       </w:pPr>
+      <w:r>
+        <w:rPr>
+          <w:lang w:val="es-ES_tradnl"/>
+        </w:rPr>
+        <w:t>En el presente documento se utilizará la siguiente terminología:</w:t>
+      </w:r>
     </w:p>
-    <w:p/>
-    <w:p/>
     <w:p>
       <w:pPr>
-        <w:tabs>
-          <w:tab w:val="left" w:pos="0"/>
-        </w:tabs>
-        <w:spacing w:line="240" w:lineRule="auto"/>
-        <w:contextualSpacing/>
+        <w:pStyle w:val="ListParagraph"/>
+        <w:numPr>
+          <w:ilvl w:val="0"/>
+          <w:numId w:val="47"/>
+        </w:numPr>
         <w:rPr>
-          <w:rFonts w:ascii="NewsGotT" w:hAnsi="NewsGotT"/>
-          <w:color w:val="000000" w:themeColor="text1"/>
-          <w:sz w:val="32"/>
-          <w:szCs w:val="32"/>
-          <w:u w:val="single"/>
+          <w:lang w:val="es-ES_tradnl" w:eastAsia="es-ES_tradnl"/>
         </w:rPr>
       </w:pPr>
+      <w:r>
+        <w:rPr>
+          <w:lang w:val="es-ES_tradnl" w:eastAsia="es-ES_tradnl"/>
+        </w:rPr>
+        <w:t>Ítem de la Configuración (SCI): Consiste en cada uno de los elementos asociados a un proyecto de software, los cuales forman parte de la Gestión de la Configuración.</w:t>
+      </w:r>
+    </w:p>
+    <w:p>
+      <w:pPr>
+        <w:pStyle w:val="ListParagraph"/>
+        <w:numPr>
+          <w:ilvl w:val="0"/>
+          <w:numId w:val="47"/>
+        </w:numPr>
+        <w:rPr>
+          <w:lang w:val="es-ES_tradnl" w:eastAsia="es-ES_tradnl"/>
+        </w:rPr>
+      </w:pPr>
+      <w:r>
+        <w:rPr>
+          <w:lang w:val="es-ES_tradnl" w:eastAsia="es-ES_tradnl"/>
+        </w:rPr>
+        <w:t xml:space="preserve">Sistema de Gestión de la Configuración (SCM): Es el sistema de Gestión de la Configuración del Software que se utilizará para ISS </w:t>
+      </w:r>
+      <w:proofErr w:type="spellStart"/>
+      <w:r>
+        <w:rPr>
+          <w:lang w:val="es-ES_tradnl" w:eastAsia="es-ES_tradnl"/>
+        </w:rPr>
+        <w:t>Consulting</w:t>
+      </w:r>
+      <w:proofErr w:type="spellEnd"/>
+      <w:r>
+        <w:rPr>
+          <w:lang w:val="es-ES_tradnl" w:eastAsia="es-ES_tradnl"/>
+        </w:rPr>
+        <w:t>.</w:t>
+      </w:r>
+    </w:p>
+    <w:p>
+      <w:pPr>
+        <w:pStyle w:val="ListParagraph"/>
+        <w:numPr>
+          <w:ilvl w:val="0"/>
+          <w:numId w:val="47"/>
+        </w:numPr>
+        <w:rPr>
+          <w:lang w:val="es-ES_tradnl" w:eastAsia="es-ES_tradnl"/>
+        </w:rPr>
+      </w:pPr>
+      <w:r>
+        <w:rPr>
+          <w:lang w:val="es-ES_tradnl" w:eastAsia="es-ES_tradnl"/>
+        </w:rPr>
+        <w:t xml:space="preserve">Responsable del Sistema de Gestión de Configuración: Persona encargada de controlar y supervisar las versiones, así como de la gestión de cambios dentro de los proyectos de ISS </w:t>
+      </w:r>
+      <w:proofErr w:type="spellStart"/>
+      <w:r>
+        <w:rPr>
+          <w:lang w:val="es-ES_tradnl" w:eastAsia="es-ES_tradnl"/>
+        </w:rPr>
+        <w:t>Consulting</w:t>
+      </w:r>
+      <w:proofErr w:type="spellEnd"/>
+      <w:r>
+        <w:rPr>
+          <w:lang w:val="es-ES_tradnl" w:eastAsia="es-ES_tradnl"/>
+        </w:rPr>
+        <w:t>.</w:t>
+      </w:r>
+    </w:p>
+    <w:p>
+      <w:pPr>
+        <w:pStyle w:val="ListParagraph"/>
+        <w:numPr>
+          <w:ilvl w:val="0"/>
+          <w:numId w:val="47"/>
+        </w:numPr>
+        <w:rPr>
+          <w:lang w:val="es-ES_tradnl" w:eastAsia="es-ES_tradnl"/>
+        </w:rPr>
+      </w:pPr>
+      <w:r>
+        <w:rPr>
+          <w:lang w:val="es-ES_tradnl" w:eastAsia="es-ES_tradnl"/>
+        </w:rPr>
+        <w:t>Control de la Configuración: Proceso de asegurar que las versiones se registren y almacenen eficientemente para que puedan ser fácilmente identificables.</w:t>
+      </w:r>
+    </w:p>
+    <w:p>
+      <w:pPr>
+        <w:pStyle w:val="ListParagraph"/>
+        <w:numPr>
+          <w:ilvl w:val="0"/>
+          <w:numId w:val="47"/>
+        </w:numPr>
+        <w:rPr>
+          <w:lang w:val="es-ES_tradnl" w:eastAsia="es-ES_tradnl"/>
+        </w:rPr>
+      </w:pPr>
+      <w:r>
+        <w:rPr>
+          <w:lang w:val="es-ES_tradnl" w:eastAsia="es-ES_tradnl"/>
+        </w:rPr>
+        <w:t>Versión: Instancia de un ítem que difiere de otras instancias del mismo ítem.</w:t>
+      </w:r>
+    </w:p>
+    <w:p>
+      <w:pPr>
+        <w:pStyle w:val="ListParagraph"/>
+        <w:numPr>
+          <w:ilvl w:val="0"/>
+          <w:numId w:val="47"/>
+        </w:numPr>
+        <w:rPr>
+          <w:lang w:val="es-ES_tradnl" w:eastAsia="es-ES_tradnl"/>
+        </w:rPr>
+      </w:pPr>
+      <w:r>
+        <w:rPr>
+          <w:lang w:val="es-ES_tradnl" w:eastAsia="es-ES_tradnl"/>
+        </w:rPr>
+        <w:t>Línea de Código (</w:t>
+      </w:r>
+      <w:proofErr w:type="spellStart"/>
+      <w:r>
+        <w:rPr>
+          <w:lang w:val="es-ES_tradnl" w:eastAsia="es-ES_tradnl"/>
+        </w:rPr>
+        <w:t>codeline</w:t>
+      </w:r>
+      <w:proofErr w:type="spellEnd"/>
+      <w:r>
+        <w:rPr>
+          <w:lang w:val="es-ES_tradnl" w:eastAsia="es-ES_tradnl"/>
+        </w:rPr>
+        <w:t>): Conjunto de versiones de un componente de software y de otros ítems de los cuales depende el componente.</w:t>
+      </w:r>
+    </w:p>
+    <w:p>
+      <w:pPr>
+        <w:pStyle w:val="ListParagraph"/>
+        <w:numPr>
+          <w:ilvl w:val="0"/>
+          <w:numId w:val="47"/>
+        </w:numPr>
+        <w:rPr>
+          <w:lang w:val="es-ES_tradnl" w:eastAsia="es-ES_tradnl"/>
+        </w:rPr>
+      </w:pPr>
+      <w:r>
+        <w:rPr>
+          <w:lang w:val="es-ES_tradnl" w:eastAsia="es-ES_tradnl"/>
+        </w:rPr>
+        <w:t>Línea Base (</w:t>
+      </w:r>
+      <w:proofErr w:type="spellStart"/>
+      <w:r>
+        <w:rPr>
+          <w:lang w:val="es-ES_tradnl" w:eastAsia="es-ES_tradnl"/>
+        </w:rPr>
+        <w:t>baseline</w:t>
+      </w:r>
+      <w:proofErr w:type="spellEnd"/>
+      <w:r>
+        <w:rPr>
+          <w:lang w:val="es-ES_tradnl" w:eastAsia="es-ES_tradnl"/>
+        </w:rPr>
+        <w:t>): Colección de versiones de los componentes que constituyen el sistema y que han sido aprobadas por los clientes.</w:t>
+      </w:r>
+    </w:p>
+    <w:p>
+      <w:pPr>
+        <w:pStyle w:val="ListParagraph"/>
+        <w:numPr>
+          <w:ilvl w:val="0"/>
+          <w:numId w:val="47"/>
+        </w:numPr>
+        <w:rPr>
+          <w:lang w:val="es-ES_tradnl" w:eastAsia="es-ES_tradnl"/>
+        </w:rPr>
+      </w:pPr>
+      <w:r>
+        <w:rPr>
+          <w:lang w:val="es-ES_tradnl" w:eastAsia="es-ES_tradnl"/>
+        </w:rPr>
+        <w:t>Entrega, Liberación (</w:t>
+      </w:r>
+      <w:proofErr w:type="spellStart"/>
+      <w:r>
+        <w:rPr>
+          <w:lang w:val="es-ES_tradnl" w:eastAsia="es-ES_tradnl"/>
+        </w:rPr>
+        <w:t>release</w:t>
+      </w:r>
+      <w:proofErr w:type="spellEnd"/>
+      <w:r>
+        <w:rPr>
+          <w:lang w:val="es-ES_tradnl" w:eastAsia="es-ES_tradnl"/>
+        </w:rPr>
+        <w:t>): Sistema liberado para el uso de los clientes.</w:t>
+      </w:r>
+    </w:p>
+    <w:p>
+      <w:pPr>
+        <w:pStyle w:val="ListParagraph"/>
+        <w:numPr>
+          <w:ilvl w:val="0"/>
+          <w:numId w:val="47"/>
+        </w:numPr>
+        <w:rPr>
+          <w:lang w:val="es-ES_tradnl" w:eastAsia="es-ES_tradnl"/>
+        </w:rPr>
+      </w:pPr>
+      <w:r>
+        <w:rPr>
+          <w:lang w:val="es-ES_tradnl" w:eastAsia="es-ES_tradnl"/>
+        </w:rPr>
+        <w:t>Espacio de trabajo: Área de trabajo privada para modificar el software sin afectar a otros desarrolladores que lo estuvieran utilizando o modificando.</w:t>
+      </w:r>
+    </w:p>
+    <w:p>
+      <w:pPr>
+        <w:pStyle w:val="ListParagraph"/>
+        <w:numPr>
+          <w:ilvl w:val="0"/>
+          <w:numId w:val="47"/>
+        </w:numPr>
+        <w:rPr>
+          <w:lang w:val="es-ES_tradnl" w:eastAsia="es-ES_tradnl"/>
+        </w:rPr>
+      </w:pPr>
+      <w:r>
+        <w:rPr>
+          <w:lang w:val="es-ES_tradnl" w:eastAsia="es-ES_tradnl"/>
+        </w:rPr>
+        <w:t>Ramificación (</w:t>
+      </w:r>
+      <w:proofErr w:type="spellStart"/>
+      <w:r>
+        <w:rPr>
+          <w:lang w:val="es-ES_tradnl" w:eastAsia="es-ES_tradnl"/>
+        </w:rPr>
+        <w:t>branching</w:t>
+      </w:r>
+      <w:proofErr w:type="spellEnd"/>
+      <w:r>
+        <w:rPr>
+          <w:lang w:val="es-ES_tradnl" w:eastAsia="es-ES_tradnl"/>
+        </w:rPr>
+        <w:t>): Creación de una nueva línea de código (</w:t>
+      </w:r>
+      <w:proofErr w:type="spellStart"/>
+      <w:r>
+        <w:rPr>
+          <w:lang w:val="es-ES_tradnl" w:eastAsia="es-ES_tradnl"/>
+        </w:rPr>
+        <w:t>codeline</w:t>
+      </w:r>
+      <w:proofErr w:type="spellEnd"/>
+      <w:r>
+        <w:rPr>
+          <w:lang w:val="es-ES_tradnl" w:eastAsia="es-ES_tradnl"/>
+        </w:rPr>
+        <w:t>) a partir de una versión en una línea de código ya existente.</w:t>
+      </w:r>
+    </w:p>
+    <w:p>
+      <w:pPr>
+        <w:pStyle w:val="ListParagraph"/>
+        <w:numPr>
+          <w:ilvl w:val="0"/>
+          <w:numId w:val="47"/>
+        </w:numPr>
+        <w:rPr>
+          <w:lang w:val="es-ES_tradnl" w:eastAsia="es-ES_tradnl"/>
+        </w:rPr>
+      </w:pPr>
+      <w:r>
+        <w:rPr>
+          <w:lang w:val="es-ES_tradnl" w:eastAsia="es-ES_tradnl"/>
+        </w:rPr>
+        <w:t>Combinación (</w:t>
+      </w:r>
+      <w:proofErr w:type="spellStart"/>
+      <w:r>
+        <w:rPr>
+          <w:lang w:val="es-ES_tradnl" w:eastAsia="es-ES_tradnl"/>
+        </w:rPr>
+        <w:t>merging</w:t>
+      </w:r>
+      <w:proofErr w:type="spellEnd"/>
+      <w:r>
+        <w:rPr>
+          <w:lang w:val="es-ES_tradnl" w:eastAsia="es-ES_tradnl"/>
+        </w:rPr>
+        <w:t>): Creación de una nueva versión al combinar versiones separadas.</w:t>
+      </w:r>
     </w:p>
     <w:sectPr>
       <w:headerReference w:type="default" r:id="rId10"/>
@@ -4228,7 +5359,7 @@
 </file>
 
 <file path=word/endnotes.xml><?xml version="1.0" encoding="utf-8"?>
-<w:endnotes xmlns:wpc="http://schemas.microsoft.com/office/word/2010/wordprocessingCanvas" xmlns:cx="http://schemas.microsoft.com/office/drawing/2014/chartex" xmlns:cx1="http://schemas.microsoft.com/office/drawing/2015/9/8/chartex" xmlns:cx2="http://schemas.microsoft.com/office/drawing/2015/10/21/chartex" xmlns:cx3="http://schemas.microsoft.com/office/drawing/2016/5/9/chartex" xmlns:cx4="http://schemas.microsoft.com/office/drawing/2016/5/10/chartex" xmlns:cx5="http://schemas.microsoft.com/office/drawing/2016/5/11/chartex" xmlns:cx6="http://schemas.microsoft.com/office/drawing/2016/5/12/chartex" xmlns:cx7="http://schemas.microsoft.com/office/drawing/2016/5/13/chartex" xmlns:cx8="http://schemas.microsoft.com/office/drawing/2016/5/14/chartex" xmlns:mc="http://schemas.openxmlformats.org/markup-compatibility/2006" xmlns:aink="http://schemas.microsoft.com/office/drawing/2016/ink" xmlns:am3d="http://schemas.microsoft.com/office/drawing/2017/model3d" xmlns:o="urn:schemas-microsoft-com:office:office" xmlns:r="http://schemas.openxmlformats.org/officeDocument/2006/relationships" xmlns:m="http://schemas.openxmlformats.org/officeDocument/2006/math" xmlns:v="urn:schemas-microsoft-com:vml" xmlns:wp14="http://schemas.microsoft.com/office/word/2010/wordprocessingDrawing" xmlns:wp="http://schemas.openxmlformats.org/drawingml/2006/wordprocessingDrawing" xmlns:w10="urn:schemas-microsoft-com:office:word" xmlns:w="http://schemas.openxmlformats.org/wordprocessingml/2006/main" xmlns:w14="http://schemas.microsoft.com/office/word/2010/wordml" xmlns:w15="http://schemas.microsoft.com/office/word/2012/wordml" xmlns:w16cid="http://schemas.microsoft.com/office/word/2016/wordml/cid" xmlns:w16se="http://schemas.microsoft.com/office/word/2015/wordml/symex" xmlns:wpg="http://schemas.microsoft.com/office/word/2010/wordprocessingGroup" xmlns:wpi="http://schemas.microsoft.com/office/word/2010/wordprocessingInk" xmlns:wne="http://schemas.microsoft.com/office/word/2006/wordml" xmlns:wps="http://schemas.microsoft.com/office/word/2010/wordprocessingShape" mc:Ignorable="w14 w15 w16se w16cid wp14">
+<w:endnotes xmlns:wpc="http://schemas.microsoft.com/office/word/2010/wordprocessingCanvas" xmlns:mc="http://schemas.openxmlformats.org/markup-compatibility/2006" xmlns:o="urn:schemas-microsoft-com:office:office" xmlns:r="http://schemas.openxmlformats.org/officeDocument/2006/relationships" xmlns:m="http://schemas.openxmlformats.org/officeDocument/2006/math" xmlns:v="urn:schemas-microsoft-com:vml" xmlns:wp14="http://schemas.microsoft.com/office/word/2010/wordprocessingDrawing" xmlns:wp="http://schemas.openxmlformats.org/drawingml/2006/wordprocessingDrawing" xmlns:w10="urn:schemas-microsoft-com:office:word" xmlns:w="http://schemas.openxmlformats.org/wordprocessingml/2006/main" xmlns:w14="http://schemas.microsoft.com/office/word/2010/wordml" xmlns:w15="http://schemas.microsoft.com/office/word/2012/wordml" xmlns:wpg="http://schemas.microsoft.com/office/word/2010/wordprocessingGroup" xmlns:wpi="http://schemas.microsoft.com/office/word/2010/wordprocessingInk" xmlns:wne="http://schemas.microsoft.com/office/word/2006/wordml" xmlns:wps="http://schemas.microsoft.com/office/word/2010/wordprocessingShape" mc:Ignorable="w14 w15 wp14">
   <w:endnote w:type="separator" w:id="-1">
     <w:p>
       <w:pPr>
@@ -4253,7 +5384,7 @@
 </file>
 
 <file path=word/footer1.xml><?xml version="1.0" encoding="utf-8"?>
-<w:ftr xmlns:wpc="http://schemas.microsoft.com/office/word/2010/wordprocessingCanvas" xmlns:cx="http://schemas.microsoft.com/office/drawing/2014/chartex" xmlns:cx1="http://schemas.microsoft.com/office/drawing/2015/9/8/chartex" xmlns:cx2="http://schemas.microsoft.com/office/drawing/2015/10/21/chartex" xmlns:cx3="http://schemas.microsoft.com/office/drawing/2016/5/9/chartex" xmlns:cx4="http://schemas.microsoft.com/office/drawing/2016/5/10/chartex" xmlns:cx5="http://schemas.microsoft.com/office/drawing/2016/5/11/chartex" xmlns:cx6="http://schemas.microsoft.com/office/drawing/2016/5/12/chartex" xmlns:cx7="http://schemas.microsoft.com/office/drawing/2016/5/13/chartex" xmlns:cx8="http://schemas.microsoft.com/office/drawing/2016/5/14/chartex" xmlns:mc="http://schemas.openxmlformats.org/markup-compatibility/2006" xmlns:aink="http://schemas.microsoft.com/office/drawing/2016/ink" xmlns:am3d="http://schemas.microsoft.com/office/drawing/2017/model3d" xmlns:o="urn:schemas-microsoft-com:office:office" xmlns:r="http://schemas.openxmlformats.org/officeDocument/2006/relationships" xmlns:m="http://schemas.openxmlformats.org/officeDocument/2006/math" xmlns:v="urn:schemas-microsoft-com:vml" xmlns:wp14="http://schemas.microsoft.com/office/word/2010/wordprocessingDrawing" xmlns:wp="http://schemas.openxmlformats.org/drawingml/2006/wordprocessingDrawing" xmlns:w10="urn:schemas-microsoft-com:office:word" xmlns:w="http://schemas.openxmlformats.org/wordprocessingml/2006/main" xmlns:w14="http://schemas.microsoft.com/office/word/2010/wordml" xmlns:w15="http://schemas.microsoft.com/office/word/2012/wordml" xmlns:w16cid="http://schemas.microsoft.com/office/word/2016/wordml/cid" xmlns:w16se="http://schemas.microsoft.com/office/word/2015/wordml/symex" xmlns:wpg="http://schemas.microsoft.com/office/word/2010/wordprocessingGroup" xmlns:wpi="http://schemas.microsoft.com/office/word/2010/wordprocessingInk" xmlns:wne="http://schemas.microsoft.com/office/word/2006/wordml" xmlns:wps="http://schemas.microsoft.com/office/word/2010/wordprocessingShape" mc:Ignorable="w14 w15 w16se w16cid wp14">
+<w:ftr xmlns:wpc="http://schemas.microsoft.com/office/word/2010/wordprocessingCanvas" xmlns:mc="http://schemas.openxmlformats.org/markup-compatibility/2006" xmlns:o="urn:schemas-microsoft-com:office:office" xmlns:r="http://schemas.openxmlformats.org/officeDocument/2006/relationships" xmlns:m="http://schemas.openxmlformats.org/officeDocument/2006/math" xmlns:v="urn:schemas-microsoft-com:vml" xmlns:wp14="http://schemas.microsoft.com/office/word/2010/wordprocessingDrawing" xmlns:wp="http://schemas.openxmlformats.org/drawingml/2006/wordprocessingDrawing" xmlns:w10="urn:schemas-microsoft-com:office:word" xmlns:w="http://schemas.openxmlformats.org/wordprocessingml/2006/main" xmlns:w14="http://schemas.microsoft.com/office/word/2010/wordml" xmlns:w15="http://schemas.microsoft.com/office/word/2012/wordml" xmlns:wpg="http://schemas.microsoft.com/office/word/2010/wordprocessingGroup" xmlns:wpi="http://schemas.microsoft.com/office/word/2010/wordprocessingInk" xmlns:wne="http://schemas.microsoft.com/office/word/2006/wordml" xmlns:wps="http://schemas.microsoft.com/office/word/2010/wordprocessingShape" mc:Ignorable="w14 w15 wp14">
   <w:tbl>
     <w:tblPr>
       <w:tblW w:w="5000" w:type="pct"/>
@@ -4274,7 +5405,7 @@
         </w:tcPr>
         <w:p>
           <w:pPr>
-            <w:pStyle w:val="Piedepgina"/>
+            <w:pStyle w:val="Footer"/>
             <w:jc w:val="right"/>
             <w:rPr>
               <w:b/>
@@ -4338,7 +5469,7 @@
               </w14:shadow>
               <w14:numForm w14:val="oldStyle"/>
             </w:rPr>
-            <w:t>17</w:t>
+            <w:t>4</w:t>
           </w:r>
           <w:r>
             <w:rPr>
@@ -4363,7 +5494,7 @@
         </w:tcPr>
         <w:p>
           <w:pPr>
-            <w:pStyle w:val="Piedepgina"/>
+            <w:pStyle w:val="Footer"/>
           </w:pPr>
         </w:p>
       </w:tc>
@@ -4371,19 +5502,19 @@
   </w:tbl>
   <w:p>
     <w:pPr>
-      <w:pStyle w:val="Piedepgina"/>
+      <w:pStyle w:val="Footer"/>
     </w:pPr>
   </w:p>
   <w:p>
     <w:pPr>
-      <w:pStyle w:val="Piedepgina"/>
+      <w:pStyle w:val="Footer"/>
     </w:pPr>
   </w:p>
 </w:ftr>
 </file>
 
 <file path=word/footnotes.xml><?xml version="1.0" encoding="utf-8"?>
-<w:footnotes xmlns:wpc="http://schemas.microsoft.com/office/word/2010/wordprocessingCanvas" xmlns:cx="http://schemas.microsoft.com/office/drawing/2014/chartex" xmlns:cx1="http://schemas.microsoft.com/office/drawing/2015/9/8/chartex" xmlns:cx2="http://schemas.microsoft.com/office/drawing/2015/10/21/chartex" xmlns:cx3="http://schemas.microsoft.com/office/drawing/2016/5/9/chartex" xmlns:cx4="http://schemas.microsoft.com/office/drawing/2016/5/10/chartex" xmlns:cx5="http://schemas.microsoft.com/office/drawing/2016/5/11/chartex" xmlns:cx6="http://schemas.microsoft.com/office/drawing/2016/5/12/chartex" xmlns:cx7="http://schemas.microsoft.com/office/drawing/2016/5/13/chartex" xmlns:cx8="http://schemas.microsoft.com/office/drawing/2016/5/14/chartex" xmlns:mc="http://schemas.openxmlformats.org/markup-compatibility/2006" xmlns:aink="http://schemas.microsoft.com/office/drawing/2016/ink" xmlns:am3d="http://schemas.microsoft.com/office/drawing/2017/model3d" xmlns:o="urn:schemas-microsoft-com:office:office" xmlns:r="http://schemas.openxmlformats.org/officeDocument/2006/relationships" xmlns:m="http://schemas.openxmlformats.org/officeDocument/2006/math" xmlns:v="urn:schemas-microsoft-com:vml" xmlns:wp14="http://schemas.microsoft.com/office/word/2010/wordprocessingDrawing" xmlns:wp="http://schemas.openxmlformats.org/drawingml/2006/wordprocessingDrawing" xmlns:w10="urn:schemas-microsoft-com:office:word" xmlns:w="http://schemas.openxmlformats.org/wordprocessingml/2006/main" xmlns:w14="http://schemas.microsoft.com/office/word/2010/wordml" xmlns:w15="http://schemas.microsoft.com/office/word/2012/wordml" xmlns:w16cid="http://schemas.microsoft.com/office/word/2016/wordml/cid" xmlns:w16se="http://schemas.microsoft.com/office/word/2015/wordml/symex" xmlns:wpg="http://schemas.microsoft.com/office/word/2010/wordprocessingGroup" xmlns:wpi="http://schemas.microsoft.com/office/word/2010/wordprocessingInk" xmlns:wne="http://schemas.microsoft.com/office/word/2006/wordml" xmlns:wps="http://schemas.microsoft.com/office/word/2010/wordprocessingShape" mc:Ignorable="w14 w15 w16se w16cid wp14">
+<w:footnotes xmlns:wpc="http://schemas.microsoft.com/office/word/2010/wordprocessingCanvas" xmlns:mc="http://schemas.openxmlformats.org/markup-compatibility/2006" xmlns:o="urn:schemas-microsoft-com:office:office" xmlns:r="http://schemas.openxmlformats.org/officeDocument/2006/relationships" xmlns:m="http://schemas.openxmlformats.org/officeDocument/2006/math" xmlns:v="urn:schemas-microsoft-com:vml" xmlns:wp14="http://schemas.microsoft.com/office/word/2010/wordprocessingDrawing" xmlns:wp="http://schemas.openxmlformats.org/drawingml/2006/wordprocessingDrawing" xmlns:w10="urn:schemas-microsoft-com:office:word" xmlns:w="http://schemas.openxmlformats.org/wordprocessingml/2006/main" xmlns:w14="http://schemas.microsoft.com/office/word/2010/wordml" xmlns:w15="http://schemas.microsoft.com/office/word/2012/wordml" xmlns:wpg="http://schemas.microsoft.com/office/word/2010/wordprocessingGroup" xmlns:wpi="http://schemas.microsoft.com/office/word/2010/wordprocessingInk" xmlns:wne="http://schemas.microsoft.com/office/word/2006/wordml" xmlns:wps="http://schemas.microsoft.com/office/word/2010/wordprocessingShape" mc:Ignorable="w14 w15 wp14">
   <w:footnote w:type="separator" w:id="-1">
     <w:p>
       <w:pPr>
@@ -4408,7 +5539,7 @@
 </file>
 
 <file path=word/header1.xml><?xml version="1.0" encoding="utf-8"?>
-<w:hdr xmlns:wpc="http://schemas.microsoft.com/office/word/2010/wordprocessingCanvas" xmlns:cx="http://schemas.microsoft.com/office/drawing/2014/chartex" xmlns:cx1="http://schemas.microsoft.com/office/drawing/2015/9/8/chartex" xmlns:cx2="http://schemas.microsoft.com/office/drawing/2015/10/21/chartex" xmlns:cx3="http://schemas.microsoft.com/office/drawing/2016/5/9/chartex" xmlns:cx4="http://schemas.microsoft.com/office/drawing/2016/5/10/chartex" xmlns:cx5="http://schemas.microsoft.com/office/drawing/2016/5/11/chartex" xmlns:cx6="http://schemas.microsoft.com/office/drawing/2016/5/12/chartex" xmlns:cx7="http://schemas.microsoft.com/office/drawing/2016/5/13/chartex" xmlns:cx8="http://schemas.microsoft.com/office/drawing/2016/5/14/chartex" xmlns:mc="http://schemas.openxmlformats.org/markup-compatibility/2006" xmlns:aink="http://schemas.microsoft.com/office/drawing/2016/ink" xmlns:am3d="http://schemas.microsoft.com/office/drawing/2017/model3d" xmlns:o="urn:schemas-microsoft-com:office:office" xmlns:r="http://schemas.openxmlformats.org/officeDocument/2006/relationships" xmlns:m="http://schemas.openxmlformats.org/officeDocument/2006/math" xmlns:v="urn:schemas-microsoft-com:vml" xmlns:wp14="http://schemas.microsoft.com/office/word/2010/wordprocessingDrawing" xmlns:wp="http://schemas.openxmlformats.org/drawingml/2006/wordprocessingDrawing" xmlns:w10="urn:schemas-microsoft-com:office:word" xmlns:w="http://schemas.openxmlformats.org/wordprocessingml/2006/main" xmlns:w14="http://schemas.microsoft.com/office/word/2010/wordml" xmlns:w15="http://schemas.microsoft.com/office/word/2012/wordml" xmlns:w16cid="http://schemas.microsoft.com/office/word/2016/wordml/cid" xmlns:w16se="http://schemas.microsoft.com/office/word/2015/wordml/symex" xmlns:wpg="http://schemas.microsoft.com/office/word/2010/wordprocessingGroup" xmlns:wpi="http://schemas.microsoft.com/office/word/2010/wordprocessingInk" xmlns:wne="http://schemas.microsoft.com/office/word/2006/wordml" xmlns:wps="http://schemas.microsoft.com/office/word/2010/wordprocessingShape" mc:Ignorable="w14 w15 w16se w16cid wp14">
+<w:hdr xmlns:wpc="http://schemas.microsoft.com/office/word/2010/wordprocessingCanvas" xmlns:mc="http://schemas.openxmlformats.org/markup-compatibility/2006" xmlns:o="urn:schemas-microsoft-com:office:office" xmlns:r="http://schemas.openxmlformats.org/officeDocument/2006/relationships" xmlns:m="http://schemas.openxmlformats.org/officeDocument/2006/math" xmlns:v="urn:schemas-microsoft-com:vml" xmlns:wp14="http://schemas.microsoft.com/office/word/2010/wordprocessingDrawing" xmlns:wp="http://schemas.openxmlformats.org/drawingml/2006/wordprocessingDrawing" xmlns:w10="urn:schemas-microsoft-com:office:word" xmlns:w="http://schemas.openxmlformats.org/wordprocessingml/2006/main" xmlns:w14="http://schemas.microsoft.com/office/word/2010/wordml" xmlns:w15="http://schemas.microsoft.com/office/word/2012/wordml" xmlns:wpg="http://schemas.microsoft.com/office/word/2010/wordprocessingGroup" xmlns:wpi="http://schemas.microsoft.com/office/word/2010/wordprocessingInk" xmlns:wne="http://schemas.microsoft.com/office/word/2006/wordml" xmlns:wps="http://schemas.microsoft.com/office/word/2010/wordprocessingShape" mc:Ignorable="w14 w15 wp14">
   <w:tbl>
     <w:tblPr>
       <w:tblW w:w="5055" w:type="pct"/>
@@ -4438,7 +5569,7 @@
         </w:tcPr>
         <w:p>
           <w:pPr>
-            <w:pStyle w:val="Encabezado"/>
+            <w:pStyle w:val="Header"/>
             <w:jc w:val="right"/>
             <w:rPr>
               <w:color w:val="76923C" w:themeColor="accent3" w:themeShade="BF"/>
@@ -4529,7 +5660,7 @@
             </w:tcPr>
             <w:p>
               <w:pPr>
-                <w:pStyle w:val="Encabezado"/>
+                <w:pStyle w:val="Header"/>
                 <w:rPr>
                   <w:color w:val="FFFFFF" w:themeColor="background1"/>
                 </w:rPr>
@@ -4548,15 +5679,128 @@
   </w:tbl>
   <w:p>
     <w:pPr>
-      <w:pStyle w:val="Encabezado"/>
+      <w:pStyle w:val="Header"/>
     </w:pPr>
   </w:p>
 </w:hdr>
 </file>
 
 <file path=word/numbering.xml><?xml version="1.0" encoding="utf-8"?>
-<w:numbering xmlns:wpc="http://schemas.microsoft.com/office/word/2010/wordprocessingCanvas" xmlns:cx="http://schemas.microsoft.com/office/drawing/2014/chartex" xmlns:cx1="http://schemas.microsoft.com/office/drawing/2015/9/8/chartex" xmlns:cx2="http://schemas.microsoft.com/office/drawing/2015/10/21/chartex" xmlns:cx3="http://schemas.microsoft.com/office/drawing/2016/5/9/chartex" xmlns:cx4="http://schemas.microsoft.com/office/drawing/2016/5/10/chartex" xmlns:cx5="http://schemas.microsoft.com/office/drawing/2016/5/11/chartex" xmlns:cx6="http://schemas.microsoft.com/office/drawing/2016/5/12/chartex" xmlns:cx7="http://schemas.microsoft.com/office/drawing/2016/5/13/chartex" xmlns:cx8="http://schemas.microsoft.com/office/drawing/2016/5/14/chartex" xmlns:mc="http://schemas.openxmlformats.org/markup-compatibility/2006" xmlns:aink="http://schemas.microsoft.com/office/drawing/2016/ink" xmlns:am3d="http://schemas.microsoft.com/office/drawing/2017/model3d" xmlns:o="urn:schemas-microsoft-com:office:office" xmlns:r="http://schemas.openxmlformats.org/officeDocument/2006/relationships" xmlns:m="http://schemas.openxmlformats.org/officeDocument/2006/math" xmlns:v="urn:schemas-microsoft-com:vml" xmlns:wp14="http://schemas.microsoft.com/office/word/2010/wordprocessingDrawing" xmlns:wp="http://schemas.openxmlformats.org/drawingml/2006/wordprocessingDrawing" xmlns:w10="urn:schemas-microsoft-com:office:word" xmlns:w="http://schemas.openxmlformats.org/wordprocessingml/2006/main" xmlns:w14="http://schemas.microsoft.com/office/word/2010/wordml" xmlns:w15="http://schemas.microsoft.com/office/word/2012/wordml" xmlns:w16cid="http://schemas.microsoft.com/office/word/2016/wordml/cid" xmlns:w16se="http://schemas.microsoft.com/office/word/2015/wordml/symex" xmlns:wpg="http://schemas.microsoft.com/office/word/2010/wordprocessingGroup" xmlns:wpi="http://schemas.microsoft.com/office/word/2010/wordprocessingInk" xmlns:wne="http://schemas.microsoft.com/office/word/2006/wordml" xmlns:wps="http://schemas.microsoft.com/office/word/2010/wordprocessingShape" mc:Ignorable="w14 w15 w16se w16cid wp14">
+<w:numbering xmlns:wpc="http://schemas.microsoft.com/office/word/2010/wordprocessingCanvas" xmlns:mc="http://schemas.openxmlformats.org/markup-compatibility/2006" xmlns:o="urn:schemas-microsoft-com:office:office" xmlns:r="http://schemas.openxmlformats.org/officeDocument/2006/relationships" xmlns:m="http://schemas.openxmlformats.org/officeDocument/2006/math" xmlns:v="urn:schemas-microsoft-com:vml" xmlns:wp14="http://schemas.microsoft.com/office/word/2010/wordprocessingDrawing" xmlns:wp="http://schemas.openxmlformats.org/drawingml/2006/wordprocessingDrawing" xmlns:w10="urn:schemas-microsoft-com:office:word" xmlns:w="http://schemas.openxmlformats.org/wordprocessingml/2006/main" xmlns:w14="http://schemas.microsoft.com/office/word/2010/wordml" xmlns:w15="http://schemas.microsoft.com/office/word/2012/wordml" xmlns:wpg="http://schemas.microsoft.com/office/word/2010/wordprocessingGroup" xmlns:wpi="http://schemas.microsoft.com/office/word/2010/wordprocessingInk" xmlns:wne="http://schemas.microsoft.com/office/word/2006/wordml" xmlns:wps="http://schemas.microsoft.com/office/word/2010/wordprocessingShape" mc:Ignorable="w14 w15 wp14">
   <w:abstractNum w:abstractNumId="0" w15:restartNumberingAfterBreak="0">
+    <w:nsid w:val="01066A0F"/>
+    <w:multiLevelType w:val="hybridMultilevel"/>
+    <w:tmpl w:val="314A6DD6"/>
+    <w:lvl w:ilvl="0" w:tplc="8E6E858C">
+      <w:start w:val="1"/>
+      <w:numFmt w:val="bullet"/>
+      <w:lvlText w:val="-"/>
+      <w:lvlJc w:val="left"/>
+      <w:pPr>
+        <w:ind w:left="1068" w:hanging="360"/>
+      </w:pPr>
+      <w:rPr>
+        <w:rFonts w:ascii="Calibri" w:eastAsia="Times New Roman" w:hAnsi="Calibri" w:cs="Calibri" w:hint="default"/>
+      </w:rPr>
+    </w:lvl>
+    <w:lvl w:ilvl="1" w:tplc="040A0003" w:tentative="1">
+      <w:start w:val="1"/>
+      <w:numFmt w:val="bullet"/>
+      <w:lvlText w:val="o"/>
+      <w:lvlJc w:val="left"/>
+      <w:pPr>
+        <w:ind w:left="1788" w:hanging="360"/>
+      </w:pPr>
+      <w:rPr>
+        <w:rFonts w:ascii="Courier New" w:hAnsi="Courier New" w:cs="Courier New" w:hint="default"/>
+      </w:rPr>
+    </w:lvl>
+    <w:lvl w:ilvl="2" w:tplc="040A0005" w:tentative="1">
+      <w:start w:val="1"/>
+      <w:numFmt w:val="bullet"/>
+      <w:lvlText w:val=""/>
+      <w:lvlJc w:val="left"/>
+      <w:pPr>
+        <w:ind w:left="2508" w:hanging="360"/>
+      </w:pPr>
+      <w:rPr>
+        <w:rFonts w:ascii="Wingdings" w:hAnsi="Wingdings" w:hint="default"/>
+      </w:rPr>
+    </w:lvl>
+    <w:lvl w:ilvl="3" w:tplc="040A0001" w:tentative="1">
+      <w:start w:val="1"/>
+      <w:numFmt w:val="bullet"/>
+      <w:lvlText w:val=""/>
+      <w:lvlJc w:val="left"/>
+      <w:pPr>
+        <w:ind w:left="3228" w:hanging="360"/>
+      </w:pPr>
+      <w:rPr>
+        <w:rFonts w:ascii="Symbol" w:hAnsi="Symbol" w:hint="default"/>
+      </w:rPr>
+    </w:lvl>
+    <w:lvl w:ilvl="4" w:tplc="040A0003" w:tentative="1">
+      <w:start w:val="1"/>
+      <w:numFmt w:val="bullet"/>
+      <w:lvlText w:val="o"/>
+      <w:lvlJc w:val="left"/>
+      <w:pPr>
+        <w:ind w:left="3948" w:hanging="360"/>
+      </w:pPr>
+      <w:rPr>
+        <w:rFonts w:ascii="Courier New" w:hAnsi="Courier New" w:cs="Courier New" w:hint="default"/>
+      </w:rPr>
+    </w:lvl>
+    <w:lvl w:ilvl="5" w:tplc="040A0005" w:tentative="1">
+      <w:start w:val="1"/>
+      <w:numFmt w:val="bullet"/>
+      <w:lvlText w:val=""/>
+      <w:lvlJc w:val="left"/>
+      <w:pPr>
+        <w:ind w:left="4668" w:hanging="360"/>
+      </w:pPr>
+      <w:rPr>
+        <w:rFonts w:ascii="Wingdings" w:hAnsi="Wingdings" w:hint="default"/>
+      </w:rPr>
+    </w:lvl>
+    <w:lvl w:ilvl="6" w:tplc="040A0001" w:tentative="1">
+      <w:start w:val="1"/>
+      <w:numFmt w:val="bullet"/>
+      <w:lvlText w:val=""/>
+      <w:lvlJc w:val="left"/>
+      <w:pPr>
+        <w:ind w:left="5388" w:hanging="360"/>
+      </w:pPr>
+      <w:rPr>
+        <w:rFonts w:ascii="Symbol" w:hAnsi="Symbol" w:hint="default"/>
+      </w:rPr>
+    </w:lvl>
+    <w:lvl w:ilvl="7" w:tplc="040A0003" w:tentative="1">
+      <w:start w:val="1"/>
+      <w:numFmt w:val="bullet"/>
+      <w:lvlText w:val="o"/>
+      <w:lvlJc w:val="left"/>
+      <w:pPr>
+        <w:ind w:left="6108" w:hanging="360"/>
+      </w:pPr>
+      <w:rPr>
+        <w:rFonts w:ascii="Courier New" w:hAnsi="Courier New" w:cs="Courier New" w:hint="default"/>
+      </w:rPr>
+    </w:lvl>
+    <w:lvl w:ilvl="8" w:tplc="040A0005" w:tentative="1">
+      <w:start w:val="1"/>
+      <w:numFmt w:val="bullet"/>
+      <w:lvlText w:val=""/>
+      <w:lvlJc w:val="left"/>
+      <w:pPr>
+        <w:ind w:left="6828" w:hanging="360"/>
+      </w:pPr>
+      <w:rPr>
+        <w:rFonts w:ascii="Wingdings" w:hAnsi="Wingdings" w:hint="default"/>
+      </w:rPr>
+    </w:lvl>
+  </w:abstractNum>
+  <w:abstractNum w:abstractNumId="1" w15:restartNumberingAfterBreak="0">
     <w:nsid w:val="01ED1BFD"/>
     <w:multiLevelType w:val="hybridMultilevel"/>
     <w:tmpl w:val="C7F0F926"/>
@@ -4669,7 +5913,7 @@
       </w:rPr>
     </w:lvl>
   </w:abstractNum>
-  <w:abstractNum w:abstractNumId="1" w15:restartNumberingAfterBreak="0">
+  <w:abstractNum w:abstractNumId="2" w15:restartNumberingAfterBreak="0">
     <w:nsid w:val="031454FA"/>
     <w:multiLevelType w:val="multilevel"/>
     <w:tmpl w:val="8ED06C7E"/>
@@ -4782,7 +6026,7 @@
       </w:rPr>
     </w:lvl>
   </w:abstractNum>
-  <w:abstractNum w:abstractNumId="2" w15:restartNumberingAfterBreak="0">
+  <w:abstractNum w:abstractNumId="3" w15:restartNumberingAfterBreak="0">
     <w:nsid w:val="033B174B"/>
     <w:multiLevelType w:val="multilevel"/>
     <w:tmpl w:val="9B14CA76"/>
@@ -4895,7 +6139,7 @@
       </w:rPr>
     </w:lvl>
   </w:abstractNum>
-  <w:abstractNum w:abstractNumId="3" w15:restartNumberingAfterBreak="0">
+  <w:abstractNum w:abstractNumId="4" w15:restartNumberingAfterBreak="0">
     <w:nsid w:val="054435CC"/>
     <w:multiLevelType w:val="hybridMultilevel"/>
     <w:tmpl w:val="45589EE8"/>
@@ -4981,7 +6225,7 @@
       </w:pPr>
     </w:lvl>
   </w:abstractNum>
-  <w:abstractNum w:abstractNumId="4" w15:restartNumberingAfterBreak="0">
+  <w:abstractNum w:abstractNumId="5" w15:restartNumberingAfterBreak="0">
     <w:nsid w:val="058F6014"/>
     <w:multiLevelType w:val="multilevel"/>
     <w:tmpl w:val="3814B93C"/>
@@ -5094,7 +6338,7 @@
       </w:rPr>
     </w:lvl>
   </w:abstractNum>
-  <w:abstractNum w:abstractNumId="5" w15:restartNumberingAfterBreak="0">
+  <w:abstractNum w:abstractNumId="6" w15:restartNumberingAfterBreak="0">
     <w:nsid w:val="070926AF"/>
     <w:multiLevelType w:val="multilevel"/>
     <w:tmpl w:val="90D4B908"/>
@@ -5207,7 +6451,7 @@
       </w:rPr>
     </w:lvl>
   </w:abstractNum>
-  <w:abstractNum w:abstractNumId="6" w15:restartNumberingAfterBreak="0">
+  <w:abstractNum w:abstractNumId="7" w15:restartNumberingAfterBreak="0">
     <w:nsid w:val="07213886"/>
     <w:multiLevelType w:val="hybridMultilevel"/>
     <w:tmpl w:val="3508D872"/>
@@ -5320,7 +6564,7 @@
       </w:rPr>
     </w:lvl>
   </w:abstractNum>
-  <w:abstractNum w:abstractNumId="7" w15:restartNumberingAfterBreak="0">
+  <w:abstractNum w:abstractNumId="8" w15:restartNumberingAfterBreak="0">
     <w:nsid w:val="08991315"/>
     <w:multiLevelType w:val="multilevel"/>
     <w:tmpl w:val="762A9412"/>
@@ -5433,7 +6677,7 @@
       </w:rPr>
     </w:lvl>
   </w:abstractNum>
-  <w:abstractNum w:abstractNumId="8" w15:restartNumberingAfterBreak="0">
+  <w:abstractNum w:abstractNumId="9" w15:restartNumberingAfterBreak="0">
     <w:nsid w:val="0BC66EB1"/>
     <w:multiLevelType w:val="hybridMultilevel"/>
     <w:tmpl w:val="89B0A734"/>
@@ -5546,7 +6790,7 @@
       </w:rPr>
     </w:lvl>
   </w:abstractNum>
-  <w:abstractNum w:abstractNumId="9" w15:restartNumberingAfterBreak="0">
+  <w:abstractNum w:abstractNumId="10" w15:restartNumberingAfterBreak="0">
     <w:nsid w:val="0FF448E3"/>
     <w:multiLevelType w:val="multilevel"/>
     <w:tmpl w:val="DEACEEE6"/>
@@ -5668,7 +6912,7 @@
       </w:rPr>
     </w:lvl>
   </w:abstractNum>
-  <w:abstractNum w:abstractNumId="10" w15:restartNumberingAfterBreak="0">
+  <w:abstractNum w:abstractNumId="11" w15:restartNumberingAfterBreak="0">
     <w:nsid w:val="112203F0"/>
     <w:multiLevelType w:val="multilevel"/>
     <w:tmpl w:val="69C4F0BA"/>
@@ -5781,7 +7025,7 @@
       </w:rPr>
     </w:lvl>
   </w:abstractNum>
-  <w:abstractNum w:abstractNumId="11" w15:restartNumberingAfterBreak="0">
+  <w:abstractNum w:abstractNumId="12" w15:restartNumberingAfterBreak="0">
     <w:nsid w:val="18982729"/>
     <w:multiLevelType w:val="hybridMultilevel"/>
     <w:tmpl w:val="AEA45E74"/>
@@ -5894,7 +7138,7 @@
       </w:rPr>
     </w:lvl>
   </w:abstractNum>
-  <w:abstractNum w:abstractNumId="12" w15:restartNumberingAfterBreak="0">
+  <w:abstractNum w:abstractNumId="13" w15:restartNumberingAfterBreak="0">
     <w:nsid w:val="18E82A9E"/>
     <w:multiLevelType w:val="multilevel"/>
     <w:tmpl w:val="38381FA8"/>
@@ -6015,7 +7259,7 @@
       </w:rPr>
     </w:lvl>
   </w:abstractNum>
-  <w:abstractNum w:abstractNumId="13" w15:restartNumberingAfterBreak="0">
+  <w:abstractNum w:abstractNumId="14" w15:restartNumberingAfterBreak="0">
     <w:nsid w:val="1973154E"/>
     <w:multiLevelType w:val="hybridMultilevel"/>
     <w:tmpl w:val="2C66D090"/>
@@ -6128,7 +7372,7 @@
       </w:rPr>
     </w:lvl>
   </w:abstractNum>
-  <w:abstractNum w:abstractNumId="14" w15:restartNumberingAfterBreak="0">
+  <w:abstractNum w:abstractNumId="15" w15:restartNumberingAfterBreak="0">
     <w:nsid w:val="1B496530"/>
     <w:multiLevelType w:val="hybridMultilevel"/>
     <w:tmpl w:val="4600C44E"/>
@@ -6241,7 +7485,7 @@
       </w:rPr>
     </w:lvl>
   </w:abstractNum>
-  <w:abstractNum w:abstractNumId="15" w15:restartNumberingAfterBreak="0">
+  <w:abstractNum w:abstractNumId="16" w15:restartNumberingAfterBreak="0">
     <w:nsid w:val="1BCB761B"/>
     <w:multiLevelType w:val="hybridMultilevel"/>
     <w:tmpl w:val="7A2A1E90"/>
@@ -6354,7 +7598,7 @@
       </w:rPr>
     </w:lvl>
   </w:abstractNum>
-  <w:abstractNum w:abstractNumId="16" w15:restartNumberingAfterBreak="0">
+  <w:abstractNum w:abstractNumId="17" w15:restartNumberingAfterBreak="0">
     <w:nsid w:val="1CAC1EF7"/>
     <w:multiLevelType w:val="hybridMultilevel"/>
     <w:tmpl w:val="1F56A7AA"/>
@@ -6467,7 +7711,7 @@
       </w:rPr>
     </w:lvl>
   </w:abstractNum>
-  <w:abstractNum w:abstractNumId="17" w15:restartNumberingAfterBreak="0">
+  <w:abstractNum w:abstractNumId="18" w15:restartNumberingAfterBreak="0">
     <w:nsid w:val="20C1533F"/>
     <w:multiLevelType w:val="hybridMultilevel"/>
     <w:tmpl w:val="EAD223AC"/>
@@ -6556,7 +7800,7 @@
       </w:pPr>
     </w:lvl>
   </w:abstractNum>
-  <w:abstractNum w:abstractNumId="18" w15:restartNumberingAfterBreak="0">
+  <w:abstractNum w:abstractNumId="19" w15:restartNumberingAfterBreak="0">
     <w:nsid w:val="23842CF3"/>
     <w:multiLevelType w:val="multilevel"/>
     <w:tmpl w:val="8EDE6BB2"/>
@@ -6677,7 +7921,7 @@
       </w:rPr>
     </w:lvl>
   </w:abstractNum>
-  <w:abstractNum w:abstractNumId="19" w15:restartNumberingAfterBreak="0">
+  <w:abstractNum w:abstractNumId="20" w15:restartNumberingAfterBreak="0">
     <w:nsid w:val="29E2719A"/>
     <w:multiLevelType w:val="multilevel"/>
     <w:tmpl w:val="2348CBEE"/>
@@ -6795,7 +8039,7 @@
       </w:rPr>
     </w:lvl>
   </w:abstractNum>
-  <w:abstractNum w:abstractNumId="20" w15:restartNumberingAfterBreak="0">
+  <w:abstractNum w:abstractNumId="21" w15:restartNumberingAfterBreak="0">
     <w:nsid w:val="2EE24365"/>
     <w:multiLevelType w:val="hybridMultilevel"/>
     <w:tmpl w:val="6FBC191C"/>
@@ -6908,7 +8152,7 @@
       </w:rPr>
     </w:lvl>
   </w:abstractNum>
-  <w:abstractNum w:abstractNumId="21" w15:restartNumberingAfterBreak="0">
+  <w:abstractNum w:abstractNumId="22" w15:restartNumberingAfterBreak="0">
     <w:nsid w:val="33B32745"/>
     <w:multiLevelType w:val="hybridMultilevel"/>
     <w:tmpl w:val="5CF6E0B8"/>
@@ -7021,7 +8265,7 @@
       </w:rPr>
     </w:lvl>
   </w:abstractNum>
-  <w:abstractNum w:abstractNumId="22" w15:restartNumberingAfterBreak="0">
+  <w:abstractNum w:abstractNumId="23" w15:restartNumberingAfterBreak="0">
     <w:nsid w:val="34FC61C6"/>
     <w:multiLevelType w:val="hybridMultilevel"/>
     <w:tmpl w:val="26248C80"/>
@@ -7134,7 +8378,7 @@
       </w:rPr>
     </w:lvl>
   </w:abstractNum>
-  <w:abstractNum w:abstractNumId="23" w15:restartNumberingAfterBreak="0">
+  <w:abstractNum w:abstractNumId="24" w15:restartNumberingAfterBreak="0">
     <w:nsid w:val="37F023DE"/>
     <w:multiLevelType w:val="hybridMultilevel"/>
     <w:tmpl w:val="635AF34E"/>
@@ -7247,7 +8491,7 @@
       </w:rPr>
     </w:lvl>
   </w:abstractNum>
-  <w:abstractNum w:abstractNumId="24" w15:restartNumberingAfterBreak="0">
+  <w:abstractNum w:abstractNumId="25" w15:restartNumberingAfterBreak="0">
     <w:nsid w:val="3AAE65C0"/>
     <w:multiLevelType w:val="hybridMultilevel"/>
     <w:tmpl w:val="AA260042"/>
@@ -7360,7 +8604,7 @@
       </w:rPr>
     </w:lvl>
   </w:abstractNum>
-  <w:abstractNum w:abstractNumId="25" w15:restartNumberingAfterBreak="0">
+  <w:abstractNum w:abstractNumId="26" w15:restartNumberingAfterBreak="0">
     <w:nsid w:val="45993468"/>
     <w:multiLevelType w:val="multilevel"/>
     <w:tmpl w:val="8320C8EE"/>
@@ -7473,7 +8717,7 @@
       </w:rPr>
     </w:lvl>
   </w:abstractNum>
-  <w:abstractNum w:abstractNumId="26" w15:restartNumberingAfterBreak="0">
+  <w:abstractNum w:abstractNumId="27" w15:restartNumberingAfterBreak="0">
     <w:nsid w:val="4C7A3788"/>
     <w:multiLevelType w:val="multilevel"/>
     <w:tmpl w:val="F5124EAE"/>
@@ -7594,7 +8838,7 @@
       </w:rPr>
     </w:lvl>
   </w:abstractNum>
-  <w:abstractNum w:abstractNumId="27" w15:restartNumberingAfterBreak="0">
+  <w:abstractNum w:abstractNumId="28" w15:restartNumberingAfterBreak="0">
     <w:nsid w:val="4E5607E6"/>
     <w:multiLevelType w:val="hybridMultilevel"/>
     <w:tmpl w:val="5D6A3F24"/>
@@ -7707,7 +8951,7 @@
       </w:rPr>
     </w:lvl>
   </w:abstractNum>
-  <w:abstractNum w:abstractNumId="28" w15:restartNumberingAfterBreak="0">
+  <w:abstractNum w:abstractNumId="29" w15:restartNumberingAfterBreak="0">
     <w:nsid w:val="4F315DAC"/>
     <w:multiLevelType w:val="multilevel"/>
     <w:tmpl w:val="C3A2AC5E"/>
@@ -7829,7 +9073,7 @@
       </w:rPr>
     </w:lvl>
   </w:abstractNum>
-  <w:abstractNum w:abstractNumId="29" w15:restartNumberingAfterBreak="0">
+  <w:abstractNum w:abstractNumId="30" w15:restartNumberingAfterBreak="0">
     <w:nsid w:val="532B5DE1"/>
     <w:multiLevelType w:val="hybridMultilevel"/>
     <w:tmpl w:val="A3B863BA"/>
@@ -7942,7 +9186,7 @@
       </w:rPr>
     </w:lvl>
   </w:abstractNum>
-  <w:abstractNum w:abstractNumId="30" w15:restartNumberingAfterBreak="0">
+  <w:abstractNum w:abstractNumId="31" w15:restartNumberingAfterBreak="0">
     <w:nsid w:val="543E1B75"/>
     <w:multiLevelType w:val="multilevel"/>
     <w:tmpl w:val="38AC8648"/>
@@ -8055,7 +9299,7 @@
       </w:rPr>
     </w:lvl>
   </w:abstractNum>
-  <w:abstractNum w:abstractNumId="31" w15:restartNumberingAfterBreak="0">
+  <w:abstractNum w:abstractNumId="32" w15:restartNumberingAfterBreak="0">
     <w:nsid w:val="5B87028F"/>
     <w:multiLevelType w:val="hybridMultilevel"/>
     <w:tmpl w:val="A4DAD41E"/>
@@ -8168,7 +9412,7 @@
       </w:rPr>
     </w:lvl>
   </w:abstractNum>
-  <w:abstractNum w:abstractNumId="32" w15:restartNumberingAfterBreak="0">
+  <w:abstractNum w:abstractNumId="33" w15:restartNumberingAfterBreak="0">
     <w:nsid w:val="5D05400D"/>
     <w:multiLevelType w:val="multilevel"/>
     <w:tmpl w:val="A81A7670"/>
@@ -8289,7 +9533,7 @@
       </w:rPr>
     </w:lvl>
   </w:abstractNum>
-  <w:abstractNum w:abstractNumId="33" w15:restartNumberingAfterBreak="0">
+  <w:abstractNum w:abstractNumId="34" w15:restartNumberingAfterBreak="0">
     <w:nsid w:val="5D5B3B94"/>
     <w:multiLevelType w:val="hybridMultilevel"/>
     <w:tmpl w:val="EAD223AC"/>
@@ -8378,7 +9622,120 @@
       </w:pPr>
     </w:lvl>
   </w:abstractNum>
-  <w:abstractNum w:abstractNumId="34" w15:restartNumberingAfterBreak="0">
+  <w:abstractNum w:abstractNumId="35" w15:restartNumberingAfterBreak="0">
+    <w:nsid w:val="5EFB7F65"/>
+    <w:multiLevelType w:val="hybridMultilevel"/>
+    <w:tmpl w:val="18C20E08"/>
+    <w:lvl w:ilvl="0" w:tplc="8E6E858C">
+      <w:start w:val="1"/>
+      <w:numFmt w:val="bullet"/>
+      <w:lvlText w:val="-"/>
+      <w:lvlJc w:val="left"/>
+      <w:pPr>
+        <w:ind w:left="1080" w:hanging="360"/>
+      </w:pPr>
+      <w:rPr>
+        <w:rFonts w:ascii="Calibri" w:eastAsia="Times New Roman" w:hAnsi="Calibri" w:cs="Calibri" w:hint="default"/>
+      </w:rPr>
+    </w:lvl>
+    <w:lvl w:ilvl="1" w:tplc="040A0003" w:tentative="1">
+      <w:start w:val="1"/>
+      <w:numFmt w:val="bullet"/>
+      <w:lvlText w:val="o"/>
+      <w:lvlJc w:val="left"/>
+      <w:pPr>
+        <w:ind w:left="1800" w:hanging="360"/>
+      </w:pPr>
+      <w:rPr>
+        <w:rFonts w:ascii="Courier New" w:hAnsi="Courier New" w:cs="Courier New" w:hint="default"/>
+      </w:rPr>
+    </w:lvl>
+    <w:lvl w:ilvl="2" w:tplc="040A0005" w:tentative="1">
+      <w:start w:val="1"/>
+      <w:numFmt w:val="bullet"/>
+      <w:lvlText w:val=""/>
+      <w:lvlJc w:val="left"/>
+      <w:pPr>
+        <w:ind w:left="2520" w:hanging="360"/>
+      </w:pPr>
+      <w:rPr>
+        <w:rFonts w:ascii="Wingdings" w:hAnsi="Wingdings" w:hint="default"/>
+      </w:rPr>
+    </w:lvl>
+    <w:lvl w:ilvl="3" w:tplc="040A0001" w:tentative="1">
+      <w:start w:val="1"/>
+      <w:numFmt w:val="bullet"/>
+      <w:lvlText w:val=""/>
+      <w:lvlJc w:val="left"/>
+      <w:pPr>
+        <w:ind w:left="3240" w:hanging="360"/>
+      </w:pPr>
+      <w:rPr>
+        <w:rFonts w:ascii="Symbol" w:hAnsi="Symbol" w:hint="default"/>
+      </w:rPr>
+    </w:lvl>
+    <w:lvl w:ilvl="4" w:tplc="040A0003" w:tentative="1">
+      <w:start w:val="1"/>
+      <w:numFmt w:val="bullet"/>
+      <w:lvlText w:val="o"/>
+      <w:lvlJc w:val="left"/>
+      <w:pPr>
+        <w:ind w:left="3960" w:hanging="360"/>
+      </w:pPr>
+      <w:rPr>
+        <w:rFonts w:ascii="Courier New" w:hAnsi="Courier New" w:cs="Courier New" w:hint="default"/>
+      </w:rPr>
+    </w:lvl>
+    <w:lvl w:ilvl="5" w:tplc="040A0005" w:tentative="1">
+      <w:start w:val="1"/>
+      <w:numFmt w:val="bullet"/>
+      <w:lvlText w:val=""/>
+      <w:lvlJc w:val="left"/>
+      <w:pPr>
+        <w:ind w:left="4680" w:hanging="360"/>
+      </w:pPr>
+      <w:rPr>
+        <w:rFonts w:ascii="Wingdings" w:hAnsi="Wingdings" w:hint="default"/>
+      </w:rPr>
+    </w:lvl>
+    <w:lvl w:ilvl="6" w:tplc="040A0001" w:tentative="1">
+      <w:start w:val="1"/>
+      <w:numFmt w:val="bullet"/>
+      <w:lvlText w:val=""/>
+      <w:lvlJc w:val="left"/>
+      <w:pPr>
+        <w:ind w:left="5400" w:hanging="360"/>
+      </w:pPr>
+      <w:rPr>
+        <w:rFonts w:ascii="Symbol" w:hAnsi="Symbol" w:hint="default"/>
+      </w:rPr>
+    </w:lvl>
+    <w:lvl w:ilvl="7" w:tplc="040A0003" w:tentative="1">
+      <w:start w:val="1"/>
+      <w:numFmt w:val="bullet"/>
+      <w:lvlText w:val="o"/>
+      <w:lvlJc w:val="left"/>
+      <w:pPr>
+        <w:ind w:left="6120" w:hanging="360"/>
+      </w:pPr>
+      <w:rPr>
+        <w:rFonts w:ascii="Courier New" w:hAnsi="Courier New" w:cs="Courier New" w:hint="default"/>
+      </w:rPr>
+    </w:lvl>
+    <w:lvl w:ilvl="8" w:tplc="040A0005" w:tentative="1">
+      <w:start w:val="1"/>
+      <w:numFmt w:val="bullet"/>
+      <w:lvlText w:val=""/>
+      <w:lvlJc w:val="left"/>
+      <w:pPr>
+        <w:ind w:left="6840" w:hanging="360"/>
+      </w:pPr>
+      <w:rPr>
+        <w:rFonts w:ascii="Wingdings" w:hAnsi="Wingdings" w:hint="default"/>
+      </w:rPr>
+    </w:lvl>
+  </w:abstractNum>
+  <w:abstractNum w:abstractNumId="36" w15:restartNumberingAfterBreak="0">
     <w:nsid w:val="60F2639D"/>
     <w:multiLevelType w:val="multilevel"/>
     <w:tmpl w:val="39480AD8"/>
@@ -8499,7 +9856,7 @@
       </w:rPr>
     </w:lvl>
   </w:abstractNum>
-  <w:abstractNum w:abstractNumId="35" w15:restartNumberingAfterBreak="0">
+  <w:abstractNum w:abstractNumId="37" w15:restartNumberingAfterBreak="0">
     <w:nsid w:val="625635EC"/>
     <w:multiLevelType w:val="multilevel"/>
     <w:tmpl w:val="B854DF6C"/>
@@ -8612,7 +9969,7 @@
       </w:rPr>
     </w:lvl>
   </w:abstractNum>
-  <w:abstractNum w:abstractNumId="36" w15:restartNumberingAfterBreak="0">
+  <w:abstractNum w:abstractNumId="38" w15:restartNumberingAfterBreak="0">
     <w:nsid w:val="6559611F"/>
     <w:multiLevelType w:val="hybridMultilevel"/>
     <w:tmpl w:val="4F5618C8"/>
@@ -8725,7 +10082,7 @@
       </w:rPr>
     </w:lvl>
   </w:abstractNum>
-  <w:abstractNum w:abstractNumId="37" w15:restartNumberingAfterBreak="0">
+  <w:abstractNum w:abstractNumId="39" w15:restartNumberingAfterBreak="0">
     <w:nsid w:val="68B40059"/>
     <w:multiLevelType w:val="multilevel"/>
     <w:tmpl w:val="F3A6C794"/>
@@ -8838,7 +10195,156 @@
       </w:rPr>
     </w:lvl>
   </w:abstractNum>
-  <w:abstractNum w:abstractNumId="38" w15:restartNumberingAfterBreak="0">
+  <w:abstractNum w:abstractNumId="40" w15:restartNumberingAfterBreak="0">
+    <w:nsid w:val="6A075F02"/>
+    <w:multiLevelType w:val="multilevel"/>
+    <w:tmpl w:val="31BA01B2"/>
+    <w:lvl w:ilvl="0">
+      <w:start w:val="1"/>
+      <w:numFmt w:val="bullet"/>
+      <w:lvlText w:val=""/>
+      <w:lvlJc w:val="left"/>
+      <w:pPr>
+        <w:tabs>
+          <w:tab w:val="num" w:pos="720"/>
+        </w:tabs>
+        <w:ind w:left="720" w:hanging="360"/>
+      </w:pPr>
+      <w:rPr>
+        <w:rFonts w:ascii="Symbol" w:hAnsi="Symbol" w:hint="default"/>
+        <w:sz w:val="20"/>
+      </w:rPr>
+    </w:lvl>
+    <w:lvl w:ilvl="1" w:tentative="1">
+      <w:start w:val="1"/>
+      <w:numFmt w:val="bullet"/>
+      <w:lvlText w:val="o"/>
+      <w:lvlJc w:val="left"/>
+      <w:pPr>
+        <w:tabs>
+          <w:tab w:val="num" w:pos="1440"/>
+        </w:tabs>
+        <w:ind w:left="1440" w:hanging="360"/>
+      </w:pPr>
+      <w:rPr>
+        <w:rFonts w:ascii="Courier New" w:hAnsi="Courier New" w:hint="default"/>
+        <w:sz w:val="20"/>
+      </w:rPr>
+    </w:lvl>
+    <w:lvl w:ilvl="2" w:tentative="1">
+      <w:start w:val="1"/>
+      <w:numFmt w:val="bullet"/>
+      <w:lvlText w:val=""/>
+      <w:lvlJc w:val="left"/>
+      <w:pPr>
+        <w:tabs>
+          <w:tab w:val="num" w:pos="2160"/>
+        </w:tabs>
+        <w:ind w:left="2160" w:hanging="360"/>
+      </w:pPr>
+      <w:rPr>
+        <w:rFonts w:ascii="Wingdings" w:hAnsi="Wingdings" w:hint="default"/>
+        <w:sz w:val="20"/>
+      </w:rPr>
+    </w:lvl>
+    <w:lvl w:ilvl="3" w:tentative="1">
+      <w:start w:val="1"/>
+      <w:numFmt w:val="bullet"/>
+      <w:lvlText w:val=""/>
+      <w:lvlJc w:val="left"/>
+      <w:pPr>
+        <w:tabs>
+          <w:tab w:val="num" w:pos="2880"/>
+        </w:tabs>
+        <w:ind w:left="2880" w:hanging="360"/>
+      </w:pPr>
+      <w:rPr>
+        <w:rFonts w:ascii="Wingdings" w:hAnsi="Wingdings" w:hint="default"/>
+        <w:sz w:val="20"/>
+      </w:rPr>
+    </w:lvl>
+    <w:lvl w:ilvl="4" w:tentative="1">
+      <w:start w:val="1"/>
+      <w:numFmt w:val="bullet"/>
+      <w:lvlText w:val=""/>
+      <w:lvlJc w:val="left"/>
+      <w:pPr>
+        <w:tabs>
+          <w:tab w:val="num" w:pos="3600"/>
+        </w:tabs>
+        <w:ind w:left="3600" w:hanging="360"/>
+      </w:pPr>
+      <w:rPr>
+        <w:rFonts w:ascii="Wingdings" w:hAnsi="Wingdings" w:hint="default"/>
+        <w:sz w:val="20"/>
+      </w:rPr>
+    </w:lvl>
+    <w:lvl w:ilvl="5" w:tentative="1">
+      <w:start w:val="1"/>
+      <w:numFmt w:val="bullet"/>
+      <w:lvlText w:val=""/>
+      <w:lvlJc w:val="left"/>
+      <w:pPr>
+        <w:tabs>
+          <w:tab w:val="num" w:pos="4320"/>
+        </w:tabs>
+        <w:ind w:left="4320" w:hanging="360"/>
+      </w:pPr>
+      <w:rPr>
+        <w:rFonts w:ascii="Wingdings" w:hAnsi="Wingdings" w:hint="default"/>
+        <w:sz w:val="20"/>
+      </w:rPr>
+    </w:lvl>
+    <w:lvl w:ilvl="6" w:tentative="1">
+      <w:start w:val="1"/>
+      <w:numFmt w:val="bullet"/>
+      <w:lvlText w:val=""/>
+      <w:lvlJc w:val="left"/>
+      <w:pPr>
+        <w:tabs>
+          <w:tab w:val="num" w:pos="5040"/>
+        </w:tabs>
+        <w:ind w:left="5040" w:hanging="360"/>
+      </w:pPr>
+      <w:rPr>
+        <w:rFonts w:ascii="Wingdings" w:hAnsi="Wingdings" w:hint="default"/>
+        <w:sz w:val="20"/>
+      </w:rPr>
+    </w:lvl>
+    <w:lvl w:ilvl="7" w:tentative="1">
+      <w:start w:val="1"/>
+      <w:numFmt w:val="bullet"/>
+      <w:lvlText w:val=""/>
+      <w:lvlJc w:val="left"/>
+      <w:pPr>
+        <w:tabs>
+          <w:tab w:val="num" w:pos="5760"/>
+        </w:tabs>
+        <w:ind w:left="5760" w:hanging="360"/>
+      </w:pPr>
+      <w:rPr>
+        <w:rFonts w:ascii="Wingdings" w:hAnsi="Wingdings" w:hint="default"/>
+        <w:sz w:val="20"/>
+      </w:rPr>
+    </w:lvl>
+    <w:lvl w:ilvl="8" w:tentative="1">
+      <w:start w:val="1"/>
+      <w:numFmt w:val="bullet"/>
+      <w:lvlText w:val=""/>
+      <w:lvlJc w:val="left"/>
+      <w:pPr>
+        <w:tabs>
+          <w:tab w:val="num" w:pos="6480"/>
+        </w:tabs>
+        <w:ind w:left="6480" w:hanging="360"/>
+      </w:pPr>
+      <w:rPr>
+        <w:rFonts w:ascii="Wingdings" w:hAnsi="Wingdings" w:hint="default"/>
+        <w:sz w:val="20"/>
+      </w:rPr>
+    </w:lvl>
+  </w:abstractNum>
+  <w:abstractNum w:abstractNumId="41" w15:restartNumberingAfterBreak="0">
     <w:nsid w:val="6B404880"/>
     <w:multiLevelType w:val="hybridMultilevel"/>
     <w:tmpl w:val="3D94C950"/>
@@ -8951,7 +10457,7 @@
       </w:rPr>
     </w:lvl>
   </w:abstractNum>
-  <w:abstractNum w:abstractNumId="39" w15:restartNumberingAfterBreak="0">
+  <w:abstractNum w:abstractNumId="42" w15:restartNumberingAfterBreak="0">
     <w:nsid w:val="6E20080C"/>
     <w:multiLevelType w:val="hybridMultilevel"/>
     <w:tmpl w:val="E692218A"/>
@@ -9064,7 +10570,7 @@
       </w:rPr>
     </w:lvl>
   </w:abstractNum>
-  <w:abstractNum w:abstractNumId="40" w15:restartNumberingAfterBreak="0">
+  <w:abstractNum w:abstractNumId="43" w15:restartNumberingAfterBreak="0">
     <w:nsid w:val="6F6B1E5E"/>
     <w:multiLevelType w:val="hybridMultilevel"/>
     <w:tmpl w:val="5146751C"/>
@@ -9177,7 +10683,7 @@
       </w:rPr>
     </w:lvl>
   </w:abstractNum>
-  <w:abstractNum w:abstractNumId="41" w15:restartNumberingAfterBreak="0">
+  <w:abstractNum w:abstractNumId="44" w15:restartNumberingAfterBreak="0">
     <w:nsid w:val="73BA6EDA"/>
     <w:multiLevelType w:val="hybridMultilevel"/>
     <w:tmpl w:val="3F142D68"/>
@@ -9289,7 +10795,7 @@
       </w:rPr>
     </w:lvl>
   </w:abstractNum>
-  <w:abstractNum w:abstractNumId="42" w15:restartNumberingAfterBreak="0">
+  <w:abstractNum w:abstractNumId="45" w15:restartNumberingAfterBreak="0">
     <w:nsid w:val="7CD42918"/>
     <w:multiLevelType w:val="hybridMultilevel"/>
     <w:tmpl w:val="8AECEF8A"/>
@@ -9402,7 +10908,7 @@
       </w:rPr>
     </w:lvl>
   </w:abstractNum>
-  <w:abstractNum w:abstractNumId="43" w15:restartNumberingAfterBreak="0">
+  <w:abstractNum w:abstractNumId="46" w15:restartNumberingAfterBreak="0">
     <w:nsid w:val="7EF25496"/>
     <w:multiLevelType w:val="hybridMultilevel"/>
     <w:tmpl w:val="9822BE8A"/>
@@ -9516,143 +11022,152 @@
     </w:lvl>
   </w:abstractNum>
   <w:num w:numId="1">
+    <w:abstractNumId w:val="33"/>
+  </w:num>
+  <w:num w:numId="2">
+    <w:abstractNumId w:val="13"/>
+  </w:num>
+  <w:num w:numId="3">
+    <w:abstractNumId w:val="9"/>
+  </w:num>
+  <w:num w:numId="4">
+    <w:abstractNumId w:val="12"/>
+  </w:num>
+  <w:num w:numId="5">
+    <w:abstractNumId w:val="20"/>
+  </w:num>
+  <w:num w:numId="6">
+    <w:abstractNumId w:val="43"/>
+  </w:num>
+  <w:num w:numId="7">
+    <w:abstractNumId w:val="7"/>
+  </w:num>
+  <w:num w:numId="8">
+    <w:abstractNumId w:val="5"/>
+  </w:num>
+  <w:num w:numId="9">
+    <w:abstractNumId w:val="24"/>
+  </w:num>
+  <w:num w:numId="10">
+    <w:abstractNumId w:val="45"/>
+  </w:num>
+  <w:num w:numId="11">
+    <w:abstractNumId w:val="21"/>
+  </w:num>
+  <w:num w:numId="12">
+    <w:abstractNumId w:val="1"/>
+  </w:num>
+  <w:num w:numId="13">
     <w:abstractNumId w:val="32"/>
   </w:num>
-  <w:num w:numId="2">
-    <w:abstractNumId w:val="12"/>
+  <w:num w:numId="14">
+    <w:abstractNumId w:val="38"/>
   </w:num>
-  <w:num w:numId="3">
+  <w:num w:numId="15">
+    <w:abstractNumId w:val="41"/>
+  </w:num>
+  <w:num w:numId="16">
+    <w:abstractNumId w:val="16"/>
+  </w:num>
+  <w:num w:numId="17">
+    <w:abstractNumId w:val="28"/>
+  </w:num>
+  <w:num w:numId="18">
+    <w:abstractNumId w:val="42"/>
+  </w:num>
+  <w:num w:numId="19">
+    <w:abstractNumId w:val="4"/>
+  </w:num>
+  <w:num w:numId="20">
+    <w:abstractNumId w:val="34"/>
+  </w:num>
+  <w:num w:numId="21">
+    <w:abstractNumId w:val="18"/>
+  </w:num>
+  <w:num w:numId="22">
+    <w:abstractNumId w:val="19"/>
+  </w:num>
+  <w:num w:numId="23">
+    <w:abstractNumId w:val="27"/>
+  </w:num>
+  <w:num w:numId="24">
+    <w:abstractNumId w:val="15"/>
+  </w:num>
+  <w:num w:numId="25">
+    <w:abstractNumId w:val="46"/>
+  </w:num>
+  <w:num w:numId="26">
+    <w:abstractNumId w:val="2"/>
+  </w:num>
+  <w:num w:numId="27">
+    <w:abstractNumId w:val="6"/>
+  </w:num>
+  <w:num w:numId="28">
     <w:abstractNumId w:val="8"/>
   </w:num>
-  <w:num w:numId="4">
+  <w:num w:numId="29">
+    <w:abstractNumId w:val="37"/>
+  </w:num>
+  <w:num w:numId="30">
+    <w:abstractNumId w:val="22"/>
+  </w:num>
+  <w:num w:numId="31">
+    <w:abstractNumId w:val="31"/>
+  </w:num>
+  <w:num w:numId="32">
+    <w:abstractNumId w:val="3"/>
+  </w:num>
+  <w:num w:numId="33">
+    <w:abstractNumId w:val="26"/>
+  </w:num>
+  <w:num w:numId="34">
     <w:abstractNumId w:val="11"/>
   </w:num>
-  <w:num w:numId="5">
-    <w:abstractNumId w:val="19"/>
+  <w:num w:numId="35">
+    <w:abstractNumId w:val="39"/>
   </w:num>
-  <w:num w:numId="6">
+  <w:num w:numId="36">
+    <w:abstractNumId w:val="29"/>
+  </w:num>
+  <w:num w:numId="37">
+    <w:abstractNumId w:val="10"/>
+  </w:num>
+  <w:num w:numId="38">
+    <w:abstractNumId w:val="17"/>
+  </w:num>
+  <w:num w:numId="39">
+    <w:abstractNumId w:val="44"/>
+  </w:num>
+  <w:num w:numId="40">
+    <w:abstractNumId w:val="36"/>
+  </w:num>
+  <w:num w:numId="41">
+    <w:abstractNumId w:val="25"/>
+  </w:num>
+  <w:num w:numId="42">
+    <w:abstractNumId w:val="23"/>
+  </w:num>
+  <w:num w:numId="43">
+    <w:abstractNumId w:val="14"/>
+  </w:num>
+  <w:num w:numId="44">
+    <w:abstractNumId w:val="30"/>
+  </w:num>
+  <w:num w:numId="45">
     <w:abstractNumId w:val="40"/>
   </w:num>
-  <w:num w:numId="7">
-    <w:abstractNumId w:val="6"/>
-  </w:num>
-  <w:num w:numId="8">
-    <w:abstractNumId w:val="4"/>
-  </w:num>
-  <w:num w:numId="9">
-    <w:abstractNumId w:val="23"/>
-  </w:num>
-  <w:num w:numId="10">
-    <w:abstractNumId w:val="42"/>
-  </w:num>
-  <w:num w:numId="11">
-    <w:abstractNumId w:val="20"/>
-  </w:num>
-  <w:num w:numId="12">
-    <w:abstractNumId w:val="0"/>
-  </w:num>
-  <w:num w:numId="13">
-    <w:abstractNumId w:val="31"/>
-  </w:num>
-  <w:num w:numId="14">
-    <w:abstractNumId w:val="36"/>
-  </w:num>
-  <w:num w:numId="15">
-    <w:abstractNumId w:val="38"/>
-  </w:num>
-  <w:num w:numId="16">
-    <w:abstractNumId w:val="15"/>
-  </w:num>
-  <w:num w:numId="17">
-    <w:abstractNumId w:val="27"/>
-  </w:num>
-  <w:num w:numId="18">
-    <w:abstractNumId w:val="39"/>
-  </w:num>
-  <w:num w:numId="19">
-    <w:abstractNumId w:val="3"/>
-  </w:num>
-  <w:num w:numId="20">
-    <w:abstractNumId w:val="33"/>
-  </w:num>
-  <w:num w:numId="21">
-    <w:abstractNumId w:val="17"/>
-  </w:num>
-  <w:num w:numId="22">
-    <w:abstractNumId w:val="18"/>
-  </w:num>
-  <w:num w:numId="23">
-    <w:abstractNumId w:val="26"/>
-  </w:num>
-  <w:num w:numId="24">
-    <w:abstractNumId w:val="14"/>
-  </w:num>
-  <w:num w:numId="25">
-    <w:abstractNumId w:val="43"/>
-  </w:num>
-  <w:num w:numId="26">
-    <w:abstractNumId w:val="1"/>
-  </w:num>
-  <w:num w:numId="27">
-    <w:abstractNumId w:val="5"/>
-  </w:num>
-  <w:num w:numId="28">
-    <w:abstractNumId w:val="7"/>
-  </w:num>
-  <w:num w:numId="29">
+  <w:num w:numId="46">
     <w:abstractNumId w:val="35"/>
   </w:num>
-  <w:num w:numId="30">
-    <w:abstractNumId w:val="21"/>
-  </w:num>
-  <w:num w:numId="31">
-    <w:abstractNumId w:val="30"/>
-  </w:num>
-  <w:num w:numId="32">
-    <w:abstractNumId w:val="2"/>
-  </w:num>
-  <w:num w:numId="33">
-    <w:abstractNumId w:val="25"/>
-  </w:num>
-  <w:num w:numId="34">
-    <w:abstractNumId w:val="10"/>
-  </w:num>
-  <w:num w:numId="35">
-    <w:abstractNumId w:val="37"/>
-  </w:num>
-  <w:num w:numId="36">
-    <w:abstractNumId w:val="28"/>
-  </w:num>
-  <w:num w:numId="37">
-    <w:abstractNumId w:val="9"/>
-  </w:num>
-  <w:num w:numId="38">
-    <w:abstractNumId w:val="16"/>
-  </w:num>
-  <w:num w:numId="39">
-    <w:abstractNumId w:val="41"/>
-  </w:num>
-  <w:num w:numId="40">
-    <w:abstractNumId w:val="34"/>
-  </w:num>
-  <w:num w:numId="41">
-    <w:abstractNumId w:val="24"/>
-  </w:num>
-  <w:num w:numId="42">
-    <w:abstractNumId w:val="22"/>
-  </w:num>
-  <w:num w:numId="43">
-    <w:abstractNumId w:val="13"/>
-  </w:num>
-  <w:num w:numId="44">
-    <w:abstractNumId w:val="29"/>
+  <w:num w:numId="47">
+    <w:abstractNumId w:val="0"/>
   </w:num>
   <w:numIdMacAtCleanup w:val="1"/>
 </w:numbering>
 </file>
 
 <file path=word/styles.xml><?xml version="1.0" encoding="utf-8"?>
-<w:styles xmlns:mc="http://schemas.openxmlformats.org/markup-compatibility/2006" xmlns:r="http://schemas.openxmlformats.org/officeDocument/2006/relationships" xmlns:w="http://schemas.openxmlformats.org/wordprocessingml/2006/main" xmlns:w14="http://schemas.microsoft.com/office/word/2010/wordml" xmlns:w15="http://schemas.microsoft.com/office/word/2012/wordml" xmlns:w16cid="http://schemas.microsoft.com/office/word/2016/wordml/cid" xmlns:w16se="http://schemas.microsoft.com/office/word/2015/wordml/symex" mc:Ignorable="w14 w15 w16se w16cid">
+<w:styles xmlns:mc="http://schemas.openxmlformats.org/markup-compatibility/2006" xmlns:r="http://schemas.openxmlformats.org/officeDocument/2006/relationships" xmlns:w="http://schemas.openxmlformats.org/wordprocessingml/2006/main" xmlns:w14="http://schemas.microsoft.com/office/word/2010/wordml" xmlns:w15="http://schemas.microsoft.com/office/word/2012/wordml" mc:Ignorable="w14 w15">
   <w:docDefaults>
     <w:rPrDefault>
       <w:rPr>
@@ -9668,7 +11183,7 @@
       </w:pPr>
     </w:pPrDefault>
   </w:docDefaults>
-  <w:latentStyles w:defLockedState="0" w:defUIPriority="99" w:defSemiHidden="0" w:defUnhideWhenUsed="0" w:defQFormat="0" w:count="375">
+  <w:latentStyles w:defLockedState="0" w:defUIPriority="99" w:defSemiHidden="0" w:defUnhideWhenUsed="0" w:defQFormat="0" w:count="371">
     <w:lsdException w:name="Normal" w:uiPriority="0" w:qFormat="1"/>
     <w:lsdException w:name="heading 1" w:uiPriority="9" w:qFormat="1"/>
     <w:lsdException w:name="heading 2" w:semiHidden="1" w:uiPriority="9" w:unhideWhenUsed="1" w:qFormat="1"/>
@@ -10040,10 +11555,6 @@
     <w:lsdException w:name="List Table 5 Dark Accent 6" w:uiPriority="50"/>
     <w:lsdException w:name="List Table 6 Colorful Accent 6" w:uiPriority="51"/>
     <w:lsdException w:name="List Table 7 Colorful Accent 6" w:uiPriority="52"/>
-    <w:lsdException w:name="Mention" w:semiHidden="1" w:unhideWhenUsed="1"/>
-    <w:lsdException w:name="Smart Hyperlink" w:semiHidden="1" w:unhideWhenUsed="1"/>
-    <w:lsdException w:name="Hashtag" w:semiHidden="1" w:unhideWhenUsed="1"/>
-    <w:lsdException w:name="Unresolved Mention" w:semiHidden="1" w:unhideWhenUsed="1"/>
   </w:latentStyles>
   <w:style w:type="paragraph" w:default="1" w:styleId="Normal">
     <w:name w:val="Normal"/>
@@ -10053,11 +11564,11 @@
       <w:lang w:val="es-ES"/>
     </w:rPr>
   </w:style>
-  <w:style w:type="paragraph" w:styleId="Ttulo1">
+  <w:style w:type="paragraph" w:styleId="Heading1">
     <w:name w:val="heading 1"/>
     <w:basedOn w:val="Normal"/>
     <w:next w:val="Normal"/>
-    <w:link w:val="Ttulo1Car"/>
+    <w:link w:val="Heading1Char"/>
     <w:uiPriority w:val="9"/>
     <w:qFormat/>
     <w:rsid w:val="00713C0C"/>
@@ -10076,11 +11587,11 @@
       <w:szCs w:val="28"/>
     </w:rPr>
   </w:style>
-  <w:style w:type="paragraph" w:styleId="Ttulo2">
+  <w:style w:type="paragraph" w:styleId="Heading2">
     <w:name w:val="heading 2"/>
     <w:basedOn w:val="Normal"/>
     <w:next w:val="Normal"/>
-    <w:link w:val="Ttulo2Car"/>
+    <w:link w:val="Heading2Char"/>
     <w:uiPriority w:val="9"/>
     <w:unhideWhenUsed/>
     <w:qFormat/>
@@ -10098,11 +11609,11 @@
       <w:szCs w:val="26"/>
     </w:rPr>
   </w:style>
-  <w:style w:type="paragraph" w:styleId="Ttulo3">
+  <w:style w:type="paragraph" w:styleId="Heading3">
     <w:name w:val="heading 3"/>
     <w:basedOn w:val="Normal"/>
     <w:next w:val="Normal"/>
-    <w:link w:val="Ttulo3Car"/>
+    <w:link w:val="Heading3Char"/>
     <w:uiPriority w:val="9"/>
     <w:semiHidden/>
     <w:unhideWhenUsed/>
@@ -10121,13 +11632,13 @@
       <w:color w:val="4F81BD" w:themeColor="accent1"/>
     </w:rPr>
   </w:style>
-  <w:style w:type="character" w:default="1" w:styleId="Fuentedeprrafopredeter">
+  <w:style w:type="character" w:default="1" w:styleId="DefaultParagraphFont">
     <w:name w:val="Default Paragraph Font"/>
     <w:uiPriority w:val="1"/>
     <w:semiHidden/>
     <w:unhideWhenUsed/>
   </w:style>
-  <w:style w:type="table" w:default="1" w:styleId="Tablanormal">
+  <w:style w:type="table" w:default="1" w:styleId="TableNormal">
     <w:name w:val="Normal Table"/>
     <w:uiPriority w:val="99"/>
     <w:semiHidden/>
@@ -10142,15 +11653,15 @@
       </w:tblCellMar>
     </w:tblPr>
   </w:style>
-  <w:style w:type="numbering" w:default="1" w:styleId="Sinlista">
+  <w:style w:type="numbering" w:default="1" w:styleId="NoList">
     <w:name w:val="No List"/>
     <w:uiPriority w:val="99"/>
     <w:semiHidden/>
     <w:unhideWhenUsed/>
   </w:style>
-  <w:style w:type="paragraph" w:styleId="Sinespaciado">
+  <w:style w:type="paragraph" w:styleId="NoSpacing">
     <w:name w:val="No Spacing"/>
-    <w:link w:val="SinespaciadoCar"/>
+    <w:link w:val="NoSpacingChar"/>
     <w:uiPriority w:val="1"/>
     <w:qFormat/>
     <w:rsid w:val="00FE681D"/>
@@ -10162,10 +11673,10 @@
       <w:lang w:eastAsia="es-PE"/>
     </w:rPr>
   </w:style>
-  <w:style w:type="character" w:customStyle="1" w:styleId="SinespaciadoCar">
-    <w:name w:val="Sin espaciado Car"/>
-    <w:basedOn w:val="Fuentedeprrafopredeter"/>
-    <w:link w:val="Sinespaciado"/>
+  <w:style w:type="character" w:customStyle="1" w:styleId="NoSpacingChar">
+    <w:name w:val="No Spacing Char"/>
+    <w:basedOn w:val="DefaultParagraphFont"/>
+    <w:link w:val="NoSpacing"/>
     <w:uiPriority w:val="1"/>
     <w:rsid w:val="00FE681D"/>
     <w:rPr>
@@ -10173,10 +11684,10 @@
       <w:lang w:eastAsia="es-PE"/>
     </w:rPr>
   </w:style>
-  <w:style w:type="paragraph" w:styleId="Textodeglobo">
+  <w:style w:type="paragraph" w:styleId="BalloonText">
     <w:name w:val="Balloon Text"/>
     <w:basedOn w:val="Normal"/>
-    <w:link w:val="TextodegloboCar"/>
+    <w:link w:val="BalloonTextChar"/>
     <w:uiPriority w:val="99"/>
     <w:semiHidden/>
     <w:unhideWhenUsed/>
@@ -10190,10 +11701,10 @@
       <w:szCs w:val="16"/>
     </w:rPr>
   </w:style>
-  <w:style w:type="character" w:customStyle="1" w:styleId="TextodegloboCar">
-    <w:name w:val="Texto de globo Car"/>
-    <w:basedOn w:val="Fuentedeprrafopredeter"/>
-    <w:link w:val="Textodeglobo"/>
+  <w:style w:type="character" w:customStyle="1" w:styleId="BalloonTextChar">
+    <w:name w:val="Balloon Text Char"/>
+    <w:basedOn w:val="DefaultParagraphFont"/>
+    <w:link w:val="BalloonText"/>
     <w:uiPriority w:val="99"/>
     <w:semiHidden/>
     <w:rsid w:val="00FE681D"/>
@@ -10204,7 +11715,7 @@
       <w:lang w:val="es-ES"/>
     </w:rPr>
   </w:style>
-  <w:style w:type="paragraph" w:styleId="Prrafodelista">
+  <w:style w:type="paragraph" w:styleId="ListParagraph">
     <w:name w:val="List Paragraph"/>
     <w:basedOn w:val="Normal"/>
     <w:uiPriority w:val="34"/>
@@ -10231,9 +11742,9 @@
       <w:lang w:val="es-PE" w:eastAsia="es-PE"/>
     </w:rPr>
   </w:style>
-  <w:style w:type="table" w:styleId="Tablaconcuadrcula">
+  <w:style w:type="table" w:styleId="TableGrid">
     <w:name w:val="Table Grid"/>
-    <w:basedOn w:val="Tablanormal"/>
+    <w:basedOn w:val="TableNormal"/>
     <w:uiPriority w:val="39"/>
     <w:rsid w:val="006B7AA9"/>
     <w:pPr>
@@ -10250,9 +11761,9 @@
       </w:tblBorders>
     </w:tblPr>
   </w:style>
-  <w:style w:type="table" w:styleId="Listaclara-nfasis3">
+  <w:style w:type="table" w:styleId="LightList-Accent3">
     <w:name w:val="Light List Accent 3"/>
-    <w:basedOn w:val="Tablanormal"/>
+    <w:basedOn w:val="TableNormal"/>
     <w:uiPriority w:val="61"/>
     <w:rsid w:val="00316531"/>
     <w:pPr>
@@ -10335,10 +11846,10 @@
       </w:tcPr>
     </w:tblStylePr>
   </w:style>
-  <w:style w:type="paragraph" w:styleId="Encabezado">
+  <w:style w:type="paragraph" w:styleId="Header">
     <w:name w:val="header"/>
     <w:basedOn w:val="Normal"/>
-    <w:link w:val="EncabezadoCar"/>
+    <w:link w:val="HeaderChar"/>
     <w:uiPriority w:val="99"/>
     <w:unhideWhenUsed/>
     <w:rsid w:val="00CC106A"/>
@@ -10350,20 +11861,20 @@
       <w:spacing w:after="0" w:line="240" w:lineRule="auto"/>
     </w:pPr>
   </w:style>
-  <w:style w:type="character" w:customStyle="1" w:styleId="EncabezadoCar">
-    <w:name w:val="Encabezado Car"/>
-    <w:basedOn w:val="Fuentedeprrafopredeter"/>
-    <w:link w:val="Encabezado"/>
+  <w:style w:type="character" w:customStyle="1" w:styleId="HeaderChar">
+    <w:name w:val="Header Char"/>
+    <w:basedOn w:val="DefaultParagraphFont"/>
+    <w:link w:val="Header"/>
     <w:uiPriority w:val="99"/>
     <w:rsid w:val="00CC106A"/>
     <w:rPr>
       <w:lang w:val="es-ES"/>
     </w:rPr>
   </w:style>
-  <w:style w:type="paragraph" w:styleId="Piedepgina">
+  <w:style w:type="paragraph" w:styleId="Footer">
     <w:name w:val="footer"/>
     <w:basedOn w:val="Normal"/>
-    <w:link w:val="PiedepginaCar"/>
+    <w:link w:val="FooterChar"/>
     <w:uiPriority w:val="99"/>
     <w:unhideWhenUsed/>
     <w:rsid w:val="00CC106A"/>
@@ -10375,19 +11886,19 @@
       <w:spacing w:after="0" w:line="240" w:lineRule="auto"/>
     </w:pPr>
   </w:style>
-  <w:style w:type="character" w:customStyle="1" w:styleId="PiedepginaCar">
-    <w:name w:val="Pie de página Car"/>
-    <w:basedOn w:val="Fuentedeprrafopredeter"/>
-    <w:link w:val="Piedepgina"/>
+  <w:style w:type="character" w:customStyle="1" w:styleId="FooterChar">
+    <w:name w:val="Footer Char"/>
+    <w:basedOn w:val="DefaultParagraphFont"/>
+    <w:link w:val="Footer"/>
     <w:uiPriority w:val="99"/>
     <w:rsid w:val="00CC106A"/>
     <w:rPr>
       <w:lang w:val="es-ES"/>
     </w:rPr>
   </w:style>
-  <w:style w:type="table" w:styleId="Sombreadoclaro-nfasis2">
+  <w:style w:type="table" w:styleId="LightShading-Accent2">
     <w:name w:val="Light Shading Accent 2"/>
-    <w:basedOn w:val="Tablanormal"/>
+    <w:basedOn w:val="TableNormal"/>
     <w:uiPriority w:val="60"/>
     <w:rsid w:val="00830762"/>
     <w:pPr>
@@ -10481,9 +11992,9 @@
       </w:tcPr>
     </w:tblStylePr>
   </w:style>
-  <w:style w:type="table" w:styleId="Cuadrculamedia1-nfasis2">
+  <w:style w:type="table" w:styleId="MediumGrid1-Accent2">
     <w:name w:val="Medium Grid 1 Accent 2"/>
-    <w:basedOn w:val="Tablanormal"/>
+    <w:basedOn w:val="TableNormal"/>
     <w:uiPriority w:val="67"/>
     <w:rsid w:val="00121D45"/>
     <w:pPr>
@@ -10547,9 +12058,9 @@
       </w:tcPr>
     </w:tblStylePr>
   </w:style>
-  <w:style w:type="table" w:styleId="Listaclara-nfasis2">
+  <w:style w:type="table" w:styleId="LightList-Accent2">
     <w:name w:val="Light List Accent 2"/>
-    <w:basedOn w:val="Tablanormal"/>
+    <w:basedOn w:val="TableNormal"/>
     <w:uiPriority w:val="61"/>
     <w:rsid w:val="00121D45"/>
     <w:pPr>
@@ -10632,10 +12143,10 @@
       </w:tcPr>
     </w:tblStylePr>
   </w:style>
-  <w:style w:type="character" w:customStyle="1" w:styleId="Ttulo3Car">
-    <w:name w:val="Título 3 Car"/>
-    <w:basedOn w:val="Fuentedeprrafopredeter"/>
-    <w:link w:val="Ttulo3"/>
+  <w:style w:type="character" w:customStyle="1" w:styleId="Heading3Char">
+    <w:name w:val="Heading 3 Char"/>
+    <w:basedOn w:val="DefaultParagraphFont"/>
+    <w:link w:val="Heading3"/>
     <w:uiPriority w:val="9"/>
     <w:semiHidden/>
     <w:rsid w:val="00B2707E"/>
@@ -10647,10 +12158,10 @@
       <w:lang w:val="es-ES"/>
     </w:rPr>
   </w:style>
-  <w:style w:type="character" w:customStyle="1" w:styleId="Ttulo1Car">
-    <w:name w:val="Título 1 Car"/>
-    <w:basedOn w:val="Fuentedeprrafopredeter"/>
-    <w:link w:val="Ttulo1"/>
+  <w:style w:type="character" w:customStyle="1" w:styleId="Heading1Char">
+    <w:name w:val="Heading 1 Char"/>
+    <w:basedOn w:val="DefaultParagraphFont"/>
+    <w:link w:val="Heading1"/>
     <w:uiPriority w:val="9"/>
     <w:rsid w:val="00713C0C"/>
     <w:rPr>
@@ -10663,9 +12174,9 @@
       <w:lang w:val="es-ES"/>
     </w:rPr>
   </w:style>
-  <w:style w:type="paragraph" w:styleId="TtuloTDC">
+  <w:style w:type="paragraph" w:styleId="TOCHeading">
     <w:name w:val="TOC Heading"/>
-    <w:basedOn w:val="Ttulo1"/>
+    <w:basedOn w:val="Heading1"/>
     <w:next w:val="Normal"/>
     <w:uiPriority w:val="39"/>
     <w:unhideWhenUsed/>
@@ -10678,7 +12189,7 @@
       <w:lang w:val="es-PE" w:eastAsia="es-PE"/>
     </w:rPr>
   </w:style>
-  <w:style w:type="paragraph" w:styleId="TDC1">
+  <w:style w:type="paragraph" w:styleId="TOC1">
     <w:name w:val="toc 1"/>
     <w:basedOn w:val="Normal"/>
     <w:next w:val="Normal"/>
@@ -10696,9 +12207,9 @@
       <w:u w:val="single"/>
     </w:rPr>
   </w:style>
-  <w:style w:type="character" w:styleId="Hipervnculo">
+  <w:style w:type="character" w:styleId="Hyperlink">
     <w:name w:val="Hyperlink"/>
-    <w:basedOn w:val="Fuentedeprrafopredeter"/>
+    <w:basedOn w:val="DefaultParagraphFont"/>
     <w:uiPriority w:val="99"/>
     <w:unhideWhenUsed/>
     <w:rsid w:val="00713C0C"/>
@@ -10707,7 +12218,7 @@
       <w:u w:val="single"/>
     </w:rPr>
   </w:style>
-  <w:style w:type="paragraph" w:styleId="TDC2">
+  <w:style w:type="paragraph" w:styleId="TOC2">
     <w:name w:val="toc 2"/>
     <w:basedOn w:val="Normal"/>
     <w:next w:val="Normal"/>
@@ -10724,7 +12235,7 @@
       <w:smallCaps/>
     </w:rPr>
   </w:style>
-  <w:style w:type="paragraph" w:styleId="TDC3">
+  <w:style w:type="paragraph" w:styleId="TOC3">
     <w:name w:val="toc 3"/>
     <w:basedOn w:val="Normal"/>
     <w:next w:val="Normal"/>
@@ -10739,7 +12250,7 @@
       <w:smallCaps/>
     </w:rPr>
   </w:style>
-  <w:style w:type="paragraph" w:styleId="TDC4">
+  <w:style w:type="paragraph" w:styleId="TOC4">
     <w:name w:val="toc 4"/>
     <w:basedOn w:val="Normal"/>
     <w:next w:val="Normal"/>
@@ -10751,7 +12262,7 @@
       <w:spacing w:after="0"/>
     </w:pPr>
   </w:style>
-  <w:style w:type="paragraph" w:styleId="TDC5">
+  <w:style w:type="paragraph" w:styleId="TOC5">
     <w:name w:val="toc 5"/>
     <w:basedOn w:val="Normal"/>
     <w:next w:val="Normal"/>
@@ -10763,7 +12274,7 @@
       <w:spacing w:after="0"/>
     </w:pPr>
   </w:style>
-  <w:style w:type="paragraph" w:styleId="TDC6">
+  <w:style w:type="paragraph" w:styleId="TOC6">
     <w:name w:val="toc 6"/>
     <w:basedOn w:val="Normal"/>
     <w:next w:val="Normal"/>
@@ -10775,7 +12286,7 @@
       <w:spacing w:after="0"/>
     </w:pPr>
   </w:style>
-  <w:style w:type="paragraph" w:styleId="TDC7">
+  <w:style w:type="paragraph" w:styleId="TOC7">
     <w:name w:val="toc 7"/>
     <w:basedOn w:val="Normal"/>
     <w:next w:val="Normal"/>
@@ -10787,7 +12298,7 @@
       <w:spacing w:after="0"/>
     </w:pPr>
   </w:style>
-  <w:style w:type="paragraph" w:styleId="TDC8">
+  <w:style w:type="paragraph" w:styleId="TOC8">
     <w:name w:val="toc 8"/>
     <w:basedOn w:val="Normal"/>
     <w:next w:val="Normal"/>
@@ -10799,7 +12310,7 @@
       <w:spacing w:after="0"/>
     </w:pPr>
   </w:style>
-  <w:style w:type="paragraph" w:styleId="TDC9">
+  <w:style w:type="paragraph" w:styleId="TOC9">
     <w:name w:val="toc 9"/>
     <w:basedOn w:val="Normal"/>
     <w:next w:val="Normal"/>
@@ -10813,13 +12324,13 @@
   </w:style>
   <w:style w:type="character" w:customStyle="1" w:styleId="apple-converted-space">
     <w:name w:val="apple-converted-space"/>
-    <w:basedOn w:val="Fuentedeprrafopredeter"/>
+    <w:basedOn w:val="DefaultParagraphFont"/>
     <w:rsid w:val="000931C4"/>
   </w:style>
-  <w:style w:type="character" w:customStyle="1" w:styleId="Ttulo2Car">
-    <w:name w:val="Título 2 Car"/>
-    <w:basedOn w:val="Fuentedeprrafopredeter"/>
-    <w:link w:val="Ttulo2"/>
+  <w:style w:type="character" w:customStyle="1" w:styleId="Heading2Char">
+    <w:name w:val="Heading 2 Char"/>
+    <w:basedOn w:val="DefaultParagraphFont"/>
+    <w:link w:val="Heading2"/>
     <w:uiPriority w:val="9"/>
     <w:rsid w:val="008430CF"/>
     <w:rPr>
@@ -10830,10 +12341,10 @@
       <w:lang w:val="es-ES"/>
     </w:rPr>
   </w:style>
-  <w:style w:type="paragraph" w:styleId="Textonotapie">
+  <w:style w:type="paragraph" w:styleId="FootnoteText">
     <w:name w:val="footnote text"/>
     <w:basedOn w:val="Normal"/>
-    <w:link w:val="TextonotapieCar"/>
+    <w:link w:val="FootnoteTextChar"/>
     <w:uiPriority w:val="99"/>
     <w:rsid w:val="008430CF"/>
     <w:pPr>
@@ -10849,10 +12360,10 @@
       <w:lang w:val="es-PE" w:eastAsia="es-PE"/>
     </w:rPr>
   </w:style>
-  <w:style w:type="character" w:customStyle="1" w:styleId="TextonotapieCar">
-    <w:name w:val="Texto nota pie Car"/>
-    <w:basedOn w:val="Fuentedeprrafopredeter"/>
-    <w:link w:val="Textonotapie"/>
+  <w:style w:type="character" w:customStyle="1" w:styleId="FootnoteTextChar">
+    <w:name w:val="Footnote Text Char"/>
+    <w:basedOn w:val="DefaultParagraphFont"/>
+    <w:link w:val="FootnoteText"/>
     <w:uiPriority w:val="99"/>
     <w:rsid w:val="008430CF"/>
     <w:rPr>
@@ -10862,9 +12373,9 @@
       <w:lang w:eastAsia="es-PE"/>
     </w:rPr>
   </w:style>
-  <w:style w:type="character" w:styleId="MquinadeescribirHTML">
+  <w:style w:type="character" w:styleId="HTMLTypewriter">
     <w:name w:val="HTML Typewriter"/>
-    <w:basedOn w:val="Fuentedeprrafopredeter"/>
+    <w:basedOn w:val="DefaultParagraphFont"/>
     <w:uiPriority w:val="99"/>
     <w:semiHidden/>
     <w:unhideWhenUsed/>
@@ -10912,7 +12423,7 @@
   <w:style w:type="paragraph" w:customStyle="1" w:styleId="InfoBlue">
     <w:name w:val="InfoBlue"/>
     <w:basedOn w:val="Normal"/>
-    <w:next w:val="Textoindependiente"/>
+    <w:next w:val="BodyText"/>
     <w:rsid w:val="00F46D61"/>
     <w:pPr>
       <w:widowControl w:val="0"/>
@@ -10929,10 +12440,10 @@
       <w:lang w:val="en-US"/>
     </w:rPr>
   </w:style>
-  <w:style w:type="paragraph" w:styleId="Textoindependiente">
+  <w:style w:type="paragraph" w:styleId="BodyText">
     <w:name w:val="Body Text"/>
     <w:basedOn w:val="Normal"/>
-    <w:link w:val="TextoindependienteCar"/>
+    <w:link w:val="BodyTextChar"/>
     <w:uiPriority w:val="99"/>
     <w:semiHidden/>
     <w:unhideWhenUsed/>
@@ -10941,10 +12452,10 @@
       <w:spacing w:after="120"/>
     </w:pPr>
   </w:style>
-  <w:style w:type="character" w:customStyle="1" w:styleId="TextoindependienteCar">
-    <w:name w:val="Texto independiente Car"/>
-    <w:basedOn w:val="Fuentedeprrafopredeter"/>
-    <w:link w:val="Textoindependiente"/>
+  <w:style w:type="character" w:customStyle="1" w:styleId="BodyTextChar">
+    <w:name w:val="Body Text Char"/>
+    <w:basedOn w:val="DefaultParagraphFont"/>
+    <w:link w:val="BodyText"/>
     <w:uiPriority w:val="99"/>
     <w:semiHidden/>
     <w:rsid w:val="00F46D61"/>
@@ -10977,7 +12488,7 @@
   </w:style>
   <w:style w:type="character" w:customStyle="1" w:styleId="3oh-">
     <w:name w:val="_3oh-"/>
-    <w:basedOn w:val="Fuentedeprrafopredeter"/>
+    <w:basedOn w:val="DefaultParagraphFont"/>
     <w:rsid w:val="00BB4126"/>
   </w:style>
   <w:style w:type="paragraph" w:customStyle="1" w:styleId="Standard">
@@ -11029,9 +12540,9 @@
       <w:sz w:val="28"/>
     </w:rPr>
   </w:style>
-  <w:style w:type="table" w:styleId="Tablanormal2">
+  <w:style w:type="table" w:styleId="PlainTable2">
     <w:name w:val="Plain Table 2"/>
-    <w:basedOn w:val="Tablanormal"/>
+    <w:basedOn w:val="TableNormal"/>
     <w:uiPriority w:val="42"/>
     <w:rsid w:val="00B42009"/>
     <w:pPr>
@@ -11421,7 +12932,7 @@
 </file>
 
 <file path=customXml/itemProps2.xml><?xml version="1.0" encoding="utf-8"?>
-<ds:datastoreItem xmlns:ds="http://schemas.openxmlformats.org/officeDocument/2006/customXml" ds:itemID="{D95D2060-295A-4F44-8C36-5FE72F06C0DB}">
+<ds:datastoreItem xmlns:ds="http://schemas.openxmlformats.org/officeDocument/2006/customXml" ds:itemID="{6F6A3CFA-E5D7-4E06-8DBD-BF24968EE4A8}">
   <ds:schemaRefs>
     <ds:schemaRef ds:uri="http://schemas.openxmlformats.org/officeDocument/2006/bibliography"/>
   </ds:schemaRefs>

</xml_diff>

<commit_message>
Agrega detalle final a la introducción
</commit_message>
<xml_diff>
--- a/Desarrollo/RSAC/Documentos/RSAC_PGC.docx
+++ b/Desarrollo/RSAC/Documentos/RSAC_PGC.docx
@@ -1,6 +1,6 @@
 
 <file path=word/document.xml><?xml version="1.0" encoding="utf-8"?>
-<w:document xmlns:wpc="http://schemas.microsoft.com/office/word/2010/wordprocessingCanvas" xmlns:mc="http://schemas.openxmlformats.org/markup-compatibility/2006" xmlns:o="urn:schemas-microsoft-com:office:office" xmlns:r="http://schemas.openxmlformats.org/officeDocument/2006/relationships" xmlns:m="http://schemas.openxmlformats.org/officeDocument/2006/math" xmlns:v="urn:schemas-microsoft-com:vml" xmlns:wp14="http://schemas.microsoft.com/office/word/2010/wordprocessingDrawing" xmlns:wp="http://schemas.openxmlformats.org/drawingml/2006/wordprocessingDrawing" xmlns:w10="urn:schemas-microsoft-com:office:word" xmlns:w="http://schemas.openxmlformats.org/wordprocessingml/2006/main" xmlns:w14="http://schemas.microsoft.com/office/word/2010/wordml" xmlns:w15="http://schemas.microsoft.com/office/word/2012/wordml" xmlns:wpg="http://schemas.microsoft.com/office/word/2010/wordprocessingGroup" xmlns:wpi="http://schemas.microsoft.com/office/word/2010/wordprocessingInk" xmlns:wne="http://schemas.microsoft.com/office/word/2006/wordml" xmlns:wps="http://schemas.microsoft.com/office/word/2010/wordprocessingShape" mc:Ignorable="w14 w15 wp14">
+<w:document xmlns:wpc="http://schemas.microsoft.com/office/word/2010/wordprocessingCanvas" xmlns:cx="http://schemas.microsoft.com/office/drawing/2014/chartex" xmlns:cx1="http://schemas.microsoft.com/office/drawing/2015/9/8/chartex" xmlns:mc="http://schemas.openxmlformats.org/markup-compatibility/2006" xmlns:o="urn:schemas-microsoft-com:office:office" xmlns:r="http://schemas.openxmlformats.org/officeDocument/2006/relationships" xmlns:m="http://schemas.openxmlformats.org/officeDocument/2006/math" xmlns:v="urn:schemas-microsoft-com:vml" xmlns:wp14="http://schemas.microsoft.com/office/word/2010/wordprocessingDrawing" xmlns:wp="http://schemas.openxmlformats.org/drawingml/2006/wordprocessingDrawing" xmlns:w10="urn:schemas-microsoft-com:office:word" xmlns:w="http://schemas.openxmlformats.org/wordprocessingml/2006/main" xmlns:w14="http://schemas.microsoft.com/office/word/2010/wordml" xmlns:w15="http://schemas.microsoft.com/office/word/2012/wordml" xmlns:w16se="http://schemas.microsoft.com/office/word/2015/wordml/symex" xmlns:wpg="http://schemas.microsoft.com/office/word/2010/wordprocessingGroup" xmlns:wpi="http://schemas.microsoft.com/office/word/2010/wordprocessingInk" xmlns:wne="http://schemas.microsoft.com/office/word/2006/wordml" xmlns:wps="http://schemas.microsoft.com/office/word/2010/wordprocessingShape" mc:Ignorable="w14 w15 w16se wp14">
   <w:body>
     <w:sdt>
       <w:sdtPr>
@@ -50,7 +50,7 @@
             <w:rPr>
               <w:rFonts w:ascii="NewsGotT" w:hAnsi="NewsGotT"/>
               <w:noProof/>
-              <w:lang w:val="es-PE" w:eastAsia="es-PE"/>
+              <w:lang w:eastAsia="es-ES"/>
             </w:rPr>
             <mc:AlternateContent>
               <mc:Choice Requires="wps">
@@ -149,7 +149,7 @@
             <w:rPr>
               <w:rFonts w:ascii="NewsGotT" w:hAnsi="NewsGotT"/>
               <w:noProof/>
-              <w:lang w:val="es-PE" w:eastAsia="es-PE"/>
+              <w:lang w:eastAsia="es-ES"/>
             </w:rPr>
             <mc:AlternateContent>
               <mc:Choice Requires="wps">
@@ -217,7 +217,7 @@
                   </wp:anchor>
                 </w:drawing>
               </mc:Choice>
-              <mc:Fallback xmlns:cx="http://schemas.microsoft.com/office/drawing/2014/chartex" xmlns:cx1="http://schemas.microsoft.com/office/drawing/2015/9/8/chartex" xmlns:cx2="http://schemas.microsoft.com/office/drawing/2015/10/21/chartex" xmlns:cx3="http://schemas.microsoft.com/office/drawing/2016/5/9/chartex" xmlns:cx4="http://schemas.microsoft.com/office/drawing/2016/5/10/chartex" xmlns:cx5="http://schemas.microsoft.com/office/drawing/2016/5/11/chartex" xmlns:cx6="http://schemas.microsoft.com/office/drawing/2016/5/12/chartex" xmlns:cx7="http://schemas.microsoft.com/office/drawing/2016/5/13/chartex" xmlns:cx8="http://schemas.microsoft.com/office/drawing/2016/5/14/chartex" xmlns:aink="http://schemas.microsoft.com/office/drawing/2016/ink" xmlns:am3d="http://schemas.microsoft.com/office/drawing/2017/model3d" xmlns:w16cid="http://schemas.microsoft.com/office/word/2016/wordml/cid" xmlns:w16se="http://schemas.microsoft.com/office/word/2015/wordml/symex" xmlns:mv="urn:schemas-microsoft-com:mac:vml" xmlns:mo="http://schemas.microsoft.com/office/mac/office/2008/main">
+              <mc:Fallback xmlns:cx2="http://schemas.microsoft.com/office/drawing/2015/10/21/chartex" xmlns:cx3="http://schemas.microsoft.com/office/drawing/2016/5/9/chartex" xmlns:cx4="http://schemas.microsoft.com/office/drawing/2016/5/10/chartex" xmlns:cx5="http://schemas.microsoft.com/office/drawing/2016/5/11/chartex" xmlns:cx6="http://schemas.microsoft.com/office/drawing/2016/5/12/chartex" xmlns:cx7="http://schemas.microsoft.com/office/drawing/2016/5/13/chartex" xmlns:cx8="http://schemas.microsoft.com/office/drawing/2016/5/14/chartex" xmlns:aink="http://schemas.microsoft.com/office/drawing/2016/ink" xmlns:am3d="http://schemas.microsoft.com/office/drawing/2017/model3d" xmlns:w16cid="http://schemas.microsoft.com/office/word/2016/wordml/cid" xmlns:mv="urn:schemas-microsoft-com:mac:vml" xmlns:mo="http://schemas.microsoft.com/office/mac/office/2008/main">
                 <w:pict>
                   <v:rect w14:anchorId="12366E7F" id="3 Rectángulo" o:spid="_x0000_s1026" style="position:absolute;margin-left:-86pt;margin-top:-70.85pt;width:614.35pt;height:11in;z-index:-251667968;visibility:visible;mso-wrap-style:square;mso-width-percent:0;mso-wrap-distance-left:9pt;mso-wrap-distance-top:0;mso-wrap-distance-right:9pt;mso-wrap-distance-bottom:0;mso-position-horizontal:absolute;mso-position-horizontal-relative:text;mso-position-vertical:absolute;mso-position-vertical-relative:text;mso-width-percent:0;mso-width-relative:margin;v-text-anchor:middle" o:gfxdata="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" fillcolor="#1f497d [3215]" stroked="f" strokeweight="2pt"/>
                 </w:pict>
@@ -312,7 +312,7 @@
           <w:r>
             <w:rPr>
               <w:noProof/>
-              <w:lang w:val="es-PE" w:eastAsia="es-PE"/>
+              <w:lang w:eastAsia="es-ES"/>
             </w:rPr>
             <w:drawing>
               <wp:anchor distT="0" distB="0" distL="114300" distR="114300" simplePos="0" relativeHeight="251665408" behindDoc="1" locked="0" layoutInCell="1" allowOverlap="1" wp14:anchorId="6CDCA141" wp14:editId="672326A8">
@@ -471,7 +471,7 @@
             <w:rPr>
               <w:rFonts w:ascii="NewsGotT" w:hAnsi="NewsGotT"/>
               <w:noProof/>
-              <w:lang w:val="es-PE" w:eastAsia="es-PE"/>
+              <w:lang w:eastAsia="es-ES"/>
             </w:rPr>
             <mc:AlternateContent>
               <mc:Choice Requires="wps">
@@ -523,7 +523,7 @@
                             <w:txbxContent>
                               <w:p>
                                 <w:pPr>
-                                  <w:pStyle w:val="NoSpacing"/>
+                                  <w:pStyle w:val="Sinespaciado"/>
                                   <w:jc w:val="right"/>
                                   <w:rPr>
                                     <w:rFonts w:asciiTheme="majorHAnsi" w:eastAsiaTheme="majorEastAsia" w:hAnsiTheme="majorHAnsi" w:cstheme="majorBidi"/>
@@ -578,7 +578,7 @@
                       <w:txbxContent>
                         <w:p>
                           <w:pPr>
-                            <w:pStyle w:val="NoSpacing"/>
+                            <w:pStyle w:val="Sinespaciado"/>
                             <w:jc w:val="right"/>
                             <w:rPr>
                               <w:rFonts w:asciiTheme="majorHAnsi" w:eastAsiaTheme="majorEastAsia" w:hAnsiTheme="majorHAnsi" w:cstheme="majorBidi"/>
@@ -686,7 +686,7 @@
               <w:noProof/>
               <w:sz w:val="40"/>
               <w:szCs w:val="40"/>
-              <w:lang w:val="es-PE" w:eastAsia="es-PE"/>
+              <w:lang w:eastAsia="es-ES"/>
             </w:rPr>
             <mc:AlternateContent>
               <mc:Choice Requires="wps">
@@ -1074,7 +1074,7 @@
               <w:noProof/>
               <w:sz w:val="40"/>
               <w:szCs w:val="40"/>
-              <w:lang w:val="es-PE" w:eastAsia="es-PE"/>
+              <w:lang w:eastAsia="es-ES"/>
             </w:rPr>
             <mc:AlternateContent>
               <mc:Choice Requires="wps">
@@ -1262,7 +1262,7 @@
             <w:pStyle w:val="HojadeControl"/>
             <w:jc w:val="center"/>
             <w:rPr>
-              <w:rFonts w:ascii="NewsGotT" w:hAnsi="NewsGotT"/>
+              <w:rFonts w:ascii="NewsGotT" w:hAnsi="NewsGotT" w:hint="eastAsia"/>
             </w:rPr>
           </w:pPr>
         </w:p>
@@ -1271,7 +1271,7 @@
             <w:pStyle w:val="HojadeControl"/>
             <w:jc w:val="center"/>
             <w:rPr>
-              <w:rFonts w:ascii="NewsGotT" w:hAnsi="NewsGotT"/>
+              <w:rFonts w:ascii="NewsGotT" w:hAnsi="NewsGotT" w:hint="eastAsia"/>
             </w:rPr>
           </w:pPr>
           <w:r>
@@ -1284,11 +1284,17 @@
         <w:p>
           <w:pPr>
             <w:pStyle w:val="Textbody"/>
+            <w:rPr>
+              <w:rFonts w:hint="eastAsia"/>
+            </w:rPr>
           </w:pPr>
         </w:p>
         <w:p>
           <w:pPr>
             <w:pStyle w:val="Standard"/>
+            <w:rPr>
+              <w:rFonts w:hint="eastAsia"/>
+            </w:rPr>
           </w:pPr>
         </w:p>
         <w:tbl>
@@ -1329,6 +1335,7 @@
                 <w:pPr>
                   <w:pStyle w:val="TableContents"/>
                   <w:rPr>
+                    <w:rFonts w:hint="eastAsia"/>
                     <w:b/>
                     <w:bCs/>
                     <w:sz w:val="22"/>
@@ -1368,6 +1375,7 @@
                 <w:pPr>
                   <w:pStyle w:val="TableContents"/>
                   <w:rPr>
+                    <w:rFonts w:hint="eastAsia"/>
                     <w:sz w:val="22"/>
                     <w:szCs w:val="22"/>
                   </w:rPr>
@@ -1429,6 +1437,7 @@
                 <w:pPr>
                   <w:pStyle w:val="TableContents"/>
                   <w:rPr>
+                    <w:rFonts w:hint="eastAsia"/>
                     <w:b/>
                     <w:bCs/>
                     <w:sz w:val="22"/>
@@ -1467,6 +1476,7 @@
                 <w:pPr>
                   <w:pStyle w:val="TableContents"/>
                   <w:rPr>
+                    <w:rFonts w:hint="eastAsia"/>
                     <w:sz w:val="22"/>
                     <w:szCs w:val="22"/>
                   </w:rPr>
@@ -1502,6 +1512,7 @@
                 <w:pPr>
                   <w:pStyle w:val="TableContents"/>
                   <w:rPr>
+                    <w:rFonts w:hint="eastAsia"/>
                     <w:b/>
                     <w:bCs/>
                     <w:sz w:val="22"/>
@@ -1540,6 +1551,7 @@
                 <w:pPr>
                   <w:pStyle w:val="TableContents"/>
                   <w:rPr>
+                    <w:rFonts w:hint="eastAsia"/>
                     <w:sz w:val="22"/>
                     <w:szCs w:val="22"/>
                   </w:rPr>
@@ -1611,6 +1623,7 @@
                 <w:pPr>
                   <w:pStyle w:val="TableContents"/>
                   <w:rPr>
+                    <w:rFonts w:hint="eastAsia"/>
                     <w:b/>
                     <w:bCs/>
                     <w:sz w:val="22"/>
@@ -1649,6 +1662,7 @@
                 <w:pPr>
                   <w:pStyle w:val="TableContents"/>
                   <w:rPr>
+                    <w:rFonts w:hint="eastAsia"/>
                     <w:sz w:val="22"/>
                     <w:szCs w:val="22"/>
                   </w:rPr>
@@ -1698,6 +1712,7 @@
                 <w:pPr>
                   <w:pStyle w:val="TableContents"/>
                   <w:rPr>
+                    <w:rFonts w:hint="eastAsia"/>
                     <w:b/>
                     <w:bCs/>
                     <w:sz w:val="22"/>
@@ -1734,6 +1749,7 @@
                 <w:pPr>
                   <w:pStyle w:val="TableContents"/>
                   <w:rPr>
+                    <w:rFonts w:hint="eastAsia"/>
                     <w:sz w:val="22"/>
                     <w:szCs w:val="22"/>
                   </w:rPr>
@@ -1759,8 +1775,6 @@
                   </w:rPr>
                   <w:t>4</w:t>
                 </w:r>
-                <w:bookmarkStart w:id="4" w:name="_GoBack"/>
-                <w:bookmarkEnd w:id="4"/>
               </w:p>
             </w:tc>
             <w:tc>
@@ -1783,6 +1797,7 @@
                 <w:pPr>
                   <w:pStyle w:val="TableContents"/>
                   <w:rPr>
+                    <w:rFonts w:hint="eastAsia"/>
                     <w:b/>
                     <w:bCs/>
                     <w:sz w:val="22"/>
@@ -1821,6 +1836,7 @@
                   <w:pStyle w:val="TableContents"/>
                   <w:jc w:val="center"/>
                   <w:rPr>
+                    <w:rFonts w:hint="eastAsia"/>
                     <w:sz w:val="22"/>
                     <w:szCs w:val="22"/>
                   </w:rPr>
@@ -1891,6 +1907,7 @@
                 <w:pPr>
                   <w:pStyle w:val="TableContents"/>
                   <w:rPr>
+                    <w:rFonts w:hint="eastAsia"/>
                     <w:b/>
                     <w:bCs/>
                     <w:sz w:val="22"/>
@@ -1927,6 +1944,7 @@
                 <w:pPr>
                   <w:pStyle w:val="TableContents"/>
                   <w:rPr>
+                    <w:rFonts w:hint="eastAsia"/>
                     <w:sz w:val="22"/>
                     <w:szCs w:val="22"/>
                   </w:rPr>
@@ -1953,6 +1971,7 @@
                 <w:pPr>
                   <w:pStyle w:val="TableContents"/>
                   <w:rPr>
+                    <w:rFonts w:hint="eastAsia"/>
                     <w:b/>
                     <w:bCs/>
                     <w:sz w:val="22"/>
@@ -1991,6 +2010,7 @@
                   <w:pStyle w:val="TableContents"/>
                   <w:jc w:val="center"/>
                   <w:rPr>
+                    <w:rFonts w:hint="eastAsia"/>
                     <w:sz w:val="22"/>
                     <w:szCs w:val="22"/>
                   </w:rPr>
@@ -2020,6 +2040,7 @@
                 <w:pPr>
                   <w:pStyle w:val="TableContents"/>
                   <w:rPr>
+                    <w:rFonts w:hint="eastAsia"/>
                     <w:b/>
                     <w:bCs/>
                     <w:sz w:val="22"/>
@@ -2048,6 +2069,7 @@
                 <w:pPr>
                   <w:pStyle w:val="TableContents"/>
                   <w:rPr>
+                    <w:rFonts w:hint="eastAsia"/>
                     <w:sz w:val="22"/>
                     <w:szCs w:val="22"/>
                   </w:rPr>
@@ -2074,6 +2096,7 @@
                 <w:pPr>
                   <w:pStyle w:val="TableContents"/>
                   <w:rPr>
+                    <w:rFonts w:hint="eastAsia"/>
                     <w:b/>
                     <w:bCs/>
                     <w:sz w:val="22"/>
@@ -2112,6 +2135,7 @@
                   <w:pStyle w:val="TableContents"/>
                   <w:jc w:val="center"/>
                   <w:rPr>
+                    <w:rFonts w:hint="eastAsia"/>
                     <w:sz w:val="22"/>
                     <w:szCs w:val="22"/>
                   </w:rPr>
@@ -2161,6 +2185,7 @@
           <w:pPr>
             <w:pStyle w:val="Standard"/>
             <w:rPr>
+              <w:rFonts w:hint="eastAsia"/>
               <w:sz w:val="22"/>
               <w:szCs w:val="22"/>
             </w:rPr>
@@ -2170,6 +2195,7 @@
           <w:pPr>
             <w:pStyle w:val="Standard"/>
             <w:rPr>
+              <w:rFonts w:hint="eastAsia"/>
               <w:sz w:val="22"/>
               <w:szCs w:val="22"/>
             </w:rPr>
@@ -2179,6 +2205,7 @@
           <w:pPr>
             <w:pStyle w:val="Standard"/>
             <w:rPr>
+              <w:rFonts w:hint="eastAsia"/>
               <w:b/>
               <w:sz w:val="22"/>
               <w:szCs w:val="22"/>
@@ -2198,6 +2225,7 @@
           <w:pPr>
             <w:pStyle w:val="Standard"/>
             <w:rPr>
+              <w:rFonts w:hint="eastAsia"/>
               <w:sz w:val="22"/>
               <w:szCs w:val="22"/>
             </w:rPr>
@@ -2243,6 +2271,7 @@
                   <w:pStyle w:val="TableContents"/>
                   <w:jc w:val="center"/>
                   <w:rPr>
+                    <w:rFonts w:hint="eastAsia"/>
                     <w:b/>
                     <w:bCs/>
                     <w:sz w:val="22"/>
@@ -2283,6 +2312,7 @@
                   <w:pStyle w:val="TableContents"/>
                   <w:jc w:val="center"/>
                   <w:rPr>
+                    <w:rFonts w:hint="eastAsia"/>
                     <w:b/>
                     <w:bCs/>
                     <w:sz w:val="22"/>
@@ -2323,6 +2353,7 @@
                   <w:pStyle w:val="TableContents"/>
                   <w:jc w:val="center"/>
                   <w:rPr>
+                    <w:rFonts w:hint="eastAsia"/>
                     <w:b/>
                     <w:bCs/>
                     <w:sz w:val="22"/>
@@ -2364,6 +2395,7 @@
                   <w:pStyle w:val="TableContents"/>
                   <w:jc w:val="center"/>
                   <w:rPr>
+                    <w:rFonts w:hint="eastAsia"/>
                     <w:b/>
                     <w:bCs/>
                     <w:sz w:val="22"/>
@@ -2404,6 +2436,7 @@
                   <w:pStyle w:val="TableContents"/>
                   <w:jc w:val="center"/>
                   <w:rPr>
+                    <w:rFonts w:hint="eastAsia"/>
                     <w:sz w:val="22"/>
                     <w:szCs w:val="22"/>
                   </w:rPr>
@@ -2437,6 +2470,7 @@
                   <w:pStyle w:val="TableContents"/>
                   <w:jc w:val="center"/>
                   <w:rPr>
+                    <w:rFonts w:hint="eastAsia"/>
                     <w:sz w:val="22"/>
                     <w:szCs w:val="22"/>
                   </w:rPr>
@@ -2470,6 +2504,7 @@
                   <w:pStyle w:val="TableContents"/>
                   <w:jc w:val="center"/>
                   <w:rPr>
+                    <w:rFonts w:hint="eastAsia"/>
                     <w:sz w:val="22"/>
                     <w:szCs w:val="22"/>
                   </w:rPr>
@@ -2504,6 +2539,7 @@
                   <w:pStyle w:val="TableContents"/>
                   <w:jc w:val="center"/>
                   <w:rPr>
+                    <w:rFonts w:hint="eastAsia"/>
                     <w:sz w:val="22"/>
                     <w:szCs w:val="22"/>
                   </w:rPr>
@@ -2581,6 +2617,7 @@
                   <w:pStyle w:val="TableContents"/>
                   <w:jc w:val="center"/>
                   <w:rPr>
+                    <w:rFonts w:hint="eastAsia"/>
                     <w:sz w:val="22"/>
                     <w:szCs w:val="22"/>
                   </w:rPr>
@@ -2614,6 +2651,7 @@
                   <w:pStyle w:val="TableContents"/>
                   <w:jc w:val="center"/>
                   <w:rPr>
+                    <w:rFonts w:hint="eastAsia"/>
                     <w:sz w:val="22"/>
                     <w:szCs w:val="22"/>
                   </w:rPr>
@@ -2647,6 +2685,7 @@
                   <w:pStyle w:val="TableContents"/>
                   <w:jc w:val="center"/>
                   <w:rPr>
+                    <w:rFonts w:hint="eastAsia"/>
                     <w:sz w:val="22"/>
                     <w:szCs w:val="22"/>
                   </w:rPr>
@@ -2690,6 +2729,7 @@
                   <w:pStyle w:val="TableContents"/>
                   <w:jc w:val="center"/>
                   <w:rPr>
+                    <w:rFonts w:hint="eastAsia"/>
                     <w:sz w:val="22"/>
                     <w:szCs w:val="22"/>
                   </w:rPr>
@@ -2746,6 +2786,7 @@
                   <w:pStyle w:val="TableContents"/>
                   <w:jc w:val="center"/>
                   <w:rPr>
+                    <w:rFonts w:hint="eastAsia"/>
                     <w:sz w:val="22"/>
                     <w:szCs w:val="22"/>
                   </w:rPr>
@@ -2779,6 +2820,7 @@
                   <w:pStyle w:val="TableContents"/>
                   <w:jc w:val="center"/>
                   <w:rPr>
+                    <w:rFonts w:hint="eastAsia"/>
                     <w:sz w:val="22"/>
                     <w:szCs w:val="22"/>
                   </w:rPr>
@@ -2847,6 +2889,7 @@
                   <w:pStyle w:val="TableContents"/>
                   <w:jc w:val="center"/>
                   <w:rPr>
+                    <w:rFonts w:hint="eastAsia"/>
                     <w:sz w:val="22"/>
                     <w:szCs w:val="22"/>
                   </w:rPr>
@@ -2884,6 +2927,7 @@
                   <w:pStyle w:val="TableContents"/>
                   <w:jc w:val="center"/>
                   <w:rPr>
+                    <w:rFonts w:hint="eastAsia"/>
                     <w:sz w:val="22"/>
                     <w:szCs w:val="22"/>
                   </w:rPr>
@@ -2919,6 +2963,7 @@
                   <w:pStyle w:val="TableContents"/>
                   <w:jc w:val="center"/>
                   <w:rPr>
+                    <w:rFonts w:hint="eastAsia"/>
                     <w:sz w:val="22"/>
                     <w:szCs w:val="22"/>
                   </w:rPr>
@@ -2954,6 +2999,7 @@
                   <w:pStyle w:val="TableContents"/>
                   <w:jc w:val="center"/>
                   <w:rPr>
+                    <w:rFonts w:hint="eastAsia"/>
                     <w:sz w:val="22"/>
                     <w:szCs w:val="22"/>
                   </w:rPr>
@@ -2989,6 +3035,7 @@
                   <w:pStyle w:val="TableContents"/>
                   <w:jc w:val="center"/>
                   <w:rPr>
+                    <w:rFonts w:hint="eastAsia"/>
                     <w:sz w:val="22"/>
                     <w:szCs w:val="22"/>
                   </w:rPr>
@@ -3026,6 +3073,7 @@
                   <w:pStyle w:val="TableContents"/>
                   <w:jc w:val="center"/>
                   <w:rPr>
+                    <w:rFonts w:hint="eastAsia"/>
                     <w:sz w:val="22"/>
                     <w:szCs w:val="22"/>
                   </w:rPr>
@@ -3061,6 +3109,7 @@
                   <w:pStyle w:val="TableContents"/>
                   <w:jc w:val="center"/>
                   <w:rPr>
+                    <w:rFonts w:hint="eastAsia"/>
                     <w:sz w:val="22"/>
                     <w:szCs w:val="22"/>
                   </w:rPr>
@@ -3096,6 +3145,7 @@
                   <w:pStyle w:val="TableContents"/>
                   <w:jc w:val="center"/>
                   <w:rPr>
+                    <w:rFonts w:hint="eastAsia"/>
                     <w:sz w:val="22"/>
                     <w:szCs w:val="22"/>
                   </w:rPr>
@@ -3149,6 +3199,7 @@
                   <w:pStyle w:val="TableContents"/>
                   <w:jc w:val="center"/>
                   <w:rPr>
+                    <w:rFonts w:hint="eastAsia"/>
                     <w:sz w:val="22"/>
                     <w:szCs w:val="22"/>
                   </w:rPr>
@@ -3186,6 +3237,7 @@
                   <w:pStyle w:val="TableContents"/>
                   <w:jc w:val="center"/>
                   <w:rPr>
+                    <w:rFonts w:hint="eastAsia"/>
                     <w:sz w:val="22"/>
                     <w:szCs w:val="22"/>
                   </w:rPr>
@@ -3221,6 +3273,7 @@
                   <w:pStyle w:val="TableContents"/>
                   <w:jc w:val="center"/>
                   <w:rPr>
+                    <w:rFonts w:hint="eastAsia"/>
                     <w:sz w:val="22"/>
                     <w:szCs w:val="22"/>
                   </w:rPr>
@@ -3256,6 +3309,7 @@
                   <w:pStyle w:val="TableContents"/>
                   <w:jc w:val="center"/>
                   <w:rPr>
+                    <w:rFonts w:hint="eastAsia"/>
                     <w:sz w:val="22"/>
                     <w:szCs w:val="22"/>
                   </w:rPr>
@@ -3300,6 +3354,7 @@
                   <w:pStyle w:val="TableContents"/>
                   <w:jc w:val="center"/>
                   <w:rPr>
+                    <w:rFonts w:hint="eastAsia"/>
                     <w:sz w:val="22"/>
                     <w:szCs w:val="22"/>
                   </w:rPr>
@@ -3311,6 +3366,150 @@
                   </w:rPr>
                   <w:t>13/04/2018</w:t>
                 </w:r>
+              </w:p>
+            </w:tc>
+          </w:tr>
+          <w:tr>
+            <w:tc>
+              <w:tcPr>
+                <w:tcW w:w="893" w:type="dxa"/>
+                <w:tcBorders>
+                  <w:top w:val="single" w:sz="4" w:space="0" w:color="auto"/>
+                  <w:left w:val="single" w:sz="4" w:space="0" w:color="auto"/>
+                  <w:bottom w:val="single" w:sz="4" w:space="0" w:color="auto"/>
+                  <w:right w:val="single" w:sz="4" w:space="0" w:color="auto"/>
+                </w:tcBorders>
+                <w:tcMar>
+                  <w:top w:w="55" w:type="dxa"/>
+                  <w:left w:w="55" w:type="dxa"/>
+                  <w:bottom w:w="55" w:type="dxa"/>
+                  <w:right w:w="55" w:type="dxa"/>
+                </w:tcMar>
+                <w:vAlign w:val="center"/>
+              </w:tcPr>
+              <w:p>
+                <w:pPr>
+                  <w:pStyle w:val="TableContents"/>
+                  <w:jc w:val="center"/>
+                  <w:rPr>
+                    <w:sz w:val="22"/>
+                    <w:szCs w:val="22"/>
+                  </w:rPr>
+                </w:pPr>
+                <w:r>
+                  <w:rPr>
+                    <w:sz w:val="22"/>
+                    <w:szCs w:val="22"/>
+                  </w:rPr>
+                  <w:t>2.5</w:t>
+                </w:r>
+              </w:p>
+            </w:tc>
+            <w:tc>
+              <w:tcPr>
+                <w:tcW w:w="2863" w:type="dxa"/>
+                <w:tcBorders>
+                  <w:top w:val="single" w:sz="4" w:space="0" w:color="auto"/>
+                  <w:left w:val="single" w:sz="4" w:space="0" w:color="auto"/>
+                  <w:bottom w:val="single" w:sz="4" w:space="0" w:color="auto"/>
+                  <w:right w:val="single" w:sz="4" w:space="0" w:color="auto"/>
+                </w:tcBorders>
+                <w:tcMar>
+                  <w:top w:w="55" w:type="dxa"/>
+                  <w:left w:w="55" w:type="dxa"/>
+                  <w:bottom w:w="55" w:type="dxa"/>
+                  <w:right w:w="55" w:type="dxa"/>
+                </w:tcMar>
+                <w:vAlign w:val="center"/>
+              </w:tcPr>
+              <w:p>
+                <w:pPr>
+                  <w:pStyle w:val="TableContents"/>
+                  <w:jc w:val="center"/>
+                  <w:rPr>
+                    <w:sz w:val="22"/>
+                    <w:szCs w:val="22"/>
+                  </w:rPr>
+                </w:pPr>
+                <w:r>
+                  <w:rPr>
+                    <w:sz w:val="22"/>
+                    <w:szCs w:val="22"/>
+                  </w:rPr>
+                  <w:t>Agregado detalle a la introducción</w:t>
+                </w:r>
+              </w:p>
+            </w:tc>
+            <w:tc>
+              <w:tcPr>
+                <w:tcW w:w="3332" w:type="dxa"/>
+                <w:tcBorders>
+                  <w:top w:val="single" w:sz="4" w:space="0" w:color="auto"/>
+                  <w:left w:val="single" w:sz="4" w:space="0" w:color="auto"/>
+                  <w:bottom w:val="single" w:sz="4" w:space="0" w:color="auto"/>
+                  <w:right w:val="single" w:sz="4" w:space="0" w:color="auto"/>
+                </w:tcBorders>
+                <w:tcMar>
+                  <w:top w:w="55" w:type="dxa"/>
+                  <w:left w:w="55" w:type="dxa"/>
+                  <w:bottom w:w="55" w:type="dxa"/>
+                  <w:right w:w="55" w:type="dxa"/>
+                </w:tcMar>
+                <w:vAlign w:val="center"/>
+              </w:tcPr>
+              <w:p>
+                <w:pPr>
+                  <w:pStyle w:val="TableContents"/>
+                  <w:jc w:val="center"/>
+                  <w:rPr>
+                    <w:sz w:val="22"/>
+                    <w:szCs w:val="22"/>
+                  </w:rPr>
+                </w:pPr>
+                <w:r>
+                  <w:rPr>
+                    <w:sz w:val="22"/>
+                    <w:szCs w:val="22"/>
+                  </w:rPr>
+                  <w:t>Luis Arce</w:t>
+                </w:r>
+              </w:p>
+            </w:tc>
+            <w:tc>
+              <w:tcPr>
+                <w:tcW w:w="1982" w:type="dxa"/>
+                <w:tcBorders>
+                  <w:top w:val="single" w:sz="4" w:space="0" w:color="auto"/>
+                  <w:left w:val="single" w:sz="4" w:space="0" w:color="auto"/>
+                  <w:bottom w:val="single" w:sz="4" w:space="0" w:color="auto"/>
+                  <w:right w:val="single" w:sz="4" w:space="0" w:color="auto"/>
+                </w:tcBorders>
+                <w:tcMar>
+                  <w:top w:w="55" w:type="dxa"/>
+                  <w:left w:w="55" w:type="dxa"/>
+                  <w:bottom w:w="55" w:type="dxa"/>
+                  <w:right w:w="55" w:type="dxa"/>
+                </w:tcMar>
+                <w:vAlign w:val="center"/>
+              </w:tcPr>
+              <w:p>
+                <w:pPr>
+                  <w:pStyle w:val="TableContents"/>
+                  <w:jc w:val="center"/>
+                  <w:rPr>
+                    <w:sz w:val="22"/>
+                    <w:szCs w:val="22"/>
+                  </w:rPr>
+                </w:pPr>
+                <w:r>
+                  <w:rPr>
+                    <w:sz w:val="22"/>
+                    <w:szCs w:val="22"/>
+                  </w:rPr>
+                  <w:t>13/04/2018</w:t>
+                </w:r>
+                <w:bookmarkStart w:id="4" w:name="_GoBack"/>
+                <w:bookmarkEnd w:id="4"/>
               </w:p>
             </w:tc>
           </w:tr>
@@ -3319,6 +3518,7 @@
           <w:pPr>
             <w:pStyle w:val="Standard"/>
             <w:rPr>
+              <w:rFonts w:hint="eastAsia"/>
               <w:sz w:val="22"/>
               <w:szCs w:val="22"/>
             </w:rPr>
@@ -3328,6 +3528,7 @@
           <w:pPr>
             <w:pStyle w:val="Standard"/>
             <w:rPr>
+              <w:rFonts w:hint="eastAsia"/>
               <w:b/>
               <w:sz w:val="22"/>
               <w:szCs w:val="22"/>
@@ -3338,6 +3539,7 @@
           <w:pPr>
             <w:pStyle w:val="Standard"/>
             <w:rPr>
+              <w:rFonts w:hint="eastAsia"/>
               <w:b/>
               <w:sz w:val="22"/>
               <w:szCs w:val="22"/>
@@ -3356,6 +3558,7 @@
           <w:pPr>
             <w:pStyle w:val="Standard"/>
             <w:rPr>
+              <w:rFonts w:hint="eastAsia"/>
               <w:sz w:val="22"/>
               <w:szCs w:val="22"/>
             </w:rPr>
@@ -3398,6 +3601,7 @@
                 <w:pPr>
                   <w:pStyle w:val="TableContents"/>
                   <w:rPr>
+                    <w:rFonts w:hint="eastAsia"/>
                     <w:b/>
                     <w:bCs/>
                     <w:sz w:val="22"/>
@@ -3437,6 +3641,7 @@
                 <w:pPr>
                   <w:pStyle w:val="TableContents"/>
                   <w:rPr>
+                    <w:rFonts w:hint="eastAsia"/>
                     <w:sz w:val="22"/>
                     <w:szCs w:val="22"/>
                   </w:rPr>
@@ -3465,6 +3670,7 @@
                 <w:pPr>
                   <w:pStyle w:val="TableContents"/>
                   <w:rPr>
+                    <w:rFonts w:hint="eastAsia"/>
                     <w:sz w:val="22"/>
                     <w:szCs w:val="22"/>
                   </w:rPr>
@@ -3493,6 +3699,7 @@
                 <w:pPr>
                   <w:pStyle w:val="TableContents"/>
                   <w:rPr>
+                    <w:rFonts w:hint="eastAsia"/>
                     <w:sz w:val="22"/>
                     <w:szCs w:val="22"/>
                   </w:rPr>
@@ -3521,6 +3728,7 @@
                 <w:pPr>
                   <w:pStyle w:val="TableContents"/>
                   <w:rPr>
+                    <w:rFonts w:hint="eastAsia"/>
                     <w:sz w:val="22"/>
                     <w:szCs w:val="22"/>
                   </w:rPr>
@@ -3549,6 +3757,7 @@
                 <w:pPr>
                   <w:pStyle w:val="TableContents"/>
                   <w:rPr>
+                    <w:rFonts w:hint="eastAsia"/>
                     <w:sz w:val="22"/>
                     <w:szCs w:val="22"/>
                   </w:rPr>
@@ -3560,6 +3769,9 @@
         <w:p>
           <w:pPr>
             <w:pStyle w:val="Standard"/>
+            <w:rPr>
+              <w:rFonts w:hint="eastAsia"/>
+            </w:rPr>
           </w:pPr>
         </w:p>
         <w:p>
@@ -3624,7 +3836,7 @@
         </w:p>
         <w:p>
           <w:pPr>
-            <w:pStyle w:val="TOC3"/>
+            <w:pStyle w:val="TDC3"/>
             <w:ind w:left="446"/>
           </w:pPr>
         </w:p>
@@ -3650,7 +3862,7 @@
           <w:sdtContent>
             <w:p>
               <w:pPr>
-                <w:pStyle w:val="TOCHeading"/>
+                <w:pStyle w:val="TtuloTDC"/>
               </w:pPr>
               <w:r>
                 <w:rPr>
@@ -3661,7 +3873,7 @@
             </w:p>
             <w:p>
               <w:pPr>
-                <w:pStyle w:val="TOC1"/>
+                <w:pStyle w:val="TDC1"/>
                 <w:tabs>
                   <w:tab w:val="left" w:pos="390"/>
                   <w:tab w:val="right" w:leader="dot" w:pos="8828"/>
@@ -3688,7 +3900,7 @@
               <w:hyperlink w:anchor="_Toc511388958" w:history="1">
                 <w:r>
                   <w:rPr>
-                    <w:rStyle w:val="Hyperlink"/>
+                    <w:rStyle w:val="Hipervnculo"/>
                     <w:noProof/>
                     <w:lang w:val="es-ES_tradnl"/>
                   </w:rPr>
@@ -3708,7 +3920,7 @@
                 </w:r>
                 <w:r>
                   <w:rPr>
-                    <w:rStyle w:val="Hyperlink"/>
+                    <w:rStyle w:val="Hipervnculo"/>
                     <w:noProof/>
                   </w:rPr>
                   <w:t>Introducción</w:t>
@@ -3765,7 +3977,7 @@
             </w:p>
             <w:p>
               <w:pPr>
-                <w:pStyle w:val="TOC2"/>
+                <w:pStyle w:val="TDC2"/>
                 <w:tabs>
                   <w:tab w:val="left" w:pos="561"/>
                   <w:tab w:val="right" w:leader="dot" w:pos="8828"/>
@@ -3782,7 +3994,7 @@
               <w:hyperlink w:anchor="_Toc511388959" w:history="1">
                 <w:r>
                   <w:rPr>
-                    <w:rStyle w:val="Hyperlink"/>
+                    <w:rStyle w:val="Hipervnculo"/>
                     <w:noProof/>
                     <w:lang w:val="es-ES_tradnl"/>
                   </w:rPr>
@@ -3801,7 +4013,7 @@
                 </w:r>
                 <w:r>
                   <w:rPr>
-                    <w:rStyle w:val="Hyperlink"/>
+                    <w:rStyle w:val="Hipervnculo"/>
                     <w:noProof/>
                   </w:rPr>
                   <w:t>Propósito</w:t>
@@ -3858,7 +4070,7 @@
             </w:p>
             <w:p>
               <w:pPr>
-                <w:pStyle w:val="TOC2"/>
+                <w:pStyle w:val="TDC2"/>
                 <w:tabs>
                   <w:tab w:val="left" w:pos="561"/>
                   <w:tab w:val="right" w:leader="dot" w:pos="8828"/>
@@ -3875,7 +4087,7 @@
               <w:hyperlink w:anchor="_Toc511388960" w:history="1">
                 <w:r>
                   <w:rPr>
-                    <w:rStyle w:val="Hyperlink"/>
+                    <w:rStyle w:val="Hipervnculo"/>
                     <w:noProof/>
                   </w:rPr>
                   <w:t>1.2.</w:t>
@@ -3893,7 +4105,7 @@
                 </w:r>
                 <w:r>
                   <w:rPr>
-                    <w:rStyle w:val="Hyperlink"/>
+                    <w:rStyle w:val="Hipervnculo"/>
                     <w:noProof/>
                   </w:rPr>
                   <w:t>Alcance</w:t>
@@ -3950,7 +4162,7 @@
             </w:p>
             <w:p>
               <w:pPr>
-                <w:pStyle w:val="TOC2"/>
+                <w:pStyle w:val="TDC2"/>
                 <w:tabs>
                   <w:tab w:val="left" w:pos="561"/>
                   <w:tab w:val="right" w:leader="dot" w:pos="8828"/>
@@ -3967,7 +4179,7 @@
               <w:hyperlink w:anchor="_Toc511388961" w:history="1">
                 <w:r>
                   <w:rPr>
-                    <w:rStyle w:val="Hyperlink"/>
+                    <w:rStyle w:val="Hipervnculo"/>
                     <w:noProof/>
                   </w:rPr>
                   <w:t>1.3.</w:t>
@@ -3985,7 +4197,7 @@
                 </w:r>
                 <w:r>
                   <w:rPr>
-                    <w:rStyle w:val="Hyperlink"/>
+                    <w:rStyle w:val="Hipervnculo"/>
                     <w:noProof/>
                   </w:rPr>
                   <w:t>Terminología</w:t>
@@ -4455,7 +4667,7 @@
     </w:sdt>
     <w:p>
       <w:pPr>
-        <w:pStyle w:val="ListParagraph"/>
+        <w:pStyle w:val="Prrafodelista"/>
         <w:numPr>
           <w:ilvl w:val="0"/>
           <w:numId w:val="40"/>
@@ -4478,39 +4690,75 @@
     </w:p>
     <w:p>
       <w:pPr>
-        <w:pStyle w:val="ListParagraph"/>
-        <w:spacing w:after="160" w:line="259" w:lineRule="auto"/>
-        <w:outlineLvl w:val="0"/>
-        <w:rPr>
-          <w:rFonts w:cs="Helvetica Neue"/>
-          <w:color w:val="000000"/>
-          <w:lang w:val="es-ES_tradnl"/>
-        </w:rPr>
+        <w:pStyle w:val="Prrafodelista"/>
       </w:pPr>
       <w:r>
-        <w:rPr>
-          <w:rFonts w:cs="Helvetica Neue"/>
-          <w:color w:val="000000"/>
-          <w:lang w:val="es-ES_tradnl"/>
-        </w:rPr>
+        <w:t xml:space="preserve">En la actualidad se ha visto un gran avance de las tecnologías de información y </w:t>
+      </w:r>
+      <w:r>
+        <w:t xml:space="preserve">también </w:t>
+      </w:r>
+      <w:r>
+        <w:t>un gran desarrollo de tecnologías que cada vez están más al alcance de nuestras manos (</w:t>
+      </w:r>
+      <w:proofErr w:type="spellStart"/>
+      <w:r>
+        <w:t>Smartphone</w:t>
+      </w:r>
+      <w:r>
+        <w:t>s</w:t>
+      </w:r>
+      <w:proofErr w:type="spellEnd"/>
+      <w:r>
+        <w:t>, aplicaciones móviles</w:t>
+      </w:r>
+      <w:r>
+        <w:t xml:space="preserve">, </w:t>
+      </w:r>
+      <w:proofErr w:type="spellStart"/>
+      <w:r>
+        <w:t>etc</w:t>
+      </w:r>
+      <w:proofErr w:type="spellEnd"/>
+      <w:r>
+        <w:t xml:space="preserve">) por lo cual su difusión, así como el desarrollo de </w:t>
+      </w:r>
+      <w:r>
+        <w:t>las mismas</w:t>
+      </w:r>
+      <w:r>
+        <w:t>, se ha hecho mayor.</w:t>
+      </w:r>
+    </w:p>
+    <w:p>
+      <w:pPr>
+        <w:pStyle w:val="Prrafodelista"/>
+      </w:pPr>
+      <w:r>
+        <w:t xml:space="preserve">La velocidad con la que estas tecnologías avanzan es uno de los motivos por el cual su proceso de desarrollo carece de una correcta gestión, razón por la cual en ISS </w:t>
+      </w:r>
+      <w:proofErr w:type="spellStart"/>
+      <w:r>
+        <w:t>Consulting</w:t>
+      </w:r>
+      <w:proofErr w:type="spellEnd"/>
+      <w:r>
+        <w:t xml:space="preserve"> buscamos mejorar estos procesos a través de la gestión de la configuración del software para el mejor control de versiones y gestión de cambios.</w:t>
+      </w:r>
+    </w:p>
+    <w:p>
+      <w:pPr>
+        <w:pStyle w:val="Prrafodelista"/>
+      </w:pPr>
+      <w:r>
         <w:t xml:space="preserve">La gestión de la configuración ha surgido como una ayuda eficaz para mantener orden durante la realización de software, por lo que en ISS </w:t>
       </w:r>
       <w:proofErr w:type="spellStart"/>
       <w:r>
-        <w:rPr>
-          <w:rFonts w:cs="Helvetica Neue"/>
-          <w:color w:val="000000"/>
-          <w:lang w:val="es-ES_tradnl"/>
-        </w:rPr>
         <w:t>Consulting</w:t>
       </w:r>
       <w:proofErr w:type="spellEnd"/>
       <w:r>
-        <w:rPr>
-          <w:rFonts w:cs="Helvetica Neue"/>
-          <w:color w:val="000000"/>
-          <w:lang w:val="es-ES_tradnl"/>
-        </w:rPr>
         <w:t xml:space="preserve"> se hará el uso de esta para que el equipo de trabajo pueda manejar y tener un control eficiente de las versiones del producto y los documentos que se desarrollará. Con esto se evitará que ocurran problemas entre integrantes del equipo de trabajo al realizar actualizaciones a los documentos del proyecto o el código fuente del software que realicemos. Cabe resaltar que se podrá disponer de la información necesaria para tomar decisiones sobre cualquier cambio en un elemento de configuración.</w:t>
       </w:r>
     </w:p>
@@ -4586,7 +4834,7 @@
     </w:p>
     <w:p>
       <w:pPr>
-        <w:pStyle w:val="ListParagraph"/>
+        <w:pStyle w:val="Prrafodelista"/>
         <w:numPr>
           <w:ilvl w:val="0"/>
           <w:numId w:val="42"/>
@@ -4606,7 +4854,7 @@
     </w:p>
     <w:p>
       <w:pPr>
-        <w:pStyle w:val="ListParagraph"/>
+        <w:pStyle w:val="Prrafodelista"/>
         <w:numPr>
           <w:ilvl w:val="0"/>
           <w:numId w:val="42"/>
@@ -4626,7 +4874,7 @@
     </w:p>
     <w:p>
       <w:pPr>
-        <w:pStyle w:val="ListParagraph"/>
+        <w:pStyle w:val="Prrafodelista"/>
         <w:numPr>
           <w:ilvl w:val="0"/>
           <w:numId w:val="42"/>
@@ -4646,7 +4894,7 @@
     </w:p>
     <w:p>
       <w:pPr>
-        <w:pStyle w:val="ListParagraph"/>
+        <w:pStyle w:val="Prrafodelista"/>
         <w:numPr>
           <w:ilvl w:val="0"/>
           <w:numId w:val="42"/>
@@ -4666,7 +4914,7 @@
     </w:p>
     <w:p>
       <w:pPr>
-        <w:pStyle w:val="ListParagraph"/>
+        <w:pStyle w:val="Prrafodelista"/>
         <w:numPr>
           <w:ilvl w:val="0"/>
           <w:numId w:val="42"/>
@@ -4686,7 +4934,7 @@
     </w:p>
     <w:p>
       <w:pPr>
-        <w:pStyle w:val="ListParagraph"/>
+        <w:pStyle w:val="Prrafodelista"/>
         <w:numPr>
           <w:ilvl w:val="0"/>
           <w:numId w:val="42"/>
@@ -4720,7 +4968,7 @@
     </w:p>
     <w:p>
       <w:pPr>
-        <w:pStyle w:val="ListParagraph"/>
+        <w:pStyle w:val="Prrafodelista"/>
         <w:spacing w:after="160" w:line="259" w:lineRule="auto"/>
         <w:outlineLvl w:val="0"/>
         <w:rPr>
@@ -4731,7 +4979,7 @@
     </w:p>
     <w:p>
       <w:pPr>
-        <w:pStyle w:val="ListParagraph"/>
+        <w:pStyle w:val="Prrafodelista"/>
         <w:spacing w:after="160" w:line="259" w:lineRule="auto"/>
         <w:rPr>
           <w:lang w:val="es-ES_tradnl"/>
@@ -4740,7 +4988,7 @@
     </w:p>
     <w:p>
       <w:pPr>
-        <w:pStyle w:val="ListParagraph"/>
+        <w:pStyle w:val="Prrafodelista"/>
         <w:numPr>
           <w:ilvl w:val="1"/>
           <w:numId w:val="40"/>
@@ -4772,7 +5020,14 @@
         <w:rPr>
           <w:lang w:val="es-ES_tradnl"/>
         </w:rPr>
-        <w:t xml:space="preserve">Por medio de la gestión de la configuración se tendrá un mayor control e identificación de los ítems del proyecto de software, así como un manejo de los cambios que se hagan en estos, al igual que en el software que se está desarrollando. </w:t>
+        <w:t xml:space="preserve">Por medio de la gestión de la configuración se tendrá un mayor control e identificación de los ítems del proyecto de software, así como un manejo de los cambios que se hagan en </w:t>
+      </w:r>
+      <w:r>
+        <w:rPr>
+          <w:lang w:val="es-ES_tradnl"/>
+        </w:rPr>
+        <w:lastRenderedPageBreak/>
+        <w:t xml:space="preserve">estos, al igual que en el software que se está desarrollando. </w:t>
       </w:r>
       <w:proofErr w:type="spellStart"/>
       <w:r>
@@ -4881,7 +5136,7 @@
     </w:p>
     <w:p>
       <w:pPr>
-        <w:pStyle w:val="ListParagraph"/>
+        <w:pStyle w:val="Prrafodelista"/>
         <w:numPr>
           <w:ilvl w:val="1"/>
           <w:numId w:val="40"/>
@@ -4903,7 +5158,7 @@
     </w:p>
     <w:p>
       <w:pPr>
-        <w:pStyle w:val="ListParagraph"/>
+        <w:pStyle w:val="Prrafodelista"/>
         <w:rPr>
           <w:lang w:val="es-ES_tradnl"/>
         </w:rPr>
@@ -4917,7 +5172,7 @@
     </w:p>
     <w:p>
       <w:pPr>
-        <w:pStyle w:val="ListParagraph"/>
+        <w:pStyle w:val="Prrafodelista"/>
         <w:rPr>
           <w:lang w:val="es-ES_tradnl"/>
         </w:rPr>
@@ -4925,7 +5180,7 @@
     </w:p>
     <w:p>
       <w:pPr>
-        <w:pStyle w:val="ListParagraph"/>
+        <w:pStyle w:val="Prrafodelista"/>
         <w:numPr>
           <w:ilvl w:val="0"/>
           <w:numId w:val="41"/>
@@ -4944,7 +5199,7 @@
     </w:p>
     <w:p>
       <w:pPr>
-        <w:pStyle w:val="ListParagraph"/>
+        <w:pStyle w:val="Prrafodelista"/>
         <w:numPr>
           <w:ilvl w:val="0"/>
           <w:numId w:val="41"/>
@@ -4963,7 +5218,7 @@
     </w:p>
     <w:p>
       <w:pPr>
-        <w:pStyle w:val="ListParagraph"/>
+        <w:pStyle w:val="Prrafodelista"/>
         <w:numPr>
           <w:ilvl w:val="0"/>
           <w:numId w:val="41"/>
@@ -4982,7 +5237,7 @@
     </w:p>
     <w:p>
       <w:pPr>
-        <w:pStyle w:val="ListParagraph"/>
+        <w:pStyle w:val="Prrafodelista"/>
         <w:spacing w:after="160" w:line="259" w:lineRule="auto"/>
         <w:outlineLvl w:val="1"/>
         <w:rPr>
@@ -4993,14 +5248,14 @@
     </w:p>
     <w:p>
       <w:pPr>
-        <w:pStyle w:val="ListParagraph"/>
+        <w:pStyle w:val="Prrafodelista"/>
         <w:spacing w:after="160" w:line="259" w:lineRule="auto"/>
         <w:ind w:left="1080"/>
       </w:pPr>
     </w:p>
     <w:p>
       <w:pPr>
-        <w:pStyle w:val="ListParagraph"/>
+        <w:pStyle w:val="Prrafodelista"/>
         <w:numPr>
           <w:ilvl w:val="1"/>
           <w:numId w:val="40"/>
@@ -5022,7 +5277,7 @@
     </w:p>
     <w:p>
       <w:pPr>
-        <w:pStyle w:val="ListParagraph"/>
+        <w:pStyle w:val="Prrafodelista"/>
         <w:rPr>
           <w:lang w:val="es-ES_tradnl"/>
         </w:rPr>
@@ -5036,7 +5291,7 @@
     </w:p>
     <w:p>
       <w:pPr>
-        <w:pStyle w:val="ListParagraph"/>
+        <w:pStyle w:val="Prrafodelista"/>
         <w:numPr>
           <w:ilvl w:val="0"/>
           <w:numId w:val="47"/>
@@ -5054,7 +5309,7 @@
     </w:p>
     <w:p>
       <w:pPr>
-        <w:pStyle w:val="ListParagraph"/>
+        <w:pStyle w:val="Prrafodelista"/>
         <w:numPr>
           <w:ilvl w:val="0"/>
           <w:numId w:val="47"/>
@@ -5086,7 +5341,7 @@
     </w:p>
     <w:p>
       <w:pPr>
-        <w:pStyle w:val="ListParagraph"/>
+        <w:pStyle w:val="Prrafodelista"/>
         <w:numPr>
           <w:ilvl w:val="0"/>
           <w:numId w:val="47"/>
@@ -5118,7 +5373,7 @@
     </w:p>
     <w:p>
       <w:pPr>
-        <w:pStyle w:val="ListParagraph"/>
+        <w:pStyle w:val="Prrafodelista"/>
         <w:numPr>
           <w:ilvl w:val="0"/>
           <w:numId w:val="47"/>
@@ -5136,7 +5391,7 @@
     </w:p>
     <w:p>
       <w:pPr>
-        <w:pStyle w:val="ListParagraph"/>
+        <w:pStyle w:val="Prrafodelista"/>
         <w:numPr>
           <w:ilvl w:val="0"/>
           <w:numId w:val="47"/>
@@ -5154,7 +5409,7 @@
     </w:p>
     <w:p>
       <w:pPr>
-        <w:pStyle w:val="ListParagraph"/>
+        <w:pStyle w:val="Prrafodelista"/>
         <w:numPr>
           <w:ilvl w:val="0"/>
           <w:numId w:val="47"/>
@@ -5186,7 +5441,7 @@
     </w:p>
     <w:p>
       <w:pPr>
-        <w:pStyle w:val="ListParagraph"/>
+        <w:pStyle w:val="Prrafodelista"/>
         <w:numPr>
           <w:ilvl w:val="0"/>
           <w:numId w:val="47"/>
@@ -5199,6 +5454,7 @@
         <w:rPr>
           <w:lang w:val="es-ES_tradnl" w:eastAsia="es-ES_tradnl"/>
         </w:rPr>
+        <w:lastRenderedPageBreak/>
         <w:t>Línea Base (</w:t>
       </w:r>
       <w:proofErr w:type="spellStart"/>
@@ -5218,7 +5474,7 @@
     </w:p>
     <w:p>
       <w:pPr>
-        <w:pStyle w:val="ListParagraph"/>
+        <w:pStyle w:val="Prrafodelista"/>
         <w:numPr>
           <w:ilvl w:val="0"/>
           <w:numId w:val="47"/>
@@ -5250,7 +5506,7 @@
     </w:p>
     <w:p>
       <w:pPr>
-        <w:pStyle w:val="ListParagraph"/>
+        <w:pStyle w:val="Prrafodelista"/>
         <w:numPr>
           <w:ilvl w:val="0"/>
           <w:numId w:val="47"/>
@@ -5268,7 +5524,7 @@
     </w:p>
     <w:p>
       <w:pPr>
-        <w:pStyle w:val="ListParagraph"/>
+        <w:pStyle w:val="Prrafodelista"/>
         <w:numPr>
           <w:ilvl w:val="0"/>
           <w:numId w:val="47"/>
@@ -5314,7 +5570,7 @@
     </w:p>
     <w:p>
       <w:pPr>
-        <w:pStyle w:val="ListParagraph"/>
+        <w:pStyle w:val="Prrafodelista"/>
         <w:numPr>
           <w:ilvl w:val="0"/>
           <w:numId w:val="47"/>
@@ -5359,7 +5615,7 @@
 </file>
 
 <file path=word/endnotes.xml><?xml version="1.0" encoding="utf-8"?>
-<w:endnotes xmlns:wpc="http://schemas.microsoft.com/office/word/2010/wordprocessingCanvas" xmlns:mc="http://schemas.openxmlformats.org/markup-compatibility/2006" xmlns:o="urn:schemas-microsoft-com:office:office" xmlns:r="http://schemas.openxmlformats.org/officeDocument/2006/relationships" xmlns:m="http://schemas.openxmlformats.org/officeDocument/2006/math" xmlns:v="urn:schemas-microsoft-com:vml" xmlns:wp14="http://schemas.microsoft.com/office/word/2010/wordprocessingDrawing" xmlns:wp="http://schemas.openxmlformats.org/drawingml/2006/wordprocessingDrawing" xmlns:w10="urn:schemas-microsoft-com:office:word" xmlns:w="http://schemas.openxmlformats.org/wordprocessingml/2006/main" xmlns:w14="http://schemas.microsoft.com/office/word/2010/wordml" xmlns:w15="http://schemas.microsoft.com/office/word/2012/wordml" xmlns:wpg="http://schemas.microsoft.com/office/word/2010/wordprocessingGroup" xmlns:wpi="http://schemas.microsoft.com/office/word/2010/wordprocessingInk" xmlns:wne="http://schemas.microsoft.com/office/word/2006/wordml" xmlns:wps="http://schemas.microsoft.com/office/word/2010/wordprocessingShape" mc:Ignorable="w14 w15 wp14">
+<w:endnotes xmlns:wpc="http://schemas.microsoft.com/office/word/2010/wordprocessingCanvas" xmlns:cx="http://schemas.microsoft.com/office/drawing/2014/chartex" xmlns:cx1="http://schemas.microsoft.com/office/drawing/2015/9/8/chartex" xmlns:mc="http://schemas.openxmlformats.org/markup-compatibility/2006" xmlns:o="urn:schemas-microsoft-com:office:office" xmlns:r="http://schemas.openxmlformats.org/officeDocument/2006/relationships" xmlns:m="http://schemas.openxmlformats.org/officeDocument/2006/math" xmlns:v="urn:schemas-microsoft-com:vml" xmlns:wp14="http://schemas.microsoft.com/office/word/2010/wordprocessingDrawing" xmlns:wp="http://schemas.openxmlformats.org/drawingml/2006/wordprocessingDrawing" xmlns:w10="urn:schemas-microsoft-com:office:word" xmlns:w="http://schemas.openxmlformats.org/wordprocessingml/2006/main" xmlns:w14="http://schemas.microsoft.com/office/word/2010/wordml" xmlns:w15="http://schemas.microsoft.com/office/word/2012/wordml" xmlns:w16se="http://schemas.microsoft.com/office/word/2015/wordml/symex" xmlns:wpg="http://schemas.microsoft.com/office/word/2010/wordprocessingGroup" xmlns:wpi="http://schemas.microsoft.com/office/word/2010/wordprocessingInk" xmlns:wne="http://schemas.microsoft.com/office/word/2006/wordml" xmlns:wps="http://schemas.microsoft.com/office/word/2010/wordprocessingShape" mc:Ignorable="w14 w15 w16se wp14">
   <w:endnote w:type="separator" w:id="-1">
     <w:p>
       <w:pPr>
@@ -5384,7 +5640,7 @@
 </file>
 
 <file path=word/footer1.xml><?xml version="1.0" encoding="utf-8"?>
-<w:ftr xmlns:wpc="http://schemas.microsoft.com/office/word/2010/wordprocessingCanvas" xmlns:mc="http://schemas.openxmlformats.org/markup-compatibility/2006" xmlns:o="urn:schemas-microsoft-com:office:office" xmlns:r="http://schemas.openxmlformats.org/officeDocument/2006/relationships" xmlns:m="http://schemas.openxmlformats.org/officeDocument/2006/math" xmlns:v="urn:schemas-microsoft-com:vml" xmlns:wp14="http://schemas.microsoft.com/office/word/2010/wordprocessingDrawing" xmlns:wp="http://schemas.openxmlformats.org/drawingml/2006/wordprocessingDrawing" xmlns:w10="urn:schemas-microsoft-com:office:word" xmlns:w="http://schemas.openxmlformats.org/wordprocessingml/2006/main" xmlns:w14="http://schemas.microsoft.com/office/word/2010/wordml" xmlns:w15="http://schemas.microsoft.com/office/word/2012/wordml" xmlns:wpg="http://schemas.microsoft.com/office/word/2010/wordprocessingGroup" xmlns:wpi="http://schemas.microsoft.com/office/word/2010/wordprocessingInk" xmlns:wne="http://schemas.microsoft.com/office/word/2006/wordml" xmlns:wps="http://schemas.microsoft.com/office/word/2010/wordprocessingShape" mc:Ignorable="w14 w15 wp14">
+<w:ftr xmlns:wpc="http://schemas.microsoft.com/office/word/2010/wordprocessingCanvas" xmlns:cx="http://schemas.microsoft.com/office/drawing/2014/chartex" xmlns:cx1="http://schemas.microsoft.com/office/drawing/2015/9/8/chartex" xmlns:mc="http://schemas.openxmlformats.org/markup-compatibility/2006" xmlns:o="urn:schemas-microsoft-com:office:office" xmlns:r="http://schemas.openxmlformats.org/officeDocument/2006/relationships" xmlns:m="http://schemas.openxmlformats.org/officeDocument/2006/math" xmlns:v="urn:schemas-microsoft-com:vml" xmlns:wp14="http://schemas.microsoft.com/office/word/2010/wordprocessingDrawing" xmlns:wp="http://schemas.openxmlformats.org/drawingml/2006/wordprocessingDrawing" xmlns:w10="urn:schemas-microsoft-com:office:word" xmlns:w="http://schemas.openxmlformats.org/wordprocessingml/2006/main" xmlns:w14="http://schemas.microsoft.com/office/word/2010/wordml" xmlns:w15="http://schemas.microsoft.com/office/word/2012/wordml" xmlns:w16se="http://schemas.microsoft.com/office/word/2015/wordml/symex" xmlns:wpg="http://schemas.microsoft.com/office/word/2010/wordprocessingGroup" xmlns:wpi="http://schemas.microsoft.com/office/word/2010/wordprocessingInk" xmlns:wne="http://schemas.microsoft.com/office/word/2006/wordml" xmlns:wps="http://schemas.microsoft.com/office/word/2010/wordprocessingShape" mc:Ignorable="w14 w15 w16se wp14">
   <w:tbl>
     <w:tblPr>
       <w:tblW w:w="5000" w:type="pct"/>
@@ -5405,7 +5661,7 @@
         </w:tcPr>
         <w:p>
           <w:pPr>
-            <w:pStyle w:val="Footer"/>
+            <w:pStyle w:val="Piedepgina"/>
             <w:jc w:val="right"/>
             <w:rPr>
               <w:b/>
@@ -5469,7 +5725,7 @@
               </w14:shadow>
               <w14:numForm w14:val="oldStyle"/>
             </w:rPr>
-            <w:t>4</w:t>
+            <w:t>5</w:t>
           </w:r>
           <w:r>
             <w:rPr>
@@ -5494,7 +5750,7 @@
         </w:tcPr>
         <w:p>
           <w:pPr>
-            <w:pStyle w:val="Footer"/>
+            <w:pStyle w:val="Piedepgina"/>
           </w:pPr>
         </w:p>
       </w:tc>
@@ -5502,19 +5758,19 @@
   </w:tbl>
   <w:p>
     <w:pPr>
-      <w:pStyle w:val="Footer"/>
+      <w:pStyle w:val="Piedepgina"/>
     </w:pPr>
   </w:p>
   <w:p>
     <w:pPr>
-      <w:pStyle w:val="Footer"/>
+      <w:pStyle w:val="Piedepgina"/>
     </w:pPr>
   </w:p>
 </w:ftr>
 </file>
 
 <file path=word/footnotes.xml><?xml version="1.0" encoding="utf-8"?>
-<w:footnotes xmlns:wpc="http://schemas.microsoft.com/office/word/2010/wordprocessingCanvas" xmlns:mc="http://schemas.openxmlformats.org/markup-compatibility/2006" xmlns:o="urn:schemas-microsoft-com:office:office" xmlns:r="http://schemas.openxmlformats.org/officeDocument/2006/relationships" xmlns:m="http://schemas.openxmlformats.org/officeDocument/2006/math" xmlns:v="urn:schemas-microsoft-com:vml" xmlns:wp14="http://schemas.microsoft.com/office/word/2010/wordprocessingDrawing" xmlns:wp="http://schemas.openxmlformats.org/drawingml/2006/wordprocessingDrawing" xmlns:w10="urn:schemas-microsoft-com:office:word" xmlns:w="http://schemas.openxmlformats.org/wordprocessingml/2006/main" xmlns:w14="http://schemas.microsoft.com/office/word/2010/wordml" xmlns:w15="http://schemas.microsoft.com/office/word/2012/wordml" xmlns:wpg="http://schemas.microsoft.com/office/word/2010/wordprocessingGroup" xmlns:wpi="http://schemas.microsoft.com/office/word/2010/wordprocessingInk" xmlns:wne="http://schemas.microsoft.com/office/word/2006/wordml" xmlns:wps="http://schemas.microsoft.com/office/word/2010/wordprocessingShape" mc:Ignorable="w14 w15 wp14">
+<w:footnotes xmlns:wpc="http://schemas.microsoft.com/office/word/2010/wordprocessingCanvas" xmlns:cx="http://schemas.microsoft.com/office/drawing/2014/chartex" xmlns:cx1="http://schemas.microsoft.com/office/drawing/2015/9/8/chartex" xmlns:mc="http://schemas.openxmlformats.org/markup-compatibility/2006" xmlns:o="urn:schemas-microsoft-com:office:office" xmlns:r="http://schemas.openxmlformats.org/officeDocument/2006/relationships" xmlns:m="http://schemas.openxmlformats.org/officeDocument/2006/math" xmlns:v="urn:schemas-microsoft-com:vml" xmlns:wp14="http://schemas.microsoft.com/office/word/2010/wordprocessingDrawing" xmlns:wp="http://schemas.openxmlformats.org/drawingml/2006/wordprocessingDrawing" xmlns:w10="urn:schemas-microsoft-com:office:word" xmlns:w="http://schemas.openxmlformats.org/wordprocessingml/2006/main" xmlns:w14="http://schemas.microsoft.com/office/word/2010/wordml" xmlns:w15="http://schemas.microsoft.com/office/word/2012/wordml" xmlns:w16se="http://schemas.microsoft.com/office/word/2015/wordml/symex" xmlns:wpg="http://schemas.microsoft.com/office/word/2010/wordprocessingGroup" xmlns:wpi="http://schemas.microsoft.com/office/word/2010/wordprocessingInk" xmlns:wne="http://schemas.microsoft.com/office/word/2006/wordml" xmlns:wps="http://schemas.microsoft.com/office/word/2010/wordprocessingShape" mc:Ignorable="w14 w15 w16se wp14">
   <w:footnote w:type="separator" w:id="-1">
     <w:p>
       <w:pPr>
@@ -5539,7 +5795,7 @@
 </file>
 
 <file path=word/header1.xml><?xml version="1.0" encoding="utf-8"?>
-<w:hdr xmlns:wpc="http://schemas.microsoft.com/office/word/2010/wordprocessingCanvas" xmlns:mc="http://schemas.openxmlformats.org/markup-compatibility/2006" xmlns:o="urn:schemas-microsoft-com:office:office" xmlns:r="http://schemas.openxmlformats.org/officeDocument/2006/relationships" xmlns:m="http://schemas.openxmlformats.org/officeDocument/2006/math" xmlns:v="urn:schemas-microsoft-com:vml" xmlns:wp14="http://schemas.microsoft.com/office/word/2010/wordprocessingDrawing" xmlns:wp="http://schemas.openxmlformats.org/drawingml/2006/wordprocessingDrawing" xmlns:w10="urn:schemas-microsoft-com:office:word" xmlns:w="http://schemas.openxmlformats.org/wordprocessingml/2006/main" xmlns:w14="http://schemas.microsoft.com/office/word/2010/wordml" xmlns:w15="http://schemas.microsoft.com/office/word/2012/wordml" xmlns:wpg="http://schemas.microsoft.com/office/word/2010/wordprocessingGroup" xmlns:wpi="http://schemas.microsoft.com/office/word/2010/wordprocessingInk" xmlns:wne="http://schemas.microsoft.com/office/word/2006/wordml" xmlns:wps="http://schemas.microsoft.com/office/word/2010/wordprocessingShape" mc:Ignorable="w14 w15 wp14">
+<w:hdr xmlns:wpc="http://schemas.microsoft.com/office/word/2010/wordprocessingCanvas" xmlns:cx="http://schemas.microsoft.com/office/drawing/2014/chartex" xmlns:cx1="http://schemas.microsoft.com/office/drawing/2015/9/8/chartex" xmlns:mc="http://schemas.openxmlformats.org/markup-compatibility/2006" xmlns:o="urn:schemas-microsoft-com:office:office" xmlns:r="http://schemas.openxmlformats.org/officeDocument/2006/relationships" xmlns:m="http://schemas.openxmlformats.org/officeDocument/2006/math" xmlns:v="urn:schemas-microsoft-com:vml" xmlns:wp14="http://schemas.microsoft.com/office/word/2010/wordprocessingDrawing" xmlns:wp="http://schemas.openxmlformats.org/drawingml/2006/wordprocessingDrawing" xmlns:w10="urn:schemas-microsoft-com:office:word" xmlns:w="http://schemas.openxmlformats.org/wordprocessingml/2006/main" xmlns:w14="http://schemas.microsoft.com/office/word/2010/wordml" xmlns:w15="http://schemas.microsoft.com/office/word/2012/wordml" xmlns:w16se="http://schemas.microsoft.com/office/word/2015/wordml/symex" xmlns:wpg="http://schemas.microsoft.com/office/word/2010/wordprocessingGroup" xmlns:wpi="http://schemas.microsoft.com/office/word/2010/wordprocessingInk" xmlns:wne="http://schemas.microsoft.com/office/word/2006/wordml" xmlns:wps="http://schemas.microsoft.com/office/word/2010/wordprocessingShape" mc:Ignorable="w14 w15 w16se wp14">
   <w:tbl>
     <w:tblPr>
       <w:tblW w:w="5055" w:type="pct"/>
@@ -5569,7 +5825,7 @@
         </w:tcPr>
         <w:p>
           <w:pPr>
-            <w:pStyle w:val="Header"/>
+            <w:pStyle w:val="Encabezado"/>
             <w:jc w:val="right"/>
             <w:rPr>
               <w:color w:val="76923C" w:themeColor="accent3" w:themeShade="BF"/>
@@ -5660,7 +5916,7 @@
             </w:tcPr>
             <w:p>
               <w:pPr>
-                <w:pStyle w:val="Header"/>
+                <w:pStyle w:val="Encabezado"/>
                 <w:rPr>
                   <w:color w:val="FFFFFF" w:themeColor="background1"/>
                 </w:rPr>
@@ -5679,14 +5935,14 @@
   </w:tbl>
   <w:p>
     <w:pPr>
-      <w:pStyle w:val="Header"/>
+      <w:pStyle w:val="Encabezado"/>
     </w:pPr>
   </w:p>
 </w:hdr>
 </file>
 
 <file path=word/numbering.xml><?xml version="1.0" encoding="utf-8"?>
-<w:numbering xmlns:wpc="http://schemas.microsoft.com/office/word/2010/wordprocessingCanvas" xmlns:mc="http://schemas.openxmlformats.org/markup-compatibility/2006" xmlns:o="urn:schemas-microsoft-com:office:office" xmlns:r="http://schemas.openxmlformats.org/officeDocument/2006/relationships" xmlns:m="http://schemas.openxmlformats.org/officeDocument/2006/math" xmlns:v="urn:schemas-microsoft-com:vml" xmlns:wp14="http://schemas.microsoft.com/office/word/2010/wordprocessingDrawing" xmlns:wp="http://schemas.openxmlformats.org/drawingml/2006/wordprocessingDrawing" xmlns:w10="urn:schemas-microsoft-com:office:word" xmlns:w="http://schemas.openxmlformats.org/wordprocessingml/2006/main" xmlns:w14="http://schemas.microsoft.com/office/word/2010/wordml" xmlns:w15="http://schemas.microsoft.com/office/word/2012/wordml" xmlns:wpg="http://schemas.microsoft.com/office/word/2010/wordprocessingGroup" xmlns:wpi="http://schemas.microsoft.com/office/word/2010/wordprocessingInk" xmlns:wne="http://schemas.microsoft.com/office/word/2006/wordml" xmlns:wps="http://schemas.microsoft.com/office/word/2010/wordprocessingShape" mc:Ignorable="w14 w15 wp14">
+<w:numbering xmlns:wpc="http://schemas.microsoft.com/office/word/2010/wordprocessingCanvas" xmlns:cx="http://schemas.microsoft.com/office/drawing/2014/chartex" xmlns:cx1="http://schemas.microsoft.com/office/drawing/2015/9/8/chartex" xmlns:mc="http://schemas.openxmlformats.org/markup-compatibility/2006" xmlns:o="urn:schemas-microsoft-com:office:office" xmlns:r="http://schemas.openxmlformats.org/officeDocument/2006/relationships" xmlns:m="http://schemas.openxmlformats.org/officeDocument/2006/math" xmlns:v="urn:schemas-microsoft-com:vml" xmlns:wp14="http://schemas.microsoft.com/office/word/2010/wordprocessingDrawing" xmlns:wp="http://schemas.openxmlformats.org/drawingml/2006/wordprocessingDrawing" xmlns:w10="urn:schemas-microsoft-com:office:word" xmlns:w="http://schemas.openxmlformats.org/wordprocessingml/2006/main" xmlns:w14="http://schemas.microsoft.com/office/word/2010/wordml" xmlns:w15="http://schemas.microsoft.com/office/word/2012/wordml" xmlns:w16se="http://schemas.microsoft.com/office/word/2015/wordml/symex" xmlns:wpg="http://schemas.microsoft.com/office/word/2010/wordprocessingGroup" xmlns:wpi="http://schemas.microsoft.com/office/word/2010/wordprocessingInk" xmlns:wne="http://schemas.microsoft.com/office/word/2006/wordml" xmlns:wps="http://schemas.microsoft.com/office/word/2010/wordprocessingShape" mc:Ignorable="w14 w15 w16se wp14">
   <w:abstractNum w:abstractNumId="0" w15:restartNumberingAfterBreak="0">
     <w:nsid w:val="01066A0F"/>
     <w:multiLevelType w:val="hybridMultilevel"/>
@@ -11167,7 +11423,7 @@
 </file>
 
 <file path=word/styles.xml><?xml version="1.0" encoding="utf-8"?>
-<w:styles xmlns:mc="http://schemas.openxmlformats.org/markup-compatibility/2006" xmlns:r="http://schemas.openxmlformats.org/officeDocument/2006/relationships" xmlns:w="http://schemas.openxmlformats.org/wordprocessingml/2006/main" xmlns:w14="http://schemas.microsoft.com/office/word/2010/wordml" xmlns:w15="http://schemas.microsoft.com/office/word/2012/wordml" mc:Ignorable="w14 w15">
+<w:styles xmlns:mc="http://schemas.openxmlformats.org/markup-compatibility/2006" xmlns:r="http://schemas.openxmlformats.org/officeDocument/2006/relationships" xmlns:w="http://schemas.openxmlformats.org/wordprocessingml/2006/main" xmlns:w14="http://schemas.microsoft.com/office/word/2010/wordml" xmlns:w15="http://schemas.microsoft.com/office/word/2012/wordml" xmlns:w16se="http://schemas.microsoft.com/office/word/2015/wordml/symex" mc:Ignorable="w14 w15 w16se">
   <w:docDefaults>
     <w:rPrDefault>
       <w:rPr>
@@ -11564,11 +11820,11 @@
       <w:lang w:val="es-ES"/>
     </w:rPr>
   </w:style>
-  <w:style w:type="paragraph" w:styleId="Heading1">
+  <w:style w:type="paragraph" w:styleId="Ttulo1">
     <w:name w:val="heading 1"/>
     <w:basedOn w:val="Normal"/>
     <w:next w:val="Normal"/>
-    <w:link w:val="Heading1Char"/>
+    <w:link w:val="Ttulo1Car"/>
     <w:uiPriority w:val="9"/>
     <w:qFormat/>
     <w:rsid w:val="00713C0C"/>
@@ -11587,11 +11843,11 @@
       <w:szCs w:val="28"/>
     </w:rPr>
   </w:style>
-  <w:style w:type="paragraph" w:styleId="Heading2">
+  <w:style w:type="paragraph" w:styleId="Ttulo2">
     <w:name w:val="heading 2"/>
     <w:basedOn w:val="Normal"/>
     <w:next w:val="Normal"/>
-    <w:link w:val="Heading2Char"/>
+    <w:link w:val="Ttulo2Car"/>
     <w:uiPriority w:val="9"/>
     <w:unhideWhenUsed/>
     <w:qFormat/>
@@ -11609,11 +11865,11 @@
       <w:szCs w:val="26"/>
     </w:rPr>
   </w:style>
-  <w:style w:type="paragraph" w:styleId="Heading3">
+  <w:style w:type="paragraph" w:styleId="Ttulo3">
     <w:name w:val="heading 3"/>
     <w:basedOn w:val="Normal"/>
     <w:next w:val="Normal"/>
-    <w:link w:val="Heading3Char"/>
+    <w:link w:val="Ttulo3Car"/>
     <w:uiPriority w:val="9"/>
     <w:semiHidden/>
     <w:unhideWhenUsed/>
@@ -11632,13 +11888,13 @@
       <w:color w:val="4F81BD" w:themeColor="accent1"/>
     </w:rPr>
   </w:style>
-  <w:style w:type="character" w:default="1" w:styleId="DefaultParagraphFont">
+  <w:style w:type="character" w:default="1" w:styleId="Fuentedeprrafopredeter">
     <w:name w:val="Default Paragraph Font"/>
     <w:uiPriority w:val="1"/>
     <w:semiHidden/>
     <w:unhideWhenUsed/>
   </w:style>
-  <w:style w:type="table" w:default="1" w:styleId="TableNormal">
+  <w:style w:type="table" w:default="1" w:styleId="Tablanormal">
     <w:name w:val="Normal Table"/>
     <w:uiPriority w:val="99"/>
     <w:semiHidden/>
@@ -11653,15 +11909,15 @@
       </w:tblCellMar>
     </w:tblPr>
   </w:style>
-  <w:style w:type="numbering" w:default="1" w:styleId="NoList">
+  <w:style w:type="numbering" w:default="1" w:styleId="Sinlista">
     <w:name w:val="No List"/>
     <w:uiPriority w:val="99"/>
     <w:semiHidden/>
     <w:unhideWhenUsed/>
   </w:style>
-  <w:style w:type="paragraph" w:styleId="NoSpacing">
+  <w:style w:type="paragraph" w:styleId="Sinespaciado">
     <w:name w:val="No Spacing"/>
-    <w:link w:val="NoSpacingChar"/>
+    <w:link w:val="SinespaciadoCar"/>
     <w:uiPriority w:val="1"/>
     <w:qFormat/>
     <w:rsid w:val="00FE681D"/>
@@ -11673,10 +11929,10 @@
       <w:lang w:eastAsia="es-PE"/>
     </w:rPr>
   </w:style>
-  <w:style w:type="character" w:customStyle="1" w:styleId="NoSpacingChar">
-    <w:name w:val="No Spacing Char"/>
-    <w:basedOn w:val="DefaultParagraphFont"/>
-    <w:link w:val="NoSpacing"/>
+  <w:style w:type="character" w:customStyle="1" w:styleId="SinespaciadoCar">
+    <w:name w:val="Sin espaciado Car"/>
+    <w:basedOn w:val="Fuentedeprrafopredeter"/>
+    <w:link w:val="Sinespaciado"/>
     <w:uiPriority w:val="1"/>
     <w:rsid w:val="00FE681D"/>
     <w:rPr>
@@ -11684,10 +11940,10 @@
       <w:lang w:eastAsia="es-PE"/>
     </w:rPr>
   </w:style>
-  <w:style w:type="paragraph" w:styleId="BalloonText">
+  <w:style w:type="paragraph" w:styleId="Textodeglobo">
     <w:name w:val="Balloon Text"/>
     <w:basedOn w:val="Normal"/>
-    <w:link w:val="BalloonTextChar"/>
+    <w:link w:val="TextodegloboCar"/>
     <w:uiPriority w:val="99"/>
     <w:semiHidden/>
     <w:unhideWhenUsed/>
@@ -11701,10 +11957,10 @@
       <w:szCs w:val="16"/>
     </w:rPr>
   </w:style>
-  <w:style w:type="character" w:customStyle="1" w:styleId="BalloonTextChar">
-    <w:name w:val="Balloon Text Char"/>
-    <w:basedOn w:val="DefaultParagraphFont"/>
-    <w:link w:val="BalloonText"/>
+  <w:style w:type="character" w:customStyle="1" w:styleId="TextodegloboCar">
+    <w:name w:val="Texto de globo Car"/>
+    <w:basedOn w:val="Fuentedeprrafopredeter"/>
+    <w:link w:val="Textodeglobo"/>
     <w:uiPriority w:val="99"/>
     <w:semiHidden/>
     <w:rsid w:val="00FE681D"/>
@@ -11715,7 +11971,7 @@
       <w:lang w:val="es-ES"/>
     </w:rPr>
   </w:style>
-  <w:style w:type="paragraph" w:styleId="ListParagraph">
+  <w:style w:type="paragraph" w:styleId="Prrafodelista">
     <w:name w:val="List Paragraph"/>
     <w:basedOn w:val="Normal"/>
     <w:uiPriority w:val="34"/>
@@ -11742,9 +11998,9 @@
       <w:lang w:val="es-PE" w:eastAsia="es-PE"/>
     </w:rPr>
   </w:style>
-  <w:style w:type="table" w:styleId="TableGrid">
+  <w:style w:type="table" w:styleId="Tablaconcuadrcula">
     <w:name w:val="Table Grid"/>
-    <w:basedOn w:val="TableNormal"/>
+    <w:basedOn w:val="Tablanormal"/>
     <w:uiPriority w:val="39"/>
     <w:rsid w:val="006B7AA9"/>
     <w:pPr>
@@ -11761,9 +12017,9 @@
       </w:tblBorders>
     </w:tblPr>
   </w:style>
-  <w:style w:type="table" w:styleId="LightList-Accent3">
+  <w:style w:type="table" w:styleId="Listaclara-nfasis3">
     <w:name w:val="Light List Accent 3"/>
-    <w:basedOn w:val="TableNormal"/>
+    <w:basedOn w:val="Tablanormal"/>
     <w:uiPriority w:val="61"/>
     <w:rsid w:val="00316531"/>
     <w:pPr>
@@ -11846,10 +12102,10 @@
       </w:tcPr>
     </w:tblStylePr>
   </w:style>
-  <w:style w:type="paragraph" w:styleId="Header">
+  <w:style w:type="paragraph" w:styleId="Encabezado">
     <w:name w:val="header"/>
     <w:basedOn w:val="Normal"/>
-    <w:link w:val="HeaderChar"/>
+    <w:link w:val="EncabezadoCar"/>
     <w:uiPriority w:val="99"/>
     <w:unhideWhenUsed/>
     <w:rsid w:val="00CC106A"/>
@@ -11861,20 +12117,20 @@
       <w:spacing w:after="0" w:line="240" w:lineRule="auto"/>
     </w:pPr>
   </w:style>
-  <w:style w:type="character" w:customStyle="1" w:styleId="HeaderChar">
-    <w:name w:val="Header Char"/>
-    <w:basedOn w:val="DefaultParagraphFont"/>
-    <w:link w:val="Header"/>
+  <w:style w:type="character" w:customStyle="1" w:styleId="EncabezadoCar">
+    <w:name w:val="Encabezado Car"/>
+    <w:basedOn w:val="Fuentedeprrafopredeter"/>
+    <w:link w:val="Encabezado"/>
     <w:uiPriority w:val="99"/>
     <w:rsid w:val="00CC106A"/>
     <w:rPr>
       <w:lang w:val="es-ES"/>
     </w:rPr>
   </w:style>
-  <w:style w:type="paragraph" w:styleId="Footer">
+  <w:style w:type="paragraph" w:styleId="Piedepgina">
     <w:name w:val="footer"/>
     <w:basedOn w:val="Normal"/>
-    <w:link w:val="FooterChar"/>
+    <w:link w:val="PiedepginaCar"/>
     <w:uiPriority w:val="99"/>
     <w:unhideWhenUsed/>
     <w:rsid w:val="00CC106A"/>
@@ -11886,19 +12142,19 @@
       <w:spacing w:after="0" w:line="240" w:lineRule="auto"/>
     </w:pPr>
   </w:style>
-  <w:style w:type="character" w:customStyle="1" w:styleId="FooterChar">
-    <w:name w:val="Footer Char"/>
-    <w:basedOn w:val="DefaultParagraphFont"/>
-    <w:link w:val="Footer"/>
+  <w:style w:type="character" w:customStyle="1" w:styleId="PiedepginaCar">
+    <w:name w:val="Pie de página Car"/>
+    <w:basedOn w:val="Fuentedeprrafopredeter"/>
+    <w:link w:val="Piedepgina"/>
     <w:uiPriority w:val="99"/>
     <w:rsid w:val="00CC106A"/>
     <w:rPr>
       <w:lang w:val="es-ES"/>
     </w:rPr>
   </w:style>
-  <w:style w:type="table" w:styleId="LightShading-Accent2">
+  <w:style w:type="table" w:styleId="Sombreadoclaro-nfasis2">
     <w:name w:val="Light Shading Accent 2"/>
-    <w:basedOn w:val="TableNormal"/>
+    <w:basedOn w:val="Tablanormal"/>
     <w:uiPriority w:val="60"/>
     <w:rsid w:val="00830762"/>
     <w:pPr>
@@ -11992,9 +12248,9 @@
       </w:tcPr>
     </w:tblStylePr>
   </w:style>
-  <w:style w:type="table" w:styleId="MediumGrid1-Accent2">
+  <w:style w:type="table" w:styleId="Cuadrculamedia1-nfasis2">
     <w:name w:val="Medium Grid 1 Accent 2"/>
-    <w:basedOn w:val="TableNormal"/>
+    <w:basedOn w:val="Tablanormal"/>
     <w:uiPriority w:val="67"/>
     <w:rsid w:val="00121D45"/>
     <w:pPr>
@@ -12058,9 +12314,9 @@
       </w:tcPr>
     </w:tblStylePr>
   </w:style>
-  <w:style w:type="table" w:styleId="LightList-Accent2">
+  <w:style w:type="table" w:styleId="Listaclara-nfasis2">
     <w:name w:val="Light List Accent 2"/>
-    <w:basedOn w:val="TableNormal"/>
+    <w:basedOn w:val="Tablanormal"/>
     <w:uiPriority w:val="61"/>
     <w:rsid w:val="00121D45"/>
     <w:pPr>
@@ -12143,10 +12399,10 @@
       </w:tcPr>
     </w:tblStylePr>
   </w:style>
-  <w:style w:type="character" w:customStyle="1" w:styleId="Heading3Char">
-    <w:name w:val="Heading 3 Char"/>
-    <w:basedOn w:val="DefaultParagraphFont"/>
-    <w:link w:val="Heading3"/>
+  <w:style w:type="character" w:customStyle="1" w:styleId="Ttulo3Car">
+    <w:name w:val="Título 3 Car"/>
+    <w:basedOn w:val="Fuentedeprrafopredeter"/>
+    <w:link w:val="Ttulo3"/>
     <w:uiPriority w:val="9"/>
     <w:semiHidden/>
     <w:rsid w:val="00B2707E"/>
@@ -12158,10 +12414,10 @@
       <w:lang w:val="es-ES"/>
     </w:rPr>
   </w:style>
-  <w:style w:type="character" w:customStyle="1" w:styleId="Heading1Char">
-    <w:name w:val="Heading 1 Char"/>
-    <w:basedOn w:val="DefaultParagraphFont"/>
-    <w:link w:val="Heading1"/>
+  <w:style w:type="character" w:customStyle="1" w:styleId="Ttulo1Car">
+    <w:name w:val="Título 1 Car"/>
+    <w:basedOn w:val="Fuentedeprrafopredeter"/>
+    <w:link w:val="Ttulo1"/>
     <w:uiPriority w:val="9"/>
     <w:rsid w:val="00713C0C"/>
     <w:rPr>
@@ -12174,9 +12430,9 @@
       <w:lang w:val="es-ES"/>
     </w:rPr>
   </w:style>
-  <w:style w:type="paragraph" w:styleId="TOCHeading">
+  <w:style w:type="paragraph" w:styleId="TtuloTDC">
     <w:name w:val="TOC Heading"/>
-    <w:basedOn w:val="Heading1"/>
+    <w:basedOn w:val="Ttulo1"/>
     <w:next w:val="Normal"/>
     <w:uiPriority w:val="39"/>
     <w:unhideWhenUsed/>
@@ -12189,7 +12445,7 @@
       <w:lang w:val="es-PE" w:eastAsia="es-PE"/>
     </w:rPr>
   </w:style>
-  <w:style w:type="paragraph" w:styleId="TOC1">
+  <w:style w:type="paragraph" w:styleId="TDC1">
     <w:name w:val="toc 1"/>
     <w:basedOn w:val="Normal"/>
     <w:next w:val="Normal"/>
@@ -12207,9 +12463,9 @@
       <w:u w:val="single"/>
     </w:rPr>
   </w:style>
-  <w:style w:type="character" w:styleId="Hyperlink">
+  <w:style w:type="character" w:styleId="Hipervnculo">
     <w:name w:val="Hyperlink"/>
-    <w:basedOn w:val="DefaultParagraphFont"/>
+    <w:basedOn w:val="Fuentedeprrafopredeter"/>
     <w:uiPriority w:val="99"/>
     <w:unhideWhenUsed/>
     <w:rsid w:val="00713C0C"/>
@@ -12218,7 +12474,7 @@
       <w:u w:val="single"/>
     </w:rPr>
   </w:style>
-  <w:style w:type="paragraph" w:styleId="TOC2">
+  <w:style w:type="paragraph" w:styleId="TDC2">
     <w:name w:val="toc 2"/>
     <w:basedOn w:val="Normal"/>
     <w:next w:val="Normal"/>
@@ -12235,7 +12491,7 @@
       <w:smallCaps/>
     </w:rPr>
   </w:style>
-  <w:style w:type="paragraph" w:styleId="TOC3">
+  <w:style w:type="paragraph" w:styleId="TDC3">
     <w:name w:val="toc 3"/>
     <w:basedOn w:val="Normal"/>
     <w:next w:val="Normal"/>
@@ -12250,7 +12506,7 @@
       <w:smallCaps/>
     </w:rPr>
   </w:style>
-  <w:style w:type="paragraph" w:styleId="TOC4">
+  <w:style w:type="paragraph" w:styleId="TDC4">
     <w:name w:val="toc 4"/>
     <w:basedOn w:val="Normal"/>
     <w:next w:val="Normal"/>
@@ -12262,7 +12518,7 @@
       <w:spacing w:after="0"/>
     </w:pPr>
   </w:style>
-  <w:style w:type="paragraph" w:styleId="TOC5">
+  <w:style w:type="paragraph" w:styleId="TDC5">
     <w:name w:val="toc 5"/>
     <w:basedOn w:val="Normal"/>
     <w:next w:val="Normal"/>
@@ -12274,7 +12530,7 @@
       <w:spacing w:after="0"/>
     </w:pPr>
   </w:style>
-  <w:style w:type="paragraph" w:styleId="TOC6">
+  <w:style w:type="paragraph" w:styleId="TDC6">
     <w:name w:val="toc 6"/>
     <w:basedOn w:val="Normal"/>
     <w:next w:val="Normal"/>
@@ -12286,7 +12542,7 @@
       <w:spacing w:after="0"/>
     </w:pPr>
   </w:style>
-  <w:style w:type="paragraph" w:styleId="TOC7">
+  <w:style w:type="paragraph" w:styleId="TDC7">
     <w:name w:val="toc 7"/>
     <w:basedOn w:val="Normal"/>
     <w:next w:val="Normal"/>
@@ -12298,7 +12554,7 @@
       <w:spacing w:after="0"/>
     </w:pPr>
   </w:style>
-  <w:style w:type="paragraph" w:styleId="TOC8">
+  <w:style w:type="paragraph" w:styleId="TDC8">
     <w:name w:val="toc 8"/>
     <w:basedOn w:val="Normal"/>
     <w:next w:val="Normal"/>
@@ -12310,7 +12566,7 @@
       <w:spacing w:after="0"/>
     </w:pPr>
   </w:style>
-  <w:style w:type="paragraph" w:styleId="TOC9">
+  <w:style w:type="paragraph" w:styleId="TDC9">
     <w:name w:val="toc 9"/>
     <w:basedOn w:val="Normal"/>
     <w:next w:val="Normal"/>
@@ -12324,13 +12580,13 @@
   </w:style>
   <w:style w:type="character" w:customStyle="1" w:styleId="apple-converted-space">
     <w:name w:val="apple-converted-space"/>
-    <w:basedOn w:val="DefaultParagraphFont"/>
+    <w:basedOn w:val="Fuentedeprrafopredeter"/>
     <w:rsid w:val="000931C4"/>
   </w:style>
-  <w:style w:type="character" w:customStyle="1" w:styleId="Heading2Char">
-    <w:name w:val="Heading 2 Char"/>
-    <w:basedOn w:val="DefaultParagraphFont"/>
-    <w:link w:val="Heading2"/>
+  <w:style w:type="character" w:customStyle="1" w:styleId="Ttulo2Car">
+    <w:name w:val="Título 2 Car"/>
+    <w:basedOn w:val="Fuentedeprrafopredeter"/>
+    <w:link w:val="Ttulo2"/>
     <w:uiPriority w:val="9"/>
     <w:rsid w:val="008430CF"/>
     <w:rPr>
@@ -12341,10 +12597,10 @@
       <w:lang w:val="es-ES"/>
     </w:rPr>
   </w:style>
-  <w:style w:type="paragraph" w:styleId="FootnoteText">
+  <w:style w:type="paragraph" w:styleId="Textonotapie">
     <w:name w:val="footnote text"/>
     <w:basedOn w:val="Normal"/>
-    <w:link w:val="FootnoteTextChar"/>
+    <w:link w:val="TextonotapieCar"/>
     <w:uiPriority w:val="99"/>
     <w:rsid w:val="008430CF"/>
     <w:pPr>
@@ -12360,10 +12616,10 @@
       <w:lang w:val="es-PE" w:eastAsia="es-PE"/>
     </w:rPr>
   </w:style>
-  <w:style w:type="character" w:customStyle="1" w:styleId="FootnoteTextChar">
-    <w:name w:val="Footnote Text Char"/>
-    <w:basedOn w:val="DefaultParagraphFont"/>
-    <w:link w:val="FootnoteText"/>
+  <w:style w:type="character" w:customStyle="1" w:styleId="TextonotapieCar">
+    <w:name w:val="Texto nota pie Car"/>
+    <w:basedOn w:val="Fuentedeprrafopredeter"/>
+    <w:link w:val="Textonotapie"/>
     <w:uiPriority w:val="99"/>
     <w:rsid w:val="008430CF"/>
     <w:rPr>
@@ -12373,9 +12629,9 @@
       <w:lang w:eastAsia="es-PE"/>
     </w:rPr>
   </w:style>
-  <w:style w:type="character" w:styleId="HTMLTypewriter">
+  <w:style w:type="character" w:styleId="MquinadeescribirHTML">
     <w:name w:val="HTML Typewriter"/>
-    <w:basedOn w:val="DefaultParagraphFont"/>
+    <w:basedOn w:val="Fuentedeprrafopredeter"/>
     <w:uiPriority w:val="99"/>
     <w:semiHidden/>
     <w:unhideWhenUsed/>
@@ -12423,7 +12679,7 @@
   <w:style w:type="paragraph" w:customStyle="1" w:styleId="InfoBlue">
     <w:name w:val="InfoBlue"/>
     <w:basedOn w:val="Normal"/>
-    <w:next w:val="BodyText"/>
+    <w:next w:val="Textoindependiente"/>
     <w:rsid w:val="00F46D61"/>
     <w:pPr>
       <w:widowControl w:val="0"/>
@@ -12440,10 +12696,10 @@
       <w:lang w:val="en-US"/>
     </w:rPr>
   </w:style>
-  <w:style w:type="paragraph" w:styleId="BodyText">
+  <w:style w:type="paragraph" w:styleId="Textoindependiente">
     <w:name w:val="Body Text"/>
     <w:basedOn w:val="Normal"/>
-    <w:link w:val="BodyTextChar"/>
+    <w:link w:val="TextoindependienteCar"/>
     <w:uiPriority w:val="99"/>
     <w:semiHidden/>
     <w:unhideWhenUsed/>
@@ -12452,10 +12708,10 @@
       <w:spacing w:after="120"/>
     </w:pPr>
   </w:style>
-  <w:style w:type="character" w:customStyle="1" w:styleId="BodyTextChar">
-    <w:name w:val="Body Text Char"/>
-    <w:basedOn w:val="DefaultParagraphFont"/>
-    <w:link w:val="BodyText"/>
+  <w:style w:type="character" w:customStyle="1" w:styleId="TextoindependienteCar">
+    <w:name w:val="Texto independiente Car"/>
+    <w:basedOn w:val="Fuentedeprrafopredeter"/>
+    <w:link w:val="Textoindependiente"/>
     <w:uiPriority w:val="99"/>
     <w:semiHidden/>
     <w:rsid w:val="00F46D61"/>
@@ -12488,7 +12744,7 @@
   </w:style>
   <w:style w:type="character" w:customStyle="1" w:styleId="3oh-">
     <w:name w:val="_3oh-"/>
-    <w:basedOn w:val="DefaultParagraphFont"/>
+    <w:basedOn w:val="Fuentedeprrafopredeter"/>
     <w:rsid w:val="00BB4126"/>
   </w:style>
   <w:style w:type="paragraph" w:customStyle="1" w:styleId="Standard">
@@ -12540,9 +12796,9 @@
       <w:sz w:val="28"/>
     </w:rPr>
   </w:style>
-  <w:style w:type="table" w:styleId="PlainTable2">
+  <w:style w:type="table" w:styleId="Tablanormal2">
     <w:name w:val="Plain Table 2"/>
-    <w:basedOn w:val="TableNormal"/>
+    <w:basedOn w:val="Tablanormal"/>
     <w:uiPriority w:val="42"/>
     <w:rsid w:val="00B42009"/>
     <w:pPr>
@@ -12932,7 +13188,7 @@
 </file>
 
 <file path=customXml/itemProps2.xml><?xml version="1.0" encoding="utf-8"?>
-<ds:datastoreItem xmlns:ds="http://schemas.openxmlformats.org/officeDocument/2006/customXml" ds:itemID="{6F6A3CFA-E5D7-4E06-8DBD-BF24968EE4A8}">
+<ds:datastoreItem xmlns:ds="http://schemas.openxmlformats.org/officeDocument/2006/customXml" ds:itemID="{D4D94CCA-6E3D-4A9D-B427-4FA6337A17C8}">
   <ds:schemaRefs>
     <ds:schemaRef ds:uri="http://schemas.openxmlformats.org/officeDocument/2006/bibliography"/>
   </ds:schemaRefs>

</xml_diff>

<commit_message>
Corrige errores ortográficos en RSAC_PGC
</commit_message>
<xml_diff>
--- a/Desarrollo/RSAC/Documentos/RSAC_PGC.docx
+++ b/Desarrollo/RSAC/Documentos/RSAC_PGC.docx
@@ -1,6 +1,6 @@
 
 <file path=word/document.xml><?xml version="1.0" encoding="utf-8"?>
-<w:document xmlns:wpc="http://schemas.microsoft.com/office/word/2010/wordprocessingCanvas" xmlns:cx="http://schemas.microsoft.com/office/drawing/2014/chartex" xmlns:cx1="http://schemas.microsoft.com/office/drawing/2015/9/8/chartex" xmlns:mc="http://schemas.openxmlformats.org/markup-compatibility/2006" xmlns:o="urn:schemas-microsoft-com:office:office" xmlns:r="http://schemas.openxmlformats.org/officeDocument/2006/relationships" xmlns:m="http://schemas.openxmlformats.org/officeDocument/2006/math" xmlns:v="urn:schemas-microsoft-com:vml" xmlns:wp14="http://schemas.microsoft.com/office/word/2010/wordprocessingDrawing" xmlns:wp="http://schemas.openxmlformats.org/drawingml/2006/wordprocessingDrawing" xmlns:w10="urn:schemas-microsoft-com:office:word" xmlns:w="http://schemas.openxmlformats.org/wordprocessingml/2006/main" xmlns:w14="http://schemas.microsoft.com/office/word/2010/wordml" xmlns:w15="http://schemas.microsoft.com/office/word/2012/wordml" xmlns:w16se="http://schemas.microsoft.com/office/word/2015/wordml/symex" xmlns:wpg="http://schemas.microsoft.com/office/word/2010/wordprocessingGroup" xmlns:wpi="http://schemas.microsoft.com/office/word/2010/wordprocessingInk" xmlns:wne="http://schemas.microsoft.com/office/word/2006/wordml" xmlns:wps="http://schemas.microsoft.com/office/word/2010/wordprocessingShape" mc:Ignorable="w14 w15 w16se wp14">
+<w:document xmlns:wpc="http://schemas.microsoft.com/office/word/2010/wordprocessingCanvas" xmlns:cx="http://schemas.microsoft.com/office/drawing/2014/chartex" xmlns:cx1="http://schemas.microsoft.com/office/drawing/2015/9/8/chartex" xmlns:cx2="http://schemas.microsoft.com/office/drawing/2015/10/21/chartex" xmlns:cx3="http://schemas.microsoft.com/office/drawing/2016/5/9/chartex" xmlns:cx4="http://schemas.microsoft.com/office/drawing/2016/5/10/chartex" xmlns:cx5="http://schemas.microsoft.com/office/drawing/2016/5/11/chartex" xmlns:cx6="http://schemas.microsoft.com/office/drawing/2016/5/12/chartex" xmlns:cx7="http://schemas.microsoft.com/office/drawing/2016/5/13/chartex" xmlns:cx8="http://schemas.microsoft.com/office/drawing/2016/5/14/chartex" xmlns:mc="http://schemas.openxmlformats.org/markup-compatibility/2006" xmlns:aink="http://schemas.microsoft.com/office/drawing/2016/ink" xmlns:am3d="http://schemas.microsoft.com/office/drawing/2017/model3d" xmlns:o="urn:schemas-microsoft-com:office:office" xmlns:r="http://schemas.openxmlformats.org/officeDocument/2006/relationships" xmlns:m="http://schemas.openxmlformats.org/officeDocument/2006/math" xmlns:v="urn:schemas-microsoft-com:vml" xmlns:wp14="http://schemas.microsoft.com/office/word/2010/wordprocessingDrawing" xmlns:wp="http://schemas.openxmlformats.org/drawingml/2006/wordprocessingDrawing" xmlns:w10="urn:schemas-microsoft-com:office:word" xmlns:w="http://schemas.openxmlformats.org/wordprocessingml/2006/main" xmlns:w14="http://schemas.microsoft.com/office/word/2010/wordml" xmlns:w15="http://schemas.microsoft.com/office/word/2012/wordml" xmlns:w16cid="http://schemas.microsoft.com/office/word/2016/wordml/cid" xmlns:w16se="http://schemas.microsoft.com/office/word/2015/wordml/symex" xmlns:wpg="http://schemas.microsoft.com/office/word/2010/wordprocessingGroup" xmlns:wpi="http://schemas.microsoft.com/office/word/2010/wordprocessingInk" xmlns:wne="http://schemas.microsoft.com/office/word/2006/wordml" xmlns:wps="http://schemas.microsoft.com/office/word/2010/wordprocessingShape" mc:Ignorable="w14 w15 w16se w16cid wp14">
   <w:body>
     <w:sdt>
       <w:sdtPr>
@@ -22,13 +22,13 @@
         </w:rPr>
       </w:sdtEndPr>
       <w:sdtContent>
-        <w:bookmarkStart w:id="0" w:name="_Toc391715346" w:displacedByCustomXml="prev"/>
+        <w:bookmarkStart w:id="0" w:name="_Toc391325453" w:displacedByCustomXml="prev"/>
         <w:bookmarkEnd w:id="0" w:displacedByCustomXml="prev"/>
-        <w:bookmarkStart w:id="1" w:name="_Toc391714504" w:displacedByCustomXml="prev"/>
+        <w:bookmarkStart w:id="1" w:name="_Toc391714464" w:displacedByCustomXml="prev"/>
         <w:bookmarkEnd w:id="1" w:displacedByCustomXml="prev"/>
-        <w:bookmarkStart w:id="2" w:name="_Toc391714464" w:displacedByCustomXml="prev"/>
+        <w:bookmarkStart w:id="2" w:name="_Toc391714504" w:displacedByCustomXml="prev"/>
         <w:bookmarkEnd w:id="2" w:displacedByCustomXml="prev"/>
-        <w:bookmarkStart w:id="3" w:name="_Toc391325453" w:displacedByCustomXml="prev"/>
+        <w:bookmarkStart w:id="3" w:name="_Toc391715346" w:displacedByCustomXml="prev"/>
         <w:bookmarkEnd w:id="3" w:displacedByCustomXml="prev"/>
         <w:p>
           <w:pPr>
@@ -217,7 +217,7 @@
                   </wp:anchor>
                 </w:drawing>
               </mc:Choice>
-              <mc:Fallback xmlns:cx2="http://schemas.microsoft.com/office/drawing/2015/10/21/chartex" xmlns:cx3="http://schemas.microsoft.com/office/drawing/2016/5/9/chartex" xmlns:cx4="http://schemas.microsoft.com/office/drawing/2016/5/10/chartex" xmlns:cx5="http://schemas.microsoft.com/office/drawing/2016/5/11/chartex" xmlns:cx6="http://schemas.microsoft.com/office/drawing/2016/5/12/chartex" xmlns:cx7="http://schemas.microsoft.com/office/drawing/2016/5/13/chartex" xmlns:cx8="http://schemas.microsoft.com/office/drawing/2016/5/14/chartex" xmlns:aink="http://schemas.microsoft.com/office/drawing/2016/ink" xmlns:am3d="http://schemas.microsoft.com/office/drawing/2017/model3d" xmlns:w16cid="http://schemas.microsoft.com/office/word/2016/wordml/cid" xmlns:mv="urn:schemas-microsoft-com:mac:vml" xmlns:mo="http://schemas.microsoft.com/office/mac/office/2008/main">
+              <mc:Fallback xmlns:mo="http://schemas.microsoft.com/office/mac/office/2008/main" xmlns:mv="urn:schemas-microsoft-com:mac:vml">
                 <w:pict>
                   <v:rect w14:anchorId="12366E7F" id="3 Rectángulo" o:spid="_x0000_s1026" style="position:absolute;margin-left:-86pt;margin-top:-70.85pt;width:614.35pt;height:11in;z-index:-251667968;visibility:visible;mso-wrap-style:square;mso-width-percent:0;mso-wrap-distance-left:9pt;mso-wrap-distance-top:0;mso-wrap-distance-right:9pt;mso-wrap-distance-bottom:0;mso-position-horizontal:absolute;mso-position-horizontal-relative:text;mso-position-vertical:absolute;mso-position-vertical-relative:text;mso-width-percent:0;mso-width-relative:margin;v-text-anchor:middle" o:gfxdata="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" fillcolor="#1f497d [3215]" stroked="f" strokeweight="2pt"/>
                 </w:pict>
@@ -1245,22 +1245,15 @@
         </w:p>
         <w:p>
           <w:pPr>
-            <w:tabs>
-              <w:tab w:val="left" w:pos="0"/>
-            </w:tabs>
-            <w:jc w:val="center"/>
+            <w:pStyle w:val="HojadeControl"/>
             <w:rPr>
-              <w:rFonts w:ascii="NewsGotT" w:eastAsia="Calibri" w:hAnsi="NewsGotT" w:cs="Arial"/>
-              <w:color w:val="000000" w:themeColor="text1"/>
-              <w:sz w:val="24"/>
-              <w:szCs w:val="24"/>
+              <w:rFonts w:ascii="NewsGotT" w:hAnsi="NewsGotT"/>
             </w:rPr>
           </w:pPr>
         </w:p>
         <w:p>
           <w:pPr>
             <w:pStyle w:val="HojadeControl"/>
-            <w:jc w:val="center"/>
             <w:rPr>
               <w:rFonts w:ascii="NewsGotT" w:hAnsi="NewsGotT" w:hint="eastAsia"/>
             </w:rPr>
@@ -1283,14 +1276,6 @@
         </w:p>
         <w:p>
           <w:pPr>
-            <w:pStyle w:val="Textbody"/>
-            <w:rPr>
-              <w:rFonts w:hint="eastAsia"/>
-            </w:rPr>
-          </w:pPr>
-        </w:p>
-        <w:p>
-          <w:pPr>
             <w:pStyle w:val="Standard"/>
             <w:rPr>
               <w:rFonts w:hint="eastAsia"/>
@@ -1300,6 +1285,14 @@
         <w:tbl>
           <w:tblPr>
             <w:tblW w:w="9071" w:type="dxa"/>
+            <w:tblBorders>
+              <w:top w:val="single" w:sz="4" w:space="0" w:color="595959" w:themeColor="text1" w:themeTint="A6"/>
+              <w:left w:val="single" w:sz="4" w:space="0" w:color="595959" w:themeColor="text1" w:themeTint="A6"/>
+              <w:bottom w:val="single" w:sz="4" w:space="0" w:color="595959" w:themeColor="text1" w:themeTint="A6"/>
+              <w:right w:val="single" w:sz="4" w:space="0" w:color="595959" w:themeColor="text1" w:themeTint="A6"/>
+              <w:insideH w:val="single" w:sz="4" w:space="0" w:color="595959" w:themeColor="text1" w:themeTint="A6"/>
+              <w:insideV w:val="single" w:sz="4" w:space="0" w:color="595959" w:themeColor="text1" w:themeTint="A6"/>
+            </w:tblBorders>
             <w:tblLayout w:type="fixed"/>
             <w:tblCellMar>
               <w:left w:w="10" w:type="dxa"/>
@@ -1317,11 +1310,6 @@
             <w:tc>
               <w:tcPr>
                 <w:tcW w:w="2208" w:type="dxa"/>
-                <w:tcBorders>
-                  <w:top w:val="single" w:sz="4" w:space="0" w:color="808080"/>
-                  <w:left w:val="single" w:sz="4" w:space="0" w:color="808080"/>
-                  <w:bottom w:val="single" w:sz="4" w:space="0" w:color="808080"/>
-                </w:tcBorders>
                 <w:shd w:val="clear" w:color="auto" w:fill="DBE5F1" w:themeFill="accent1" w:themeFillTint="33"/>
                 <w:tcMar>
                   <w:top w:w="55" w:type="dxa"/>
@@ -1357,12 +1345,6 @@
               <w:tcPr>
                 <w:tcW w:w="6863" w:type="dxa"/>
                 <w:gridSpan w:val="3"/>
-                <w:tcBorders>
-                  <w:top w:val="single" w:sz="4" w:space="0" w:color="808080"/>
-                  <w:left w:val="single" w:sz="4" w:space="0" w:color="808080"/>
-                  <w:bottom w:val="single" w:sz="4" w:space="0" w:color="808080"/>
-                  <w:right w:val="single" w:sz="4" w:space="0" w:color="808080"/>
-                </w:tcBorders>
                 <w:tcMar>
                   <w:top w:w="55" w:type="dxa"/>
                   <w:left w:w="55" w:type="dxa"/>
@@ -1380,7 +1362,6 @@
                     <w:szCs w:val="22"/>
                   </w:rPr>
                 </w:pPr>
-                <w:proofErr w:type="spellStart"/>
                 <w:r>
                   <w:rPr>
                     <w:rFonts w:hint="eastAsia"/>
@@ -1394,25 +1375,8 @@
                     <w:sz w:val="22"/>
                     <w:szCs w:val="22"/>
                   </w:rPr>
-                  <w:t>nnovative</w:t>
+                  <w:t>nnovative Software Solutions</w:t>
                 </w:r>
-                <w:proofErr w:type="spellEnd"/>
-                <w:r>
-                  <w:rPr>
-                    <w:sz w:val="22"/>
-                    <w:szCs w:val="22"/>
-                  </w:rPr>
-                  <w:t xml:space="preserve"> Software </w:t>
-                </w:r>
-                <w:proofErr w:type="spellStart"/>
-                <w:r>
-                  <w:rPr>
-                    <w:sz w:val="22"/>
-                    <w:szCs w:val="22"/>
-                  </w:rPr>
-                  <w:t>Solutions</w:t>
-                </w:r>
-                <w:proofErr w:type="spellEnd"/>
               </w:p>
             </w:tc>
           </w:tr>
@@ -1420,10 +1384,6 @@
             <w:tc>
               <w:tcPr>
                 <w:tcW w:w="2208" w:type="dxa"/>
-                <w:tcBorders>
-                  <w:left w:val="single" w:sz="4" w:space="0" w:color="808080"/>
-                  <w:bottom w:val="single" w:sz="4" w:space="0" w:color="808080"/>
-                </w:tcBorders>
                 <w:shd w:val="clear" w:color="auto" w:fill="DBE5F1" w:themeFill="accent1" w:themeFillTint="33"/>
                 <w:tcMar>
                   <w:top w:w="55" w:type="dxa"/>
@@ -1459,11 +1419,6 @@
               <w:tcPr>
                 <w:tcW w:w="6863" w:type="dxa"/>
                 <w:gridSpan w:val="3"/>
-                <w:tcBorders>
-                  <w:left w:val="single" w:sz="4" w:space="0" w:color="808080"/>
-                  <w:bottom w:val="single" w:sz="4" w:space="0" w:color="808080"/>
-                  <w:right w:val="single" w:sz="4" w:space="0" w:color="808080"/>
-                </w:tcBorders>
                 <w:tcMar>
                   <w:top w:w="55" w:type="dxa"/>
                   <w:left w:w="55" w:type="dxa"/>
@@ -1495,10 +1450,6 @@
             <w:tc>
               <w:tcPr>
                 <w:tcW w:w="2208" w:type="dxa"/>
-                <w:tcBorders>
-                  <w:left w:val="single" w:sz="4" w:space="0" w:color="808080"/>
-                  <w:bottom w:val="single" w:sz="4" w:space="0" w:color="808080"/>
-                </w:tcBorders>
                 <w:shd w:val="clear" w:color="auto" w:fill="DBE5F1" w:themeFill="accent1" w:themeFillTint="33"/>
                 <w:tcMar>
                   <w:top w:w="55" w:type="dxa"/>
@@ -1534,11 +1485,6 @@
               <w:tcPr>
                 <w:tcW w:w="6863" w:type="dxa"/>
                 <w:gridSpan w:val="3"/>
-                <w:tcBorders>
-                  <w:left w:val="single" w:sz="4" w:space="0" w:color="808080"/>
-                  <w:bottom w:val="single" w:sz="4" w:space="0" w:color="808080"/>
-                  <w:right w:val="single" w:sz="4" w:space="0" w:color="808080"/>
-                </w:tcBorders>
                 <w:tcMar>
                   <w:top w:w="55" w:type="dxa"/>
                   <w:left w:w="55" w:type="dxa"/>
@@ -1606,10 +1552,6 @@
             <w:tc>
               <w:tcPr>
                 <w:tcW w:w="2208" w:type="dxa"/>
-                <w:tcBorders>
-                  <w:left w:val="single" w:sz="4" w:space="0" w:color="808080"/>
-                  <w:bottom w:val="single" w:sz="4" w:space="0" w:color="808080"/>
-                </w:tcBorders>
                 <w:shd w:val="clear" w:color="auto" w:fill="DBE5F1" w:themeFill="accent1" w:themeFillTint="33"/>
                 <w:tcMar>
                   <w:top w:w="55" w:type="dxa"/>
@@ -1645,11 +1587,6 @@
               <w:tcPr>
                 <w:tcW w:w="6863" w:type="dxa"/>
                 <w:gridSpan w:val="3"/>
-                <w:tcBorders>
-                  <w:left w:val="single" w:sz="4" w:space="0" w:color="808080"/>
-                  <w:bottom w:val="single" w:sz="4" w:space="0" w:color="808080"/>
-                  <w:right w:val="single" w:sz="4" w:space="0" w:color="808080"/>
-                </w:tcBorders>
                 <w:tcMar>
                   <w:top w:w="55" w:type="dxa"/>
                   <w:left w:w="55" w:type="dxa"/>
@@ -1695,10 +1632,6 @@
             <w:tc>
               <w:tcPr>
                 <w:tcW w:w="2208" w:type="dxa"/>
-                <w:tcBorders>
-                  <w:left w:val="single" w:sz="4" w:space="0" w:color="808080"/>
-                  <w:bottom w:val="single" w:sz="4" w:space="0" w:color="808080"/>
-                </w:tcBorders>
                 <w:shd w:val="clear" w:color="auto" w:fill="DBE5F1" w:themeFill="accent1" w:themeFillTint="33"/>
                 <w:tcMar>
                   <w:top w:w="55" w:type="dxa"/>
@@ -1733,10 +1666,6 @@
             <w:tc>
               <w:tcPr>
                 <w:tcW w:w="3002" w:type="dxa"/>
-                <w:tcBorders>
-                  <w:left w:val="single" w:sz="4" w:space="0" w:color="808080"/>
-                  <w:bottom w:val="single" w:sz="4" w:space="0" w:color="808080"/>
-                </w:tcBorders>
                 <w:tcMar>
                   <w:top w:w="55" w:type="dxa"/>
                   <w:left w:w="55" w:type="dxa"/>
@@ -1780,10 +1709,6 @@
             <w:tc>
               <w:tcPr>
                 <w:tcW w:w="2199" w:type="dxa"/>
-                <w:tcBorders>
-                  <w:left w:val="single" w:sz="4" w:space="0" w:color="808080"/>
-                  <w:bottom w:val="single" w:sz="4" w:space="0" w:color="808080"/>
-                </w:tcBorders>
                 <w:shd w:val="clear" w:color="auto" w:fill="DBE5F1" w:themeFill="accent1" w:themeFillTint="33"/>
                 <w:tcMar>
                   <w:top w:w="55" w:type="dxa"/>
@@ -1818,11 +1743,6 @@
             <w:tc>
               <w:tcPr>
                 <w:tcW w:w="1662" w:type="dxa"/>
-                <w:tcBorders>
-                  <w:left w:val="single" w:sz="4" w:space="0" w:color="808080"/>
-                  <w:bottom w:val="single" w:sz="4" w:space="0" w:color="808080"/>
-                  <w:right w:val="single" w:sz="4" w:space="0" w:color="808080"/>
-                </w:tcBorders>
                 <w:tcMar>
                   <w:top w:w="55" w:type="dxa"/>
                   <w:left w:w="55" w:type="dxa"/>
@@ -1891,9 +1811,6 @@
               <w:tcPr>
                 <w:tcW w:w="2208" w:type="dxa"/>
                 <w:vMerge w:val="restart"/>
-                <w:tcBorders>
-                  <w:left w:val="single" w:sz="4" w:space="0" w:color="808080"/>
-                </w:tcBorders>
                 <w:shd w:val="clear" w:color="auto" w:fill="DBE5F1" w:themeFill="accent1" w:themeFillTint="33"/>
                 <w:tcMar>
                   <w:top w:w="55" w:type="dxa"/>
@@ -1929,9 +1846,6 @@
               <w:tcPr>
                 <w:tcW w:w="3002" w:type="dxa"/>
                 <w:vMerge w:val="restart"/>
-                <w:tcBorders>
-                  <w:left w:val="single" w:sz="4" w:space="0" w:color="808080"/>
-                </w:tcBorders>
                 <w:tcMar>
                   <w:top w:w="55" w:type="dxa"/>
                   <w:left w:w="55" w:type="dxa"/>
@@ -1954,10 +1868,6 @@
             <w:tc>
               <w:tcPr>
                 <w:tcW w:w="2199" w:type="dxa"/>
-                <w:tcBorders>
-                  <w:left w:val="single" w:sz="4" w:space="0" w:color="808080"/>
-                  <w:bottom w:val="single" w:sz="4" w:space="0" w:color="808080"/>
-                </w:tcBorders>
                 <w:shd w:val="clear" w:color="auto" w:fill="DBE5F1" w:themeFill="accent1" w:themeFillTint="33"/>
                 <w:tcMar>
                   <w:top w:w="55" w:type="dxa"/>
@@ -1992,11 +1902,6 @@
             <w:tc>
               <w:tcPr>
                 <w:tcW w:w="1662" w:type="dxa"/>
-                <w:tcBorders>
-                  <w:left w:val="single" w:sz="4" w:space="0" w:color="808080"/>
-                  <w:bottom w:val="single" w:sz="4" w:space="0" w:color="808080"/>
-                  <w:right w:val="single" w:sz="4" w:space="0" w:color="808080"/>
-                </w:tcBorders>
                 <w:tcMar>
                   <w:top w:w="55" w:type="dxa"/>
                   <w:left w:w="55" w:type="dxa"/>
@@ -2023,10 +1928,6 @@
               <w:tcPr>
                 <w:tcW w:w="2208" w:type="dxa"/>
                 <w:vMerge/>
-                <w:tcBorders>
-                  <w:left w:val="single" w:sz="4" w:space="0" w:color="808080"/>
-                  <w:bottom w:val="single" w:sz="4" w:space="0" w:color="808080"/>
-                </w:tcBorders>
                 <w:shd w:val="clear" w:color="auto" w:fill="DBE5F1" w:themeFill="accent1" w:themeFillTint="33"/>
                 <w:tcMar>
                   <w:top w:w="55" w:type="dxa"/>
@@ -2053,10 +1954,6 @@
               <w:tcPr>
                 <w:tcW w:w="3002" w:type="dxa"/>
                 <w:vMerge/>
-                <w:tcBorders>
-                  <w:left w:val="single" w:sz="4" w:space="0" w:color="808080"/>
-                  <w:bottom w:val="single" w:sz="4" w:space="0" w:color="808080"/>
-                </w:tcBorders>
                 <w:tcMar>
                   <w:top w:w="55" w:type="dxa"/>
                   <w:left w:w="55" w:type="dxa"/>
@@ -2079,10 +1976,6 @@
             <w:tc>
               <w:tcPr>
                 <w:tcW w:w="2199" w:type="dxa"/>
-                <w:tcBorders>
-                  <w:left w:val="single" w:sz="4" w:space="0" w:color="808080"/>
-                  <w:bottom w:val="single" w:sz="4" w:space="0" w:color="808080"/>
-                </w:tcBorders>
                 <w:shd w:val="clear" w:color="auto" w:fill="DBE5F1" w:themeFill="accent1" w:themeFillTint="33"/>
                 <w:tcMar>
                   <w:top w:w="55" w:type="dxa"/>
@@ -2117,11 +2010,6 @@
             <w:tc>
               <w:tcPr>
                 <w:tcW w:w="1662" w:type="dxa"/>
-                <w:tcBorders>
-                  <w:left w:val="single" w:sz="4" w:space="0" w:color="808080"/>
-                  <w:bottom w:val="single" w:sz="4" w:space="0" w:color="808080"/>
-                  <w:right w:val="single" w:sz="4" w:space="0" w:color="808080"/>
-                </w:tcBorders>
                 <w:tcMar>
                   <w:top w:w="55" w:type="dxa"/>
                   <w:left w:w="55" w:type="dxa"/>
@@ -2145,37 +2033,7 @@
                     <w:sz w:val="22"/>
                     <w:szCs w:val="22"/>
                   </w:rPr>
-                  <w:fldChar w:fldCharType="begin"/>
-                </w:r>
-                <w:r>
-                  <w:rPr>
-                    <w:sz w:val="22"/>
-                    <w:szCs w:val="22"/>
-                  </w:rPr>
-                  <w:instrText xml:space="preserve"> NUMPAGES </w:instrText>
-                </w:r>
-                <w:r>
-                  <w:rPr>
-                    <w:sz w:val="22"/>
-                    <w:szCs w:val="22"/>
-                  </w:rPr>
-                  <w:fldChar w:fldCharType="separate"/>
-                </w:r>
-                <w:r>
-                  <w:rPr>
-                    <w:rFonts w:hint="eastAsia"/>
-                    <w:noProof/>
-                    <w:sz w:val="22"/>
-                    <w:szCs w:val="22"/>
-                  </w:rPr>
-                  <w:t>18</w:t>
-                </w:r>
-                <w:r>
-                  <w:rPr>
-                    <w:sz w:val="22"/>
-                    <w:szCs w:val="22"/>
-                  </w:rPr>
-                  <w:fldChar w:fldCharType="end"/>
+                  <w:t>6</w:t>
                 </w:r>
               </w:p>
             </w:tc>
@@ -2235,6 +2093,14 @@
           <w:tblPr>
             <w:tblW w:w="9070" w:type="dxa"/>
             <w:tblInd w:w="-5" w:type="dxa"/>
+            <w:tblBorders>
+              <w:top w:val="single" w:sz="4" w:space="0" w:color="595959" w:themeColor="text1" w:themeTint="A6"/>
+              <w:left w:val="single" w:sz="4" w:space="0" w:color="595959" w:themeColor="text1" w:themeTint="A6"/>
+              <w:bottom w:val="single" w:sz="4" w:space="0" w:color="595959" w:themeColor="text1" w:themeTint="A6"/>
+              <w:right w:val="single" w:sz="4" w:space="0" w:color="595959" w:themeColor="text1" w:themeTint="A6"/>
+              <w:insideH w:val="single" w:sz="4" w:space="0" w:color="595959" w:themeColor="text1" w:themeTint="A6"/>
+              <w:insideV w:val="single" w:sz="4" w:space="0" w:color="595959" w:themeColor="text1" w:themeTint="A6"/>
+            </w:tblBorders>
             <w:tblLayout w:type="fixed"/>
             <w:tblCellMar>
               <w:left w:w="10" w:type="dxa"/>
@@ -2243,20 +2109,15 @@
             <w:tblLook w:val="0000" w:firstRow="0" w:lastRow="0" w:firstColumn="0" w:lastColumn="0" w:noHBand="0" w:noVBand="0"/>
           </w:tblPr>
           <w:tblGrid>
-            <w:gridCol w:w="893"/>
-            <w:gridCol w:w="2863"/>
+            <w:gridCol w:w="993"/>
+            <w:gridCol w:w="2763"/>
             <w:gridCol w:w="3332"/>
             <w:gridCol w:w="1982"/>
           </w:tblGrid>
           <w:tr>
             <w:tc>
               <w:tcPr>
-                <w:tcW w:w="893" w:type="dxa"/>
-                <w:tcBorders>
-                  <w:top w:val="single" w:sz="4" w:space="0" w:color="808080"/>
-                  <w:left w:val="single" w:sz="4" w:space="0" w:color="808080"/>
-                  <w:bottom w:val="single" w:sz="4" w:space="0" w:color="808080"/>
-                </w:tcBorders>
+                <w:tcW w:w="993" w:type="dxa"/>
                 <w:shd w:val="clear" w:color="auto" w:fill="DBE5F1" w:themeFill="accent1" w:themeFillTint="33"/>
                 <w:tcMar>
                   <w:top w:w="55" w:type="dxa"/>
@@ -2292,12 +2153,7 @@
             </w:tc>
             <w:tc>
               <w:tcPr>
-                <w:tcW w:w="2863" w:type="dxa"/>
-                <w:tcBorders>
-                  <w:top w:val="single" w:sz="4" w:space="0" w:color="808080"/>
-                  <w:left w:val="single" w:sz="4" w:space="0" w:color="808080"/>
-                  <w:bottom w:val="single" w:sz="4" w:space="0" w:color="808080"/>
-                </w:tcBorders>
+                <w:tcW w:w="2763" w:type="dxa"/>
                 <w:shd w:val="clear" w:color="auto" w:fill="DBE5F1" w:themeFill="accent1" w:themeFillTint="33"/>
                 <w:tcMar>
                   <w:top w:w="55" w:type="dxa"/>
@@ -2334,11 +2190,6 @@
             <w:tc>
               <w:tcPr>
                 <w:tcW w:w="3332" w:type="dxa"/>
-                <w:tcBorders>
-                  <w:top w:val="single" w:sz="4" w:space="0" w:color="808080"/>
-                  <w:left w:val="single" w:sz="4" w:space="0" w:color="808080"/>
-                  <w:bottom w:val="single" w:sz="4" w:space="0" w:color="808080"/>
-                </w:tcBorders>
                 <w:shd w:val="clear" w:color="auto" w:fill="DBE5F1" w:themeFill="accent1" w:themeFillTint="33"/>
                 <w:tcMar>
                   <w:top w:w="55" w:type="dxa"/>
@@ -2375,12 +2226,6 @@
             <w:tc>
               <w:tcPr>
                 <w:tcW w:w="1982" w:type="dxa"/>
-                <w:tcBorders>
-                  <w:top w:val="single" w:sz="4" w:space="0" w:color="808080"/>
-                  <w:left w:val="single" w:sz="4" w:space="0" w:color="808080"/>
-                  <w:bottom w:val="single" w:sz="4" w:space="0" w:color="808080"/>
-                  <w:right w:val="single" w:sz="4" w:space="0" w:color="808080"/>
-                </w:tcBorders>
                 <w:shd w:val="clear" w:color="auto" w:fill="DBE5F1" w:themeFill="accent1" w:themeFillTint="33"/>
                 <w:tcMar>
                   <w:top w:w="55" w:type="dxa"/>
@@ -2418,11 +2263,7 @@
           <w:tr>
             <w:tc>
               <w:tcPr>
-                <w:tcW w:w="893" w:type="dxa"/>
-                <w:tcBorders>
-                  <w:left w:val="single" w:sz="4" w:space="0" w:color="808080"/>
-                  <w:bottom w:val="single" w:sz="4" w:space="0" w:color="808080"/>
-                </w:tcBorders>
+                <w:tcW w:w="993" w:type="dxa"/>
                 <w:tcMar>
                   <w:top w:w="55" w:type="dxa"/>
                   <w:left w:w="55" w:type="dxa"/>
@@ -2452,11 +2293,7 @@
             </w:tc>
             <w:tc>
               <w:tcPr>
-                <w:tcW w:w="2863" w:type="dxa"/>
-                <w:tcBorders>
-                  <w:left w:val="single" w:sz="4" w:space="0" w:color="808080"/>
-                  <w:bottom w:val="single" w:sz="4" w:space="0" w:color="808080"/>
-                </w:tcBorders>
+                <w:tcW w:w="2763" w:type="dxa"/>
                 <w:tcMar>
                   <w:top w:w="55" w:type="dxa"/>
                   <w:left w:w="55" w:type="dxa"/>
@@ -2487,10 +2324,6 @@
             <w:tc>
               <w:tcPr>
                 <w:tcW w:w="3332" w:type="dxa"/>
-                <w:tcBorders>
-                  <w:left w:val="single" w:sz="4" w:space="0" w:color="808080"/>
-                  <w:bottom w:val="single" w:sz="4" w:space="0" w:color="808080"/>
-                </w:tcBorders>
                 <w:tcMar>
                   <w:top w:w="55" w:type="dxa"/>
                   <w:left w:w="55" w:type="dxa"/>
@@ -2521,11 +2354,6 @@
             <w:tc>
               <w:tcPr>
                 <w:tcW w:w="1982" w:type="dxa"/>
-                <w:tcBorders>
-                  <w:left w:val="single" w:sz="4" w:space="0" w:color="808080"/>
-                  <w:bottom w:val="single" w:sz="4" w:space="0" w:color="808080"/>
-                  <w:right w:val="single" w:sz="4" w:space="0" w:color="808080"/>
-                </w:tcBorders>
                 <w:tcMar>
                   <w:top w:w="55" w:type="dxa"/>
                   <w:left w:w="55" w:type="dxa"/>
@@ -2599,11 +2427,7 @@
           <w:tr>
             <w:tc>
               <w:tcPr>
-                <w:tcW w:w="893" w:type="dxa"/>
-                <w:tcBorders>
-                  <w:left w:val="single" w:sz="4" w:space="0" w:color="808080"/>
-                  <w:bottom w:val="single" w:sz="4" w:space="0" w:color="808080"/>
-                </w:tcBorders>
+                <w:tcW w:w="993" w:type="dxa"/>
                 <w:tcMar>
                   <w:top w:w="55" w:type="dxa"/>
                   <w:left w:w="55" w:type="dxa"/>
@@ -2633,11 +2457,7 @@
             </w:tc>
             <w:tc>
               <w:tcPr>
-                <w:tcW w:w="2863" w:type="dxa"/>
-                <w:tcBorders>
-                  <w:left w:val="single" w:sz="4" w:space="0" w:color="808080"/>
-                  <w:bottom w:val="single" w:sz="4" w:space="0" w:color="808080"/>
-                </w:tcBorders>
+                <w:tcW w:w="2763" w:type="dxa"/>
                 <w:tcMar>
                   <w:top w:w="55" w:type="dxa"/>
                   <w:left w:w="55" w:type="dxa"/>
@@ -2668,10 +2488,6 @@
             <w:tc>
               <w:tcPr>
                 <w:tcW w:w="3332" w:type="dxa"/>
-                <w:tcBorders>
-                  <w:left w:val="single" w:sz="4" w:space="0" w:color="808080"/>
-                  <w:bottom w:val="single" w:sz="4" w:space="0" w:color="808080"/>
-                </w:tcBorders>
                 <w:tcMar>
                   <w:top w:w="55" w:type="dxa"/>
                   <w:left w:w="55" w:type="dxa"/>
@@ -2695,27 +2511,13 @@
                     <w:sz w:val="22"/>
                     <w:szCs w:val="22"/>
                   </w:rPr>
-                  <w:t xml:space="preserve">Luciano </w:t>
+                  <w:t>Luciano Carhuaricra</w:t>
                 </w:r>
-                <w:proofErr w:type="spellStart"/>
-                <w:r>
-                  <w:rPr>
-                    <w:sz w:val="22"/>
-                    <w:szCs w:val="22"/>
-                  </w:rPr>
-                  <w:t>Carhuaricra</w:t>
-                </w:r>
-                <w:proofErr w:type="spellEnd"/>
               </w:p>
             </w:tc>
             <w:tc>
               <w:tcPr>
                 <w:tcW w:w="1982" w:type="dxa"/>
-                <w:tcBorders>
-                  <w:left w:val="single" w:sz="4" w:space="0" w:color="808080"/>
-                  <w:bottom w:val="single" w:sz="4" w:space="0" w:color="808080"/>
-                  <w:right w:val="single" w:sz="4" w:space="0" w:color="808080"/>
-                </w:tcBorders>
                 <w:tcMar>
                   <w:top w:w="55" w:type="dxa"/>
                   <w:left w:w="55" w:type="dxa"/>
@@ -2768,11 +2570,7 @@
           <w:tr>
             <w:tc>
               <w:tcPr>
-                <w:tcW w:w="893" w:type="dxa"/>
-                <w:tcBorders>
-                  <w:left w:val="single" w:sz="4" w:space="0" w:color="808080"/>
-                  <w:bottom w:val="single" w:sz="4" w:space="0" w:color="auto"/>
-                </w:tcBorders>
+                <w:tcW w:w="993" w:type="dxa"/>
                 <w:tcMar>
                   <w:top w:w="55" w:type="dxa"/>
                   <w:left w:w="55" w:type="dxa"/>
@@ -2802,11 +2600,7 @@
             </w:tc>
             <w:tc>
               <w:tcPr>
-                <w:tcW w:w="2863" w:type="dxa"/>
-                <w:tcBorders>
-                  <w:left w:val="single" w:sz="4" w:space="0" w:color="808080"/>
-                  <w:bottom w:val="single" w:sz="4" w:space="0" w:color="auto"/>
-                </w:tcBorders>
+                <w:tcW w:w="2763" w:type="dxa"/>
                 <w:tcMar>
                   <w:top w:w="55" w:type="dxa"/>
                   <w:left w:w="55" w:type="dxa"/>
@@ -2837,10 +2631,6 @@
             <w:tc>
               <w:tcPr>
                 <w:tcW w:w="3332" w:type="dxa"/>
-                <w:tcBorders>
-                  <w:left w:val="single" w:sz="4" w:space="0" w:color="808080"/>
-                  <w:bottom w:val="single" w:sz="4" w:space="0" w:color="auto"/>
-                </w:tcBorders>
                 <w:tcMar>
                   <w:top w:w="55" w:type="dxa"/>
                   <w:left w:w="55" w:type="dxa"/>
@@ -2871,11 +2661,6 @@
             <w:tc>
               <w:tcPr>
                 <w:tcW w:w="1982" w:type="dxa"/>
-                <w:tcBorders>
-                  <w:left w:val="single" w:sz="4" w:space="0" w:color="808080"/>
-                  <w:bottom w:val="single" w:sz="4" w:space="0" w:color="auto"/>
-                  <w:right w:val="single" w:sz="4" w:space="0" w:color="808080"/>
-                </w:tcBorders>
                 <w:tcMar>
                   <w:top w:w="55" w:type="dxa"/>
                   <w:left w:w="55" w:type="dxa"/>
@@ -2907,13 +2692,7 @@
           <w:tr>
             <w:tc>
               <w:tcPr>
-                <w:tcW w:w="893" w:type="dxa"/>
-                <w:tcBorders>
-                  <w:top w:val="single" w:sz="4" w:space="0" w:color="auto"/>
-                  <w:left w:val="single" w:sz="4" w:space="0" w:color="auto"/>
-                  <w:bottom w:val="single" w:sz="4" w:space="0" w:color="auto"/>
-                  <w:right w:val="single" w:sz="4" w:space="0" w:color="auto"/>
-                </w:tcBorders>
+                <w:tcW w:w="993" w:type="dxa"/>
                 <w:tcMar>
                   <w:top w:w="55" w:type="dxa"/>
                   <w:left w:w="55" w:type="dxa"/>
@@ -2943,13 +2722,7 @@
             </w:tc>
             <w:tc>
               <w:tcPr>
-                <w:tcW w:w="2863" w:type="dxa"/>
-                <w:tcBorders>
-                  <w:top w:val="single" w:sz="4" w:space="0" w:color="auto"/>
-                  <w:left w:val="single" w:sz="4" w:space="0" w:color="auto"/>
-                  <w:bottom w:val="single" w:sz="4" w:space="0" w:color="auto"/>
-                  <w:right w:val="single" w:sz="4" w:space="0" w:color="auto"/>
-                </w:tcBorders>
+                <w:tcW w:w="2763" w:type="dxa"/>
                 <w:tcMar>
                   <w:top w:w="55" w:type="dxa"/>
                   <w:left w:w="55" w:type="dxa"/>
@@ -2980,12 +2753,6 @@
             <w:tc>
               <w:tcPr>
                 <w:tcW w:w="3332" w:type="dxa"/>
-                <w:tcBorders>
-                  <w:top w:val="single" w:sz="4" w:space="0" w:color="auto"/>
-                  <w:left w:val="single" w:sz="4" w:space="0" w:color="auto"/>
-                  <w:bottom w:val="single" w:sz="4" w:space="0" w:color="auto"/>
-                  <w:right w:val="single" w:sz="4" w:space="0" w:color="auto"/>
-                </w:tcBorders>
                 <w:tcMar>
                   <w:top w:w="55" w:type="dxa"/>
                   <w:left w:w="55" w:type="dxa"/>
@@ -3016,12 +2783,6 @@
             <w:tc>
               <w:tcPr>
                 <w:tcW w:w="1982" w:type="dxa"/>
-                <w:tcBorders>
-                  <w:top w:val="single" w:sz="4" w:space="0" w:color="auto"/>
-                  <w:left w:val="single" w:sz="4" w:space="0" w:color="auto"/>
-                  <w:bottom w:val="single" w:sz="4" w:space="0" w:color="auto"/>
-                  <w:right w:val="single" w:sz="4" w:space="0" w:color="auto"/>
-                </w:tcBorders>
                 <w:tcMar>
                   <w:top w:w="55" w:type="dxa"/>
                   <w:left w:w="55" w:type="dxa"/>
@@ -3053,13 +2814,7 @@
           <w:tr>
             <w:tc>
               <w:tcPr>
-                <w:tcW w:w="893" w:type="dxa"/>
-                <w:tcBorders>
-                  <w:top w:val="single" w:sz="4" w:space="0" w:color="auto"/>
-                  <w:left w:val="single" w:sz="4" w:space="0" w:color="auto"/>
-                  <w:bottom w:val="single" w:sz="4" w:space="0" w:color="auto"/>
-                  <w:right w:val="single" w:sz="4" w:space="0" w:color="auto"/>
-                </w:tcBorders>
+                <w:tcW w:w="993" w:type="dxa"/>
                 <w:tcMar>
                   <w:top w:w="55" w:type="dxa"/>
                   <w:left w:w="55" w:type="dxa"/>
@@ -3089,13 +2844,7 @@
             </w:tc>
             <w:tc>
               <w:tcPr>
-                <w:tcW w:w="2863" w:type="dxa"/>
-                <w:tcBorders>
-                  <w:top w:val="single" w:sz="4" w:space="0" w:color="auto"/>
-                  <w:left w:val="single" w:sz="4" w:space="0" w:color="auto"/>
-                  <w:bottom w:val="single" w:sz="4" w:space="0" w:color="auto"/>
-                  <w:right w:val="single" w:sz="4" w:space="0" w:color="auto"/>
-                </w:tcBorders>
+                <w:tcW w:w="2763" w:type="dxa"/>
                 <w:tcMar>
                   <w:top w:w="55" w:type="dxa"/>
                   <w:left w:w="55" w:type="dxa"/>
@@ -3126,12 +2875,6 @@
             <w:tc>
               <w:tcPr>
                 <w:tcW w:w="3332" w:type="dxa"/>
-                <w:tcBorders>
-                  <w:top w:val="single" w:sz="4" w:space="0" w:color="auto"/>
-                  <w:left w:val="single" w:sz="4" w:space="0" w:color="auto"/>
-                  <w:bottom w:val="single" w:sz="4" w:space="0" w:color="auto"/>
-                  <w:right w:val="single" w:sz="4" w:space="0" w:color="auto"/>
-                </w:tcBorders>
                 <w:tcMar>
                   <w:top w:w="55" w:type="dxa"/>
                   <w:left w:w="55" w:type="dxa"/>
@@ -3150,42 +2893,25 @@
                     <w:szCs w:val="22"/>
                   </w:rPr>
                 </w:pPr>
-                <w:proofErr w:type="spellStart"/>
                 <w:r>
                   <w:rPr>
                     <w:sz w:val="22"/>
                     <w:szCs w:val="22"/>
                   </w:rPr>
-                  <w:t>Gianmar</w:t>
+                  <w:t xml:space="preserve">Gianmar </w:t>
                 </w:r>
-                <w:proofErr w:type="spellEnd"/>
                 <w:r>
                   <w:rPr>
                     <w:sz w:val="22"/>
                     <w:szCs w:val="22"/>
                   </w:rPr>
-                  <w:t xml:space="preserve"> </w:t>
+                  <w:t>Sánchez</w:t>
                 </w:r>
-                <w:proofErr w:type="spellStart"/>
-                <w:r>
-                  <w:rPr>
-                    <w:sz w:val="22"/>
-                    <w:szCs w:val="22"/>
-                  </w:rPr>
-                  <w:t>Sanchez</w:t>
-                </w:r>
-                <w:proofErr w:type="spellEnd"/>
               </w:p>
             </w:tc>
             <w:tc>
               <w:tcPr>
                 <w:tcW w:w="1982" w:type="dxa"/>
-                <w:tcBorders>
-                  <w:top w:val="single" w:sz="4" w:space="0" w:color="auto"/>
-                  <w:left w:val="single" w:sz="4" w:space="0" w:color="auto"/>
-                  <w:bottom w:val="single" w:sz="4" w:space="0" w:color="auto"/>
-                  <w:right w:val="single" w:sz="4" w:space="0" w:color="auto"/>
-                </w:tcBorders>
                 <w:tcMar>
                   <w:top w:w="55" w:type="dxa"/>
                   <w:left w:w="55" w:type="dxa"/>
@@ -3217,13 +2943,7 @@
           <w:tr>
             <w:tc>
               <w:tcPr>
-                <w:tcW w:w="893" w:type="dxa"/>
-                <w:tcBorders>
-                  <w:top w:val="single" w:sz="4" w:space="0" w:color="auto"/>
-                  <w:left w:val="single" w:sz="4" w:space="0" w:color="auto"/>
-                  <w:bottom w:val="single" w:sz="4" w:space="0" w:color="auto"/>
-                  <w:right w:val="single" w:sz="4" w:space="0" w:color="auto"/>
-                </w:tcBorders>
+                <w:tcW w:w="993" w:type="dxa"/>
                 <w:tcMar>
                   <w:top w:w="55" w:type="dxa"/>
                   <w:left w:w="55" w:type="dxa"/>
@@ -3253,13 +2973,7 @@
             </w:tc>
             <w:tc>
               <w:tcPr>
-                <w:tcW w:w="2863" w:type="dxa"/>
-                <w:tcBorders>
-                  <w:top w:val="single" w:sz="4" w:space="0" w:color="auto"/>
-                  <w:left w:val="single" w:sz="4" w:space="0" w:color="auto"/>
-                  <w:bottom w:val="single" w:sz="4" w:space="0" w:color="auto"/>
-                  <w:right w:val="single" w:sz="4" w:space="0" w:color="auto"/>
-                </w:tcBorders>
+                <w:tcW w:w="2763" w:type="dxa"/>
                 <w:tcMar>
                   <w:top w:w="55" w:type="dxa"/>
                   <w:left w:w="55" w:type="dxa"/>
@@ -3290,12 +3004,6 @@
             <w:tc>
               <w:tcPr>
                 <w:tcW w:w="3332" w:type="dxa"/>
-                <w:tcBorders>
-                  <w:top w:val="single" w:sz="4" w:space="0" w:color="auto"/>
-                  <w:left w:val="single" w:sz="4" w:space="0" w:color="auto"/>
-                  <w:bottom w:val="single" w:sz="4" w:space="0" w:color="auto"/>
-                  <w:right w:val="single" w:sz="4" w:space="0" w:color="auto"/>
-                </w:tcBorders>
                 <w:tcMar>
                   <w:top w:w="55" w:type="dxa"/>
                   <w:left w:w="55" w:type="dxa"/>
@@ -3314,33 +3022,18 @@
                     <w:szCs w:val="22"/>
                   </w:rPr>
                 </w:pPr>
-                <w:proofErr w:type="spellStart"/>
                 <w:r>
                   <w:rPr>
                     <w:sz w:val="22"/>
                     <w:szCs w:val="22"/>
                   </w:rPr>
-                  <w:t>Joselin</w:t>
-                </w:r>
-                <w:proofErr w:type="spellEnd"/>
-                <w:r>
-                  <w:rPr>
-                    <w:sz w:val="22"/>
-                    <w:szCs w:val="22"/>
-                  </w:rPr>
-                  <w:t xml:space="preserve"> Tiburcio</w:t>
+                  <w:t>Joselin Tiburcio</w:t>
                 </w:r>
               </w:p>
             </w:tc>
             <w:tc>
               <w:tcPr>
                 <w:tcW w:w="1982" w:type="dxa"/>
-                <w:tcBorders>
-                  <w:top w:val="single" w:sz="4" w:space="0" w:color="auto"/>
-                  <w:left w:val="single" w:sz="4" w:space="0" w:color="auto"/>
-                  <w:bottom w:val="single" w:sz="4" w:space="0" w:color="auto"/>
-                  <w:right w:val="single" w:sz="4" w:space="0" w:color="auto"/>
-                </w:tcBorders>
                 <w:tcMar>
                   <w:top w:w="55" w:type="dxa"/>
                   <w:left w:w="55" w:type="dxa"/>
@@ -3372,13 +3065,7 @@
           <w:tr>
             <w:tc>
               <w:tcPr>
-                <w:tcW w:w="893" w:type="dxa"/>
-                <w:tcBorders>
-                  <w:top w:val="single" w:sz="4" w:space="0" w:color="auto"/>
-                  <w:left w:val="single" w:sz="4" w:space="0" w:color="auto"/>
-                  <w:bottom w:val="single" w:sz="4" w:space="0" w:color="auto"/>
-                  <w:right w:val="single" w:sz="4" w:space="0" w:color="auto"/>
-                </w:tcBorders>
+                <w:tcW w:w="993" w:type="dxa"/>
                 <w:tcMar>
                   <w:top w:w="55" w:type="dxa"/>
                   <w:left w:w="55" w:type="dxa"/>
@@ -3392,6 +3079,7 @@
                   <w:pStyle w:val="TableContents"/>
                   <w:jc w:val="center"/>
                   <w:rPr>
+                    <w:rFonts w:hint="eastAsia"/>
                     <w:sz w:val="22"/>
                     <w:szCs w:val="22"/>
                   </w:rPr>
@@ -3407,13 +3095,7 @@
             </w:tc>
             <w:tc>
               <w:tcPr>
-                <w:tcW w:w="2863" w:type="dxa"/>
-                <w:tcBorders>
-                  <w:top w:val="single" w:sz="4" w:space="0" w:color="auto"/>
-                  <w:left w:val="single" w:sz="4" w:space="0" w:color="auto"/>
-                  <w:bottom w:val="single" w:sz="4" w:space="0" w:color="auto"/>
-                  <w:right w:val="single" w:sz="4" w:space="0" w:color="auto"/>
-                </w:tcBorders>
+                <w:tcW w:w="2763" w:type="dxa"/>
                 <w:tcMar>
                   <w:top w:w="55" w:type="dxa"/>
                   <w:left w:w="55" w:type="dxa"/>
@@ -3427,6 +3109,7 @@
                   <w:pStyle w:val="TableContents"/>
                   <w:jc w:val="center"/>
                   <w:rPr>
+                    <w:rFonts w:hint="eastAsia"/>
                     <w:sz w:val="22"/>
                     <w:szCs w:val="22"/>
                   </w:rPr>
@@ -3443,12 +3126,6 @@
             <w:tc>
               <w:tcPr>
                 <w:tcW w:w="3332" w:type="dxa"/>
-                <w:tcBorders>
-                  <w:top w:val="single" w:sz="4" w:space="0" w:color="auto"/>
-                  <w:left w:val="single" w:sz="4" w:space="0" w:color="auto"/>
-                  <w:bottom w:val="single" w:sz="4" w:space="0" w:color="auto"/>
-                  <w:right w:val="single" w:sz="4" w:space="0" w:color="auto"/>
-                </w:tcBorders>
                 <w:tcMar>
                   <w:top w:w="55" w:type="dxa"/>
                   <w:left w:w="55" w:type="dxa"/>
@@ -3462,6 +3139,7 @@
                   <w:pStyle w:val="TableContents"/>
                   <w:jc w:val="center"/>
                   <w:rPr>
+                    <w:rFonts w:hint="eastAsia"/>
                     <w:sz w:val="22"/>
                     <w:szCs w:val="22"/>
                   </w:rPr>
@@ -3478,12 +3156,6 @@
             <w:tc>
               <w:tcPr>
                 <w:tcW w:w="1982" w:type="dxa"/>
-                <w:tcBorders>
-                  <w:top w:val="single" w:sz="4" w:space="0" w:color="auto"/>
-                  <w:left w:val="single" w:sz="4" w:space="0" w:color="auto"/>
-                  <w:bottom w:val="single" w:sz="4" w:space="0" w:color="auto"/>
-                  <w:right w:val="single" w:sz="4" w:space="0" w:color="auto"/>
-                </w:tcBorders>
                 <w:tcMar>
                   <w:top w:w="55" w:type="dxa"/>
                   <w:left w:w="55" w:type="dxa"/>
@@ -3497,6 +3169,7 @@
                   <w:pStyle w:val="TableContents"/>
                   <w:jc w:val="center"/>
                   <w:rPr>
+                    <w:rFonts w:hint="eastAsia"/>
                     <w:sz w:val="22"/>
                     <w:szCs w:val="22"/>
                   </w:rPr>
@@ -3508,8 +3181,6 @@
                   </w:rPr>
                   <w:t>13/04/2018</w:t>
                 </w:r>
-                <w:bookmarkStart w:id="4" w:name="_GoBack"/>
-                <w:bookmarkEnd w:id="4"/>
               </w:p>
             </w:tc>
           </w:tr>
@@ -3568,6 +3239,14 @@
           <w:tblPr>
             <w:tblW w:w="9071" w:type="dxa"/>
             <w:tblInd w:w="-6" w:type="dxa"/>
+            <w:tblBorders>
+              <w:top w:val="single" w:sz="4" w:space="0" w:color="595959" w:themeColor="text1" w:themeTint="A6"/>
+              <w:left w:val="single" w:sz="4" w:space="0" w:color="595959" w:themeColor="text1" w:themeTint="A6"/>
+              <w:bottom w:val="single" w:sz="4" w:space="0" w:color="595959" w:themeColor="text1" w:themeTint="A6"/>
+              <w:right w:val="single" w:sz="4" w:space="0" w:color="595959" w:themeColor="text1" w:themeTint="A6"/>
+              <w:insideH w:val="single" w:sz="4" w:space="0" w:color="595959" w:themeColor="text1" w:themeTint="A6"/>
+              <w:insideV w:val="single" w:sz="4" w:space="0" w:color="595959" w:themeColor="text1" w:themeTint="A6"/>
+            </w:tblBorders>
             <w:tblLayout w:type="fixed"/>
             <w:tblCellMar>
               <w:left w:w="10" w:type="dxa"/>
@@ -3582,12 +3261,6 @@
             <w:tc>
               <w:tcPr>
                 <w:tcW w:w="9071" w:type="dxa"/>
-                <w:tcBorders>
-                  <w:top w:val="single" w:sz="4" w:space="0" w:color="808080"/>
-                  <w:left w:val="single" w:sz="4" w:space="0" w:color="808080"/>
-                  <w:bottom w:val="single" w:sz="4" w:space="0" w:color="808080"/>
-                  <w:right w:val="single" w:sz="4" w:space="0" w:color="808080"/>
-                </w:tcBorders>
                 <w:shd w:val="clear" w:color="auto" w:fill="DBE5F1" w:themeFill="accent1" w:themeFillTint="33"/>
                 <w:tcMar>
                   <w:top w:w="55" w:type="dxa"/>
@@ -3624,11 +3297,6 @@
             <w:tc>
               <w:tcPr>
                 <w:tcW w:w="9071" w:type="dxa"/>
-                <w:tcBorders>
-                  <w:left w:val="single" w:sz="4" w:space="0" w:color="808080"/>
-                  <w:bottom w:val="single" w:sz="4" w:space="0" w:color="808080"/>
-                  <w:right w:val="single" w:sz="4" w:space="0" w:color="808080"/>
-                </w:tcBorders>
                 <w:tcMar>
                   <w:top w:w="55" w:type="dxa"/>
                   <w:left w:w="55" w:type="dxa"/>
@@ -3653,11 +3321,6 @@
             <w:tc>
               <w:tcPr>
                 <w:tcW w:w="9071" w:type="dxa"/>
-                <w:tcBorders>
-                  <w:left w:val="single" w:sz="4" w:space="0" w:color="808080"/>
-                  <w:bottom w:val="single" w:sz="4" w:space="0" w:color="808080"/>
-                  <w:right w:val="single" w:sz="4" w:space="0" w:color="808080"/>
-                </w:tcBorders>
                 <w:tcMar>
                   <w:top w:w="55" w:type="dxa"/>
                   <w:left w:w="55" w:type="dxa"/>
@@ -3682,69 +3345,6 @@
             <w:tc>
               <w:tcPr>
                 <w:tcW w:w="9071" w:type="dxa"/>
-                <w:tcBorders>
-                  <w:left w:val="single" w:sz="4" w:space="0" w:color="808080"/>
-                  <w:bottom w:val="single" w:sz="4" w:space="0" w:color="808080"/>
-                  <w:right w:val="single" w:sz="4" w:space="0" w:color="808080"/>
-                </w:tcBorders>
-                <w:tcMar>
-                  <w:top w:w="55" w:type="dxa"/>
-                  <w:left w:w="55" w:type="dxa"/>
-                  <w:bottom w:w="55" w:type="dxa"/>
-                  <w:right w:w="55" w:type="dxa"/>
-                </w:tcMar>
-                <w:vAlign w:val="center"/>
-              </w:tcPr>
-              <w:p>
-                <w:pPr>
-                  <w:pStyle w:val="TableContents"/>
-                  <w:rPr>
-                    <w:rFonts w:hint="eastAsia"/>
-                    <w:sz w:val="22"/>
-                    <w:szCs w:val="22"/>
-                  </w:rPr>
-                </w:pPr>
-              </w:p>
-            </w:tc>
-          </w:tr>
-          <w:tr>
-            <w:tc>
-              <w:tcPr>
-                <w:tcW w:w="9071" w:type="dxa"/>
-                <w:tcBorders>
-                  <w:left w:val="single" w:sz="4" w:space="0" w:color="808080"/>
-                  <w:bottom w:val="single" w:sz="4" w:space="0" w:color="808080"/>
-                  <w:right w:val="single" w:sz="4" w:space="0" w:color="808080"/>
-                </w:tcBorders>
-                <w:tcMar>
-                  <w:top w:w="55" w:type="dxa"/>
-                  <w:left w:w="55" w:type="dxa"/>
-                  <w:bottom w:w="55" w:type="dxa"/>
-                  <w:right w:w="55" w:type="dxa"/>
-                </w:tcMar>
-                <w:vAlign w:val="center"/>
-              </w:tcPr>
-              <w:p>
-                <w:pPr>
-                  <w:pStyle w:val="TableContents"/>
-                  <w:rPr>
-                    <w:rFonts w:hint="eastAsia"/>
-                    <w:sz w:val="22"/>
-                    <w:szCs w:val="22"/>
-                  </w:rPr>
-                </w:pPr>
-              </w:p>
-            </w:tc>
-          </w:tr>
-          <w:tr>
-            <w:tc>
-              <w:tcPr>
-                <w:tcW w:w="9071" w:type="dxa"/>
-                <w:tcBorders>
-                  <w:left w:val="single" w:sz="4" w:space="0" w:color="808080"/>
-                  <w:bottom w:val="single" w:sz="4" w:space="0" w:color="808080"/>
-                  <w:right w:val="single" w:sz="4" w:space="0" w:color="808080"/>
-                </w:tcBorders>
                 <w:tcMar>
                   <w:top w:w="55" w:type="dxa"/>
                   <w:left w:w="55" w:type="dxa"/>
@@ -3776,14 +3376,6 @@
         </w:p>
         <w:p>
           <w:pPr>
-            <w:widowControl w:val="0"/>
-            <w:tabs>
-              <w:tab w:val="left" w:pos="0"/>
-            </w:tabs>
-            <w:autoSpaceDE w:val="0"/>
-            <w:autoSpaceDN w:val="0"/>
-            <w:adjustRightInd w:val="0"/>
-            <w:spacing w:after="0" w:line="240" w:lineRule="auto"/>
             <w:rPr>
               <w:rFonts w:ascii="NewsGotT" w:hAnsi="NewsGotT"/>
               <w:b/>
@@ -3796,14 +3388,6 @@
         </w:p>
         <w:p>
           <w:pPr>
-            <w:widowControl w:val="0"/>
-            <w:tabs>
-              <w:tab w:val="left" w:pos="0"/>
-            </w:tabs>
-            <w:autoSpaceDE w:val="0"/>
-            <w:autoSpaceDN w:val="0"/>
-            <w:adjustRightInd w:val="0"/>
-            <w:spacing w:after="0" w:line="240" w:lineRule="auto"/>
             <w:rPr>
               <w:rFonts w:ascii="NewsGotT" w:hAnsi="NewsGotT"/>
               <w:b/>
@@ -3812,32 +3396,6 @@
               <w:sz w:val="40"/>
               <w:szCs w:val="40"/>
             </w:rPr>
-          </w:pPr>
-        </w:p>
-        <w:p>
-          <w:pPr>
-            <w:widowControl w:val="0"/>
-            <w:tabs>
-              <w:tab w:val="left" w:pos="0"/>
-            </w:tabs>
-            <w:autoSpaceDE w:val="0"/>
-            <w:autoSpaceDN w:val="0"/>
-            <w:adjustRightInd w:val="0"/>
-            <w:spacing w:after="0" w:line="240" w:lineRule="auto"/>
-            <w:rPr>
-              <w:rFonts w:ascii="NewsGotT" w:hAnsi="NewsGotT"/>
-              <w:b/>
-              <w:bCs/>
-              <w:color w:val="4F81BD" w:themeColor="accent1"/>
-              <w:sz w:val="40"/>
-              <w:szCs w:val="40"/>
-            </w:rPr>
-          </w:pPr>
-        </w:p>
-        <w:p>
-          <w:pPr>
-            <w:pStyle w:val="TDC3"/>
-            <w:ind w:left="446"/>
           </w:pPr>
         </w:p>
         <w:p/>
@@ -3897,7 +3455,7 @@
               <w:r>
                 <w:fldChar w:fldCharType="separate"/>
               </w:r>
-              <w:hyperlink w:anchor="_Toc511388958" w:history="1">
+              <w:hyperlink w:anchor="_Toc511419876" w:history="1">
                 <w:r>
                   <w:rPr>
                     <w:rStyle w:val="Hipervnculo"/>
@@ -3944,7 +3502,7 @@
                     <w:noProof/>
                     <w:webHidden/>
                   </w:rPr>
-                  <w:instrText xml:space="preserve"> PAGEREF _Toc511388958 \h </w:instrText>
+                  <w:instrText xml:space="preserve"> PAGEREF _Toc511419876 \h </w:instrText>
                 </w:r>
                 <w:r>
                   <w:rPr>
@@ -3964,7 +3522,7 @@
                     <w:noProof/>
                     <w:webHidden/>
                   </w:rPr>
-                  <w:t>2</w:t>
+                  <w:t>3</w:t>
                 </w:r>
                 <w:r>
                   <w:rPr>
@@ -3991,7 +3549,7 @@
                   <w:lang w:eastAsia="es-ES"/>
                 </w:rPr>
               </w:pPr>
-              <w:hyperlink w:anchor="_Toc511388959" w:history="1">
+              <w:hyperlink w:anchor="_Toc511419877" w:history="1">
                 <w:r>
                   <w:rPr>
                     <w:rStyle w:val="Hipervnculo"/>
@@ -4037,7 +3595,7 @@
                     <w:noProof/>
                     <w:webHidden/>
                   </w:rPr>
-                  <w:instrText xml:space="preserve"> PAGEREF _Toc511388959 \h </w:instrText>
+                  <w:instrText xml:space="preserve"> PAGEREF _Toc511419877 \h </w:instrText>
                 </w:r>
                 <w:r>
                   <w:rPr>
@@ -4084,7 +3642,7 @@
                   <w:lang w:eastAsia="es-ES"/>
                 </w:rPr>
               </w:pPr>
-              <w:hyperlink w:anchor="_Toc511388960" w:history="1">
+              <w:hyperlink w:anchor="_Toc511419878" w:history="1">
                 <w:r>
                   <w:rPr>
                     <w:rStyle w:val="Hipervnculo"/>
@@ -4129,7 +3687,7 @@
                     <w:noProof/>
                     <w:webHidden/>
                   </w:rPr>
-                  <w:instrText xml:space="preserve"> PAGEREF _Toc511388960 \h </w:instrText>
+                  <w:instrText xml:space="preserve"> PAGEREF _Toc511419878 \h </w:instrText>
                 </w:r>
                 <w:r>
                   <w:rPr>
@@ -4149,7 +3707,7 @@
                     <w:noProof/>
                     <w:webHidden/>
                   </w:rPr>
-                  <w:t>3</w:t>
+                  <w:t>4</w:t>
                 </w:r>
                 <w:r>
                   <w:rPr>
@@ -4176,7 +3734,7 @@
                   <w:lang w:eastAsia="es-ES"/>
                 </w:rPr>
               </w:pPr>
-              <w:hyperlink w:anchor="_Toc511388961" w:history="1">
+              <w:hyperlink w:anchor="_Toc511419879" w:history="1">
                 <w:r>
                   <w:rPr>
                     <w:rStyle w:val="Hipervnculo"/>
@@ -4221,7 +3779,7 @@
                     <w:noProof/>
                     <w:webHidden/>
                   </w:rPr>
-                  <w:instrText xml:space="preserve"> PAGEREF _Toc511388961 \h </w:instrText>
+                  <w:instrText xml:space="preserve"> PAGEREF _Toc511419879 \h </w:instrText>
                 </w:r>
                 <w:r>
                   <w:rPr>
@@ -4241,7 +3799,7 @@
                     <w:noProof/>
                     <w:webHidden/>
                   </w:rPr>
-                  <w:t>3</w:t>
+                  <w:t>4</w:t>
                 </w:r>
                 <w:r>
                   <w:rPr>
@@ -4663,6 +4221,8 @@
             </w:rPr>
           </w:pPr>
         </w:p>
+        <w:bookmarkStart w:id="4" w:name="_GoBack" w:displacedByCustomXml="next"/>
+        <w:bookmarkEnd w:id="4" w:displacedByCustomXml="next"/>
       </w:sdtContent>
     </w:sdt>
     <w:p>
@@ -4672,14 +4232,15 @@
           <w:ilvl w:val="0"/>
           <w:numId w:val="40"/>
         </w:numPr>
-        <w:spacing w:after="160" w:line="259" w:lineRule="auto"/>
+        <w:spacing w:after="160" w:line="240" w:lineRule="auto"/>
+        <w:contextualSpacing w:val="0"/>
         <w:outlineLvl w:val="0"/>
         <w:rPr>
           <w:b/>
           <w:lang w:val="es-ES_tradnl"/>
         </w:rPr>
       </w:pPr>
-      <w:bookmarkStart w:id="5" w:name="_Toc511388958"/>
+      <w:bookmarkStart w:id="5" w:name="_Toc511419876"/>
       <w:r>
         <w:rPr>
           <w:b/>
@@ -4691,6 +4252,8 @@
     <w:p>
       <w:pPr>
         <w:pStyle w:val="Prrafodelista"/>
+        <w:spacing w:line="240" w:lineRule="auto"/>
+        <w:contextualSpacing w:val="0"/>
       </w:pPr>
       <w:r>
         <w:t xml:space="preserve">En la actualidad se ha visto un gran avance de las tecnologías de información y </w:t>
@@ -4699,32 +4262,25 @@
         <w:t xml:space="preserve">también </w:t>
       </w:r>
       <w:r>
-        <w:t>un gran desarrollo de tecnologías que cada vez están más al alcance de nuestras manos (</w:t>
-      </w:r>
-      <w:proofErr w:type="spellStart"/>
-      <w:r>
-        <w:t>Smartphone</w:t>
+        <w:t>un gran desarrollo de tecnologías que cada vez están más al alcance de nuestras manos (Smartphone</w:t>
       </w:r>
       <w:r>
         <w:t>s</w:t>
       </w:r>
-      <w:proofErr w:type="spellEnd"/>
       <w:r>
         <w:t>, aplicaciones móviles</w:t>
       </w:r>
       <w:r>
         <w:t xml:space="preserve">, </w:t>
       </w:r>
-      <w:proofErr w:type="spellStart"/>
       <w:r>
-        <w:t>etc</w:t>
+        <w:t>etc.</w:t>
       </w:r>
-      <w:proofErr w:type="spellEnd"/>
       <w:r>
         <w:t xml:space="preserve">) por lo cual su difusión, así como el desarrollo de </w:t>
       </w:r>
       <w:r>
-        <w:t>las mismas</w:t>
+        <w:t>estas</w:t>
       </w:r>
       <w:r>
         <w:t>, se ha hecho mayor.</w:t>
@@ -4733,37 +4289,26 @@
     <w:p>
       <w:pPr>
         <w:pStyle w:val="Prrafodelista"/>
+        <w:spacing w:line="240" w:lineRule="auto"/>
+        <w:contextualSpacing w:val="0"/>
       </w:pPr>
       <w:r>
-        <w:t xml:space="preserve">La velocidad con la que estas tecnologías avanzan es uno de los motivos por el cual su proceso de desarrollo carece de una correcta gestión, razón por la cual en ISS </w:t>
-      </w:r>
-      <w:proofErr w:type="spellStart"/>
-      <w:r>
-        <w:t>Consulting</w:t>
-      </w:r>
-      <w:proofErr w:type="spellEnd"/>
-      <w:r>
-        <w:t xml:space="preserve"> buscamos mejorar estos procesos a través de la gestión de la configuración del software para el mejor control de versiones y gestión de cambios.</w:t>
+        <w:t>La velocidad con la que estas tecnologías avanzan es uno de los motivos por el cual su proceso de desarrollo carece de una correcta gestión, razón por la cual en ISS Consulting buscamos mejorar estos procesos a través de la gestión de la configuración del software para el mejor control de versiones y gestión de cambios.</w:t>
       </w:r>
     </w:p>
     <w:p>
       <w:pPr>
         <w:pStyle w:val="Prrafodelista"/>
+        <w:spacing w:line="240" w:lineRule="auto"/>
+        <w:contextualSpacing w:val="0"/>
       </w:pPr>
       <w:r>
-        <w:t xml:space="preserve">La gestión de la configuración ha surgido como una ayuda eficaz para mantener orden durante la realización de software, por lo que en ISS </w:t>
-      </w:r>
-      <w:proofErr w:type="spellStart"/>
-      <w:r>
-        <w:t>Consulting</w:t>
-      </w:r>
-      <w:proofErr w:type="spellEnd"/>
-      <w:r>
-        <w:t xml:space="preserve"> se hará el uso de esta para que el equipo de trabajo pueda manejar y tener un control eficiente de las versiones del producto y los documentos que se desarrollará. Con esto se evitará que ocurran problemas entre integrantes del equipo de trabajo al realizar actualizaciones a los documentos del proyecto o el código fuente del software que realicemos. Cabe resaltar que se podrá disponer de la información necesaria para tomar decisiones sobre cualquier cambio en un elemento de configuración.</w:t>
+        <w:t>La gestión de la configuración ha surgido como una ayuda eficaz para mantener orden durante la realización de software, por lo que en ISS Consulting se hará el uso de esta para que el equipo de trabajo pueda manejar y tener un control eficiente de las versiones del producto y los documentos que se desarrollará. Con esto se evitará que ocurran problemas entre integrantes del equipo de trabajo al realizar actualizaciones a los documentos del proyecto o el código fuente del software que realicemos. Cabe resaltar que se podrá disponer de la información necesaria para tomar decisiones sobre cualquier cambio en un elemento de configuración.</w:t>
       </w:r>
     </w:p>
     <w:p>
       <w:pPr>
+        <w:spacing w:line="240" w:lineRule="auto"/>
         <w:ind w:left="708"/>
         <w:rPr>
           <w:lang w:val="es-ES_tradnl"/>
@@ -4773,63 +4318,22 @@
         <w:rPr>
           <w:lang w:val="es-ES_tradnl"/>
         </w:rPr>
-        <w:t xml:space="preserve">Este documento también servirá para que los </w:t>
+        <w:t>Este documento también servirá para que los stakeholders puedan tener un panorama de todos los proyectos que realicemos en ISS Consulting, además de tener una visión general de las líneas base que se han definido a lo largo de los proyectos y auditar los cambios a realizarse para los diferentes objetos del proyecto.</w:t>
       </w:r>
-      <w:proofErr w:type="spellStart"/>
+    </w:p>
+    <w:p>
+      <w:pPr>
+        <w:spacing w:line="240" w:lineRule="auto"/>
+        <w:ind w:left="708"/>
+        <w:rPr>
+          <w:lang w:val="es-ES_tradnl"/>
+        </w:rPr>
+      </w:pPr>
       <w:r>
         <w:rPr>
           <w:lang w:val="es-ES_tradnl"/>
         </w:rPr>
-        <w:t>stakeholders</w:t>
-      </w:r>
-      <w:proofErr w:type="spellEnd"/>
-      <w:r>
-        <w:rPr>
-          <w:lang w:val="es-ES_tradnl"/>
-        </w:rPr>
-        <w:t xml:space="preserve"> puedan tener un panorama de todos los proyectos que realicemos en ISS </w:t>
-      </w:r>
-      <w:proofErr w:type="spellStart"/>
-      <w:r>
-        <w:rPr>
-          <w:lang w:val="es-ES_tradnl"/>
-        </w:rPr>
-        <w:t>Consulting</w:t>
-      </w:r>
-      <w:proofErr w:type="spellEnd"/>
-      <w:r>
-        <w:rPr>
-          <w:lang w:val="es-ES_tradnl"/>
-        </w:rPr>
-        <w:t>, además de tener una visión general de las líneas base que se han definido a lo largo de los proyectos y auditar los cambios a realizarse para los diferentes objetos del proyecto.</w:t>
-      </w:r>
-    </w:p>
-    <w:p>
-      <w:pPr>
-        <w:ind w:left="708"/>
-        <w:rPr>
-          <w:lang w:val="es-ES_tradnl"/>
-        </w:rPr>
-      </w:pPr>
-      <w:r>
-        <w:rPr>
-          <w:lang w:val="es-ES_tradnl"/>
-        </w:rPr>
-        <w:t xml:space="preserve">Las actividades para el proceso de configuración que usaremos en ISS </w:t>
-      </w:r>
-      <w:proofErr w:type="spellStart"/>
-      <w:r>
-        <w:rPr>
-          <w:lang w:val="es-ES_tradnl"/>
-        </w:rPr>
-        <w:t>Consulting</w:t>
-      </w:r>
-      <w:proofErr w:type="spellEnd"/>
-      <w:r>
-        <w:rPr>
-          <w:lang w:val="es-ES_tradnl"/>
-        </w:rPr>
-        <w:t xml:space="preserve"> son:</w:t>
+        <w:t>Las actividades para el proceso de configuración que usaremos en ISS Consulting son:</w:t>
       </w:r>
     </w:p>
     <w:p>
@@ -4839,8 +4343,9 @@
           <w:ilvl w:val="0"/>
           <w:numId w:val="42"/>
         </w:numPr>
-        <w:spacing w:after="160" w:line="259" w:lineRule="auto"/>
+        <w:spacing w:after="160" w:line="240" w:lineRule="auto"/>
         <w:ind w:left="1068"/>
+        <w:contextualSpacing w:val="0"/>
         <w:rPr>
           <w:lang w:val="es-ES_tradnl"/>
         </w:rPr>
@@ -4859,8 +4364,9 @@
           <w:ilvl w:val="0"/>
           <w:numId w:val="42"/>
         </w:numPr>
-        <w:spacing w:after="160" w:line="259" w:lineRule="auto"/>
+        <w:spacing w:after="160" w:line="240" w:lineRule="auto"/>
         <w:ind w:left="1068"/>
+        <w:contextualSpacing w:val="0"/>
         <w:rPr>
           <w:lang w:val="es-ES_tradnl"/>
         </w:rPr>
@@ -4879,8 +4385,9 @@
           <w:ilvl w:val="0"/>
           <w:numId w:val="42"/>
         </w:numPr>
-        <w:spacing w:after="160" w:line="259" w:lineRule="auto"/>
+        <w:spacing w:after="160" w:line="240" w:lineRule="auto"/>
         <w:ind w:left="1068"/>
+        <w:contextualSpacing w:val="0"/>
         <w:rPr>
           <w:lang w:val="es-ES_tradnl"/>
         </w:rPr>
@@ -4899,8 +4406,9 @@
           <w:ilvl w:val="0"/>
           <w:numId w:val="42"/>
         </w:numPr>
-        <w:spacing w:after="160" w:line="259" w:lineRule="auto"/>
+        <w:spacing w:after="160" w:line="240" w:lineRule="auto"/>
         <w:ind w:left="1068"/>
+        <w:contextualSpacing w:val="0"/>
         <w:rPr>
           <w:lang w:val="es-ES_tradnl"/>
         </w:rPr>
@@ -4919,8 +4427,9 @@
           <w:ilvl w:val="0"/>
           <w:numId w:val="42"/>
         </w:numPr>
-        <w:spacing w:after="160" w:line="259" w:lineRule="auto"/>
+        <w:spacing w:after="160" w:line="240" w:lineRule="auto"/>
         <w:ind w:left="1068"/>
+        <w:contextualSpacing w:val="0"/>
         <w:rPr>
           <w:lang w:val="es-ES_tradnl"/>
         </w:rPr>
@@ -4939,8 +4448,9 @@
           <w:ilvl w:val="0"/>
           <w:numId w:val="42"/>
         </w:numPr>
-        <w:spacing w:after="160" w:line="259" w:lineRule="auto"/>
+        <w:spacing w:after="160" w:line="240" w:lineRule="auto"/>
         <w:ind w:left="1068"/>
+        <w:contextualSpacing w:val="0"/>
         <w:rPr>
           <w:lang w:val="es-ES_tradnl"/>
         </w:rPr>
@@ -4949,38 +4459,15 @@
         <w:rPr>
           <w:lang w:val="es-ES_tradnl"/>
         </w:rPr>
-        <w:t xml:space="preserve">Gestión y entrega de </w:t>
-      </w:r>
-      <w:proofErr w:type="spellStart"/>
-      <w:r>
-        <w:rPr>
-          <w:lang w:val="es-ES_tradnl"/>
-        </w:rPr>
-        <w:t>releases</w:t>
-      </w:r>
-      <w:proofErr w:type="spellEnd"/>
-      <w:r>
-        <w:rPr>
-          <w:lang w:val="es-ES_tradnl"/>
-        </w:rPr>
-        <w:t xml:space="preserve"> del software</w:t>
+        <w:t>Gestión y entrega de releases del software</w:t>
       </w:r>
     </w:p>
     <w:p>
       <w:pPr>
         <w:pStyle w:val="Prrafodelista"/>
-        <w:spacing w:after="160" w:line="259" w:lineRule="auto"/>
-        <w:outlineLvl w:val="0"/>
-        <w:rPr>
-          <w:b/>
-          <w:lang w:val="es-ES_tradnl"/>
-        </w:rPr>
-      </w:pPr>
-    </w:p>
-    <w:p>
-      <w:pPr>
-        <w:pStyle w:val="Prrafodelista"/>
-        <w:spacing w:after="160" w:line="259" w:lineRule="auto"/>
+        <w:spacing w:after="160" w:line="240" w:lineRule="auto"/>
+        <w:ind w:left="1068"/>
+        <w:contextualSpacing w:val="0"/>
         <w:rPr>
           <w:lang w:val="es-ES_tradnl"/>
         </w:rPr>
@@ -4993,14 +4480,15 @@
           <w:ilvl w:val="1"/>
           <w:numId w:val="40"/>
         </w:numPr>
-        <w:spacing w:after="160" w:line="259" w:lineRule="auto"/>
+        <w:spacing w:after="160" w:line="240" w:lineRule="auto"/>
+        <w:contextualSpacing w:val="0"/>
         <w:outlineLvl w:val="1"/>
         <w:rPr>
           <w:b/>
           <w:lang w:val="es-ES_tradnl"/>
         </w:rPr>
       </w:pPr>
-      <w:bookmarkStart w:id="6" w:name="_Toc511388959"/>
+      <w:bookmarkStart w:id="6" w:name="_Toc511419877"/>
       <w:r>
         <w:rPr>
           <w:b/>
@@ -5011,6 +4499,7 @@
     </w:p>
     <w:p>
       <w:pPr>
+        <w:spacing w:line="240" w:lineRule="auto"/>
         <w:ind w:left="708"/>
         <w:rPr>
           <w:lang w:val="es-ES_tradnl"/>
@@ -5020,23 +4509,14 @@
         <w:rPr>
           <w:lang w:val="es-ES_tradnl"/>
         </w:rPr>
-        <w:t xml:space="preserve">Por medio de la gestión de la configuración se tendrá un mayor control e identificación de los ítems del proyecto de software, así como un manejo de los cambios que se hagan en </w:t>
+        <w:t xml:space="preserve">Por medio de la gestión de la configuración se tendrá un mayor control e identificación de los ítems del proyecto de software, así como un manejo de los cambios que se hagan en estos, al igual que en el software que se está desarrollando. </w:t>
       </w:r>
       <w:r>
         <w:rPr>
           <w:lang w:val="es-ES_tradnl"/>
         </w:rPr>
-        <w:lastRenderedPageBreak/>
-        <w:t xml:space="preserve">estos, al igual que en el software que se está desarrollando. </w:t>
+        <w:t>También</w:t>
       </w:r>
-      <w:proofErr w:type="spellStart"/>
-      <w:r>
-        <w:rPr>
-          <w:lang w:val="es-ES_tradnl"/>
-        </w:rPr>
-        <w:t>Tambien</w:t>
-      </w:r>
-      <w:proofErr w:type="spellEnd"/>
       <w:r>
         <w:rPr>
           <w:lang w:val="es-ES_tradnl"/>
@@ -5046,15 +4526,26 @@
     </w:p>
     <w:p>
       <w:pPr>
+        <w:spacing w:line="240" w:lineRule="auto"/>
         <w:ind w:left="708"/>
         <w:rPr>
           <w:lang w:val="es-ES_tradnl"/>
         </w:rPr>
       </w:pPr>
+    </w:p>
+    <w:p>
+      <w:pPr>
+        <w:spacing w:line="240" w:lineRule="auto"/>
+        <w:ind w:left="708"/>
+        <w:rPr>
+          <w:lang w:val="es-ES_tradnl"/>
+        </w:rPr>
+      </w:pPr>
       <w:r>
         <w:rPr>
           <w:lang w:val="es-ES_tradnl"/>
         </w:rPr>
+        <w:lastRenderedPageBreak/>
         <w:t>E</w:t>
       </w:r>
       <w:r>
@@ -5120,14 +4611,7 @@
     </w:p>
     <w:p>
       <w:pPr>
-        <w:ind w:left="708"/>
-        <w:rPr>
-          <w:lang w:val="es-ES_tradnl"/>
-        </w:rPr>
-      </w:pPr>
-    </w:p>
-    <w:p>
-      <w:pPr>
+        <w:spacing w:line="240" w:lineRule="auto"/>
         <w:ind w:left="708"/>
         <w:rPr>
           <w:lang w:val="es-ES_tradnl"/>
@@ -5141,13 +4625,14 @@
           <w:ilvl w:val="1"/>
           <w:numId w:val="40"/>
         </w:numPr>
-        <w:spacing w:after="160" w:line="259" w:lineRule="auto"/>
+        <w:spacing w:after="160" w:line="240" w:lineRule="auto"/>
+        <w:contextualSpacing w:val="0"/>
         <w:outlineLvl w:val="1"/>
         <w:rPr>
           <w:b/>
         </w:rPr>
       </w:pPr>
-      <w:bookmarkStart w:id="7" w:name="_Toc511388960"/>
+      <w:bookmarkStart w:id="7" w:name="_Toc511419878"/>
       <w:r>
         <w:rPr>
           <w:b/>
@@ -5159,8 +4644,10 @@
     <w:p>
       <w:pPr>
         <w:pStyle w:val="Prrafodelista"/>
+        <w:spacing w:after="160" w:line="240" w:lineRule="auto"/>
+        <w:contextualSpacing w:val="0"/>
         <w:rPr>
-          <w:lang w:val="es-ES_tradnl"/>
+          <w:b/>
         </w:rPr>
       </w:pPr>
       <w:r>
@@ -5173,19 +4660,12 @@
     <w:p>
       <w:pPr>
         <w:pStyle w:val="Prrafodelista"/>
-        <w:rPr>
-          <w:lang w:val="es-ES_tradnl"/>
-        </w:rPr>
-      </w:pPr>
-    </w:p>
-    <w:p>
-      <w:pPr>
-        <w:pStyle w:val="Prrafodelista"/>
         <w:numPr>
           <w:ilvl w:val="0"/>
           <w:numId w:val="41"/>
         </w:numPr>
-        <w:spacing w:after="160" w:line="259" w:lineRule="auto"/>
+        <w:spacing w:after="160" w:line="240" w:lineRule="auto"/>
+        <w:contextualSpacing w:val="0"/>
         <w:rPr>
           <w:lang w:val="es-ES_tradnl"/>
         </w:rPr>
@@ -5204,7 +4684,8 @@
           <w:ilvl w:val="0"/>
           <w:numId w:val="41"/>
         </w:numPr>
-        <w:spacing w:after="160" w:line="259" w:lineRule="auto"/>
+        <w:spacing w:after="160" w:line="240" w:lineRule="auto"/>
+        <w:contextualSpacing w:val="0"/>
         <w:rPr>
           <w:lang w:val="es-ES_tradnl"/>
         </w:rPr>
@@ -5223,7 +4704,8 @@
           <w:ilvl w:val="0"/>
           <w:numId w:val="41"/>
         </w:numPr>
-        <w:spacing w:after="160" w:line="259" w:lineRule="auto"/>
+        <w:spacing w:after="160" w:line="240" w:lineRule="auto"/>
+        <w:contextualSpacing w:val="0"/>
         <w:rPr>
           <w:lang w:val="es-ES_tradnl"/>
         </w:rPr>
@@ -5238,19 +4720,9 @@
     <w:p>
       <w:pPr>
         <w:pStyle w:val="Prrafodelista"/>
-        <w:spacing w:after="160" w:line="259" w:lineRule="auto"/>
-        <w:outlineLvl w:val="1"/>
-        <w:rPr>
-          <w:b/>
-          <w:lang w:val="es-ES_tradnl"/>
-        </w:rPr>
-      </w:pPr>
-    </w:p>
-    <w:p>
-      <w:pPr>
-        <w:pStyle w:val="Prrafodelista"/>
-        <w:spacing w:after="160" w:line="259" w:lineRule="auto"/>
+        <w:spacing w:after="160" w:line="240" w:lineRule="auto"/>
         <w:ind w:left="1080"/>
+        <w:contextualSpacing w:val="0"/>
       </w:pPr>
     </w:p>
     <w:p>
@@ -5260,13 +4732,14 @@
           <w:ilvl w:val="1"/>
           <w:numId w:val="40"/>
         </w:numPr>
-        <w:spacing w:after="160" w:line="259" w:lineRule="auto"/>
+        <w:spacing w:after="160" w:line="240" w:lineRule="auto"/>
+        <w:contextualSpacing w:val="0"/>
         <w:outlineLvl w:val="1"/>
         <w:rPr>
           <w:b/>
         </w:rPr>
       </w:pPr>
-      <w:bookmarkStart w:id="8" w:name="_Toc511388961"/>
+      <w:bookmarkStart w:id="8" w:name="_Toc511419879"/>
       <w:r>
         <w:rPr>
           <w:b/>
@@ -5278,6 +4751,8 @@
     <w:p>
       <w:pPr>
         <w:pStyle w:val="Prrafodelista"/>
+        <w:spacing w:line="240" w:lineRule="auto"/>
+        <w:contextualSpacing w:val="0"/>
         <w:rPr>
           <w:lang w:val="es-ES_tradnl"/>
         </w:rPr>
@@ -5296,15 +4771,24 @@
           <w:ilvl w:val="0"/>
           <w:numId w:val="47"/>
         </w:numPr>
+        <w:spacing w:line="240" w:lineRule="auto"/>
+        <w:contextualSpacing w:val="0"/>
         <w:rPr>
           <w:lang w:val="es-ES_tradnl" w:eastAsia="es-ES_tradnl"/>
         </w:rPr>
       </w:pPr>
+      <w:r>
+        <w:rPr>
+          <w:b/>
+          <w:lang w:val="es-ES_tradnl" w:eastAsia="es-ES_tradnl"/>
+        </w:rPr>
+        <w:t>Ítem de la Configuración (SCI):</w:t>
+      </w:r>
       <w:r>
         <w:rPr>
           <w:lang w:val="es-ES_tradnl" w:eastAsia="es-ES_tradnl"/>
         </w:rPr>
-        <w:t>Ítem de la Configuración (SCI): Consiste en cada uno de los elementos asociados a un proyecto de software, los cuales forman parte de la Gestión de la Configuración.</w:t>
+        <w:t xml:space="preserve"> Consiste en cada uno de los elementos asociados a un proyecto de software, los cuales forman parte de la Gestión de la Configuración.</w:t>
       </w:r>
     </w:p>
     <w:p>
@@ -5314,29 +4798,24 @@
           <w:ilvl w:val="0"/>
           <w:numId w:val="47"/>
         </w:numPr>
+        <w:spacing w:line="240" w:lineRule="auto"/>
+        <w:contextualSpacing w:val="0"/>
         <w:rPr>
           <w:lang w:val="es-ES_tradnl" w:eastAsia="es-ES_tradnl"/>
         </w:rPr>
       </w:pPr>
+      <w:r>
+        <w:rPr>
+          <w:b/>
+          <w:lang w:val="es-ES_tradnl" w:eastAsia="es-ES_tradnl"/>
+        </w:rPr>
+        <w:t>Sistema de Gestión de la Configuración (SCM):</w:t>
+      </w:r>
       <w:r>
         <w:rPr>
           <w:lang w:val="es-ES_tradnl" w:eastAsia="es-ES_tradnl"/>
         </w:rPr>
-        <w:t xml:space="preserve">Sistema de Gestión de la Configuración (SCM): Es el sistema de Gestión de la Configuración del Software que se utilizará para ISS </w:t>
-      </w:r>
-      <w:proofErr w:type="spellStart"/>
-      <w:r>
-        <w:rPr>
-          <w:lang w:val="es-ES_tradnl" w:eastAsia="es-ES_tradnl"/>
-        </w:rPr>
-        <w:t>Consulting</w:t>
-      </w:r>
-      <w:proofErr w:type="spellEnd"/>
-      <w:r>
-        <w:rPr>
-          <w:lang w:val="es-ES_tradnl" w:eastAsia="es-ES_tradnl"/>
-        </w:rPr>
-        <w:t>.</w:t>
+        <w:t xml:space="preserve"> Es el sistema de Gestión de la Configuración del Software que se utilizará para ISS Consulting.</w:t>
       </w:r>
     </w:p>
     <w:p>
@@ -5346,29 +4825,24 @@
           <w:ilvl w:val="0"/>
           <w:numId w:val="47"/>
         </w:numPr>
+        <w:spacing w:line="240" w:lineRule="auto"/>
+        <w:contextualSpacing w:val="0"/>
         <w:rPr>
           <w:lang w:val="es-ES_tradnl" w:eastAsia="es-ES_tradnl"/>
         </w:rPr>
       </w:pPr>
+      <w:r>
+        <w:rPr>
+          <w:b/>
+          <w:lang w:val="es-ES_tradnl" w:eastAsia="es-ES_tradnl"/>
+        </w:rPr>
+        <w:t>Responsable del Sistema de Gestión de Configuración:</w:t>
+      </w:r>
       <w:r>
         <w:rPr>
           <w:lang w:val="es-ES_tradnl" w:eastAsia="es-ES_tradnl"/>
         </w:rPr>
-        <w:t xml:space="preserve">Responsable del Sistema de Gestión de Configuración: Persona encargada de controlar y supervisar las versiones, así como de la gestión de cambios dentro de los proyectos de ISS </w:t>
-      </w:r>
-      <w:proofErr w:type="spellStart"/>
-      <w:r>
-        <w:rPr>
-          <w:lang w:val="es-ES_tradnl" w:eastAsia="es-ES_tradnl"/>
-        </w:rPr>
-        <w:t>Consulting</w:t>
-      </w:r>
-      <w:proofErr w:type="spellEnd"/>
-      <w:r>
-        <w:rPr>
-          <w:lang w:val="es-ES_tradnl" w:eastAsia="es-ES_tradnl"/>
-        </w:rPr>
-        <w:t>.</w:t>
+        <w:t xml:space="preserve"> Persona encargada de controlar y supervisar las versiones, así como de la gestión de cambios dentro de los proyectos de ISS Consulting.</w:t>
       </w:r>
     </w:p>
     <w:p>
@@ -5378,15 +4852,24 @@
           <w:ilvl w:val="0"/>
           <w:numId w:val="47"/>
         </w:numPr>
+        <w:spacing w:line="240" w:lineRule="auto"/>
+        <w:contextualSpacing w:val="0"/>
         <w:rPr>
           <w:lang w:val="es-ES_tradnl" w:eastAsia="es-ES_tradnl"/>
         </w:rPr>
       </w:pPr>
+      <w:r>
+        <w:rPr>
+          <w:b/>
+          <w:lang w:val="es-ES_tradnl" w:eastAsia="es-ES_tradnl"/>
+        </w:rPr>
+        <w:t>Control de la Configuración:</w:t>
+      </w:r>
       <w:r>
         <w:rPr>
           <w:lang w:val="es-ES_tradnl" w:eastAsia="es-ES_tradnl"/>
         </w:rPr>
-        <w:t>Control de la Configuración: Proceso de asegurar que las versiones se registren y almacenen eficientemente para que puedan ser fácilmente identificables.</w:t>
+        <w:t xml:space="preserve"> Proceso de asegurar que las versiones se registren y almacenen eficientemente para que puedan ser fácilmente identificables.</w:t>
       </w:r>
     </w:p>
     <w:p>
@@ -5396,15 +4879,38 @@
           <w:ilvl w:val="0"/>
           <w:numId w:val="47"/>
         </w:numPr>
+        <w:spacing w:line="240" w:lineRule="auto"/>
+        <w:contextualSpacing w:val="0"/>
         <w:rPr>
           <w:lang w:val="es-ES_tradnl" w:eastAsia="es-ES_tradnl"/>
         </w:rPr>
       </w:pPr>
+      <w:r>
+        <w:rPr>
+          <w:b/>
+          <w:lang w:val="es-ES_tradnl" w:eastAsia="es-ES_tradnl"/>
+        </w:rPr>
+        <w:t>Versión:</w:t>
+      </w:r>
       <w:r>
         <w:rPr>
           <w:lang w:val="es-ES_tradnl" w:eastAsia="es-ES_tradnl"/>
         </w:rPr>
-        <w:t>Versión: Instancia de un ítem que difiere de otras instancias del mismo ítem.</w:t>
+        <w:t xml:space="preserve"> Instancia de un ítem que difiere de otras instancias </w:t>
+      </w:r>
+      <w:proofErr w:type="gramStart"/>
+      <w:r>
+        <w:rPr>
+          <w:lang w:val="es-ES_tradnl" w:eastAsia="es-ES_tradnl"/>
+        </w:rPr>
+        <w:t>del mismo</w:t>
+      </w:r>
+      <w:proofErr w:type="gramEnd"/>
+      <w:r>
+        <w:rPr>
+          <w:lang w:val="es-ES_tradnl" w:eastAsia="es-ES_tradnl"/>
+        </w:rPr>
+        <w:t xml:space="preserve"> ítem.</w:t>
       </w:r>
     </w:p>
     <w:p>
@@ -5414,29 +4920,24 @@
           <w:ilvl w:val="0"/>
           <w:numId w:val="47"/>
         </w:numPr>
+        <w:spacing w:line="240" w:lineRule="auto"/>
+        <w:contextualSpacing w:val="0"/>
         <w:rPr>
           <w:lang w:val="es-ES_tradnl" w:eastAsia="es-ES_tradnl"/>
         </w:rPr>
       </w:pPr>
+      <w:r>
+        <w:rPr>
+          <w:b/>
+          <w:lang w:val="es-ES_tradnl" w:eastAsia="es-ES_tradnl"/>
+        </w:rPr>
+        <w:t>Línea de Código (codeline):</w:t>
+      </w:r>
       <w:r>
         <w:rPr>
           <w:lang w:val="es-ES_tradnl" w:eastAsia="es-ES_tradnl"/>
         </w:rPr>
-        <w:t>Línea de Código (</w:t>
-      </w:r>
-      <w:proofErr w:type="spellStart"/>
-      <w:r>
-        <w:rPr>
-          <w:lang w:val="es-ES_tradnl" w:eastAsia="es-ES_tradnl"/>
-        </w:rPr>
-        <w:t>codeline</w:t>
-      </w:r>
-      <w:proofErr w:type="spellEnd"/>
-      <w:r>
-        <w:rPr>
-          <w:lang w:val="es-ES_tradnl" w:eastAsia="es-ES_tradnl"/>
-        </w:rPr>
-        <w:t>): Conjunto de versiones de un componente de software y de otros ítems de los cuales depende el componente.</w:t>
+        <w:t xml:space="preserve"> Conjunto de versiones de un componente de software y de otros ítems de los cuales depende el componente.</w:t>
       </w:r>
     </w:p>
     <w:p>
@@ -5446,20 +4947,23 @@
           <w:ilvl w:val="0"/>
           <w:numId w:val="47"/>
         </w:numPr>
+        <w:spacing w:line="240" w:lineRule="auto"/>
+        <w:contextualSpacing w:val="0"/>
         <w:rPr>
           <w:lang w:val="es-ES_tradnl" w:eastAsia="es-ES_tradnl"/>
         </w:rPr>
       </w:pPr>
       <w:r>
         <w:rPr>
+          <w:b/>
           <w:lang w:val="es-ES_tradnl" w:eastAsia="es-ES_tradnl"/>
         </w:rPr>
-        <w:lastRenderedPageBreak/>
         <w:t>Línea Base (</w:t>
       </w:r>
       <w:proofErr w:type="spellStart"/>
       <w:r>
         <w:rPr>
+          <w:b/>
           <w:lang w:val="es-ES_tradnl" w:eastAsia="es-ES_tradnl"/>
         </w:rPr>
         <w:t>baseline</w:t>
@@ -5467,9 +4971,16 @@
       <w:proofErr w:type="spellEnd"/>
       <w:r>
         <w:rPr>
+          <w:b/>
           <w:lang w:val="es-ES_tradnl" w:eastAsia="es-ES_tradnl"/>
         </w:rPr>
-        <w:t>): Colección de versiones de los componentes que constituyen el sistema y que han sido aprobadas por los clientes.</w:t>
+        <w:t>):</w:t>
+      </w:r>
+      <w:r>
+        <w:rPr>
+          <w:lang w:val="es-ES_tradnl" w:eastAsia="es-ES_tradnl"/>
+        </w:rPr>
+        <w:t xml:space="preserve"> Colección de versiones de los componentes que constituyen el sistema y que han sido aprobadas por los clientes.</w:t>
       </w:r>
     </w:p>
     <w:p>
@@ -5479,12 +4990,15 @@
           <w:ilvl w:val="0"/>
           <w:numId w:val="47"/>
         </w:numPr>
+        <w:spacing w:line="240" w:lineRule="auto"/>
+        <w:contextualSpacing w:val="0"/>
         <w:rPr>
           <w:lang w:val="es-ES_tradnl" w:eastAsia="es-ES_tradnl"/>
         </w:rPr>
       </w:pPr>
       <w:r>
         <w:rPr>
+          <w:b/>
           <w:lang w:val="es-ES_tradnl" w:eastAsia="es-ES_tradnl"/>
         </w:rPr>
         <w:t>Entrega, Liberación (</w:t>
@@ -5492,6 +5006,7 @@
       <w:proofErr w:type="spellStart"/>
       <w:r>
         <w:rPr>
+          <w:b/>
           <w:lang w:val="es-ES_tradnl" w:eastAsia="es-ES_tradnl"/>
         </w:rPr>
         <w:t>release</w:t>
@@ -5499,9 +5014,16 @@
       <w:proofErr w:type="spellEnd"/>
       <w:r>
         <w:rPr>
+          <w:b/>
           <w:lang w:val="es-ES_tradnl" w:eastAsia="es-ES_tradnl"/>
         </w:rPr>
-        <w:t>): Sistema liberado para el uso de los clientes.</w:t>
+        <w:t>):</w:t>
+      </w:r>
+      <w:r>
+        <w:rPr>
+          <w:lang w:val="es-ES_tradnl" w:eastAsia="es-ES_tradnl"/>
+        </w:rPr>
+        <w:t xml:space="preserve"> Sistema liberado para el uso de los clientes.</w:t>
       </w:r>
     </w:p>
     <w:p>
@@ -5511,15 +5033,25 @@
           <w:ilvl w:val="0"/>
           <w:numId w:val="47"/>
         </w:numPr>
+        <w:spacing w:line="240" w:lineRule="auto"/>
+        <w:contextualSpacing w:val="0"/>
         <w:rPr>
           <w:lang w:val="es-ES_tradnl" w:eastAsia="es-ES_tradnl"/>
         </w:rPr>
       </w:pPr>
+      <w:r>
+        <w:rPr>
+          <w:b/>
+          <w:lang w:val="es-ES_tradnl" w:eastAsia="es-ES_tradnl"/>
+        </w:rPr>
+        <w:lastRenderedPageBreak/>
+        <w:t>Espacio de trabajo:</w:t>
+      </w:r>
       <w:r>
         <w:rPr>
           <w:lang w:val="es-ES_tradnl" w:eastAsia="es-ES_tradnl"/>
         </w:rPr>
-        <w:t>Espacio de trabajo: Área de trabajo privada para modificar el software sin afectar a otros desarrolladores que lo estuvieran utilizando o modificando.</w:t>
+        <w:t xml:space="preserve"> Área de trabajo privada para modificar el software sin afectar a otros desarrolladores que lo estuvieran utilizando o modificando.</w:t>
       </w:r>
     </w:p>
     <w:p>
@@ -5529,43 +5061,24 @@
           <w:ilvl w:val="0"/>
           <w:numId w:val="47"/>
         </w:numPr>
+        <w:spacing w:line="240" w:lineRule="auto"/>
+        <w:contextualSpacing w:val="0"/>
         <w:rPr>
           <w:lang w:val="es-ES_tradnl" w:eastAsia="es-ES_tradnl"/>
         </w:rPr>
       </w:pPr>
+      <w:r>
+        <w:rPr>
+          <w:b/>
+          <w:lang w:val="es-ES_tradnl" w:eastAsia="es-ES_tradnl"/>
+        </w:rPr>
+        <w:t>Ramificación (branching):</w:t>
+      </w:r>
       <w:r>
         <w:rPr>
           <w:lang w:val="es-ES_tradnl" w:eastAsia="es-ES_tradnl"/>
         </w:rPr>
-        <w:t>Ramificación (</w:t>
-      </w:r>
-      <w:proofErr w:type="spellStart"/>
-      <w:r>
-        <w:rPr>
-          <w:lang w:val="es-ES_tradnl" w:eastAsia="es-ES_tradnl"/>
-        </w:rPr>
-        <w:t>branching</w:t>
-      </w:r>
-      <w:proofErr w:type="spellEnd"/>
-      <w:r>
-        <w:rPr>
-          <w:lang w:val="es-ES_tradnl" w:eastAsia="es-ES_tradnl"/>
-        </w:rPr>
-        <w:t>): Creación de una nueva línea de código (</w:t>
-      </w:r>
-      <w:proofErr w:type="spellStart"/>
-      <w:r>
-        <w:rPr>
-          <w:lang w:val="es-ES_tradnl" w:eastAsia="es-ES_tradnl"/>
-        </w:rPr>
-        <w:t>codeline</w:t>
-      </w:r>
-      <w:proofErr w:type="spellEnd"/>
-      <w:r>
-        <w:rPr>
-          <w:lang w:val="es-ES_tradnl" w:eastAsia="es-ES_tradnl"/>
-        </w:rPr>
-        <w:t>) a partir de una versión en una línea de código ya existente.</w:t>
+        <w:t xml:space="preserve"> Creación de una nueva línea de código (codeline) a partir de una versión en una línea de código ya existente.</w:t>
       </w:r>
     </w:p>
     <w:p>
@@ -5575,29 +5088,24 @@
           <w:ilvl w:val="0"/>
           <w:numId w:val="47"/>
         </w:numPr>
+        <w:spacing w:line="240" w:lineRule="auto"/>
+        <w:contextualSpacing w:val="0"/>
         <w:rPr>
           <w:lang w:val="es-ES_tradnl" w:eastAsia="es-ES_tradnl"/>
         </w:rPr>
       </w:pPr>
+      <w:r>
+        <w:rPr>
+          <w:b/>
+          <w:lang w:val="es-ES_tradnl" w:eastAsia="es-ES_tradnl"/>
+        </w:rPr>
+        <w:t>Combinación (merging):</w:t>
+      </w:r>
       <w:r>
         <w:rPr>
           <w:lang w:val="es-ES_tradnl" w:eastAsia="es-ES_tradnl"/>
         </w:rPr>
-        <w:t>Combinación (</w:t>
-      </w:r>
-      <w:proofErr w:type="spellStart"/>
-      <w:r>
-        <w:rPr>
-          <w:lang w:val="es-ES_tradnl" w:eastAsia="es-ES_tradnl"/>
-        </w:rPr>
-        <w:t>merging</w:t>
-      </w:r>
-      <w:proofErr w:type="spellEnd"/>
-      <w:r>
-        <w:rPr>
-          <w:lang w:val="es-ES_tradnl" w:eastAsia="es-ES_tradnl"/>
-        </w:rPr>
-        <w:t>): Creación de una nueva versión al combinar versiones separadas.</w:t>
+        <w:t xml:space="preserve"> Creación de una nueva versión al combinar versiones separadas.</w:t>
       </w:r>
     </w:p>
     <w:sectPr>
@@ -5615,7 +5123,7 @@
 </file>
 
 <file path=word/endnotes.xml><?xml version="1.0" encoding="utf-8"?>
-<w:endnotes xmlns:wpc="http://schemas.microsoft.com/office/word/2010/wordprocessingCanvas" xmlns:cx="http://schemas.microsoft.com/office/drawing/2014/chartex" xmlns:cx1="http://schemas.microsoft.com/office/drawing/2015/9/8/chartex" xmlns:mc="http://schemas.openxmlformats.org/markup-compatibility/2006" xmlns:o="urn:schemas-microsoft-com:office:office" xmlns:r="http://schemas.openxmlformats.org/officeDocument/2006/relationships" xmlns:m="http://schemas.openxmlformats.org/officeDocument/2006/math" xmlns:v="urn:schemas-microsoft-com:vml" xmlns:wp14="http://schemas.microsoft.com/office/word/2010/wordprocessingDrawing" xmlns:wp="http://schemas.openxmlformats.org/drawingml/2006/wordprocessingDrawing" xmlns:w10="urn:schemas-microsoft-com:office:word" xmlns:w="http://schemas.openxmlformats.org/wordprocessingml/2006/main" xmlns:w14="http://schemas.microsoft.com/office/word/2010/wordml" xmlns:w15="http://schemas.microsoft.com/office/word/2012/wordml" xmlns:w16se="http://schemas.microsoft.com/office/word/2015/wordml/symex" xmlns:wpg="http://schemas.microsoft.com/office/word/2010/wordprocessingGroup" xmlns:wpi="http://schemas.microsoft.com/office/word/2010/wordprocessingInk" xmlns:wne="http://schemas.microsoft.com/office/word/2006/wordml" xmlns:wps="http://schemas.microsoft.com/office/word/2010/wordprocessingShape" mc:Ignorable="w14 w15 w16se wp14">
+<w:endnotes xmlns:wpc="http://schemas.microsoft.com/office/word/2010/wordprocessingCanvas" xmlns:cx="http://schemas.microsoft.com/office/drawing/2014/chartex" xmlns:cx1="http://schemas.microsoft.com/office/drawing/2015/9/8/chartex" xmlns:cx2="http://schemas.microsoft.com/office/drawing/2015/10/21/chartex" xmlns:cx3="http://schemas.microsoft.com/office/drawing/2016/5/9/chartex" xmlns:cx4="http://schemas.microsoft.com/office/drawing/2016/5/10/chartex" xmlns:cx5="http://schemas.microsoft.com/office/drawing/2016/5/11/chartex" xmlns:cx6="http://schemas.microsoft.com/office/drawing/2016/5/12/chartex" xmlns:cx7="http://schemas.microsoft.com/office/drawing/2016/5/13/chartex" xmlns:cx8="http://schemas.microsoft.com/office/drawing/2016/5/14/chartex" xmlns:mc="http://schemas.openxmlformats.org/markup-compatibility/2006" xmlns:aink="http://schemas.microsoft.com/office/drawing/2016/ink" xmlns:am3d="http://schemas.microsoft.com/office/drawing/2017/model3d" xmlns:o="urn:schemas-microsoft-com:office:office" xmlns:r="http://schemas.openxmlformats.org/officeDocument/2006/relationships" xmlns:m="http://schemas.openxmlformats.org/officeDocument/2006/math" xmlns:v="urn:schemas-microsoft-com:vml" xmlns:wp14="http://schemas.microsoft.com/office/word/2010/wordprocessingDrawing" xmlns:wp="http://schemas.openxmlformats.org/drawingml/2006/wordprocessingDrawing" xmlns:w10="urn:schemas-microsoft-com:office:word" xmlns:w="http://schemas.openxmlformats.org/wordprocessingml/2006/main" xmlns:w14="http://schemas.microsoft.com/office/word/2010/wordml" xmlns:w15="http://schemas.microsoft.com/office/word/2012/wordml" xmlns:w16cid="http://schemas.microsoft.com/office/word/2016/wordml/cid" xmlns:w16se="http://schemas.microsoft.com/office/word/2015/wordml/symex" xmlns:wpg="http://schemas.microsoft.com/office/word/2010/wordprocessingGroup" xmlns:wpi="http://schemas.microsoft.com/office/word/2010/wordprocessingInk" xmlns:wne="http://schemas.microsoft.com/office/word/2006/wordml" xmlns:wps="http://schemas.microsoft.com/office/word/2010/wordprocessingShape" mc:Ignorable="w14 w15 w16se w16cid wp14">
   <w:endnote w:type="separator" w:id="-1">
     <w:p>
       <w:pPr>
@@ -5640,7 +5148,7 @@
 </file>
 
 <file path=word/footer1.xml><?xml version="1.0" encoding="utf-8"?>
-<w:ftr xmlns:wpc="http://schemas.microsoft.com/office/word/2010/wordprocessingCanvas" xmlns:cx="http://schemas.microsoft.com/office/drawing/2014/chartex" xmlns:cx1="http://schemas.microsoft.com/office/drawing/2015/9/8/chartex" xmlns:mc="http://schemas.openxmlformats.org/markup-compatibility/2006" xmlns:o="urn:schemas-microsoft-com:office:office" xmlns:r="http://schemas.openxmlformats.org/officeDocument/2006/relationships" xmlns:m="http://schemas.openxmlformats.org/officeDocument/2006/math" xmlns:v="urn:schemas-microsoft-com:vml" xmlns:wp14="http://schemas.microsoft.com/office/word/2010/wordprocessingDrawing" xmlns:wp="http://schemas.openxmlformats.org/drawingml/2006/wordprocessingDrawing" xmlns:w10="urn:schemas-microsoft-com:office:word" xmlns:w="http://schemas.openxmlformats.org/wordprocessingml/2006/main" xmlns:w14="http://schemas.microsoft.com/office/word/2010/wordml" xmlns:w15="http://schemas.microsoft.com/office/word/2012/wordml" xmlns:w16se="http://schemas.microsoft.com/office/word/2015/wordml/symex" xmlns:wpg="http://schemas.microsoft.com/office/word/2010/wordprocessingGroup" xmlns:wpi="http://schemas.microsoft.com/office/word/2010/wordprocessingInk" xmlns:wne="http://schemas.microsoft.com/office/word/2006/wordml" xmlns:wps="http://schemas.microsoft.com/office/word/2010/wordprocessingShape" mc:Ignorable="w14 w15 w16se wp14">
+<w:ftr xmlns:wpc="http://schemas.microsoft.com/office/word/2010/wordprocessingCanvas" xmlns:cx="http://schemas.microsoft.com/office/drawing/2014/chartex" xmlns:cx1="http://schemas.microsoft.com/office/drawing/2015/9/8/chartex" xmlns:cx2="http://schemas.microsoft.com/office/drawing/2015/10/21/chartex" xmlns:cx3="http://schemas.microsoft.com/office/drawing/2016/5/9/chartex" xmlns:cx4="http://schemas.microsoft.com/office/drawing/2016/5/10/chartex" xmlns:cx5="http://schemas.microsoft.com/office/drawing/2016/5/11/chartex" xmlns:cx6="http://schemas.microsoft.com/office/drawing/2016/5/12/chartex" xmlns:cx7="http://schemas.microsoft.com/office/drawing/2016/5/13/chartex" xmlns:cx8="http://schemas.microsoft.com/office/drawing/2016/5/14/chartex" xmlns:mc="http://schemas.openxmlformats.org/markup-compatibility/2006" xmlns:aink="http://schemas.microsoft.com/office/drawing/2016/ink" xmlns:am3d="http://schemas.microsoft.com/office/drawing/2017/model3d" xmlns:o="urn:schemas-microsoft-com:office:office" xmlns:r="http://schemas.openxmlformats.org/officeDocument/2006/relationships" xmlns:m="http://schemas.openxmlformats.org/officeDocument/2006/math" xmlns:v="urn:schemas-microsoft-com:vml" xmlns:wp14="http://schemas.microsoft.com/office/word/2010/wordprocessingDrawing" xmlns:wp="http://schemas.openxmlformats.org/drawingml/2006/wordprocessingDrawing" xmlns:w10="urn:schemas-microsoft-com:office:word" xmlns:w="http://schemas.openxmlformats.org/wordprocessingml/2006/main" xmlns:w14="http://schemas.microsoft.com/office/word/2010/wordml" xmlns:w15="http://schemas.microsoft.com/office/word/2012/wordml" xmlns:w16cid="http://schemas.microsoft.com/office/word/2016/wordml/cid" xmlns:w16se="http://schemas.microsoft.com/office/word/2015/wordml/symex" xmlns:wpg="http://schemas.microsoft.com/office/word/2010/wordprocessingGroup" xmlns:wpi="http://schemas.microsoft.com/office/word/2010/wordprocessingInk" xmlns:wne="http://schemas.microsoft.com/office/word/2006/wordml" xmlns:wps="http://schemas.microsoft.com/office/word/2010/wordprocessingShape" mc:Ignorable="w14 w15 w16se w16cid wp14">
   <w:tbl>
     <w:tblPr>
       <w:tblW w:w="5000" w:type="pct"/>
@@ -5770,7 +5278,7 @@
 </file>
 
 <file path=word/footnotes.xml><?xml version="1.0" encoding="utf-8"?>
-<w:footnotes xmlns:wpc="http://schemas.microsoft.com/office/word/2010/wordprocessingCanvas" xmlns:cx="http://schemas.microsoft.com/office/drawing/2014/chartex" xmlns:cx1="http://schemas.microsoft.com/office/drawing/2015/9/8/chartex" xmlns:mc="http://schemas.openxmlformats.org/markup-compatibility/2006" xmlns:o="urn:schemas-microsoft-com:office:office" xmlns:r="http://schemas.openxmlformats.org/officeDocument/2006/relationships" xmlns:m="http://schemas.openxmlformats.org/officeDocument/2006/math" xmlns:v="urn:schemas-microsoft-com:vml" xmlns:wp14="http://schemas.microsoft.com/office/word/2010/wordprocessingDrawing" xmlns:wp="http://schemas.openxmlformats.org/drawingml/2006/wordprocessingDrawing" xmlns:w10="urn:schemas-microsoft-com:office:word" xmlns:w="http://schemas.openxmlformats.org/wordprocessingml/2006/main" xmlns:w14="http://schemas.microsoft.com/office/word/2010/wordml" xmlns:w15="http://schemas.microsoft.com/office/word/2012/wordml" xmlns:w16se="http://schemas.microsoft.com/office/word/2015/wordml/symex" xmlns:wpg="http://schemas.microsoft.com/office/word/2010/wordprocessingGroup" xmlns:wpi="http://schemas.microsoft.com/office/word/2010/wordprocessingInk" xmlns:wne="http://schemas.microsoft.com/office/word/2006/wordml" xmlns:wps="http://schemas.microsoft.com/office/word/2010/wordprocessingShape" mc:Ignorable="w14 w15 w16se wp14">
+<w:footnotes xmlns:wpc="http://schemas.microsoft.com/office/word/2010/wordprocessingCanvas" xmlns:cx="http://schemas.microsoft.com/office/drawing/2014/chartex" xmlns:cx1="http://schemas.microsoft.com/office/drawing/2015/9/8/chartex" xmlns:cx2="http://schemas.microsoft.com/office/drawing/2015/10/21/chartex" xmlns:cx3="http://schemas.microsoft.com/office/drawing/2016/5/9/chartex" xmlns:cx4="http://schemas.microsoft.com/office/drawing/2016/5/10/chartex" xmlns:cx5="http://schemas.microsoft.com/office/drawing/2016/5/11/chartex" xmlns:cx6="http://schemas.microsoft.com/office/drawing/2016/5/12/chartex" xmlns:cx7="http://schemas.microsoft.com/office/drawing/2016/5/13/chartex" xmlns:cx8="http://schemas.microsoft.com/office/drawing/2016/5/14/chartex" xmlns:mc="http://schemas.openxmlformats.org/markup-compatibility/2006" xmlns:aink="http://schemas.microsoft.com/office/drawing/2016/ink" xmlns:am3d="http://schemas.microsoft.com/office/drawing/2017/model3d" xmlns:o="urn:schemas-microsoft-com:office:office" xmlns:r="http://schemas.openxmlformats.org/officeDocument/2006/relationships" xmlns:m="http://schemas.openxmlformats.org/officeDocument/2006/math" xmlns:v="urn:schemas-microsoft-com:vml" xmlns:wp14="http://schemas.microsoft.com/office/word/2010/wordprocessingDrawing" xmlns:wp="http://schemas.openxmlformats.org/drawingml/2006/wordprocessingDrawing" xmlns:w10="urn:schemas-microsoft-com:office:word" xmlns:w="http://schemas.openxmlformats.org/wordprocessingml/2006/main" xmlns:w14="http://schemas.microsoft.com/office/word/2010/wordml" xmlns:w15="http://schemas.microsoft.com/office/word/2012/wordml" xmlns:w16cid="http://schemas.microsoft.com/office/word/2016/wordml/cid" xmlns:w16se="http://schemas.microsoft.com/office/word/2015/wordml/symex" xmlns:wpg="http://schemas.microsoft.com/office/word/2010/wordprocessingGroup" xmlns:wpi="http://schemas.microsoft.com/office/word/2010/wordprocessingInk" xmlns:wne="http://schemas.microsoft.com/office/word/2006/wordml" xmlns:wps="http://schemas.microsoft.com/office/word/2010/wordprocessingShape" mc:Ignorable="w14 w15 w16se w16cid wp14">
   <w:footnote w:type="separator" w:id="-1">
     <w:p>
       <w:pPr>
@@ -5795,7 +5303,7 @@
 </file>
 
 <file path=word/header1.xml><?xml version="1.0" encoding="utf-8"?>
-<w:hdr xmlns:wpc="http://schemas.microsoft.com/office/word/2010/wordprocessingCanvas" xmlns:cx="http://schemas.microsoft.com/office/drawing/2014/chartex" xmlns:cx1="http://schemas.microsoft.com/office/drawing/2015/9/8/chartex" xmlns:mc="http://schemas.openxmlformats.org/markup-compatibility/2006" xmlns:o="urn:schemas-microsoft-com:office:office" xmlns:r="http://schemas.openxmlformats.org/officeDocument/2006/relationships" xmlns:m="http://schemas.openxmlformats.org/officeDocument/2006/math" xmlns:v="urn:schemas-microsoft-com:vml" xmlns:wp14="http://schemas.microsoft.com/office/word/2010/wordprocessingDrawing" xmlns:wp="http://schemas.openxmlformats.org/drawingml/2006/wordprocessingDrawing" xmlns:w10="urn:schemas-microsoft-com:office:word" xmlns:w="http://schemas.openxmlformats.org/wordprocessingml/2006/main" xmlns:w14="http://schemas.microsoft.com/office/word/2010/wordml" xmlns:w15="http://schemas.microsoft.com/office/word/2012/wordml" xmlns:w16se="http://schemas.microsoft.com/office/word/2015/wordml/symex" xmlns:wpg="http://schemas.microsoft.com/office/word/2010/wordprocessingGroup" xmlns:wpi="http://schemas.microsoft.com/office/word/2010/wordprocessingInk" xmlns:wne="http://schemas.microsoft.com/office/word/2006/wordml" xmlns:wps="http://schemas.microsoft.com/office/word/2010/wordprocessingShape" mc:Ignorable="w14 w15 w16se wp14">
+<w:hdr xmlns:wpc="http://schemas.microsoft.com/office/word/2010/wordprocessingCanvas" xmlns:cx="http://schemas.microsoft.com/office/drawing/2014/chartex" xmlns:cx1="http://schemas.microsoft.com/office/drawing/2015/9/8/chartex" xmlns:cx2="http://schemas.microsoft.com/office/drawing/2015/10/21/chartex" xmlns:cx3="http://schemas.microsoft.com/office/drawing/2016/5/9/chartex" xmlns:cx4="http://schemas.microsoft.com/office/drawing/2016/5/10/chartex" xmlns:cx5="http://schemas.microsoft.com/office/drawing/2016/5/11/chartex" xmlns:cx6="http://schemas.microsoft.com/office/drawing/2016/5/12/chartex" xmlns:cx7="http://schemas.microsoft.com/office/drawing/2016/5/13/chartex" xmlns:cx8="http://schemas.microsoft.com/office/drawing/2016/5/14/chartex" xmlns:mc="http://schemas.openxmlformats.org/markup-compatibility/2006" xmlns:aink="http://schemas.microsoft.com/office/drawing/2016/ink" xmlns:am3d="http://schemas.microsoft.com/office/drawing/2017/model3d" xmlns:o="urn:schemas-microsoft-com:office:office" xmlns:r="http://schemas.openxmlformats.org/officeDocument/2006/relationships" xmlns:m="http://schemas.openxmlformats.org/officeDocument/2006/math" xmlns:v="urn:schemas-microsoft-com:vml" xmlns:wp14="http://schemas.microsoft.com/office/word/2010/wordprocessingDrawing" xmlns:wp="http://schemas.openxmlformats.org/drawingml/2006/wordprocessingDrawing" xmlns:w10="urn:schemas-microsoft-com:office:word" xmlns:w="http://schemas.openxmlformats.org/wordprocessingml/2006/main" xmlns:w14="http://schemas.microsoft.com/office/word/2010/wordml" xmlns:w15="http://schemas.microsoft.com/office/word/2012/wordml" xmlns:w16cid="http://schemas.microsoft.com/office/word/2016/wordml/cid" xmlns:w16se="http://schemas.microsoft.com/office/word/2015/wordml/symex" xmlns:wpg="http://schemas.microsoft.com/office/word/2010/wordprocessingGroup" xmlns:wpi="http://schemas.microsoft.com/office/word/2010/wordprocessingInk" xmlns:wne="http://schemas.microsoft.com/office/word/2006/wordml" xmlns:wps="http://schemas.microsoft.com/office/word/2010/wordprocessingShape" mc:Ignorable="w14 w15 w16se w16cid wp14">
   <w:tbl>
     <w:tblPr>
       <w:tblW w:w="5055" w:type="pct"/>
@@ -5942,7 +5450,7 @@
 </file>
 
 <file path=word/numbering.xml><?xml version="1.0" encoding="utf-8"?>
-<w:numbering xmlns:wpc="http://schemas.microsoft.com/office/word/2010/wordprocessingCanvas" xmlns:cx="http://schemas.microsoft.com/office/drawing/2014/chartex" xmlns:cx1="http://schemas.microsoft.com/office/drawing/2015/9/8/chartex" xmlns:mc="http://schemas.openxmlformats.org/markup-compatibility/2006" xmlns:o="urn:schemas-microsoft-com:office:office" xmlns:r="http://schemas.openxmlformats.org/officeDocument/2006/relationships" xmlns:m="http://schemas.openxmlformats.org/officeDocument/2006/math" xmlns:v="urn:schemas-microsoft-com:vml" xmlns:wp14="http://schemas.microsoft.com/office/word/2010/wordprocessingDrawing" xmlns:wp="http://schemas.openxmlformats.org/drawingml/2006/wordprocessingDrawing" xmlns:w10="urn:schemas-microsoft-com:office:word" xmlns:w="http://schemas.openxmlformats.org/wordprocessingml/2006/main" xmlns:w14="http://schemas.microsoft.com/office/word/2010/wordml" xmlns:w15="http://schemas.microsoft.com/office/word/2012/wordml" xmlns:w16se="http://schemas.microsoft.com/office/word/2015/wordml/symex" xmlns:wpg="http://schemas.microsoft.com/office/word/2010/wordprocessingGroup" xmlns:wpi="http://schemas.microsoft.com/office/word/2010/wordprocessingInk" xmlns:wne="http://schemas.microsoft.com/office/word/2006/wordml" xmlns:wps="http://schemas.microsoft.com/office/word/2010/wordprocessingShape" mc:Ignorable="w14 w15 w16se wp14">
+<w:numbering xmlns:wpc="http://schemas.microsoft.com/office/word/2010/wordprocessingCanvas" xmlns:cx="http://schemas.microsoft.com/office/drawing/2014/chartex" xmlns:cx1="http://schemas.microsoft.com/office/drawing/2015/9/8/chartex" xmlns:cx2="http://schemas.microsoft.com/office/drawing/2015/10/21/chartex" xmlns:cx3="http://schemas.microsoft.com/office/drawing/2016/5/9/chartex" xmlns:cx4="http://schemas.microsoft.com/office/drawing/2016/5/10/chartex" xmlns:cx5="http://schemas.microsoft.com/office/drawing/2016/5/11/chartex" xmlns:cx6="http://schemas.microsoft.com/office/drawing/2016/5/12/chartex" xmlns:cx7="http://schemas.microsoft.com/office/drawing/2016/5/13/chartex" xmlns:cx8="http://schemas.microsoft.com/office/drawing/2016/5/14/chartex" xmlns:mc="http://schemas.openxmlformats.org/markup-compatibility/2006" xmlns:aink="http://schemas.microsoft.com/office/drawing/2016/ink" xmlns:am3d="http://schemas.microsoft.com/office/drawing/2017/model3d" xmlns:o="urn:schemas-microsoft-com:office:office" xmlns:r="http://schemas.openxmlformats.org/officeDocument/2006/relationships" xmlns:m="http://schemas.openxmlformats.org/officeDocument/2006/math" xmlns:v="urn:schemas-microsoft-com:vml" xmlns:wp14="http://schemas.microsoft.com/office/word/2010/wordprocessingDrawing" xmlns:wp="http://schemas.openxmlformats.org/drawingml/2006/wordprocessingDrawing" xmlns:w10="urn:schemas-microsoft-com:office:word" xmlns:w="http://schemas.openxmlformats.org/wordprocessingml/2006/main" xmlns:w14="http://schemas.microsoft.com/office/word/2010/wordml" xmlns:w15="http://schemas.microsoft.com/office/word/2012/wordml" xmlns:w16cid="http://schemas.microsoft.com/office/word/2016/wordml/cid" xmlns:w16se="http://schemas.microsoft.com/office/word/2015/wordml/symex" xmlns:wpg="http://schemas.microsoft.com/office/word/2010/wordprocessingGroup" xmlns:wpi="http://schemas.microsoft.com/office/word/2010/wordprocessingInk" xmlns:wne="http://schemas.microsoft.com/office/word/2006/wordml" xmlns:wps="http://schemas.microsoft.com/office/word/2010/wordprocessingShape" mc:Ignorable="w14 w15 w16se w16cid wp14">
   <w:abstractNum w:abstractNumId="0" w15:restartNumberingAfterBreak="0">
     <w:nsid w:val="01066A0F"/>
     <w:multiLevelType w:val="hybridMultilevel"/>
@@ -11423,7 +10931,7 @@
 </file>
 
 <file path=word/styles.xml><?xml version="1.0" encoding="utf-8"?>
-<w:styles xmlns:mc="http://schemas.openxmlformats.org/markup-compatibility/2006" xmlns:r="http://schemas.openxmlformats.org/officeDocument/2006/relationships" xmlns:w="http://schemas.openxmlformats.org/wordprocessingml/2006/main" xmlns:w14="http://schemas.microsoft.com/office/word/2010/wordml" xmlns:w15="http://schemas.microsoft.com/office/word/2012/wordml" xmlns:w16se="http://schemas.microsoft.com/office/word/2015/wordml/symex" mc:Ignorable="w14 w15 w16se">
+<w:styles xmlns:mc="http://schemas.openxmlformats.org/markup-compatibility/2006" xmlns:r="http://schemas.openxmlformats.org/officeDocument/2006/relationships" xmlns:w="http://schemas.openxmlformats.org/wordprocessingml/2006/main" xmlns:w14="http://schemas.microsoft.com/office/word/2010/wordml" xmlns:w15="http://schemas.microsoft.com/office/word/2012/wordml" xmlns:w16cid="http://schemas.microsoft.com/office/word/2016/wordml/cid" xmlns:w16se="http://schemas.microsoft.com/office/word/2015/wordml/symex" mc:Ignorable="w14 w15 w16se w16cid">
   <w:docDefaults>
     <w:rPrDefault>
       <w:rPr>
@@ -11439,7 +10947,7 @@
       </w:pPr>
     </w:pPrDefault>
   </w:docDefaults>
-  <w:latentStyles w:defLockedState="0" w:defUIPriority="99" w:defSemiHidden="0" w:defUnhideWhenUsed="0" w:defQFormat="0" w:count="371">
+  <w:latentStyles w:defLockedState="0" w:defUIPriority="99" w:defSemiHidden="0" w:defUnhideWhenUsed="0" w:defQFormat="0" w:count="375">
     <w:lsdException w:name="Normal" w:uiPriority="0" w:qFormat="1"/>
     <w:lsdException w:name="heading 1" w:uiPriority="9" w:qFormat="1"/>
     <w:lsdException w:name="heading 2" w:semiHidden="1" w:uiPriority="9" w:unhideWhenUsed="1" w:qFormat="1"/>
@@ -11545,7 +11053,6 @@
     <w:lsdException w:name="HTML Sample" w:semiHidden="1" w:unhideWhenUsed="1"/>
     <w:lsdException w:name="HTML Typewriter" w:semiHidden="1" w:unhideWhenUsed="1"/>
     <w:lsdException w:name="HTML Variable" w:semiHidden="1" w:unhideWhenUsed="1"/>
-    <w:lsdException w:name="Normal Table" w:semiHidden="1" w:unhideWhenUsed="1"/>
     <w:lsdException w:name="annotation subject" w:semiHidden="1" w:unhideWhenUsed="1"/>
     <w:lsdException w:name="No List" w:semiHidden="1" w:unhideWhenUsed="1"/>
     <w:lsdException w:name="Outline List 1" w:semiHidden="1" w:unhideWhenUsed="1"/>
@@ -11589,10 +11096,8 @@
     <w:lsdException w:name="Table Elegant" w:semiHidden="1" w:unhideWhenUsed="1"/>
     <w:lsdException w:name="Table Professional" w:semiHidden="1" w:unhideWhenUsed="1"/>
     <w:lsdException w:name="Table Subtle 1" w:semiHidden="1" w:unhideWhenUsed="1"/>
-    <w:lsdException w:name="Table Subtle 2" w:semiHidden="1" w:unhideWhenUsed="1"/>
     <w:lsdException w:name="Table Web 1" w:semiHidden="1" w:unhideWhenUsed="1"/>
     <w:lsdException w:name="Table Web 2" w:semiHidden="1" w:unhideWhenUsed="1"/>
-    <w:lsdException w:name="Table Web 3" w:semiHidden="1" w:unhideWhenUsed="1"/>
     <w:lsdException w:name="Balloon Text" w:semiHidden="1" w:unhideWhenUsed="1"/>
     <w:lsdException w:name="Table Grid" w:uiPriority="39"/>
     <w:lsdException w:name="Table Theme" w:semiHidden="1" w:unhideWhenUsed="1"/>
@@ -11811,6 +11316,10 @@
     <w:lsdException w:name="List Table 5 Dark Accent 6" w:uiPriority="50"/>
     <w:lsdException w:name="List Table 6 Colorful Accent 6" w:uiPriority="51"/>
     <w:lsdException w:name="List Table 7 Colorful Accent 6" w:uiPriority="52"/>
+    <w:lsdException w:name="Mention" w:semiHidden="1" w:unhideWhenUsed="1"/>
+    <w:lsdException w:name="Smart Hyperlink" w:semiHidden="1" w:unhideWhenUsed="1"/>
+    <w:lsdException w:name="Hashtag" w:semiHidden="1" w:unhideWhenUsed="1"/>
+    <w:lsdException w:name="Unresolved Mention" w:semiHidden="1" w:unhideWhenUsed="1"/>
   </w:latentStyles>
   <w:style w:type="paragraph" w:default="1" w:styleId="Normal">
     <w:name w:val="Normal"/>
@@ -13188,7 +12697,7 @@
 </file>
 
 <file path=customXml/itemProps2.xml><?xml version="1.0" encoding="utf-8"?>
-<ds:datastoreItem xmlns:ds="http://schemas.openxmlformats.org/officeDocument/2006/customXml" ds:itemID="{D4D94CCA-6E3D-4A9D-B427-4FA6337A17C8}">
+<ds:datastoreItem xmlns:ds="http://schemas.openxmlformats.org/officeDocument/2006/customXml" ds:itemID="{6BDFAD79-B7AB-4AC7-9BA6-7BBC71887B5B}">
   <ds:schemaRefs>
     <ds:schemaRef ds:uri="http://schemas.openxmlformats.org/officeDocument/2006/bibliography"/>
   </ds:schemaRefs>

</xml_diff>

<commit_message>
Agrega roles al documento
</commit_message>
<xml_diff>
--- a/Desarrollo/RSAC/Documentos/RSAC_PGC.docx
+++ b/Desarrollo/RSAC/Documentos/RSAC_PGC.docx
@@ -1,6 +1,6 @@
 
 <file path=word/document.xml><?xml version="1.0" encoding="utf-8"?>
-<w:document xmlns:wpc="http://schemas.microsoft.com/office/word/2010/wordprocessingCanvas" xmlns:cx="http://schemas.microsoft.com/office/drawing/2014/chartex" xmlns:cx1="http://schemas.microsoft.com/office/drawing/2015/9/8/chartex" xmlns:cx2="http://schemas.microsoft.com/office/drawing/2015/10/21/chartex" xmlns:cx3="http://schemas.microsoft.com/office/drawing/2016/5/9/chartex" xmlns:cx4="http://schemas.microsoft.com/office/drawing/2016/5/10/chartex" xmlns:cx5="http://schemas.microsoft.com/office/drawing/2016/5/11/chartex" xmlns:cx6="http://schemas.microsoft.com/office/drawing/2016/5/12/chartex" xmlns:cx7="http://schemas.microsoft.com/office/drawing/2016/5/13/chartex" xmlns:cx8="http://schemas.microsoft.com/office/drawing/2016/5/14/chartex" xmlns:mc="http://schemas.openxmlformats.org/markup-compatibility/2006" xmlns:aink="http://schemas.microsoft.com/office/drawing/2016/ink" xmlns:am3d="http://schemas.microsoft.com/office/drawing/2017/model3d" xmlns:o="urn:schemas-microsoft-com:office:office" xmlns:r="http://schemas.openxmlformats.org/officeDocument/2006/relationships" xmlns:m="http://schemas.openxmlformats.org/officeDocument/2006/math" xmlns:v="urn:schemas-microsoft-com:vml" xmlns:wp14="http://schemas.microsoft.com/office/word/2010/wordprocessingDrawing" xmlns:wp="http://schemas.openxmlformats.org/drawingml/2006/wordprocessingDrawing" xmlns:w10="urn:schemas-microsoft-com:office:word" xmlns:w="http://schemas.openxmlformats.org/wordprocessingml/2006/main" xmlns:w14="http://schemas.microsoft.com/office/word/2010/wordml" xmlns:w15="http://schemas.microsoft.com/office/word/2012/wordml" xmlns:w16cid="http://schemas.microsoft.com/office/word/2016/wordml/cid" xmlns:w16se="http://schemas.microsoft.com/office/word/2015/wordml/symex" xmlns:wpg="http://schemas.microsoft.com/office/word/2010/wordprocessingGroup" xmlns:wpi="http://schemas.microsoft.com/office/word/2010/wordprocessingInk" xmlns:wne="http://schemas.microsoft.com/office/word/2006/wordml" xmlns:wps="http://schemas.microsoft.com/office/word/2010/wordprocessingShape" mc:Ignorable="w14 w15 w16se w16cid wp14">
+<w:document xmlns:wpc="http://schemas.microsoft.com/office/word/2010/wordprocessingCanvas" xmlns:cx="http://schemas.microsoft.com/office/drawing/2014/chartex" xmlns:cx1="http://schemas.microsoft.com/office/drawing/2015/9/8/chartex" xmlns:mc="http://schemas.openxmlformats.org/markup-compatibility/2006" xmlns:o="urn:schemas-microsoft-com:office:office" xmlns:r="http://schemas.openxmlformats.org/officeDocument/2006/relationships" xmlns:m="http://schemas.openxmlformats.org/officeDocument/2006/math" xmlns:v="urn:schemas-microsoft-com:vml" xmlns:wp14="http://schemas.microsoft.com/office/word/2010/wordprocessingDrawing" xmlns:wp="http://schemas.openxmlformats.org/drawingml/2006/wordprocessingDrawing" xmlns:w10="urn:schemas-microsoft-com:office:word" xmlns:w="http://schemas.openxmlformats.org/wordprocessingml/2006/main" xmlns:w14="http://schemas.microsoft.com/office/word/2010/wordml" xmlns:w15="http://schemas.microsoft.com/office/word/2012/wordml" xmlns:w16se="http://schemas.microsoft.com/office/word/2015/wordml/symex" xmlns:wpg="http://schemas.microsoft.com/office/word/2010/wordprocessingGroup" xmlns:wpi="http://schemas.microsoft.com/office/word/2010/wordprocessingInk" xmlns:wne="http://schemas.microsoft.com/office/word/2006/wordml" xmlns:wps="http://schemas.microsoft.com/office/word/2010/wordprocessingShape" mc:Ignorable="w14 w15 w16se wp14">
   <w:body>
     <w:sdt>
       <w:sdtPr>
@@ -22,13 +22,13 @@
         </w:rPr>
       </w:sdtEndPr>
       <w:sdtContent>
-        <w:bookmarkStart w:id="0" w:name="_Toc391325453" w:displacedByCustomXml="prev"/>
+        <w:bookmarkStart w:id="0" w:name="_Toc391715346" w:displacedByCustomXml="prev"/>
         <w:bookmarkEnd w:id="0" w:displacedByCustomXml="prev"/>
-        <w:bookmarkStart w:id="1" w:name="_Toc391714464" w:displacedByCustomXml="prev"/>
+        <w:bookmarkStart w:id="1" w:name="_Toc391714504" w:displacedByCustomXml="prev"/>
         <w:bookmarkEnd w:id="1" w:displacedByCustomXml="prev"/>
-        <w:bookmarkStart w:id="2" w:name="_Toc391714504" w:displacedByCustomXml="prev"/>
+        <w:bookmarkStart w:id="2" w:name="_Toc391714464" w:displacedByCustomXml="prev"/>
         <w:bookmarkEnd w:id="2" w:displacedByCustomXml="prev"/>
-        <w:bookmarkStart w:id="3" w:name="_Toc391715346" w:displacedByCustomXml="prev"/>
+        <w:bookmarkStart w:id="3" w:name="_Toc391325453" w:displacedByCustomXml="prev"/>
         <w:bookmarkEnd w:id="3" w:displacedByCustomXml="prev"/>
         <w:p>
           <w:pPr>
@@ -217,7 +217,7 @@
                   </wp:anchor>
                 </w:drawing>
               </mc:Choice>
-              <mc:Fallback xmlns:mo="http://schemas.microsoft.com/office/mac/office/2008/main" xmlns:mv="urn:schemas-microsoft-com:mac:vml">
+              <mc:Fallback xmlns:w16cid="http://schemas.microsoft.com/office/word/2016/wordml/cid" xmlns:am3d="http://schemas.microsoft.com/office/drawing/2017/model3d" xmlns:aink="http://schemas.microsoft.com/office/drawing/2016/ink" xmlns:cx8="http://schemas.microsoft.com/office/drawing/2016/5/14/chartex" xmlns:cx7="http://schemas.microsoft.com/office/drawing/2016/5/13/chartex" xmlns:cx6="http://schemas.microsoft.com/office/drawing/2016/5/12/chartex" xmlns:cx5="http://schemas.microsoft.com/office/drawing/2016/5/11/chartex" xmlns:cx4="http://schemas.microsoft.com/office/drawing/2016/5/10/chartex" xmlns:cx3="http://schemas.microsoft.com/office/drawing/2016/5/9/chartex" xmlns:cx2="http://schemas.microsoft.com/office/drawing/2015/10/21/chartex" xmlns:mv="urn:schemas-microsoft-com:mac:vml" xmlns:mo="http://schemas.microsoft.com/office/mac/office/2008/main">
                 <w:pict>
                   <v:rect w14:anchorId="12366E7F" id="3 Rectángulo" o:spid="_x0000_s1026" style="position:absolute;margin-left:-86pt;margin-top:-70.85pt;width:614.35pt;height:11in;z-index:-251667968;visibility:visible;mso-wrap-style:square;mso-width-percent:0;mso-wrap-distance-left:9pt;mso-wrap-distance-top:0;mso-wrap-distance-right:9pt;mso-wrap-distance-bottom:0;mso-position-horizontal:absolute;mso-position-horizontal-relative:text;mso-position-vertical:absolute;mso-position-vertical-relative:text;mso-width-percent:0;mso-width-relative:margin;v-text-anchor:middle" o:gfxdata="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" fillcolor="#1f497d [3215]" stroked="f" strokeweight="2pt"/>
                 </w:pict>
@@ -691,15 +691,15 @@
             <mc:AlternateContent>
               <mc:Choice Requires="wps">
                 <w:drawing>
-                  <wp:anchor distT="45720" distB="45720" distL="114300" distR="114300" simplePos="0" relativeHeight="251662336" behindDoc="0" locked="0" layoutInCell="1" allowOverlap="1" wp14:anchorId="0B7036EC" wp14:editId="6AF7BC78">
+                  <wp:anchor distT="45720" distB="45720" distL="114300" distR="114300" simplePos="0" relativeHeight="251662336" behindDoc="0" locked="0" layoutInCell="1" allowOverlap="1" wp14:anchorId="0B7036EC" wp14:editId="2010BA36">
                     <wp:simplePos x="0" y="0"/>
                     <wp:positionH relativeFrom="margin">
-                      <wp:posOffset>2196465</wp:posOffset>
+                      <wp:posOffset>1910715</wp:posOffset>
                     </wp:positionH>
                     <wp:positionV relativeFrom="paragraph">
                       <wp:posOffset>306070</wp:posOffset>
                     </wp:positionV>
-                    <wp:extent cx="3864610" cy="535305"/>
+                    <wp:extent cx="4150360" cy="1303020"/>
                     <wp:effectExtent l="0" t="0" r="2540" b="0"/>
                     <wp:wrapSquare wrapText="bothSides"/>
                     <wp:docPr id="10" name="Cuadro de texto 2"/>
@@ -715,7 +715,7 @@
                           <wps:spPr bwMode="auto">
                             <a:xfrm>
                               <a:off x="0" y="0"/>
-                              <a:ext cx="3864610" cy="535305"/>
+                              <a:ext cx="4150360" cy="1303020"/>
                             </a:xfrm>
                             <a:prstGeom prst="rect">
                               <a:avLst/>
@@ -736,16 +736,19 @@
                                 <w:pPr>
                                   <w:jc w:val="right"/>
                                   <w:rPr>
-                                    <w:sz w:val="36"/>
-                                    <w:szCs w:val="36"/>
+                                    <w:rFonts w:asciiTheme="majorHAnsi" w:hAnsiTheme="majorHAnsi"/>
+                                    <w:noProof/>
+                                    <w:sz w:val="40"/>
+                                    <w:szCs w:val="40"/>
+                                    <w:lang w:val="es-PE" w:eastAsia="es-PE"/>
                                   </w:rPr>
                                 </w:pPr>
                                 <w:r>
                                   <w:rPr>
                                     <w:rFonts w:asciiTheme="majorHAnsi" w:hAnsiTheme="majorHAnsi"/>
                                     <w:noProof/>
-                                    <w:sz w:val="36"/>
-                                    <w:szCs w:val="36"/>
+                                    <w:sz w:val="40"/>
+                                    <w:szCs w:val="40"/>
                                     <w:lang w:val="es-PE" w:eastAsia="es-PE"/>
                                   </w:rPr>
                                   <w:t xml:space="preserve">Plan de </w:t>
@@ -754,8 +757,8 @@
                                   <w:rPr>
                                     <w:rFonts w:asciiTheme="majorHAnsi" w:hAnsiTheme="majorHAnsi"/>
                                     <w:noProof/>
-                                    <w:sz w:val="36"/>
-                                    <w:szCs w:val="36"/>
+                                    <w:sz w:val="40"/>
+                                    <w:szCs w:val="40"/>
                                     <w:lang w:val="es-PE" w:eastAsia="es-PE"/>
                                   </w:rPr>
                                   <w:t>G</w:t>
@@ -764,8 +767,8 @@
                                   <w:rPr>
                                     <w:rFonts w:asciiTheme="majorHAnsi" w:hAnsiTheme="majorHAnsi"/>
                                     <w:noProof/>
-                                    <w:sz w:val="36"/>
-                                    <w:szCs w:val="36"/>
+                                    <w:sz w:val="40"/>
+                                    <w:szCs w:val="40"/>
                                     <w:lang w:val="es-PE" w:eastAsia="es-PE"/>
                                   </w:rPr>
                                   <w:t xml:space="preserve">estión de la </w:t>
@@ -774,8 +777,8 @@
                                   <w:rPr>
                                     <w:rFonts w:asciiTheme="majorHAnsi" w:hAnsiTheme="majorHAnsi"/>
                                     <w:noProof/>
-                                    <w:sz w:val="36"/>
-                                    <w:szCs w:val="36"/>
+                                    <w:sz w:val="40"/>
+                                    <w:szCs w:val="40"/>
                                     <w:lang w:val="es-PE" w:eastAsia="es-PE"/>
                                   </w:rPr>
                                   <w:t>C</w:t>
@@ -784,11 +787,52 @@
                                   <w:rPr>
                                     <w:rFonts w:asciiTheme="majorHAnsi" w:hAnsiTheme="majorHAnsi"/>
                                     <w:noProof/>
-                                    <w:sz w:val="36"/>
-                                    <w:szCs w:val="36"/>
+                                    <w:sz w:val="40"/>
+                                    <w:szCs w:val="40"/>
                                     <w:lang w:val="es-PE" w:eastAsia="es-PE"/>
                                   </w:rPr>
                                   <w:t>onfiguración</w:t>
+                                </w:r>
+                              </w:p>
+                              <w:p>
+                                <w:pPr>
+                                  <w:jc w:val="right"/>
+                                  <w:rPr>
+                                    <w:rFonts w:asciiTheme="majorHAnsi" w:hAnsiTheme="majorHAnsi"/>
+                                    <w:noProof/>
+                                    <w:sz w:val="28"/>
+                                    <w:szCs w:val="28"/>
+                                    <w:lang w:val="es-PE" w:eastAsia="es-PE"/>
+                                  </w:rPr>
+                                </w:pPr>
+                              </w:p>
+                              <w:p>
+                                <w:pPr>
+                                  <w:jc w:val="right"/>
+                                  <w:rPr>
+                                    <w:sz w:val="28"/>
+                                    <w:szCs w:val="28"/>
+                                  </w:rPr>
+                                </w:pPr>
+                                <w:r>
+                                  <w:rPr>
+                                    <w:rFonts w:asciiTheme="majorHAnsi" w:hAnsiTheme="majorHAnsi"/>
+                                    <w:noProof/>
+                                    <w:sz w:val="28"/>
+                                    <w:szCs w:val="28"/>
+                                    <w:lang w:val="es-PE" w:eastAsia="es-PE"/>
+                                  </w:rPr>
+                                  <w:t xml:space="preserve">Versión </w:t>
+                                </w:r>
+                                <w:r>
+                                  <w:rPr>
+                                    <w:rFonts w:asciiTheme="majorHAnsi" w:hAnsiTheme="majorHAnsi"/>
+                                    <w:noProof/>
+                                    <w:sz w:val="28"/>
+                                    <w:szCs w:val="28"/>
+                                    <w:lang w:val="es-PE" w:eastAsia="es-PE"/>
+                                  </w:rPr>
+                                  <w:t>3.0</w:t>
                                 </w:r>
                               </w:p>
                             </w:txbxContent>
@@ -814,23 +858,26 @@
                     <v:stroke joinstyle="miter"/>
                     <v:path gradientshapeok="t" o:connecttype="rect"/>
                   </v:shapetype>
-                  <v:shape id="Cuadro de texto 2" o:spid="_x0000_s1028" type="#_x0000_t202" style="position:absolute;left:0;text-align:left;margin-left:172.95pt;margin-top:24.1pt;width:304.3pt;height:42.15pt;z-index:251662336;visibility:visible;mso-wrap-style:square;mso-width-percent:0;mso-height-percent:200;mso-wrap-distance-left:9pt;mso-wrap-distance-top:3.6pt;mso-wrap-distance-right:9pt;mso-wrap-distance-bottom:3.6pt;mso-position-horizontal:absolute;mso-position-horizontal-relative:margin;mso-position-vertical:absolute;mso-position-vertical-relative:text;mso-width-percent:0;mso-height-percent:200;mso-width-relative:margin;mso-height-relative:margin;v-text-anchor:top" o:gfxdata="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" stroked="f">
+                  <v:shape id="Cuadro de texto 2" o:spid="_x0000_s1028" type="#_x0000_t202" style="position:absolute;left:0;text-align:left;margin-left:150.45pt;margin-top:24.1pt;width:326.8pt;height:102.6pt;z-index:251662336;visibility:visible;mso-wrap-style:square;mso-width-percent:0;mso-height-percent:200;mso-wrap-distance-left:9pt;mso-wrap-distance-top:3.6pt;mso-wrap-distance-right:9pt;mso-wrap-distance-bottom:3.6pt;mso-position-horizontal:absolute;mso-position-horizontal-relative:margin;mso-position-vertical:absolute;mso-position-vertical-relative:text;mso-width-percent:0;mso-height-percent:200;mso-width-relative:margin;mso-height-relative:margin;v-text-anchor:top" o:gfxdata="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" stroked="f">
                     <v:textbox style="mso-fit-shape-to-text:t">
                       <w:txbxContent>
                         <w:p>
                           <w:pPr>
                             <w:jc w:val="right"/>
                             <w:rPr>
-                              <w:sz w:val="36"/>
-                              <w:szCs w:val="36"/>
+                              <w:rFonts w:asciiTheme="majorHAnsi" w:hAnsiTheme="majorHAnsi"/>
+                              <w:noProof/>
+                              <w:sz w:val="40"/>
+                              <w:szCs w:val="40"/>
+                              <w:lang w:val="es-PE" w:eastAsia="es-PE"/>
                             </w:rPr>
                           </w:pPr>
                           <w:r>
                             <w:rPr>
                               <w:rFonts w:asciiTheme="majorHAnsi" w:hAnsiTheme="majorHAnsi"/>
                               <w:noProof/>
-                              <w:sz w:val="36"/>
-                              <w:szCs w:val="36"/>
+                              <w:sz w:val="40"/>
+                              <w:szCs w:val="40"/>
                               <w:lang w:val="es-PE" w:eastAsia="es-PE"/>
                             </w:rPr>
                             <w:t xml:space="preserve">Plan de </w:t>
@@ -839,8 +886,8 @@
                             <w:rPr>
                               <w:rFonts w:asciiTheme="majorHAnsi" w:hAnsiTheme="majorHAnsi"/>
                               <w:noProof/>
-                              <w:sz w:val="36"/>
-                              <w:szCs w:val="36"/>
+                              <w:sz w:val="40"/>
+                              <w:szCs w:val="40"/>
                               <w:lang w:val="es-PE" w:eastAsia="es-PE"/>
                             </w:rPr>
                             <w:t>G</w:t>
@@ -849,8 +896,8 @@
                             <w:rPr>
                               <w:rFonts w:asciiTheme="majorHAnsi" w:hAnsiTheme="majorHAnsi"/>
                               <w:noProof/>
-                              <w:sz w:val="36"/>
-                              <w:szCs w:val="36"/>
+                              <w:sz w:val="40"/>
+                              <w:szCs w:val="40"/>
                               <w:lang w:val="es-PE" w:eastAsia="es-PE"/>
                             </w:rPr>
                             <w:t xml:space="preserve">estión de la </w:t>
@@ -859,8 +906,8 @@
                             <w:rPr>
                               <w:rFonts w:asciiTheme="majorHAnsi" w:hAnsiTheme="majorHAnsi"/>
                               <w:noProof/>
-                              <w:sz w:val="36"/>
-                              <w:szCs w:val="36"/>
+                              <w:sz w:val="40"/>
+                              <w:szCs w:val="40"/>
                               <w:lang w:val="es-PE" w:eastAsia="es-PE"/>
                             </w:rPr>
                             <w:t>C</w:t>
@@ -869,11 +916,52 @@
                             <w:rPr>
                               <w:rFonts w:asciiTheme="majorHAnsi" w:hAnsiTheme="majorHAnsi"/>
                               <w:noProof/>
-                              <w:sz w:val="36"/>
-                              <w:szCs w:val="36"/>
+                              <w:sz w:val="40"/>
+                              <w:szCs w:val="40"/>
                               <w:lang w:val="es-PE" w:eastAsia="es-PE"/>
                             </w:rPr>
                             <w:t>onfiguración</w:t>
+                          </w:r>
+                        </w:p>
+                        <w:p>
+                          <w:pPr>
+                            <w:jc w:val="right"/>
+                            <w:rPr>
+                              <w:rFonts w:asciiTheme="majorHAnsi" w:hAnsiTheme="majorHAnsi"/>
+                              <w:noProof/>
+                              <w:sz w:val="28"/>
+                              <w:szCs w:val="28"/>
+                              <w:lang w:val="es-PE" w:eastAsia="es-PE"/>
+                            </w:rPr>
+                          </w:pPr>
+                        </w:p>
+                        <w:p>
+                          <w:pPr>
+                            <w:jc w:val="right"/>
+                            <w:rPr>
+                              <w:sz w:val="28"/>
+                              <w:szCs w:val="28"/>
+                            </w:rPr>
+                          </w:pPr>
+                          <w:r>
+                            <w:rPr>
+                              <w:rFonts w:asciiTheme="majorHAnsi" w:hAnsiTheme="majorHAnsi"/>
+                              <w:noProof/>
+                              <w:sz w:val="28"/>
+                              <w:szCs w:val="28"/>
+                              <w:lang w:val="es-PE" w:eastAsia="es-PE"/>
+                            </w:rPr>
+                            <w:t xml:space="preserve">Versión </w:t>
+                          </w:r>
+                          <w:r>
+                            <w:rPr>
+                              <w:rFonts w:asciiTheme="majorHAnsi" w:hAnsiTheme="majorHAnsi"/>
+                              <w:noProof/>
+                              <w:sz w:val="28"/>
+                              <w:szCs w:val="28"/>
+                              <w:lang w:val="es-PE" w:eastAsia="es-PE"/>
+                            </w:rPr>
+                            <w:t>3.0</w:t>
                           </w:r>
                         </w:p>
                       </w:txbxContent>
@@ -1247,7 +1335,7 @@
           <w:pPr>
             <w:pStyle w:val="HojadeControl"/>
             <w:rPr>
-              <w:rFonts w:ascii="NewsGotT" w:hAnsi="NewsGotT"/>
+              <w:rFonts w:ascii="NewsGotT" w:hAnsi="NewsGotT" w:hint="eastAsia"/>
             </w:rPr>
           </w:pPr>
         </w:p>
@@ -1362,6 +1450,7 @@
                     <w:szCs w:val="22"/>
                   </w:rPr>
                 </w:pPr>
+                <w:proofErr w:type="spellStart"/>
                 <w:r>
                   <w:rPr>
                     <w:rFonts w:hint="eastAsia"/>
@@ -1375,8 +1464,25 @@
                     <w:sz w:val="22"/>
                     <w:szCs w:val="22"/>
                   </w:rPr>
-                  <w:t>nnovative Software Solutions</w:t>
-                </w:r>
+                  <w:t>nnovative</w:t>
+                </w:r>
+                <w:proofErr w:type="spellEnd"/>
+                <w:r>
+                  <w:rPr>
+                    <w:sz w:val="22"/>
+                    <w:szCs w:val="22"/>
+                  </w:rPr>
+                  <w:t xml:space="preserve"> Software </w:t>
+                </w:r>
+                <w:proofErr w:type="spellStart"/>
+                <w:r>
+                  <w:rPr>
+                    <w:sz w:val="22"/>
+                    <w:szCs w:val="22"/>
+                  </w:rPr>
+                  <w:t>Solutions</w:t>
+                </w:r>
+                <w:proofErr w:type="spellEnd"/>
               </w:p>
             </w:tc>
           </w:tr>
@@ -1688,21 +1794,7 @@
                     <w:sz w:val="22"/>
                     <w:szCs w:val="22"/>
                   </w:rPr>
-                  <w:t>2</w:t>
-                </w:r>
-                <w:r>
-                  <w:rPr>
-                    <w:sz w:val="22"/>
-                    <w:szCs w:val="22"/>
-                  </w:rPr>
-                  <w:t>.</w:t>
-                </w:r>
-                <w:r>
-                  <w:rPr>
-                    <w:sz w:val="22"/>
-                    <w:szCs w:val="22"/>
-                  </w:rPr>
-                  <w:t>4</w:t>
+                  <w:t>3.0</w:t>
                 </w:r>
               </w:p>
             </w:tc>
@@ -1766,7 +1858,7 @@
                     <w:sz w:val="22"/>
                     <w:szCs w:val="22"/>
                   </w:rPr>
-                  <w:t>13</w:t>
+                  <w:t>27</w:t>
                 </w:r>
                 <w:r>
                   <w:rPr>
@@ -2511,8 +2603,17 @@
                     <w:sz w:val="22"/>
                     <w:szCs w:val="22"/>
                   </w:rPr>
-                  <w:t>Luciano Carhuaricra</w:t>
-                </w:r>
+                  <w:t xml:space="preserve">Luciano </w:t>
+                </w:r>
+                <w:proofErr w:type="spellStart"/>
+                <w:r>
+                  <w:rPr>
+                    <w:sz w:val="22"/>
+                    <w:szCs w:val="22"/>
+                  </w:rPr>
+                  <w:t>Carhuaricra</w:t>
+                </w:r>
+                <w:proofErr w:type="spellEnd"/>
               </w:p>
             </w:tc>
             <w:tc>
@@ -2893,12 +2994,21 @@
                     <w:szCs w:val="22"/>
                   </w:rPr>
                 </w:pPr>
-                <w:r>
-                  <w:rPr>
-                    <w:sz w:val="22"/>
-                    <w:szCs w:val="22"/>
-                  </w:rPr>
-                  <w:t xml:space="preserve">Gianmar </w:t>
+                <w:proofErr w:type="spellStart"/>
+                <w:r>
+                  <w:rPr>
+                    <w:sz w:val="22"/>
+                    <w:szCs w:val="22"/>
+                  </w:rPr>
+                  <w:t>Gianmar</w:t>
+                </w:r>
+                <w:proofErr w:type="spellEnd"/>
+                <w:r>
+                  <w:rPr>
+                    <w:sz w:val="22"/>
+                    <w:szCs w:val="22"/>
+                  </w:rPr>
+                  <w:t xml:space="preserve"> </w:t>
                 </w:r>
                 <w:r>
                   <w:rPr>
@@ -3022,12 +3132,21 @@
                     <w:szCs w:val="22"/>
                   </w:rPr>
                 </w:pPr>
-                <w:r>
-                  <w:rPr>
-                    <w:sz w:val="22"/>
-                    <w:szCs w:val="22"/>
-                  </w:rPr>
-                  <w:t>Joselin Tiburcio</w:t>
+                <w:proofErr w:type="spellStart"/>
+                <w:r>
+                  <w:rPr>
+                    <w:sz w:val="22"/>
+                    <w:szCs w:val="22"/>
+                  </w:rPr>
+                  <w:t>Joselin</w:t>
+                </w:r>
+                <w:proofErr w:type="spellEnd"/>
+                <w:r>
+                  <w:rPr>
+                    <w:sz w:val="22"/>
+                    <w:szCs w:val="22"/>
+                  </w:rPr>
+                  <w:t xml:space="preserve"> Tiburcio</w:t>
                 </w:r>
               </w:p>
             </w:tc>
@@ -3180,6 +3299,402 @@
                     <w:szCs w:val="22"/>
                   </w:rPr>
                   <w:t>13/04/2018</w:t>
+                </w:r>
+              </w:p>
+            </w:tc>
+          </w:tr>
+          <w:tr>
+            <w:tc>
+              <w:tcPr>
+                <w:tcW w:w="993" w:type="dxa"/>
+                <w:tcMar>
+                  <w:top w:w="55" w:type="dxa"/>
+                  <w:left w:w="55" w:type="dxa"/>
+                  <w:bottom w:w="55" w:type="dxa"/>
+                  <w:right w:w="55" w:type="dxa"/>
+                </w:tcMar>
+                <w:vAlign w:val="center"/>
+              </w:tcPr>
+              <w:p>
+                <w:pPr>
+                  <w:pStyle w:val="TableContents"/>
+                  <w:jc w:val="center"/>
+                  <w:rPr>
+                    <w:rFonts w:hint="eastAsia"/>
+                    <w:sz w:val="22"/>
+                    <w:szCs w:val="22"/>
+                  </w:rPr>
+                </w:pPr>
+                <w:r>
+                  <w:rPr>
+                    <w:sz w:val="22"/>
+                    <w:szCs w:val="22"/>
+                  </w:rPr>
+                  <w:t>3.0</w:t>
+                </w:r>
+              </w:p>
+            </w:tc>
+            <w:tc>
+              <w:tcPr>
+                <w:tcW w:w="2763" w:type="dxa"/>
+                <w:tcMar>
+                  <w:top w:w="55" w:type="dxa"/>
+                  <w:left w:w="55" w:type="dxa"/>
+                  <w:bottom w:w="55" w:type="dxa"/>
+                  <w:right w:w="55" w:type="dxa"/>
+                </w:tcMar>
+                <w:vAlign w:val="center"/>
+              </w:tcPr>
+              <w:p>
+                <w:pPr>
+                  <w:pStyle w:val="TableContents"/>
+                  <w:jc w:val="center"/>
+                  <w:rPr>
+                    <w:rFonts w:hint="eastAsia"/>
+                    <w:sz w:val="22"/>
+                    <w:szCs w:val="22"/>
+                  </w:rPr>
+                </w:pPr>
+                <w:r>
+                  <w:rPr>
+                    <w:sz w:val="22"/>
+                    <w:szCs w:val="22"/>
+                  </w:rPr>
+                  <w:t>Reestructurado de la introducción</w:t>
+                </w:r>
+              </w:p>
+            </w:tc>
+            <w:tc>
+              <w:tcPr>
+                <w:tcW w:w="3332" w:type="dxa"/>
+                <w:tcMar>
+                  <w:top w:w="55" w:type="dxa"/>
+                  <w:left w:w="55" w:type="dxa"/>
+                  <w:bottom w:w="55" w:type="dxa"/>
+                  <w:right w:w="55" w:type="dxa"/>
+                </w:tcMar>
+                <w:vAlign w:val="center"/>
+              </w:tcPr>
+              <w:p>
+                <w:pPr>
+                  <w:pStyle w:val="TableContents"/>
+                  <w:jc w:val="center"/>
+                  <w:rPr>
+                    <w:rFonts w:hint="eastAsia"/>
+                    <w:sz w:val="22"/>
+                    <w:szCs w:val="22"/>
+                  </w:rPr>
+                </w:pPr>
+                <w:proofErr w:type="spellStart"/>
+                <w:r>
+                  <w:rPr>
+                    <w:sz w:val="22"/>
+                    <w:szCs w:val="22"/>
+                  </w:rPr>
+                  <w:t>Joselin</w:t>
+                </w:r>
+                <w:proofErr w:type="spellEnd"/>
+                <w:r>
+                  <w:rPr>
+                    <w:sz w:val="22"/>
+                    <w:szCs w:val="22"/>
+                  </w:rPr>
+                  <w:t xml:space="preserve"> Tiburcio</w:t>
+                </w:r>
+              </w:p>
+            </w:tc>
+            <w:tc>
+              <w:tcPr>
+                <w:tcW w:w="1982" w:type="dxa"/>
+                <w:tcMar>
+                  <w:top w:w="55" w:type="dxa"/>
+                  <w:left w:w="55" w:type="dxa"/>
+                  <w:bottom w:w="55" w:type="dxa"/>
+                  <w:right w:w="55" w:type="dxa"/>
+                </w:tcMar>
+                <w:vAlign w:val="center"/>
+              </w:tcPr>
+              <w:p>
+                <w:pPr>
+                  <w:pStyle w:val="TableContents"/>
+                  <w:jc w:val="center"/>
+                  <w:rPr>
+                    <w:rFonts w:hint="eastAsia"/>
+                    <w:sz w:val="22"/>
+                    <w:szCs w:val="22"/>
+                  </w:rPr>
+                </w:pPr>
+                <w:r>
+                  <w:rPr>
+                    <w:sz w:val="22"/>
+                    <w:szCs w:val="22"/>
+                  </w:rPr>
+                  <w:t>27/04//2018</w:t>
+                </w:r>
+              </w:p>
+            </w:tc>
+          </w:tr>
+          <w:tr>
+            <w:tc>
+              <w:tcPr>
+                <w:tcW w:w="993" w:type="dxa"/>
+                <w:tcMar>
+                  <w:top w:w="55" w:type="dxa"/>
+                  <w:left w:w="55" w:type="dxa"/>
+                  <w:bottom w:w="55" w:type="dxa"/>
+                  <w:right w:w="55" w:type="dxa"/>
+                </w:tcMar>
+                <w:vAlign w:val="center"/>
+              </w:tcPr>
+              <w:p>
+                <w:pPr>
+                  <w:pStyle w:val="TableContents"/>
+                  <w:jc w:val="center"/>
+                  <w:rPr>
+                    <w:rFonts w:hint="eastAsia"/>
+                    <w:sz w:val="22"/>
+                    <w:szCs w:val="22"/>
+                  </w:rPr>
+                </w:pPr>
+                <w:r>
+                  <w:rPr>
+                    <w:sz w:val="22"/>
+                    <w:szCs w:val="22"/>
+                  </w:rPr>
+                  <w:t>3.1</w:t>
+                </w:r>
+              </w:p>
+            </w:tc>
+            <w:tc>
+              <w:tcPr>
+                <w:tcW w:w="2763" w:type="dxa"/>
+                <w:tcMar>
+                  <w:top w:w="55" w:type="dxa"/>
+                  <w:left w:w="55" w:type="dxa"/>
+                  <w:bottom w:w="55" w:type="dxa"/>
+                  <w:right w:w="55" w:type="dxa"/>
+                </w:tcMar>
+                <w:vAlign w:val="center"/>
+              </w:tcPr>
+              <w:p>
+                <w:pPr>
+                  <w:pStyle w:val="TableContents"/>
+                  <w:jc w:val="center"/>
+                  <w:rPr>
+                    <w:rFonts w:hint="eastAsia"/>
+                    <w:sz w:val="22"/>
+                    <w:szCs w:val="22"/>
+                  </w:rPr>
+                </w:pPr>
+                <w:r>
+                  <w:rPr>
+                    <w:sz w:val="22"/>
+                    <w:szCs w:val="22"/>
+                  </w:rPr>
+                  <w:t>Identificación de herramientas</w:t>
+                </w:r>
+              </w:p>
+            </w:tc>
+            <w:tc>
+              <w:tcPr>
+                <w:tcW w:w="3332" w:type="dxa"/>
+                <w:tcMar>
+                  <w:top w:w="55" w:type="dxa"/>
+                  <w:left w:w="55" w:type="dxa"/>
+                  <w:bottom w:w="55" w:type="dxa"/>
+                  <w:right w:w="55" w:type="dxa"/>
+                </w:tcMar>
+                <w:vAlign w:val="center"/>
+              </w:tcPr>
+              <w:p>
+                <w:pPr>
+                  <w:pStyle w:val="TableContents"/>
+                  <w:jc w:val="center"/>
+                  <w:rPr>
+                    <w:rFonts w:hint="eastAsia"/>
+                    <w:sz w:val="22"/>
+                    <w:szCs w:val="22"/>
+                  </w:rPr>
+                </w:pPr>
+                <w:proofErr w:type="spellStart"/>
+                <w:r>
+                  <w:rPr>
+                    <w:sz w:val="22"/>
+                    <w:szCs w:val="22"/>
+                  </w:rPr>
+                  <w:t>Gianmar</w:t>
+                </w:r>
+                <w:proofErr w:type="spellEnd"/>
+                <w:r>
+                  <w:rPr>
+                    <w:sz w:val="22"/>
+                    <w:szCs w:val="22"/>
+                  </w:rPr>
+                  <w:t xml:space="preserve"> </w:t>
+                </w:r>
+                <w:proofErr w:type="spellStart"/>
+                <w:r>
+                  <w:rPr>
+                    <w:sz w:val="22"/>
+                    <w:szCs w:val="22"/>
+                  </w:rPr>
+                  <w:t>Sanchez</w:t>
+                </w:r>
+                <w:proofErr w:type="spellEnd"/>
+              </w:p>
+            </w:tc>
+            <w:tc>
+              <w:tcPr>
+                <w:tcW w:w="1982" w:type="dxa"/>
+                <w:tcMar>
+                  <w:top w:w="55" w:type="dxa"/>
+                  <w:left w:w="55" w:type="dxa"/>
+                  <w:bottom w:w="55" w:type="dxa"/>
+                  <w:right w:w="55" w:type="dxa"/>
+                </w:tcMar>
+                <w:vAlign w:val="center"/>
+              </w:tcPr>
+              <w:p>
+                <w:pPr>
+                  <w:pStyle w:val="TableContents"/>
+                  <w:jc w:val="center"/>
+                  <w:rPr>
+                    <w:rFonts w:hint="eastAsia"/>
+                    <w:sz w:val="22"/>
+                    <w:szCs w:val="22"/>
+                  </w:rPr>
+                </w:pPr>
+                <w:r>
+                  <w:rPr>
+                    <w:sz w:val="22"/>
+                    <w:szCs w:val="22"/>
+                  </w:rPr>
+                  <w:t>27</w:t>
+                </w:r>
+                <w:r>
+                  <w:rPr>
+                    <w:sz w:val="22"/>
+                    <w:szCs w:val="22"/>
+                  </w:rPr>
+                  <w:t>/04/2018</w:t>
+                </w:r>
+              </w:p>
+            </w:tc>
+          </w:tr>
+          <w:tr>
+            <w:tc>
+              <w:tcPr>
+                <w:tcW w:w="993" w:type="dxa"/>
+                <w:tcMar>
+                  <w:top w:w="55" w:type="dxa"/>
+                  <w:left w:w="55" w:type="dxa"/>
+                  <w:bottom w:w="55" w:type="dxa"/>
+                  <w:right w:w="55" w:type="dxa"/>
+                </w:tcMar>
+                <w:vAlign w:val="center"/>
+              </w:tcPr>
+              <w:p>
+                <w:pPr>
+                  <w:pStyle w:val="TableContents"/>
+                  <w:jc w:val="center"/>
+                  <w:rPr>
+                    <w:sz w:val="22"/>
+                    <w:szCs w:val="22"/>
+                  </w:rPr>
+                </w:pPr>
+                <w:r>
+                  <w:rPr>
+                    <w:sz w:val="22"/>
+                    <w:szCs w:val="22"/>
+                  </w:rPr>
+                  <w:t>3.2</w:t>
+                </w:r>
+              </w:p>
+            </w:tc>
+            <w:tc>
+              <w:tcPr>
+                <w:tcW w:w="2763" w:type="dxa"/>
+                <w:tcMar>
+                  <w:top w:w="55" w:type="dxa"/>
+                  <w:left w:w="55" w:type="dxa"/>
+                  <w:bottom w:w="55" w:type="dxa"/>
+                  <w:right w:w="55" w:type="dxa"/>
+                </w:tcMar>
+                <w:vAlign w:val="center"/>
+              </w:tcPr>
+              <w:p>
+                <w:pPr>
+                  <w:pStyle w:val="TableContents"/>
+                  <w:jc w:val="center"/>
+                  <w:rPr>
+                    <w:sz w:val="22"/>
+                    <w:szCs w:val="22"/>
+                  </w:rPr>
+                </w:pPr>
+                <w:r>
+                  <w:rPr>
+                    <w:sz w:val="22"/>
+                    <w:szCs w:val="22"/>
+                  </w:rPr>
+                  <w:t>Aumento de Roles</w:t>
+                </w:r>
+              </w:p>
+            </w:tc>
+            <w:tc>
+              <w:tcPr>
+                <w:tcW w:w="3332" w:type="dxa"/>
+                <w:tcMar>
+                  <w:top w:w="55" w:type="dxa"/>
+                  <w:left w:w="55" w:type="dxa"/>
+                  <w:bottom w:w="55" w:type="dxa"/>
+                  <w:right w:w="55" w:type="dxa"/>
+                </w:tcMar>
+                <w:vAlign w:val="center"/>
+              </w:tcPr>
+              <w:p>
+                <w:pPr>
+                  <w:pStyle w:val="TableContents"/>
+                  <w:jc w:val="center"/>
+                  <w:rPr>
+                    <w:sz w:val="22"/>
+                    <w:szCs w:val="22"/>
+                  </w:rPr>
+                </w:pPr>
+                <w:r>
+                  <w:rPr>
+                    <w:sz w:val="22"/>
+                    <w:szCs w:val="22"/>
+                  </w:rPr>
+                  <w:t>Luis Arce</w:t>
+                </w:r>
+              </w:p>
+            </w:tc>
+            <w:tc>
+              <w:tcPr>
+                <w:tcW w:w="1982" w:type="dxa"/>
+                <w:tcMar>
+                  <w:top w:w="55" w:type="dxa"/>
+                  <w:left w:w="55" w:type="dxa"/>
+                  <w:bottom w:w="55" w:type="dxa"/>
+                  <w:right w:w="55" w:type="dxa"/>
+                </w:tcMar>
+                <w:vAlign w:val="center"/>
+              </w:tcPr>
+              <w:p>
+                <w:pPr>
+                  <w:pStyle w:val="TableContents"/>
+                  <w:jc w:val="center"/>
+                  <w:rPr>
+                    <w:sz w:val="22"/>
+                    <w:szCs w:val="22"/>
+                  </w:rPr>
+                </w:pPr>
+                <w:r>
+                  <w:rPr>
+                    <w:sz w:val="22"/>
+                    <w:szCs w:val="22"/>
+                  </w:rPr>
+                  <w:t>27/04/16</w:t>
                 </w:r>
               </w:p>
             </w:tc>
@@ -3443,7 +3958,7 @@
                   <w:caps w:val="0"/>
                   <w:noProof/>
                   <w:u w:val="none"/>
-                  <w:lang w:eastAsia="es-ES"/>
+                  <w:lang w:val="es-ES_tradnl" w:eastAsia="es-ES_tradnl"/>
                 </w:rPr>
               </w:pPr>
               <w:r>
@@ -3455,7 +3970,7 @@
               <w:r>
                 <w:fldChar w:fldCharType="separate"/>
               </w:r>
-              <w:hyperlink w:anchor="_Toc511419876" w:history="1">
+              <w:hyperlink w:anchor="_Toc512551651" w:history="1">
                 <w:r>
                   <w:rPr>
                     <w:rStyle w:val="Hipervnculo"/>
@@ -3472,7 +3987,7 @@
                     <w:caps w:val="0"/>
                     <w:noProof/>
                     <w:u w:val="none"/>
-                    <w:lang w:eastAsia="es-ES"/>
+                    <w:lang w:val="es-ES_tradnl" w:eastAsia="es-ES_tradnl"/>
                   </w:rPr>
                   <w:tab/>
                 </w:r>
@@ -3502,7 +4017,7 @@
                     <w:noProof/>
                     <w:webHidden/>
                   </w:rPr>
-                  <w:instrText xml:space="preserve"> PAGEREF _Toc511419876 \h </w:instrText>
+                  <w:instrText xml:space="preserve"> PAGEREF _Toc512551651 \h </w:instrText>
                 </w:r>
                 <w:r>
                   <w:rPr>
@@ -3546,10 +4061,10 @@
                   <w:bCs w:val="0"/>
                   <w:smallCaps w:val="0"/>
                   <w:noProof/>
-                  <w:lang w:eastAsia="es-ES"/>
+                  <w:lang w:val="es-ES_tradnl" w:eastAsia="es-ES_tradnl"/>
                 </w:rPr>
               </w:pPr>
-              <w:hyperlink w:anchor="_Toc511419877" w:history="1">
+              <w:hyperlink w:anchor="_Toc512551652" w:history="1">
                 <w:r>
                   <w:rPr>
                     <w:rStyle w:val="Hipervnculo"/>
@@ -3565,7 +4080,7 @@
                     <w:bCs w:val="0"/>
                     <w:smallCaps w:val="0"/>
                     <w:noProof/>
-                    <w:lang w:eastAsia="es-ES"/>
+                    <w:lang w:val="es-ES_tradnl" w:eastAsia="es-ES_tradnl"/>
                   </w:rPr>
                   <w:tab/>
                 </w:r>
@@ -3595,7 +4110,7 @@
                     <w:noProof/>
                     <w:webHidden/>
                   </w:rPr>
-                  <w:instrText xml:space="preserve"> PAGEREF _Toc511419877 \h </w:instrText>
+                  <w:instrText xml:space="preserve"> PAGEREF _Toc512551652 \h </w:instrText>
                 </w:r>
                 <w:r>
                   <w:rPr>
@@ -3615,7 +4130,7 @@
                     <w:noProof/>
                     <w:webHidden/>
                   </w:rPr>
-                  <w:t>3</w:t>
+                  <w:t>4</w:t>
                 </w:r>
                 <w:r>
                   <w:rPr>
@@ -3639,10 +4154,10 @@
                   <w:bCs w:val="0"/>
                   <w:smallCaps w:val="0"/>
                   <w:noProof/>
-                  <w:lang w:eastAsia="es-ES"/>
+                  <w:lang w:val="es-ES_tradnl" w:eastAsia="es-ES_tradnl"/>
                 </w:rPr>
               </w:pPr>
-              <w:hyperlink w:anchor="_Toc511419878" w:history="1">
+              <w:hyperlink w:anchor="_Toc512551653" w:history="1">
                 <w:r>
                   <w:rPr>
                     <w:rStyle w:val="Hipervnculo"/>
@@ -3657,7 +4172,7 @@
                     <w:bCs w:val="0"/>
                     <w:smallCaps w:val="0"/>
                     <w:noProof/>
-                    <w:lang w:eastAsia="es-ES"/>
+                    <w:lang w:val="es-ES_tradnl" w:eastAsia="es-ES_tradnl"/>
                   </w:rPr>
                   <w:tab/>
                 </w:r>
@@ -3666,7 +4181,7 @@
                     <w:rStyle w:val="Hipervnculo"/>
                     <w:noProof/>
                   </w:rPr>
-                  <w:t>Alcance</w:t>
+                  <w:t>Aplicabilidad</w:t>
                 </w:r>
                 <w:r>
                   <w:rPr>
@@ -3687,7 +4202,7 @@
                     <w:noProof/>
                     <w:webHidden/>
                   </w:rPr>
-                  <w:instrText xml:space="preserve"> PAGEREF _Toc511419878 \h </w:instrText>
+                  <w:instrText xml:space="preserve"> PAGEREF _Toc512551653 \h </w:instrText>
                 </w:r>
                 <w:r>
                   <w:rPr>
@@ -3731,10 +4246,10 @@
                   <w:bCs w:val="0"/>
                   <w:smallCaps w:val="0"/>
                   <w:noProof/>
-                  <w:lang w:eastAsia="es-ES"/>
+                  <w:lang w:val="es-ES_tradnl" w:eastAsia="es-ES_tradnl"/>
                 </w:rPr>
               </w:pPr>
-              <w:hyperlink w:anchor="_Toc511419879" w:history="1">
+              <w:hyperlink w:anchor="_Toc512551654" w:history="1">
                 <w:r>
                   <w:rPr>
                     <w:rStyle w:val="Hipervnculo"/>
@@ -3749,7 +4264,7 @@
                     <w:bCs w:val="0"/>
                     <w:smallCaps w:val="0"/>
                     <w:noProof/>
-                    <w:lang w:eastAsia="es-ES"/>
+                    <w:lang w:val="es-ES_tradnl" w:eastAsia="es-ES_tradnl"/>
                   </w:rPr>
                   <w:tab/>
                 </w:r>
@@ -3758,7 +4273,7 @@
                     <w:rStyle w:val="Hipervnculo"/>
                     <w:noProof/>
                   </w:rPr>
-                  <w:t>Terminología</w:t>
+                  <w:t>Gobierno y Alcance</w:t>
                 </w:r>
                 <w:r>
                   <w:rPr>
@@ -3779,7 +4294,7 @@
                     <w:noProof/>
                     <w:webHidden/>
                   </w:rPr>
-                  <w:instrText xml:space="preserve"> PAGEREF _Toc511419879 \h </w:instrText>
+                  <w:instrText xml:space="preserve"> PAGEREF _Toc512551654 \h </w:instrText>
                 </w:r>
                 <w:r>
                   <w:rPr>
@@ -3809,6 +4324,107 @@
                   <w:fldChar w:fldCharType="end"/>
                 </w:r>
               </w:hyperlink>
+            </w:p>
+            <w:p>
+              <w:pPr>
+                <w:pStyle w:val="TDC2"/>
+                <w:tabs>
+                  <w:tab w:val="left" w:pos="561"/>
+                  <w:tab w:val="right" w:leader="dot" w:pos="8828"/>
+                </w:tabs>
+                <w:rPr>
+                  <w:noProof/>
+                </w:rPr>
+              </w:pPr>
+              <w:hyperlink w:anchor="_Toc512551655" w:history="1">
+                <w:r>
+                  <w:rPr>
+                    <w:rStyle w:val="Hipervnculo"/>
+                    <w:noProof/>
+                  </w:rPr>
+                  <w:t>1.4.</w:t>
+                </w:r>
+                <w:r>
+                  <w:rPr>
+                    <w:rFonts w:eastAsiaTheme="minorEastAsia"/>
+                    <w:b w:val="0"/>
+                    <w:bCs w:val="0"/>
+                    <w:smallCaps w:val="0"/>
+                    <w:noProof/>
+                    <w:lang w:val="es-ES_tradnl" w:eastAsia="es-ES_tradnl"/>
+                  </w:rPr>
+                  <w:tab/>
+                </w:r>
+                <w:r>
+                  <w:rPr>
+                    <w:rStyle w:val="Hipervnculo"/>
+                    <w:noProof/>
+                  </w:rPr>
+                  <w:t>Definiciones</w:t>
+                </w:r>
+                <w:r>
+                  <w:rPr>
+                    <w:noProof/>
+                    <w:webHidden/>
+                  </w:rPr>
+                  <w:tab/>
+                </w:r>
+                <w:r>
+                  <w:rPr>
+                    <w:noProof/>
+                    <w:webHidden/>
+                  </w:rPr>
+                  <w:fldChar w:fldCharType="begin"/>
+                </w:r>
+                <w:r>
+                  <w:rPr>
+                    <w:noProof/>
+                    <w:webHidden/>
+                  </w:rPr>
+                  <w:instrText xml:space="preserve"> PAGEREF _Toc512551655 \h </w:instrText>
+                </w:r>
+                <w:r>
+                  <w:rPr>
+                    <w:noProof/>
+                    <w:webHidden/>
+                  </w:rPr>
+                </w:r>
+                <w:r>
+                  <w:rPr>
+                    <w:noProof/>
+                    <w:webHidden/>
+                  </w:rPr>
+                  <w:fldChar w:fldCharType="separate"/>
+                </w:r>
+                <w:r>
+                  <w:rPr>
+                    <w:noProof/>
+                    <w:webHidden/>
+                  </w:rPr>
+                  <w:t>5</w:t>
+                </w:r>
+                <w:r>
+                  <w:rPr>
+                    <w:noProof/>
+                    <w:webHidden/>
+                  </w:rPr>
+                  <w:fldChar w:fldCharType="end"/>
+                </w:r>
+              </w:hyperlink>
+            </w:p>
+            <w:p/>
+            <w:p>
+              <w:pPr>
+                <w:rPr>
+                  <w:b/>
+                </w:rPr>
+              </w:pPr>
+              <w:r>
+                <w:rPr>
+                  <w:b/>
+                </w:rPr>
+                <w:t>2.2.     Roles y responsabilidades</w:t>
+              </w:r>
             </w:p>
             <w:p>
               <w:r>
@@ -4060,6 +4676,16 @@
               <w:u w:val="single"/>
             </w:rPr>
           </w:pPr>
+          <w:r>
+            <w:rPr>
+              <w:rFonts w:ascii="NewsGotT" w:hAnsi="NewsGotT"/>
+              <w:color w:val="000000" w:themeColor="text1"/>
+              <w:sz w:val="32"/>
+              <w:szCs w:val="32"/>
+              <w:u w:val="single"/>
+            </w:rPr>
+            <w:br w:type="page"/>
+          </w:r>
         </w:p>
         <w:p>
           <w:pPr>
@@ -4093,136 +4719,6 @@
             </w:rPr>
           </w:pPr>
         </w:p>
-        <w:p>
-          <w:pPr>
-            <w:tabs>
-              <w:tab w:val="left" w:pos="0"/>
-            </w:tabs>
-            <w:spacing w:line="240" w:lineRule="auto"/>
-            <w:contextualSpacing/>
-            <w:rPr>
-              <w:rFonts w:ascii="NewsGotT" w:hAnsi="NewsGotT"/>
-              <w:color w:val="000000" w:themeColor="text1"/>
-              <w:sz w:val="32"/>
-              <w:szCs w:val="32"/>
-              <w:u w:val="single"/>
-            </w:rPr>
-          </w:pPr>
-        </w:p>
-        <w:p>
-          <w:pPr>
-            <w:tabs>
-              <w:tab w:val="left" w:pos="0"/>
-            </w:tabs>
-            <w:spacing w:line="240" w:lineRule="auto"/>
-            <w:contextualSpacing/>
-            <w:rPr>
-              <w:rFonts w:ascii="NewsGotT" w:hAnsi="NewsGotT"/>
-              <w:color w:val="000000" w:themeColor="text1"/>
-              <w:sz w:val="32"/>
-              <w:szCs w:val="32"/>
-              <w:u w:val="single"/>
-            </w:rPr>
-          </w:pPr>
-        </w:p>
-        <w:p>
-          <w:pPr>
-            <w:tabs>
-              <w:tab w:val="left" w:pos="0"/>
-            </w:tabs>
-            <w:spacing w:line="240" w:lineRule="auto"/>
-            <w:contextualSpacing/>
-            <w:rPr>
-              <w:rFonts w:ascii="NewsGotT" w:hAnsi="NewsGotT"/>
-              <w:color w:val="000000" w:themeColor="text1"/>
-              <w:sz w:val="32"/>
-              <w:szCs w:val="32"/>
-              <w:u w:val="single"/>
-            </w:rPr>
-          </w:pPr>
-        </w:p>
-        <w:p>
-          <w:pPr>
-            <w:tabs>
-              <w:tab w:val="left" w:pos="0"/>
-            </w:tabs>
-            <w:spacing w:line="240" w:lineRule="auto"/>
-            <w:contextualSpacing/>
-            <w:rPr>
-              <w:rFonts w:ascii="NewsGotT" w:hAnsi="NewsGotT"/>
-              <w:color w:val="000000" w:themeColor="text1"/>
-              <w:sz w:val="32"/>
-              <w:szCs w:val="32"/>
-              <w:u w:val="single"/>
-            </w:rPr>
-          </w:pPr>
-        </w:p>
-        <w:p>
-          <w:pPr>
-            <w:tabs>
-              <w:tab w:val="left" w:pos="0"/>
-            </w:tabs>
-            <w:spacing w:line="240" w:lineRule="auto"/>
-            <w:contextualSpacing/>
-            <w:rPr>
-              <w:rFonts w:ascii="NewsGotT" w:hAnsi="NewsGotT"/>
-              <w:color w:val="000000" w:themeColor="text1"/>
-              <w:sz w:val="32"/>
-              <w:szCs w:val="32"/>
-              <w:u w:val="single"/>
-            </w:rPr>
-          </w:pPr>
-        </w:p>
-        <w:p>
-          <w:pPr>
-            <w:tabs>
-              <w:tab w:val="left" w:pos="0"/>
-            </w:tabs>
-            <w:spacing w:line="240" w:lineRule="auto"/>
-            <w:contextualSpacing/>
-            <w:rPr>
-              <w:rFonts w:ascii="NewsGotT" w:hAnsi="NewsGotT"/>
-              <w:color w:val="000000" w:themeColor="text1"/>
-              <w:sz w:val="32"/>
-              <w:szCs w:val="32"/>
-              <w:u w:val="single"/>
-            </w:rPr>
-          </w:pPr>
-        </w:p>
-        <w:p>
-          <w:pPr>
-            <w:tabs>
-              <w:tab w:val="left" w:pos="0"/>
-            </w:tabs>
-            <w:spacing w:line="240" w:lineRule="auto"/>
-            <w:contextualSpacing/>
-            <w:rPr>
-              <w:rFonts w:ascii="NewsGotT" w:hAnsi="NewsGotT"/>
-              <w:color w:val="000000" w:themeColor="text1"/>
-              <w:sz w:val="32"/>
-              <w:szCs w:val="32"/>
-              <w:u w:val="single"/>
-            </w:rPr>
-          </w:pPr>
-        </w:p>
-        <w:p>
-          <w:pPr>
-            <w:tabs>
-              <w:tab w:val="left" w:pos="0"/>
-            </w:tabs>
-            <w:spacing w:line="240" w:lineRule="auto"/>
-            <w:contextualSpacing/>
-            <w:rPr>
-              <w:rFonts w:ascii="NewsGotT" w:hAnsi="NewsGotT"/>
-              <w:color w:val="000000" w:themeColor="text1"/>
-              <w:sz w:val="32"/>
-              <w:szCs w:val="32"/>
-              <w:u w:val="single"/>
-            </w:rPr>
-          </w:pPr>
-        </w:p>
-        <w:bookmarkStart w:id="4" w:name="_GoBack" w:displacedByCustomXml="next"/>
-        <w:bookmarkEnd w:id="4" w:displacedByCustomXml="next"/>
       </w:sdtContent>
     </w:sdt>
     <w:p>
@@ -4240,14 +4736,14 @@
           <w:lang w:val="es-ES_tradnl"/>
         </w:rPr>
       </w:pPr>
-      <w:bookmarkStart w:id="5" w:name="_Toc511419876"/>
+      <w:bookmarkStart w:id="4" w:name="_Toc512551651"/>
       <w:r>
         <w:rPr>
           <w:b/>
         </w:rPr>
         <w:t>Introducción</w:t>
       </w:r>
-      <w:bookmarkEnd w:id="5"/>
+      <w:bookmarkEnd w:id="4"/>
     </w:p>
     <w:p>
       <w:pPr>
@@ -4262,11 +4758,16 @@
         <w:t xml:space="preserve">también </w:t>
       </w:r>
       <w:r>
-        <w:t>un gran desarrollo de tecnologías que cada vez están más al alcance de nuestras manos (Smartphone</w:t>
+        <w:t>un gran desarrollo de tecnologías que cada vez están más al alcance de nuestras manos (</w:t>
+      </w:r>
+      <w:proofErr w:type="spellStart"/>
+      <w:r>
+        <w:t>Smartphone</w:t>
       </w:r>
       <w:r>
         <w:t>s</w:t>
       </w:r>
+      <w:proofErr w:type="spellEnd"/>
       <w:r>
         <w:t>, aplicaciones móviles</w:t>
       </w:r>
@@ -4293,17 +4794,40 @@
         <w:contextualSpacing w:val="0"/>
       </w:pPr>
       <w:r>
-        <w:t>La velocidad con la que estas tecnologías avanzan es uno de los motivos por el cual su proceso de desarrollo carece de una correcta gestión, razón por la cual en ISS Consulting buscamos mejorar estos procesos a través de la gestión de la configuración del software para el mejor control de versiones y gestión de cambios.</w:t>
+        <w:t xml:space="preserve">La velocidad con la que estas tecnologías avanzan es uno de los motivos por el cual su proceso de desarrollo carece de una correcta gestión, razón por la cual en ISS </w:t>
+      </w:r>
+      <w:proofErr w:type="spellStart"/>
+      <w:r>
+        <w:t>Consulting</w:t>
+      </w:r>
+      <w:proofErr w:type="spellEnd"/>
+      <w:r>
+        <w:t xml:space="preserve"> buscamos mejorar estos procesos a través de la gestión de la configuración del software para el mejor control de versiones y gestión de cambios.</w:t>
       </w:r>
     </w:p>
     <w:p>
       <w:pPr>
-        <w:pStyle w:val="Prrafodelista"/>
         <w:spacing w:line="240" w:lineRule="auto"/>
-        <w:contextualSpacing w:val="0"/>
+        <w:ind w:left="708"/>
       </w:pPr>
       <w:r>
-        <w:t>La gestión de la configuración ha surgido como una ayuda eficaz para mantener orden durante la realización de software, por lo que en ISS Consulting se hará el uso de esta para que el equipo de trabajo pueda manejar y tener un control eficiente de las versiones del producto y los documentos que se desarrollará. Con esto se evitará que ocurran problemas entre integrantes del equipo de trabajo al realizar actualizaciones a los documentos del proyecto o el código fuente del software que realicemos. Cabe resaltar que se podrá disponer de la información necesaria para tomar decisiones sobre cualquier cambio en un elemento de configuración.</w:t>
+        <w:t xml:space="preserve">La gestión de la configuración ha surgido como una ayuda eficaz para mantener orden durante la realización de cualquier producto de software, por lo que en ISS </w:t>
+      </w:r>
+      <w:proofErr w:type="spellStart"/>
+      <w:r>
+        <w:t>Consulting</w:t>
+      </w:r>
+      <w:proofErr w:type="spellEnd"/>
+      <w:r>
+        <w:t xml:space="preserve"> se hará el uso de esta para que el equipo de trabajo pueda manejar y tener un control eficiente de las versiones del producto y los documentos que se desarrollarán. Con esto se evitará que ocurran problemas entre integrantes del equipo de trabajo al realizar actualizaciones a los documentos del proyecto o el código fuente del software que se realicen en ISS </w:t>
+      </w:r>
+      <w:proofErr w:type="spellStart"/>
+      <w:r>
+        <w:t>Consulting</w:t>
+      </w:r>
+      <w:proofErr w:type="spellEnd"/>
+      <w:r>
+        <w:t>. Cabe resaltar que se podrá disponer de la información necesaria para tomar decisiones sobre cualquier cambio en un elemento de configuración, que apoyará la toma de decisiones en base a las líneas base que se tengan gestionadas.</w:t>
       </w:r>
     </w:p>
     <w:p>
@@ -4318,7 +4842,35 @@
         <w:rPr>
           <w:lang w:val="es-ES_tradnl"/>
         </w:rPr>
-        <w:t>Este documento también servirá para que los stakeholders puedan tener un panorama de todos los proyectos que realicemos en ISS Consulting, además de tener una visión general de las líneas base que se han definido a lo largo de los proyectos y auditar los cambios a realizarse para los diferentes objetos del proyecto.</w:t>
+        <w:t xml:space="preserve">Este documento también servirá para que los </w:t>
+      </w:r>
+      <w:proofErr w:type="spellStart"/>
+      <w:r>
+        <w:rPr>
+          <w:lang w:val="es-ES_tradnl"/>
+        </w:rPr>
+        <w:t>stakeholders</w:t>
+      </w:r>
+      <w:proofErr w:type="spellEnd"/>
+      <w:r>
+        <w:rPr>
+          <w:lang w:val="es-ES_tradnl"/>
+        </w:rPr>
+        <w:t xml:space="preserve"> puedan tener un panorama de todos los proyectos que realicemos en ISS </w:t>
+      </w:r>
+      <w:proofErr w:type="spellStart"/>
+      <w:r>
+        <w:rPr>
+          <w:lang w:val="es-ES_tradnl"/>
+        </w:rPr>
+        <w:t>Consulting</w:t>
+      </w:r>
+      <w:proofErr w:type="spellEnd"/>
+      <w:r>
+        <w:rPr>
+          <w:lang w:val="es-ES_tradnl"/>
+        </w:rPr>
+        <w:t>, además de tener una visión general de las líneas base que se han definido a lo largo de los proyectos y auditar los cambios a realizarse para los diferentes objetos del proyecto.</w:t>
       </w:r>
     </w:p>
     <w:p>
@@ -4333,7 +4885,21 @@
         <w:rPr>
           <w:lang w:val="es-ES_tradnl"/>
         </w:rPr>
-        <w:t>Las actividades para el proceso de configuración que usaremos en ISS Consulting son:</w:t>
+        <w:t xml:space="preserve">Las actividades para el proceso de configuración que usaremos en ISS </w:t>
+      </w:r>
+      <w:proofErr w:type="spellStart"/>
+      <w:r>
+        <w:rPr>
+          <w:lang w:val="es-ES_tradnl"/>
+        </w:rPr>
+        <w:t>Consulting</w:t>
+      </w:r>
+      <w:proofErr w:type="spellEnd"/>
+      <w:r>
+        <w:rPr>
+          <w:lang w:val="es-ES_tradnl"/>
+        </w:rPr>
+        <w:t xml:space="preserve"> son:</w:t>
       </w:r>
     </w:p>
     <w:p>
@@ -4459,7 +5025,38 @@
         <w:rPr>
           <w:lang w:val="es-ES_tradnl"/>
         </w:rPr>
-        <w:t>Gestión y entrega de releases del software</w:t>
+        <w:t xml:space="preserve">Gestión y entrega de </w:t>
+      </w:r>
+      <w:proofErr w:type="spellStart"/>
+      <w:r>
+        <w:rPr>
+          <w:lang w:val="es-ES_tradnl"/>
+        </w:rPr>
+        <w:t>releases</w:t>
+      </w:r>
+      <w:proofErr w:type="spellEnd"/>
+      <w:r>
+        <w:rPr>
+          <w:lang w:val="es-ES_tradnl"/>
+        </w:rPr>
+        <w:t xml:space="preserve"> del software</w:t>
+      </w:r>
+    </w:p>
+    <w:p>
+      <w:pPr>
+        <w:pStyle w:val="Prrafodelista"/>
+        <w:spacing w:after="160" w:line="240" w:lineRule="auto"/>
+        <w:ind w:left="1068"/>
+        <w:contextualSpacing w:val="0"/>
+        <w:rPr>
+          <w:lang w:val="es-ES_tradnl"/>
+        </w:rPr>
+      </w:pPr>
+      <w:r>
+        <w:rPr>
+          <w:lang w:val="es-ES_tradnl"/>
+        </w:rPr>
+        <w:br w:type="page"/>
       </w:r>
     </w:p>
     <w:p>
@@ -4488,14 +5085,14 @@
           <w:lang w:val="es-ES_tradnl"/>
         </w:rPr>
       </w:pPr>
-      <w:bookmarkStart w:id="6" w:name="_Toc511419877"/>
+      <w:bookmarkStart w:id="5" w:name="_Toc512551652"/>
       <w:r>
         <w:rPr>
           <w:b/>
         </w:rPr>
         <w:t>Propósito</w:t>
       </w:r>
-      <w:bookmarkEnd w:id="6"/>
+      <w:bookmarkEnd w:id="5"/>
     </w:p>
     <w:p>
       <w:pPr>
@@ -4511,17 +5108,19 @@
         </w:rPr>
         <w:t xml:space="preserve">Por medio de la gestión de la configuración se tendrá un mayor control e identificación de los ítems del proyecto de software, así como un manejo de los cambios que se hagan en estos, al igual que en el software que se está desarrollando. </w:t>
       </w:r>
+      <w:proofErr w:type="spellStart"/>
       <w:r>
         <w:rPr>
           <w:lang w:val="es-ES_tradnl"/>
         </w:rPr>
-        <w:t>También</w:t>
+        <w:t>Tambien</w:t>
       </w:r>
+      <w:proofErr w:type="spellEnd"/>
       <w:r>
         <w:rPr>
           <w:lang w:val="es-ES_tradnl"/>
         </w:rPr>
-        <w:t xml:space="preserve"> con esto se busca que los cambios que se puedan hacer en el proyecto en general estén debidamente documentados y sigan un proceso estándar para cualquier tipo de cambio que se desee realizar.</w:t>
+        <w:t xml:space="preserve"> con esto se busca que los cambios que se puedan hacer en el proyecto en general estén debidamente documentados y sigan un proceso estándar para cualquier tipo de cambio que se desee realizar, además de tener una correcta nomenclatura para poder identificar los ítems fácilmente.</w:t>
       </w:r>
     </w:p>
     <w:p>
@@ -4532,91 +5131,34 @@
           <w:lang w:val="es-ES_tradnl"/>
         </w:rPr>
       </w:pPr>
-    </w:p>
-    <w:p>
-      <w:pPr>
-        <w:spacing w:line="240" w:lineRule="auto"/>
-        <w:ind w:left="708"/>
-        <w:rPr>
-          <w:lang w:val="es-ES_tradnl"/>
-        </w:rPr>
-      </w:pPr>
+      <w:proofErr w:type="spellStart"/>
       <w:r>
         <w:rPr>
           <w:lang w:val="es-ES_tradnl"/>
         </w:rPr>
-        <w:lastRenderedPageBreak/>
-        <w:t>E</w:t>
+        <w:t>Tambien</w:t>
       </w:r>
+      <w:proofErr w:type="spellEnd"/>
       <w:r>
         <w:rPr>
           <w:lang w:val="es-ES_tradnl"/>
         </w:rPr>
-        <w:t>n e</w:t>
+        <w:t xml:space="preserve"> ayudara a manejar de formas eficiente el versionado no solo de la fuente, que contiene el código fuente de nuestros proyectos, sino también de los documentos importantes asociados a estos proyectos, además de ayudar también a la gestión de los </w:t>
       </w:r>
+      <w:proofErr w:type="spellStart"/>
       <w:r>
         <w:rPr>
           <w:lang w:val="es-ES_tradnl"/>
         </w:rPr>
-        <w:t xml:space="preserve">ste documento </w:t>
+        <w:t>releases</w:t>
       </w:r>
+      <w:proofErr w:type="spellEnd"/>
       <w:r>
         <w:rPr>
           <w:lang w:val="es-ES_tradnl"/>
         </w:rPr>
-        <w:t xml:space="preserve">se </w:t>
+        <w:t>.</w:t>
       </w:r>
-      <w:r>
-        <w:rPr>
-          <w:lang w:val="es-ES_tradnl"/>
-        </w:rPr>
-        <w:t>describe</w:t>
-      </w:r>
-      <w:r>
-        <w:rPr>
-          <w:lang w:val="es-ES_tradnl"/>
-        </w:rPr>
-        <w:t>n</w:t>
-      </w:r>
-      <w:r>
-        <w:rPr>
-          <w:lang w:val="es-ES_tradnl"/>
-        </w:rPr>
-        <w:t xml:space="preserve"> las actividades de gestión de configuración de software que deben ser llevadas a cabo durante el proceso de desarrollo de</w:t>
-      </w:r>
-      <w:r>
-        <w:rPr>
-          <w:lang w:val="es-ES_tradnl"/>
-        </w:rPr>
-        <w:t xml:space="preserve"> RSAC</w:t>
-      </w:r>
-      <w:r>
-        <w:rPr>
-          <w:lang w:val="es-ES_tradnl"/>
-        </w:rPr>
-        <w:t xml:space="preserve">. </w:t>
-      </w:r>
-      <w:r>
-        <w:rPr>
-          <w:lang w:val="es-ES_tradnl"/>
-        </w:rPr>
-        <w:t xml:space="preserve">Además, </w:t>
-      </w:r>
-      <w:r>
-        <w:rPr>
-          <w:lang w:val="es-ES_tradnl"/>
-        </w:rPr>
-        <w:t>se definen tanto los productos que se pondrán bajo control de configuración como los procedimientos que deben ser seguidos por los integrantes del equipo de trabajo.</w:t>
-      </w:r>
-    </w:p>
-    <w:p>
-      <w:pPr>
-        <w:spacing w:line="240" w:lineRule="auto"/>
-        <w:ind w:left="708"/>
-        <w:rPr>
-          <w:lang w:val="es-ES_tradnl"/>
-        </w:rPr>
-      </w:pPr>
     </w:p>
     <w:p>
       <w:pPr>
@@ -4632,80 +5174,48 @@
           <w:b/>
         </w:rPr>
       </w:pPr>
-      <w:bookmarkStart w:id="7" w:name="_Toc511419878"/>
+      <w:bookmarkStart w:id="6" w:name="_Toc512551653"/>
       <w:r>
         <w:rPr>
           <w:b/>
         </w:rPr>
-        <w:t>Alcance</w:t>
+        <w:t>Aplicabilidad</w:t>
       </w:r>
-      <w:bookmarkEnd w:id="7"/>
+      <w:bookmarkEnd w:id="6"/>
     </w:p>
     <w:p>
       <w:pPr>
-        <w:pStyle w:val="Prrafodelista"/>
-        <w:spacing w:after="160" w:line="240" w:lineRule="auto"/>
-        <w:contextualSpacing w:val="0"/>
+        <w:spacing w:line="240" w:lineRule="auto"/>
+        <w:ind w:left="708"/>
         <w:rPr>
-          <w:b/>
+          <w:lang w:val="es-ES_tradnl"/>
         </w:rPr>
       </w:pPr>
       <w:r>
         <w:rPr>
           <w:lang w:val="es-ES_tradnl"/>
         </w:rPr>
-        <w:t>Se deben de tener en cuenta los siguientes puntos en cuanto a cómo se realizará el plan de gestión de la configuración.</w:t>
+        <w:t xml:space="preserve">Este plan de gestión de configuración se hará aplicable a todos los proyectos que realice ISS </w:t>
       </w:r>
-    </w:p>
-    <w:p>
-      <w:pPr>
-        <w:pStyle w:val="Prrafodelista"/>
-        <w:numPr>
-          <w:ilvl w:val="0"/>
-          <w:numId w:val="41"/>
-        </w:numPr>
-        <w:spacing w:after="160" w:line="240" w:lineRule="auto"/>
-        <w:contextualSpacing w:val="0"/>
-        <w:rPr>
-          <w:lang w:val="es-ES_tradnl"/>
-        </w:rPr>
-      </w:pPr>
+      <w:proofErr w:type="spellStart"/>
       <w:r>
         <w:rPr>
           <w:lang w:val="es-ES_tradnl"/>
         </w:rPr>
-        <w:t>Al ser un proyecto con un tiempo de duración limitado, se deben de tener bien definidos los procesos de cambios para que se puedan tener respuestas rápidas ante situaciones que requieran de algún cambio crítico.</w:t>
+        <w:t>Consulting</w:t>
       </w:r>
-    </w:p>
-    <w:p>
-      <w:pPr>
-        <w:pStyle w:val="Prrafodelista"/>
-        <w:numPr>
-          <w:ilvl w:val="0"/>
-          <w:numId w:val="41"/>
-        </w:numPr>
-        <w:spacing w:after="160" w:line="240" w:lineRule="auto"/>
-        <w:contextualSpacing w:val="0"/>
-        <w:rPr>
-          <w:lang w:val="es-ES_tradnl"/>
-        </w:rPr>
-      </w:pPr>
+      <w:proofErr w:type="spellEnd"/>
       <w:r>
         <w:rPr>
           <w:lang w:val="es-ES_tradnl"/>
         </w:rPr>
-        <w:t>El modelo de desarrollo que RSAC usará será el de desarrollo incremental, por lo que resulta de suma importancia tener bien definido los cambios de cada iteración, así como las fases y los productos generados en cada fase los cuales serán revisados y aprobados.</w:t>
+        <w:t>, con lo cual será de ayuda para tener un mejor manejo y control de los proyectos que se realicen ahora y los que se realicen a futuro.</w:t>
       </w:r>
     </w:p>
     <w:p>
       <w:pPr>
-        <w:pStyle w:val="Prrafodelista"/>
-        <w:numPr>
-          <w:ilvl w:val="0"/>
-          <w:numId w:val="41"/>
-        </w:numPr>
-        <w:spacing w:after="160" w:line="240" w:lineRule="auto"/>
-        <w:contextualSpacing w:val="0"/>
+        <w:spacing w:line="240" w:lineRule="auto"/>
+        <w:ind w:left="708"/>
         <w:rPr>
           <w:lang w:val="es-ES_tradnl"/>
         </w:rPr>
@@ -4714,16 +5224,8 @@
         <w:rPr>
           <w:lang w:val="es-ES_tradnl"/>
         </w:rPr>
-        <w:t>Los ítems de configuración serán definidos en base a los entregables para los proyectos que se realicen en el periodo de tiempo definido por el cliente, por lo que serán de responsabilidad del gestor de la configuración, apoyado por los integrantes que conforman el grupo de trabajo.</w:t>
+        <w:t>En este documento se describen las actividades de gestión de configuración de software que deben ser llevadas a cabo durante el proceso de desarrollo de algún software. Además, se definen tanto los productos que se pondrán bajo control de configuración como los procedimientos que deben ser seguidos por los integrantes del equipo de trabajo.</w:t>
       </w:r>
-    </w:p>
-    <w:p>
-      <w:pPr>
-        <w:pStyle w:val="Prrafodelista"/>
-        <w:spacing w:after="160" w:line="240" w:lineRule="auto"/>
-        <w:ind w:left="1080"/>
-        <w:contextualSpacing w:val="0"/>
-      </w:pPr>
     </w:p>
     <w:p>
       <w:pPr>
@@ -4739,12 +5241,136 @@
           <w:b/>
         </w:rPr>
       </w:pPr>
-      <w:bookmarkStart w:id="8" w:name="_Toc511419879"/>
+      <w:bookmarkStart w:id="7" w:name="_Toc512551654"/>
       <w:r>
         <w:rPr>
           <w:b/>
         </w:rPr>
-        <w:t>Terminología</w:t>
+        <w:t xml:space="preserve">Gobierno y </w:t>
+      </w:r>
+      <w:r>
+        <w:rPr>
+          <w:b/>
+        </w:rPr>
+        <w:t>Alcance</w:t>
+      </w:r>
+      <w:bookmarkEnd w:id="7"/>
+    </w:p>
+    <w:p>
+      <w:pPr>
+        <w:pStyle w:val="Prrafodelista"/>
+        <w:spacing w:after="160" w:line="240" w:lineRule="auto"/>
+        <w:contextualSpacing w:val="0"/>
+        <w:rPr>
+          <w:b/>
+        </w:rPr>
+      </w:pPr>
+      <w:r>
+        <w:rPr>
+          <w:lang w:val="es-ES_tradnl"/>
+        </w:rPr>
+        <w:t>Se deben de tener en cuenta los siguientes puntos en cuanto a cómo se realizará el plan de gestión de la configuración.</w:t>
+      </w:r>
+    </w:p>
+    <w:p>
+      <w:pPr>
+        <w:pStyle w:val="Prrafodelista"/>
+        <w:numPr>
+          <w:ilvl w:val="0"/>
+          <w:numId w:val="41"/>
+        </w:numPr>
+        <w:spacing w:after="160" w:line="240" w:lineRule="auto"/>
+        <w:contextualSpacing w:val="0"/>
+        <w:rPr>
+          <w:lang w:val="es-ES_tradnl"/>
+        </w:rPr>
+      </w:pPr>
+      <w:r>
+        <w:rPr>
+          <w:lang w:val="es-ES_tradnl"/>
+        </w:rPr>
+        <w:t>Al ser un proyecto con un tiempo de duración limitado, se deben de tener bien definidos los procesos de cambios para que se puedan tener respuestas rápidas ante situaciones que requieran de algún cambio crítico.</w:t>
+      </w:r>
+    </w:p>
+    <w:p>
+      <w:pPr>
+        <w:pStyle w:val="Prrafodelista"/>
+        <w:numPr>
+          <w:ilvl w:val="0"/>
+          <w:numId w:val="41"/>
+        </w:numPr>
+        <w:spacing w:after="160" w:line="240" w:lineRule="auto"/>
+        <w:contextualSpacing w:val="0"/>
+        <w:rPr>
+          <w:lang w:val="es-ES_tradnl"/>
+        </w:rPr>
+      </w:pPr>
+      <w:r>
+        <w:rPr>
+          <w:lang w:val="es-ES_tradnl"/>
+        </w:rPr>
+        <w:t>El modelo de desarrollo que RSAC usará será el de desarrollo incremental, por lo que resulta de suma importancia tener bien definido los cambios de cada iteración, así como las fases y los productos generados en cada fase los cuales serán revisados y aprobados.</w:t>
+      </w:r>
+    </w:p>
+    <w:p>
+      <w:pPr>
+        <w:pStyle w:val="Prrafodelista"/>
+        <w:numPr>
+          <w:ilvl w:val="0"/>
+          <w:numId w:val="41"/>
+        </w:numPr>
+        <w:spacing w:after="160" w:line="240" w:lineRule="auto"/>
+        <w:contextualSpacing w:val="0"/>
+        <w:rPr>
+          <w:lang w:val="es-ES_tradnl"/>
+        </w:rPr>
+      </w:pPr>
+      <w:r>
+        <w:rPr>
+          <w:lang w:val="es-ES_tradnl"/>
+        </w:rPr>
+        <w:t>Los ítems de configuración serán definidos en base a los entregables para los proyectos que se realicen en el periodo de tiempo definido por el cliente, por lo que serán de responsabilidad del gestor de la configuración, apoyado por los integrantes que conforman el grupo de trabajo.</w:t>
+      </w:r>
+    </w:p>
+    <w:p>
+      <w:pPr>
+        <w:pStyle w:val="Prrafodelista"/>
+        <w:spacing w:after="160" w:line="240" w:lineRule="auto"/>
+        <w:ind w:left="1080"/>
+        <w:contextualSpacing w:val="0"/>
+      </w:pPr>
+      <w:r>
+        <w:br w:type="page"/>
+      </w:r>
+    </w:p>
+    <w:p>
+      <w:pPr>
+        <w:pStyle w:val="Prrafodelista"/>
+        <w:spacing w:after="160" w:line="240" w:lineRule="auto"/>
+        <w:ind w:left="1080"/>
+        <w:contextualSpacing w:val="0"/>
+      </w:pPr>
+    </w:p>
+    <w:p>
+      <w:pPr>
+        <w:pStyle w:val="Prrafodelista"/>
+        <w:numPr>
+          <w:ilvl w:val="1"/>
+          <w:numId w:val="40"/>
+        </w:numPr>
+        <w:spacing w:after="160" w:line="240" w:lineRule="auto"/>
+        <w:contextualSpacing w:val="0"/>
+        <w:outlineLvl w:val="1"/>
+        <w:rPr>
+          <w:b/>
+        </w:rPr>
+      </w:pPr>
+      <w:bookmarkStart w:id="8" w:name="_Toc512551655"/>
+      <w:r>
+        <w:rPr>
+          <w:b/>
+        </w:rPr>
+        <w:t>Definiciones</w:t>
       </w:r>
       <w:bookmarkEnd w:id="8"/>
     </w:p>
@@ -4757,6 +5383,12 @@
           <w:lang w:val="es-ES_tradnl"/>
         </w:rPr>
       </w:pPr>
+      <w:r>
+        <w:rPr>
+          <w:lang w:val="es-ES_tradnl"/>
+        </w:rPr>
+        <w:t xml:space="preserve"> </w:t>
+      </w:r>
       <w:r>
         <w:rPr>
           <w:lang w:val="es-ES_tradnl"/>
@@ -4815,7 +5447,21 @@
         <w:rPr>
           <w:lang w:val="es-ES_tradnl" w:eastAsia="es-ES_tradnl"/>
         </w:rPr>
-        <w:t xml:space="preserve"> Es el sistema de Gestión de la Configuración del Software que se utilizará para ISS Consulting.</w:t>
+        <w:t xml:space="preserve"> Es el sistema de Gestión de la Configuración del Software que se utilizará para ISS </w:t>
+      </w:r>
+      <w:proofErr w:type="spellStart"/>
+      <w:r>
+        <w:rPr>
+          <w:lang w:val="es-ES_tradnl" w:eastAsia="es-ES_tradnl"/>
+        </w:rPr>
+        <w:t>Consulting</w:t>
+      </w:r>
+      <w:proofErr w:type="spellEnd"/>
+      <w:r>
+        <w:rPr>
+          <w:lang w:val="es-ES_tradnl" w:eastAsia="es-ES_tradnl"/>
+        </w:rPr>
+        <w:t>.</w:t>
       </w:r>
     </w:p>
     <w:p>
@@ -4842,7 +5488,21 @@
         <w:rPr>
           <w:lang w:val="es-ES_tradnl" w:eastAsia="es-ES_tradnl"/>
         </w:rPr>
-        <w:t xml:space="preserve"> Persona encargada de controlar y supervisar las versiones, así como de la gestión de cambios dentro de los proyectos de ISS Consulting.</w:t>
+        <w:t xml:space="preserve"> Persona encargada de controlar y supervisar las versiones, así como de la gestión de cambios dentro de los proyectos de ISS </w:t>
+      </w:r>
+      <w:proofErr w:type="spellStart"/>
+      <w:r>
+        <w:rPr>
+          <w:lang w:val="es-ES_tradnl" w:eastAsia="es-ES_tradnl"/>
+        </w:rPr>
+        <w:t>Consulting</w:t>
+      </w:r>
+      <w:proofErr w:type="spellEnd"/>
+      <w:r>
+        <w:rPr>
+          <w:lang w:val="es-ES_tradnl" w:eastAsia="es-ES_tradnl"/>
+        </w:rPr>
+        <w:t>.</w:t>
       </w:r>
     </w:p>
     <w:p>
@@ -4896,21 +5556,7 @@
         <w:rPr>
           <w:lang w:val="es-ES_tradnl" w:eastAsia="es-ES_tradnl"/>
         </w:rPr>
-        <w:t xml:space="preserve"> Instancia de un ítem que difiere de otras instancias </w:t>
-      </w:r>
-      <w:proofErr w:type="gramStart"/>
-      <w:r>
-        <w:rPr>
-          <w:lang w:val="es-ES_tradnl" w:eastAsia="es-ES_tradnl"/>
-        </w:rPr>
-        <w:t>del mismo</w:t>
-      </w:r>
-      <w:proofErr w:type="gramEnd"/>
-      <w:r>
-        <w:rPr>
-          <w:lang w:val="es-ES_tradnl" w:eastAsia="es-ES_tradnl"/>
-        </w:rPr>
-        <w:t xml:space="preserve"> ítem.</w:t>
+        <w:t xml:space="preserve"> Instancia de un ítem que difiere de otras instancias del mismo ítem.</w:t>
       </w:r>
     </w:p>
     <w:p>
@@ -4931,7 +5577,23 @@
           <w:b/>
           <w:lang w:val="es-ES_tradnl" w:eastAsia="es-ES_tradnl"/>
         </w:rPr>
-        <w:t>Línea de Código (codeline):</w:t>
+        <w:t>Línea de Código (</w:t>
+      </w:r>
+      <w:proofErr w:type="spellStart"/>
+      <w:r>
+        <w:rPr>
+          <w:b/>
+          <w:lang w:val="es-ES_tradnl" w:eastAsia="es-ES_tradnl"/>
+        </w:rPr>
+        <w:t>codeline</w:t>
+      </w:r>
+      <w:proofErr w:type="spellEnd"/>
+      <w:r>
+        <w:rPr>
+          <w:b/>
+          <w:lang w:val="es-ES_tradnl" w:eastAsia="es-ES_tradnl"/>
+        </w:rPr>
+        <w:t>):</w:t>
       </w:r>
       <w:r>
         <w:rPr>
@@ -5044,7 +5706,6 @@
           <w:b/>
           <w:lang w:val="es-ES_tradnl" w:eastAsia="es-ES_tradnl"/>
         </w:rPr>
-        <w:lastRenderedPageBreak/>
         <w:t>Espacio de trabajo:</w:t>
       </w:r>
       <w:r>
@@ -5072,13 +5733,43 @@
           <w:b/>
           <w:lang w:val="es-ES_tradnl" w:eastAsia="es-ES_tradnl"/>
         </w:rPr>
-        <w:t>Ramificación (branching):</w:t>
+        <w:t>Ramificación (</w:t>
+      </w:r>
+      <w:proofErr w:type="spellStart"/>
+      <w:r>
+        <w:rPr>
+          <w:b/>
+          <w:lang w:val="es-ES_tradnl" w:eastAsia="es-ES_tradnl"/>
+        </w:rPr>
+        <w:t>branching</w:t>
+      </w:r>
+      <w:proofErr w:type="spellEnd"/>
+      <w:r>
+        <w:rPr>
+          <w:b/>
+          <w:lang w:val="es-ES_tradnl" w:eastAsia="es-ES_tradnl"/>
+        </w:rPr>
+        <w:t>):</w:t>
       </w:r>
       <w:r>
         <w:rPr>
           <w:lang w:val="es-ES_tradnl" w:eastAsia="es-ES_tradnl"/>
         </w:rPr>
-        <w:t xml:space="preserve"> Creación de una nueva línea de código (codeline) a partir de una versión en una línea de código ya existente.</w:t>
+        <w:t xml:space="preserve"> Creación de una nueva línea de código (</w:t>
+      </w:r>
+      <w:proofErr w:type="spellStart"/>
+      <w:r>
+        <w:rPr>
+          <w:lang w:val="es-ES_tradnl" w:eastAsia="es-ES_tradnl"/>
+        </w:rPr>
+        <w:t>codeline</w:t>
+      </w:r>
+      <w:proofErr w:type="spellEnd"/>
+      <w:r>
+        <w:rPr>
+          <w:lang w:val="es-ES_tradnl" w:eastAsia="es-ES_tradnl"/>
+        </w:rPr>
+        <w:t>) a partir de una versión en una línea de código ya existente.</w:t>
       </w:r>
     </w:p>
     <w:p>
@@ -5088,18 +5779,32 @@
           <w:ilvl w:val="0"/>
           <w:numId w:val="47"/>
         </w:numPr>
-        <w:spacing w:line="240" w:lineRule="auto"/>
+        <w:spacing w:after="160" w:line="240" w:lineRule="auto"/>
         <w:contextualSpacing w:val="0"/>
-        <w:rPr>
-          <w:lang w:val="es-ES_tradnl" w:eastAsia="es-ES_tradnl"/>
-        </w:rPr>
+        <w:outlineLvl w:val="1"/>
       </w:pPr>
       <w:r>
         <w:rPr>
           <w:b/>
           <w:lang w:val="es-ES_tradnl" w:eastAsia="es-ES_tradnl"/>
         </w:rPr>
-        <w:t>Combinación (merging):</w:t>
+        <w:t>Combinación (</w:t>
+      </w:r>
+      <w:proofErr w:type="spellStart"/>
+      <w:r>
+        <w:rPr>
+          <w:b/>
+          <w:lang w:val="es-ES_tradnl" w:eastAsia="es-ES_tradnl"/>
+        </w:rPr>
+        <w:t>merging</w:t>
+      </w:r>
+      <w:proofErr w:type="spellEnd"/>
+      <w:r>
+        <w:rPr>
+          <w:b/>
+          <w:lang w:val="es-ES_tradnl" w:eastAsia="es-ES_tradnl"/>
+        </w:rPr>
+        <w:t>):</w:t>
       </w:r>
       <w:r>
         <w:rPr>
@@ -5107,6 +5812,740 @@
         </w:rPr>
         <w:t xml:space="preserve"> Creación de una nueva versión al combinar versiones separadas.</w:t>
       </w:r>
+    </w:p>
+    <w:p>
+      <w:pPr>
+        <w:pStyle w:val="Prrafodelista"/>
+        <w:numPr>
+          <w:ilvl w:val="1"/>
+          <w:numId w:val="40"/>
+        </w:numPr>
+        <w:spacing w:after="160" w:line="240" w:lineRule="auto"/>
+        <w:contextualSpacing w:val="0"/>
+        <w:outlineLvl w:val="1"/>
+        <w:rPr>
+          <w:b/>
+        </w:rPr>
+      </w:pPr>
+      <w:r>
+        <w:rPr>
+          <w:b/>
+        </w:rPr>
+        <w:t>Herramientas, entorno e infraestructura</w:t>
+      </w:r>
+      <w:r>
+        <w:rPr>
+          <w:b/>
+        </w:rPr>
+        <w:br/>
+      </w:r>
+      <w:r>
+        <w:t>Se identificaron 3 áreas donde se desplegaran herramientas importantes para esta arquitectura de proyecto.</w:t>
+      </w:r>
+    </w:p>
+    <w:p>
+      <w:pPr>
+        <w:pStyle w:val="Prrafodelista"/>
+        <w:numPr>
+          <w:ilvl w:val="2"/>
+          <w:numId w:val="40"/>
+        </w:numPr>
+        <w:spacing w:after="160" w:line="240" w:lineRule="auto"/>
+        <w:contextualSpacing w:val="0"/>
+        <w:outlineLvl w:val="1"/>
+        <w:rPr>
+          <w:b/>
+        </w:rPr>
+      </w:pPr>
+      <w:r>
+        <w:rPr>
+          <w:b/>
+        </w:rPr>
+        <w:t>Repositorio de gestión de código fuente</w:t>
+      </w:r>
+      <w:r>
+        <w:rPr>
+          <w:b/>
+        </w:rPr>
+        <w:br/>
+      </w:r>
+      <w:r>
+        <w:t xml:space="preserve"> </w:t>
+      </w:r>
+      <w:r>
+        <w:t xml:space="preserve">Se usará </w:t>
+      </w:r>
+      <w:proofErr w:type="spellStart"/>
+      <w:r>
+        <w:t>Git</w:t>
+      </w:r>
+      <w:proofErr w:type="spellEnd"/>
+      <w:r>
+        <w:t xml:space="preserve"> en la plataforma de GitHub como repositorio de código fuente. Para tener centralizada la información que sea almacenada, conservando una estructura de versiones para todos los ítems.</w:t>
+      </w:r>
+      <w:r>
+        <w:br/>
+        <w:t xml:space="preserve">El repositorio </w:t>
+      </w:r>
+      <w:proofErr w:type="spellStart"/>
+      <w:r>
+        <w:t>Git</w:t>
+      </w:r>
+      <w:proofErr w:type="spellEnd"/>
+      <w:r>
+        <w:t xml:space="preserve"> será configurado para activar acciones de compilación, pruebas y despliegue en el servidor de integración continua.</w:t>
+      </w:r>
+    </w:p>
+    <w:p>
+      <w:pPr>
+        <w:pStyle w:val="Prrafodelista"/>
+        <w:numPr>
+          <w:ilvl w:val="2"/>
+          <w:numId w:val="40"/>
+        </w:numPr>
+        <w:spacing w:after="160" w:line="240" w:lineRule="auto"/>
+        <w:contextualSpacing w:val="0"/>
+        <w:outlineLvl w:val="1"/>
+        <w:rPr>
+          <w:b/>
+        </w:rPr>
+      </w:pPr>
+      <w:r>
+        <w:rPr>
+          <w:b/>
+        </w:rPr>
+        <w:t>Servidor de Integración Continua</w:t>
+      </w:r>
+      <w:r>
+        <w:rPr>
+          <w:b/>
+        </w:rPr>
+        <w:br/>
+      </w:r>
+      <w:r>
+        <w:t xml:space="preserve">Se usara Jenkins, es un software de Integración continua de código abierto. Permite detectar errores durante el ciclo de vida del software. Cuenta con un gran abanico de oportunidades de comunicación con sistemas de gestión, además construye y ejecuta un gran </w:t>
+      </w:r>
+      <w:proofErr w:type="spellStart"/>
+      <w:r>
+        <w:t>numero</w:t>
+      </w:r>
+      <w:proofErr w:type="spellEnd"/>
+      <w:r>
+        <w:t xml:space="preserve"> de pruebas.</w:t>
+      </w:r>
+      <w:r>
+        <w:br/>
+      </w:r>
+      <w:r>
+        <w:lastRenderedPageBreak/>
+        <w:t>La presencia de este servidor será de importancia en la identificación, auditoría de configuración y generación de informes.</w:t>
+      </w:r>
+      <w:r>
+        <w:br/>
+        <w:t xml:space="preserve">Se compilaran los proyectos en Android una vez cumplidos los estándares y se redactara la etiqueta respectiva, por el lado del </w:t>
+      </w:r>
+      <w:proofErr w:type="spellStart"/>
+      <w:r>
+        <w:t>backend</w:t>
+      </w:r>
+      <w:proofErr w:type="spellEnd"/>
+      <w:r>
+        <w:t xml:space="preserve">, se actualizara el servidor de producción mediante la utilización de las ramas de </w:t>
+      </w:r>
+      <w:proofErr w:type="spellStart"/>
+      <w:r>
+        <w:t>release</w:t>
+      </w:r>
+      <w:proofErr w:type="spellEnd"/>
+      <w:r>
+        <w:t>.</w:t>
+      </w:r>
+      <w:r>
+        <w:br/>
+        <w:t>Se emitirá alertas e informes después de cada actividad a los roles o personas interesadas dentro del flujo del trabajo.</w:t>
+      </w:r>
+    </w:p>
+    <w:p>
+      <w:pPr>
+        <w:pStyle w:val="Prrafodelista"/>
+        <w:numPr>
+          <w:ilvl w:val="2"/>
+          <w:numId w:val="40"/>
+        </w:numPr>
+        <w:spacing w:after="160" w:line="240" w:lineRule="auto"/>
+        <w:contextualSpacing w:val="0"/>
+        <w:outlineLvl w:val="1"/>
+        <w:rPr>
+          <w:b/>
+        </w:rPr>
+      </w:pPr>
+      <w:r>
+        <w:rPr>
+          <w:b/>
+        </w:rPr>
+        <w:t>Sistema de documentación</w:t>
+      </w:r>
+      <w:r>
+        <w:rPr>
+          <w:b/>
+        </w:rPr>
+        <w:br/>
+      </w:r>
+      <w:r>
+        <w:t>Se usará tanto GitHub como gestor de la documentación.</w:t>
+      </w:r>
+      <w:r>
+        <w:br/>
+        <w:t xml:space="preserve">Cada documento pasara a formar parte de los </w:t>
+      </w:r>
+      <w:proofErr w:type="spellStart"/>
+      <w:r>
+        <w:t>releases</w:t>
+      </w:r>
+      <w:proofErr w:type="spellEnd"/>
+      <w:r>
+        <w:t xml:space="preserve"> del servidor de CI cuando cumplan las políticas preestablecidas, además deben de pa</w:t>
+      </w:r>
+      <w:r>
+        <w:t>sar por la revisión respectiva.</w:t>
+      </w:r>
+    </w:p>
+    <w:p>
+      <w:pPr>
+        <w:spacing w:after="160" w:line="240" w:lineRule="auto"/>
+        <w:ind w:left="1134" w:hanging="774"/>
+        <w:outlineLvl w:val="1"/>
+        <w:rPr>
+          <w:u w:val="single"/>
+        </w:rPr>
+      </w:pPr>
+      <w:r>
+        <w:rPr>
+          <w:b/>
+        </w:rPr>
+        <w:t>2.2.</w:t>
+      </w:r>
+      <w:r>
+        <w:rPr>
+          <w:b/>
+        </w:rPr>
+        <w:tab/>
+        <w:t>Roles y responsabilidades</w:t>
+      </w:r>
+      <w:r>
+        <w:rPr>
+          <w:u w:val="single"/>
+        </w:rPr>
+        <w:t>:</w:t>
+      </w:r>
+    </w:p>
+    <w:tbl>
+      <w:tblPr>
+        <w:tblStyle w:val="Tablaconcuadrcula"/>
+        <w:tblW w:w="9355" w:type="dxa"/>
+        <w:tblInd w:w="279" w:type="dxa"/>
+        <w:tblLook w:val="04A0" w:firstRow="1" w:lastRow="0" w:firstColumn="1" w:lastColumn="0" w:noHBand="0" w:noVBand="1"/>
+      </w:tblPr>
+      <w:tblGrid>
+        <w:gridCol w:w="2694"/>
+        <w:gridCol w:w="1861"/>
+        <w:gridCol w:w="2108"/>
+        <w:gridCol w:w="2692"/>
+      </w:tblGrid>
+      <w:tr>
+        <w:tc>
+          <w:tcPr>
+            <w:tcW w:w="2694" w:type="dxa"/>
+          </w:tcPr>
+          <w:p>
+            <w:pPr>
+              <w:spacing w:after="160"/>
+              <w:outlineLvl w:val="1"/>
+            </w:pPr>
+            <w:r>
+              <w:t>Nombre del Rol</w:t>
+            </w:r>
+          </w:p>
+        </w:tc>
+        <w:tc>
+          <w:tcPr>
+            <w:tcW w:w="1861" w:type="dxa"/>
+          </w:tcPr>
+          <w:p>
+            <w:pPr>
+              <w:spacing w:after="160"/>
+              <w:outlineLvl w:val="1"/>
+            </w:pPr>
+            <w:r>
+              <w:t>Persona Asignada</w:t>
+            </w:r>
+          </w:p>
+        </w:tc>
+        <w:tc>
+          <w:tcPr>
+            <w:tcW w:w="2108" w:type="dxa"/>
+          </w:tcPr>
+          <w:p>
+            <w:pPr>
+              <w:spacing w:after="160"/>
+              <w:outlineLvl w:val="1"/>
+            </w:pPr>
+            <w:r>
+              <w:t>Responsabilidades</w:t>
+            </w:r>
+          </w:p>
+        </w:tc>
+        <w:tc>
+          <w:tcPr>
+            <w:tcW w:w="2692" w:type="dxa"/>
+          </w:tcPr>
+          <w:p>
+            <w:pPr>
+              <w:spacing w:after="160"/>
+              <w:outlineLvl w:val="1"/>
+            </w:pPr>
+            <w:r>
+              <w:t>Niveles de Autoridad</w:t>
+            </w:r>
+          </w:p>
+        </w:tc>
+      </w:tr>
+      <w:tr>
+        <w:tc>
+          <w:tcPr>
+            <w:tcW w:w="2694" w:type="dxa"/>
+          </w:tcPr>
+          <w:p>
+            <w:pPr>
+              <w:spacing w:after="160"/>
+              <w:jc w:val="center"/>
+              <w:outlineLvl w:val="1"/>
+            </w:pPr>
+            <w:r>
+              <w:t>Gestor de cambios</w:t>
+            </w:r>
+          </w:p>
+        </w:tc>
+        <w:tc>
+          <w:tcPr>
+            <w:tcW w:w="1861" w:type="dxa"/>
+          </w:tcPr>
+          <w:p>
+            <w:pPr>
+              <w:spacing w:after="160"/>
+              <w:jc w:val="center"/>
+              <w:outlineLvl w:val="1"/>
+            </w:pPr>
+            <w:r>
+              <w:t>LC</w:t>
+            </w:r>
+          </w:p>
+        </w:tc>
+        <w:tc>
+          <w:tcPr>
+            <w:tcW w:w="2108" w:type="dxa"/>
+          </w:tcPr>
+          <w:p>
+            <w:pPr>
+              <w:spacing w:after="160"/>
+              <w:jc w:val="center"/>
+              <w:outlineLvl w:val="1"/>
+            </w:pPr>
+            <w:r>
+              <w:t>Se encarga de manejar los cambios y pedidos de cambio que se hagan a cualquier ítem de configuración.</w:t>
+            </w:r>
+          </w:p>
+        </w:tc>
+        <w:tc>
+          <w:tcPr>
+            <w:tcW w:w="2692" w:type="dxa"/>
+          </w:tcPr>
+          <w:p>
+            <w:pPr>
+              <w:spacing w:after="160"/>
+              <w:jc w:val="center"/>
+              <w:outlineLvl w:val="1"/>
+            </w:pPr>
+            <w:r>
+              <w:t>Autoridad</w:t>
+            </w:r>
+            <w:r>
+              <w:t xml:space="preserve"> </w:t>
+            </w:r>
+            <w:r>
+              <w:t>Se encarga de manejar los cambios y pedidos de cambio que se hagan a cualquier ítem de configuración.</w:t>
+            </w:r>
+            <w:bookmarkStart w:id="9" w:name="_GoBack"/>
+            <w:bookmarkEnd w:id="9"/>
+            <w:r>
+              <w:t xml:space="preserve"> para realizar </w:t>
+            </w:r>
+            <w:r>
+              <w:t>los cambios a nivel del sistema).</w:t>
+            </w:r>
+          </w:p>
+        </w:tc>
+      </w:tr>
+      <w:tr>
+        <w:tc>
+          <w:tcPr>
+            <w:tcW w:w="2694" w:type="dxa"/>
+          </w:tcPr>
+          <w:p>
+            <w:pPr>
+              <w:spacing w:after="160"/>
+              <w:jc w:val="center"/>
+              <w:outlineLvl w:val="1"/>
+            </w:pPr>
+            <w:r>
+              <w:t>Gestor de la gestión configuración</w:t>
+            </w:r>
+          </w:p>
+        </w:tc>
+        <w:tc>
+          <w:tcPr>
+            <w:tcW w:w="1861" w:type="dxa"/>
+          </w:tcPr>
+          <w:p>
+            <w:pPr>
+              <w:spacing w:after="160"/>
+              <w:jc w:val="center"/>
+              <w:outlineLvl w:val="1"/>
+            </w:pPr>
+            <w:r>
+              <w:t>CC</w:t>
+            </w:r>
+          </w:p>
+        </w:tc>
+        <w:tc>
+          <w:tcPr>
+            <w:tcW w:w="2108" w:type="dxa"/>
+          </w:tcPr>
+          <w:p>
+            <w:pPr>
+              <w:spacing w:after="160"/>
+              <w:jc w:val="center"/>
+              <w:outlineLvl w:val="1"/>
+            </w:pPr>
+            <w:r>
+              <w:t>Ejecutar todas las tareas de Gestión de la configuración</w:t>
+            </w:r>
+          </w:p>
+        </w:tc>
+        <w:tc>
+          <w:tcPr>
+            <w:tcW w:w="2692" w:type="dxa"/>
+          </w:tcPr>
+          <w:p>
+            <w:pPr>
+              <w:spacing w:after="160"/>
+              <w:jc w:val="center"/>
+              <w:outlineLvl w:val="1"/>
+            </w:pPr>
+            <w:r>
+              <w:t>Autoridad para operar las funciones de Gestión de la Configuración</w:t>
+            </w:r>
+          </w:p>
+        </w:tc>
+      </w:tr>
+      <w:tr>
+        <w:tc>
+          <w:tcPr>
+            <w:tcW w:w="2694" w:type="dxa"/>
+          </w:tcPr>
+          <w:p>
+            <w:pPr>
+              <w:spacing w:after="160"/>
+              <w:jc w:val="center"/>
+              <w:outlineLvl w:val="1"/>
+            </w:pPr>
+            <w:r>
+              <w:t>Bibliotecario</w:t>
+            </w:r>
+          </w:p>
+        </w:tc>
+        <w:tc>
+          <w:tcPr>
+            <w:tcW w:w="1861" w:type="dxa"/>
+          </w:tcPr>
+          <w:p>
+            <w:pPr>
+              <w:spacing w:after="160"/>
+              <w:jc w:val="center"/>
+              <w:outlineLvl w:val="1"/>
+            </w:pPr>
+            <w:r>
+              <w:t>JS</w:t>
+            </w:r>
+          </w:p>
+        </w:tc>
+        <w:tc>
+          <w:tcPr>
+            <w:tcW w:w="2108" w:type="dxa"/>
+          </w:tcPr>
+          <w:p>
+            <w:pPr>
+              <w:spacing w:after="160"/>
+              <w:jc w:val="center"/>
+              <w:outlineLvl w:val="1"/>
+            </w:pPr>
+            <w:r>
+              <w:t>Custodia la información de los artículos de configuración.</w:t>
+            </w:r>
+          </w:p>
+        </w:tc>
+        <w:tc>
+          <w:tcPr>
+            <w:tcW w:w="2692" w:type="dxa"/>
+          </w:tcPr>
+          <w:p>
+            <w:pPr>
+              <w:spacing w:after="160"/>
+              <w:jc w:val="center"/>
+              <w:outlineLvl w:val="1"/>
+            </w:pPr>
+            <w:r>
+              <w:t>Autoridad completa so</w:t>
+            </w:r>
+            <w:r>
+              <w:t>bre los archivos</w:t>
+            </w:r>
+          </w:p>
+        </w:tc>
+      </w:tr>
+      <w:tr>
+        <w:tc>
+          <w:tcPr>
+            <w:tcW w:w="2694" w:type="dxa"/>
+          </w:tcPr>
+          <w:p>
+            <w:pPr>
+              <w:spacing w:after="160"/>
+              <w:jc w:val="center"/>
+              <w:outlineLvl w:val="1"/>
+            </w:pPr>
+            <w:r>
+              <w:t>Responsable</w:t>
+            </w:r>
+            <w:r>
+              <w:t xml:space="preserve"> de elementos de configuración</w:t>
+            </w:r>
+          </w:p>
+        </w:tc>
+        <w:tc>
+          <w:tcPr>
+            <w:tcW w:w="1861" w:type="dxa"/>
+          </w:tcPr>
+          <w:p>
+            <w:pPr>
+              <w:spacing w:after="160"/>
+              <w:jc w:val="center"/>
+              <w:outlineLvl w:val="1"/>
+            </w:pPr>
+            <w:r>
+              <w:t>LA</w:t>
+            </w:r>
+          </w:p>
+        </w:tc>
+        <w:tc>
+          <w:tcPr>
+            <w:tcW w:w="2108" w:type="dxa"/>
+          </w:tcPr>
+          <w:p>
+            <w:pPr>
+              <w:spacing w:after="160"/>
+              <w:jc w:val="center"/>
+              <w:outlineLvl w:val="1"/>
+            </w:pPr>
+            <w:r>
+              <w:t>Asegurar</w:t>
+            </w:r>
+            <w:r>
+              <w:t xml:space="preserve"> </w:t>
+            </w:r>
+            <w:r>
+              <w:t xml:space="preserve"> </w:t>
+            </w:r>
+            <w:r>
+              <w:t>que los elementos de configuración están registrados en la BD de configuración</w:t>
+            </w:r>
+          </w:p>
+        </w:tc>
+        <w:tc>
+          <w:tcPr>
+            <w:tcW w:w="2692" w:type="dxa"/>
+          </w:tcPr>
+          <w:p>
+            <w:pPr>
+              <w:spacing w:after="160"/>
+              <w:jc w:val="center"/>
+              <w:outlineLvl w:val="1"/>
+            </w:pPr>
+            <w:r>
+              <w:t>Autoridad para trabajar con algunos campos de la Base de datos</w:t>
+            </w:r>
+          </w:p>
+        </w:tc>
+      </w:tr>
+      <w:tr>
+        <w:tc>
+          <w:tcPr>
+            <w:tcW w:w="2694" w:type="dxa"/>
+          </w:tcPr>
+          <w:p>
+            <w:pPr>
+              <w:spacing w:after="160"/>
+              <w:jc w:val="center"/>
+              <w:outlineLvl w:val="1"/>
+            </w:pPr>
+            <w:r>
+              <w:t>Coordinador de configuración</w:t>
+            </w:r>
+          </w:p>
+        </w:tc>
+        <w:tc>
+          <w:tcPr>
+            <w:tcW w:w="1861" w:type="dxa"/>
+          </w:tcPr>
+          <w:p>
+            <w:pPr>
+              <w:spacing w:after="160"/>
+              <w:jc w:val="center"/>
+              <w:outlineLvl w:val="1"/>
+            </w:pPr>
+            <w:r>
+              <w:t>JN</w:t>
+            </w:r>
+          </w:p>
+        </w:tc>
+        <w:tc>
+          <w:tcPr>
+            <w:tcW w:w="2108" w:type="dxa"/>
+          </w:tcPr>
+          <w:p>
+            <w:pPr>
+              <w:spacing w:after="160"/>
+              <w:jc w:val="center"/>
+              <w:outlineLvl w:val="1"/>
+            </w:pPr>
+            <w:r>
+              <w:t xml:space="preserve">Reportar cualquier discrepancia </w:t>
+            </w:r>
+            <w:r>
+              <w:t>o error en los elementos de configuración al gestos de configuración</w:t>
+            </w:r>
+          </w:p>
+        </w:tc>
+        <w:tc>
+          <w:tcPr>
+            <w:tcW w:w="2692" w:type="dxa"/>
+          </w:tcPr>
+          <w:p>
+            <w:pPr>
+              <w:spacing w:after="160"/>
+              <w:jc w:val="center"/>
+              <w:outlineLvl w:val="1"/>
+            </w:pPr>
+            <w:r>
+              <w:t>Autoridad para participar desde proceso hasta el final del proyecto.</w:t>
+            </w:r>
+          </w:p>
+        </w:tc>
+      </w:tr>
+      <w:tr>
+        <w:tc>
+          <w:tcPr>
+            <w:tcW w:w="2694" w:type="dxa"/>
+          </w:tcPr>
+          <w:p>
+            <w:pPr>
+              <w:spacing w:after="160"/>
+              <w:jc w:val="center"/>
+              <w:outlineLvl w:val="1"/>
+            </w:pPr>
+            <w:r>
+              <w:t>Equipo de desarrollo</w:t>
+            </w:r>
+          </w:p>
+        </w:tc>
+        <w:tc>
+          <w:tcPr>
+            <w:tcW w:w="1861" w:type="dxa"/>
+          </w:tcPr>
+          <w:p>
+            <w:pPr>
+              <w:spacing w:after="160"/>
+              <w:jc w:val="center"/>
+              <w:outlineLvl w:val="1"/>
+            </w:pPr>
+            <w:r>
+              <w:t>Varios</w:t>
+            </w:r>
+          </w:p>
+        </w:tc>
+        <w:tc>
+          <w:tcPr>
+            <w:tcW w:w="2108" w:type="dxa"/>
+          </w:tcPr>
+          <w:p>
+            <w:pPr>
+              <w:spacing w:after="160"/>
+              <w:jc w:val="center"/>
+              <w:outlineLvl w:val="1"/>
+            </w:pPr>
+            <w:r>
+              <w:t xml:space="preserve">Consultar la información de </w:t>
+            </w:r>
+            <w:r>
+              <w:t>Gestión</w:t>
+            </w:r>
+            <w:r>
+              <w:t xml:space="preserve"> de la </w:t>
+            </w:r>
+            <w:r>
+              <w:lastRenderedPageBreak/>
+              <w:t>configuración</w:t>
+            </w:r>
+            <w:r>
+              <w:t xml:space="preserve"> según sus </w:t>
+            </w:r>
+          </w:p>
+        </w:tc>
+        <w:tc>
+          <w:tcPr>
+            <w:tcW w:w="2692" w:type="dxa"/>
+          </w:tcPr>
+          <w:p>
+            <w:pPr>
+              <w:spacing w:after="160"/>
+              <w:jc w:val="center"/>
+              <w:outlineLvl w:val="1"/>
+            </w:pPr>
+            <w:r>
+              <w:lastRenderedPageBreak/>
+              <w:t>Autoridad para participar en los módulos que este mismo desarrolla como prueba/</w:t>
+            </w:r>
+            <w:proofErr w:type="spellStart"/>
+            <w:r>
+              <w:t>testing</w:t>
+            </w:r>
+            <w:proofErr w:type="spellEnd"/>
+            <w:r>
+              <w:t>.</w:t>
+            </w:r>
+          </w:p>
+        </w:tc>
+      </w:tr>
+    </w:tbl>
+    <w:p>
+      <w:pPr>
+        <w:spacing w:after="160" w:line="240" w:lineRule="auto"/>
+        <w:ind w:left="1134" w:hanging="774"/>
+        <w:outlineLvl w:val="1"/>
+        <w:rPr>
+          <w:u w:val="single"/>
+        </w:rPr>
+      </w:pPr>
     </w:p>
     <w:sectPr>
       <w:headerReference w:type="default" r:id="rId10"/>
@@ -5123,7 +6562,7 @@
 </file>
 
 <file path=word/endnotes.xml><?xml version="1.0" encoding="utf-8"?>
-<w:endnotes xmlns:wpc="http://schemas.microsoft.com/office/word/2010/wordprocessingCanvas" xmlns:cx="http://schemas.microsoft.com/office/drawing/2014/chartex" xmlns:cx1="http://schemas.microsoft.com/office/drawing/2015/9/8/chartex" xmlns:cx2="http://schemas.microsoft.com/office/drawing/2015/10/21/chartex" xmlns:cx3="http://schemas.microsoft.com/office/drawing/2016/5/9/chartex" xmlns:cx4="http://schemas.microsoft.com/office/drawing/2016/5/10/chartex" xmlns:cx5="http://schemas.microsoft.com/office/drawing/2016/5/11/chartex" xmlns:cx6="http://schemas.microsoft.com/office/drawing/2016/5/12/chartex" xmlns:cx7="http://schemas.microsoft.com/office/drawing/2016/5/13/chartex" xmlns:cx8="http://schemas.microsoft.com/office/drawing/2016/5/14/chartex" xmlns:mc="http://schemas.openxmlformats.org/markup-compatibility/2006" xmlns:aink="http://schemas.microsoft.com/office/drawing/2016/ink" xmlns:am3d="http://schemas.microsoft.com/office/drawing/2017/model3d" xmlns:o="urn:schemas-microsoft-com:office:office" xmlns:r="http://schemas.openxmlformats.org/officeDocument/2006/relationships" xmlns:m="http://schemas.openxmlformats.org/officeDocument/2006/math" xmlns:v="urn:schemas-microsoft-com:vml" xmlns:wp14="http://schemas.microsoft.com/office/word/2010/wordprocessingDrawing" xmlns:wp="http://schemas.openxmlformats.org/drawingml/2006/wordprocessingDrawing" xmlns:w10="urn:schemas-microsoft-com:office:word" xmlns:w="http://schemas.openxmlformats.org/wordprocessingml/2006/main" xmlns:w14="http://schemas.microsoft.com/office/word/2010/wordml" xmlns:w15="http://schemas.microsoft.com/office/word/2012/wordml" xmlns:w16cid="http://schemas.microsoft.com/office/word/2016/wordml/cid" xmlns:w16se="http://schemas.microsoft.com/office/word/2015/wordml/symex" xmlns:wpg="http://schemas.microsoft.com/office/word/2010/wordprocessingGroup" xmlns:wpi="http://schemas.microsoft.com/office/word/2010/wordprocessingInk" xmlns:wne="http://schemas.microsoft.com/office/word/2006/wordml" xmlns:wps="http://schemas.microsoft.com/office/word/2010/wordprocessingShape" mc:Ignorable="w14 w15 w16se w16cid wp14">
+<w:endnotes xmlns:wpc="http://schemas.microsoft.com/office/word/2010/wordprocessingCanvas" xmlns:cx="http://schemas.microsoft.com/office/drawing/2014/chartex" xmlns:cx1="http://schemas.microsoft.com/office/drawing/2015/9/8/chartex" xmlns:mc="http://schemas.openxmlformats.org/markup-compatibility/2006" xmlns:o="urn:schemas-microsoft-com:office:office" xmlns:r="http://schemas.openxmlformats.org/officeDocument/2006/relationships" xmlns:m="http://schemas.openxmlformats.org/officeDocument/2006/math" xmlns:v="urn:schemas-microsoft-com:vml" xmlns:wp14="http://schemas.microsoft.com/office/word/2010/wordprocessingDrawing" xmlns:wp="http://schemas.openxmlformats.org/drawingml/2006/wordprocessingDrawing" xmlns:w10="urn:schemas-microsoft-com:office:word" xmlns:w="http://schemas.openxmlformats.org/wordprocessingml/2006/main" xmlns:w14="http://schemas.microsoft.com/office/word/2010/wordml" xmlns:w15="http://schemas.microsoft.com/office/word/2012/wordml" xmlns:w16se="http://schemas.microsoft.com/office/word/2015/wordml/symex" xmlns:wpg="http://schemas.microsoft.com/office/word/2010/wordprocessingGroup" xmlns:wpi="http://schemas.microsoft.com/office/word/2010/wordprocessingInk" xmlns:wne="http://schemas.microsoft.com/office/word/2006/wordml" xmlns:wps="http://schemas.microsoft.com/office/word/2010/wordprocessingShape" mc:Ignorable="w14 w15 w16se wp14">
   <w:endnote w:type="separator" w:id="-1">
     <w:p>
       <w:pPr>
@@ -5148,7 +6587,7 @@
 </file>
 
 <file path=word/footer1.xml><?xml version="1.0" encoding="utf-8"?>
-<w:ftr xmlns:wpc="http://schemas.microsoft.com/office/word/2010/wordprocessingCanvas" xmlns:cx="http://schemas.microsoft.com/office/drawing/2014/chartex" xmlns:cx1="http://schemas.microsoft.com/office/drawing/2015/9/8/chartex" xmlns:cx2="http://schemas.microsoft.com/office/drawing/2015/10/21/chartex" xmlns:cx3="http://schemas.microsoft.com/office/drawing/2016/5/9/chartex" xmlns:cx4="http://schemas.microsoft.com/office/drawing/2016/5/10/chartex" xmlns:cx5="http://schemas.microsoft.com/office/drawing/2016/5/11/chartex" xmlns:cx6="http://schemas.microsoft.com/office/drawing/2016/5/12/chartex" xmlns:cx7="http://schemas.microsoft.com/office/drawing/2016/5/13/chartex" xmlns:cx8="http://schemas.microsoft.com/office/drawing/2016/5/14/chartex" xmlns:mc="http://schemas.openxmlformats.org/markup-compatibility/2006" xmlns:aink="http://schemas.microsoft.com/office/drawing/2016/ink" xmlns:am3d="http://schemas.microsoft.com/office/drawing/2017/model3d" xmlns:o="urn:schemas-microsoft-com:office:office" xmlns:r="http://schemas.openxmlformats.org/officeDocument/2006/relationships" xmlns:m="http://schemas.openxmlformats.org/officeDocument/2006/math" xmlns:v="urn:schemas-microsoft-com:vml" xmlns:wp14="http://schemas.microsoft.com/office/word/2010/wordprocessingDrawing" xmlns:wp="http://schemas.openxmlformats.org/drawingml/2006/wordprocessingDrawing" xmlns:w10="urn:schemas-microsoft-com:office:word" xmlns:w="http://schemas.openxmlformats.org/wordprocessingml/2006/main" xmlns:w14="http://schemas.microsoft.com/office/word/2010/wordml" xmlns:w15="http://schemas.microsoft.com/office/word/2012/wordml" xmlns:w16cid="http://schemas.microsoft.com/office/word/2016/wordml/cid" xmlns:w16se="http://schemas.microsoft.com/office/word/2015/wordml/symex" xmlns:wpg="http://schemas.microsoft.com/office/word/2010/wordprocessingGroup" xmlns:wpi="http://schemas.microsoft.com/office/word/2010/wordprocessingInk" xmlns:wne="http://schemas.microsoft.com/office/word/2006/wordml" xmlns:wps="http://schemas.microsoft.com/office/word/2010/wordprocessingShape" mc:Ignorable="w14 w15 w16se w16cid wp14">
+<w:ftr xmlns:wpc="http://schemas.microsoft.com/office/word/2010/wordprocessingCanvas" xmlns:cx="http://schemas.microsoft.com/office/drawing/2014/chartex" xmlns:cx1="http://schemas.microsoft.com/office/drawing/2015/9/8/chartex" xmlns:mc="http://schemas.openxmlformats.org/markup-compatibility/2006" xmlns:o="urn:schemas-microsoft-com:office:office" xmlns:r="http://schemas.openxmlformats.org/officeDocument/2006/relationships" xmlns:m="http://schemas.openxmlformats.org/officeDocument/2006/math" xmlns:v="urn:schemas-microsoft-com:vml" xmlns:wp14="http://schemas.microsoft.com/office/word/2010/wordprocessingDrawing" xmlns:wp="http://schemas.openxmlformats.org/drawingml/2006/wordprocessingDrawing" xmlns:w10="urn:schemas-microsoft-com:office:word" xmlns:w="http://schemas.openxmlformats.org/wordprocessingml/2006/main" xmlns:w14="http://schemas.microsoft.com/office/word/2010/wordml" xmlns:w15="http://schemas.microsoft.com/office/word/2012/wordml" xmlns:w16se="http://schemas.microsoft.com/office/word/2015/wordml/symex" xmlns:wpg="http://schemas.microsoft.com/office/word/2010/wordprocessingGroup" xmlns:wpi="http://schemas.microsoft.com/office/word/2010/wordprocessingInk" xmlns:wne="http://schemas.microsoft.com/office/word/2006/wordml" xmlns:wps="http://schemas.microsoft.com/office/word/2010/wordprocessingShape" mc:Ignorable="w14 w15 w16se wp14">
   <w:tbl>
     <w:tblPr>
       <w:tblW w:w="5000" w:type="pct"/>
@@ -5233,7 +6672,7 @@
               </w14:shadow>
               <w14:numForm w14:val="oldStyle"/>
             </w:rPr>
-            <w:t>5</w:t>
+            <w:t>3</w:t>
           </w:r>
           <w:r>
             <w:rPr>
@@ -5278,7 +6717,7 @@
 </file>
 
 <file path=word/footnotes.xml><?xml version="1.0" encoding="utf-8"?>
-<w:footnotes xmlns:wpc="http://schemas.microsoft.com/office/word/2010/wordprocessingCanvas" xmlns:cx="http://schemas.microsoft.com/office/drawing/2014/chartex" xmlns:cx1="http://schemas.microsoft.com/office/drawing/2015/9/8/chartex" xmlns:cx2="http://schemas.microsoft.com/office/drawing/2015/10/21/chartex" xmlns:cx3="http://schemas.microsoft.com/office/drawing/2016/5/9/chartex" xmlns:cx4="http://schemas.microsoft.com/office/drawing/2016/5/10/chartex" xmlns:cx5="http://schemas.microsoft.com/office/drawing/2016/5/11/chartex" xmlns:cx6="http://schemas.microsoft.com/office/drawing/2016/5/12/chartex" xmlns:cx7="http://schemas.microsoft.com/office/drawing/2016/5/13/chartex" xmlns:cx8="http://schemas.microsoft.com/office/drawing/2016/5/14/chartex" xmlns:mc="http://schemas.openxmlformats.org/markup-compatibility/2006" xmlns:aink="http://schemas.microsoft.com/office/drawing/2016/ink" xmlns:am3d="http://schemas.microsoft.com/office/drawing/2017/model3d" xmlns:o="urn:schemas-microsoft-com:office:office" xmlns:r="http://schemas.openxmlformats.org/officeDocument/2006/relationships" xmlns:m="http://schemas.openxmlformats.org/officeDocument/2006/math" xmlns:v="urn:schemas-microsoft-com:vml" xmlns:wp14="http://schemas.microsoft.com/office/word/2010/wordprocessingDrawing" xmlns:wp="http://schemas.openxmlformats.org/drawingml/2006/wordprocessingDrawing" xmlns:w10="urn:schemas-microsoft-com:office:word" xmlns:w="http://schemas.openxmlformats.org/wordprocessingml/2006/main" xmlns:w14="http://schemas.microsoft.com/office/word/2010/wordml" xmlns:w15="http://schemas.microsoft.com/office/word/2012/wordml" xmlns:w16cid="http://schemas.microsoft.com/office/word/2016/wordml/cid" xmlns:w16se="http://schemas.microsoft.com/office/word/2015/wordml/symex" xmlns:wpg="http://schemas.microsoft.com/office/word/2010/wordprocessingGroup" xmlns:wpi="http://schemas.microsoft.com/office/word/2010/wordprocessingInk" xmlns:wne="http://schemas.microsoft.com/office/word/2006/wordml" xmlns:wps="http://schemas.microsoft.com/office/word/2010/wordprocessingShape" mc:Ignorable="w14 w15 w16se w16cid wp14">
+<w:footnotes xmlns:wpc="http://schemas.microsoft.com/office/word/2010/wordprocessingCanvas" xmlns:cx="http://schemas.microsoft.com/office/drawing/2014/chartex" xmlns:cx1="http://schemas.microsoft.com/office/drawing/2015/9/8/chartex" xmlns:mc="http://schemas.openxmlformats.org/markup-compatibility/2006" xmlns:o="urn:schemas-microsoft-com:office:office" xmlns:r="http://schemas.openxmlformats.org/officeDocument/2006/relationships" xmlns:m="http://schemas.openxmlformats.org/officeDocument/2006/math" xmlns:v="urn:schemas-microsoft-com:vml" xmlns:wp14="http://schemas.microsoft.com/office/word/2010/wordprocessingDrawing" xmlns:wp="http://schemas.openxmlformats.org/drawingml/2006/wordprocessingDrawing" xmlns:w10="urn:schemas-microsoft-com:office:word" xmlns:w="http://schemas.openxmlformats.org/wordprocessingml/2006/main" xmlns:w14="http://schemas.microsoft.com/office/word/2010/wordml" xmlns:w15="http://schemas.microsoft.com/office/word/2012/wordml" xmlns:w16se="http://schemas.microsoft.com/office/word/2015/wordml/symex" xmlns:wpg="http://schemas.microsoft.com/office/word/2010/wordprocessingGroup" xmlns:wpi="http://schemas.microsoft.com/office/word/2010/wordprocessingInk" xmlns:wne="http://schemas.microsoft.com/office/word/2006/wordml" xmlns:wps="http://schemas.microsoft.com/office/word/2010/wordprocessingShape" mc:Ignorable="w14 w15 w16se wp14">
   <w:footnote w:type="separator" w:id="-1">
     <w:p>
       <w:pPr>
@@ -5303,7 +6742,7 @@
 </file>
 
 <file path=word/header1.xml><?xml version="1.0" encoding="utf-8"?>
-<w:hdr xmlns:wpc="http://schemas.microsoft.com/office/word/2010/wordprocessingCanvas" xmlns:cx="http://schemas.microsoft.com/office/drawing/2014/chartex" xmlns:cx1="http://schemas.microsoft.com/office/drawing/2015/9/8/chartex" xmlns:cx2="http://schemas.microsoft.com/office/drawing/2015/10/21/chartex" xmlns:cx3="http://schemas.microsoft.com/office/drawing/2016/5/9/chartex" xmlns:cx4="http://schemas.microsoft.com/office/drawing/2016/5/10/chartex" xmlns:cx5="http://schemas.microsoft.com/office/drawing/2016/5/11/chartex" xmlns:cx6="http://schemas.microsoft.com/office/drawing/2016/5/12/chartex" xmlns:cx7="http://schemas.microsoft.com/office/drawing/2016/5/13/chartex" xmlns:cx8="http://schemas.microsoft.com/office/drawing/2016/5/14/chartex" xmlns:mc="http://schemas.openxmlformats.org/markup-compatibility/2006" xmlns:aink="http://schemas.microsoft.com/office/drawing/2016/ink" xmlns:am3d="http://schemas.microsoft.com/office/drawing/2017/model3d" xmlns:o="urn:schemas-microsoft-com:office:office" xmlns:r="http://schemas.openxmlformats.org/officeDocument/2006/relationships" xmlns:m="http://schemas.openxmlformats.org/officeDocument/2006/math" xmlns:v="urn:schemas-microsoft-com:vml" xmlns:wp14="http://schemas.microsoft.com/office/word/2010/wordprocessingDrawing" xmlns:wp="http://schemas.openxmlformats.org/drawingml/2006/wordprocessingDrawing" xmlns:w10="urn:schemas-microsoft-com:office:word" xmlns:w="http://schemas.openxmlformats.org/wordprocessingml/2006/main" xmlns:w14="http://schemas.microsoft.com/office/word/2010/wordml" xmlns:w15="http://schemas.microsoft.com/office/word/2012/wordml" xmlns:w16cid="http://schemas.microsoft.com/office/word/2016/wordml/cid" xmlns:w16se="http://schemas.microsoft.com/office/word/2015/wordml/symex" xmlns:wpg="http://schemas.microsoft.com/office/word/2010/wordprocessingGroup" xmlns:wpi="http://schemas.microsoft.com/office/word/2010/wordprocessingInk" xmlns:wne="http://schemas.microsoft.com/office/word/2006/wordml" xmlns:wps="http://schemas.microsoft.com/office/word/2010/wordprocessingShape" mc:Ignorable="w14 w15 w16se w16cid wp14">
+<w:hdr xmlns:wpc="http://schemas.microsoft.com/office/word/2010/wordprocessingCanvas" xmlns:cx="http://schemas.microsoft.com/office/drawing/2014/chartex" xmlns:cx1="http://schemas.microsoft.com/office/drawing/2015/9/8/chartex" xmlns:mc="http://schemas.openxmlformats.org/markup-compatibility/2006" xmlns:o="urn:schemas-microsoft-com:office:office" xmlns:r="http://schemas.openxmlformats.org/officeDocument/2006/relationships" xmlns:m="http://schemas.openxmlformats.org/officeDocument/2006/math" xmlns:v="urn:schemas-microsoft-com:vml" xmlns:wp14="http://schemas.microsoft.com/office/word/2010/wordprocessingDrawing" xmlns:wp="http://schemas.openxmlformats.org/drawingml/2006/wordprocessingDrawing" xmlns:w10="urn:schemas-microsoft-com:office:word" xmlns:w="http://schemas.openxmlformats.org/wordprocessingml/2006/main" xmlns:w14="http://schemas.microsoft.com/office/word/2010/wordml" xmlns:w15="http://schemas.microsoft.com/office/word/2012/wordml" xmlns:w16se="http://schemas.microsoft.com/office/word/2015/wordml/symex" xmlns:wpg="http://schemas.microsoft.com/office/word/2010/wordprocessingGroup" xmlns:wpi="http://schemas.microsoft.com/office/word/2010/wordprocessingInk" xmlns:wne="http://schemas.microsoft.com/office/word/2006/wordml" xmlns:wps="http://schemas.microsoft.com/office/word/2010/wordprocessingShape" mc:Ignorable="w14 w15 w16se wp14">
   <w:tbl>
     <w:tblPr>
       <w:tblW w:w="5055" w:type="pct"/>
@@ -5397,6 +6836,24 @@
             </w:rPr>
             <w:t>]</w:t>
           </w:r>
+          <w:r>
+            <w:rPr>
+              <w:b/>
+              <w:bCs/>
+              <w:sz w:val="19"/>
+              <w:szCs w:val="19"/>
+            </w:rPr>
+            <w:t xml:space="preserve"> – Versión </w:t>
+          </w:r>
+          <w:r>
+            <w:rPr>
+              <w:b/>
+              <w:bCs/>
+              <w:sz w:val="19"/>
+              <w:szCs w:val="19"/>
+            </w:rPr>
+            <w:t>3.0</w:t>
+          </w:r>
         </w:p>
       </w:tc>
       <w:sdt>
@@ -5407,7 +6864,7 @@
           <w:alias w:val="Fecha"/>
           <w:id w:val="-418093262"/>
           <w:dataBinding w:prefixMappings="xmlns:ns0='http://schemas.microsoft.com/office/2006/coverPageProps'" w:xpath="/ns0:CoverPageProperties[1]/ns0:PublishDate[1]" w:storeItemID="{55AF091B-3C7A-41E3-B477-F2FDAA23CFDA}"/>
-          <w:date w:fullDate="2018-04-13T00:00:00Z">
+          <w:date>
             <w:dateFormat w:val="d 'de' MMMM 'de' yyyy"/>
             <w:lid w:val="es-ES"/>
             <w:storeMappedDataAs w:val="dateTime"/>
@@ -5433,7 +6890,13 @@
                 <w:rPr>
                   <w:color w:val="FFFFFF" w:themeColor="background1"/>
                 </w:rPr>
-                <w:t>13 de abril de 2018</w:t>
+                <w:t>27</w:t>
+              </w:r>
+              <w:r>
+                <w:rPr>
+                  <w:color w:val="FFFFFF" w:themeColor="background1"/>
+                </w:rPr>
+                <w:t xml:space="preserve"> de abril de 2018</w:t>
               </w:r>
             </w:p>
           </w:tc>
@@ -5450,7 +6913,7 @@
 </file>
 
 <file path=word/numbering.xml><?xml version="1.0" encoding="utf-8"?>
-<w:numbering xmlns:wpc="http://schemas.microsoft.com/office/word/2010/wordprocessingCanvas" xmlns:cx="http://schemas.microsoft.com/office/drawing/2014/chartex" xmlns:cx1="http://schemas.microsoft.com/office/drawing/2015/9/8/chartex" xmlns:cx2="http://schemas.microsoft.com/office/drawing/2015/10/21/chartex" xmlns:cx3="http://schemas.microsoft.com/office/drawing/2016/5/9/chartex" xmlns:cx4="http://schemas.microsoft.com/office/drawing/2016/5/10/chartex" xmlns:cx5="http://schemas.microsoft.com/office/drawing/2016/5/11/chartex" xmlns:cx6="http://schemas.microsoft.com/office/drawing/2016/5/12/chartex" xmlns:cx7="http://schemas.microsoft.com/office/drawing/2016/5/13/chartex" xmlns:cx8="http://schemas.microsoft.com/office/drawing/2016/5/14/chartex" xmlns:mc="http://schemas.openxmlformats.org/markup-compatibility/2006" xmlns:aink="http://schemas.microsoft.com/office/drawing/2016/ink" xmlns:am3d="http://schemas.microsoft.com/office/drawing/2017/model3d" xmlns:o="urn:schemas-microsoft-com:office:office" xmlns:r="http://schemas.openxmlformats.org/officeDocument/2006/relationships" xmlns:m="http://schemas.openxmlformats.org/officeDocument/2006/math" xmlns:v="urn:schemas-microsoft-com:vml" xmlns:wp14="http://schemas.microsoft.com/office/word/2010/wordprocessingDrawing" xmlns:wp="http://schemas.openxmlformats.org/drawingml/2006/wordprocessingDrawing" xmlns:w10="urn:schemas-microsoft-com:office:word" xmlns:w="http://schemas.openxmlformats.org/wordprocessingml/2006/main" xmlns:w14="http://schemas.microsoft.com/office/word/2010/wordml" xmlns:w15="http://schemas.microsoft.com/office/word/2012/wordml" xmlns:w16cid="http://schemas.microsoft.com/office/word/2016/wordml/cid" xmlns:w16se="http://schemas.microsoft.com/office/word/2015/wordml/symex" xmlns:wpg="http://schemas.microsoft.com/office/word/2010/wordprocessingGroup" xmlns:wpi="http://schemas.microsoft.com/office/word/2010/wordprocessingInk" xmlns:wne="http://schemas.microsoft.com/office/word/2006/wordml" xmlns:wps="http://schemas.microsoft.com/office/word/2010/wordprocessingShape" mc:Ignorable="w14 w15 w16se w16cid wp14">
+<w:numbering xmlns:wpc="http://schemas.microsoft.com/office/word/2010/wordprocessingCanvas" xmlns:cx="http://schemas.microsoft.com/office/drawing/2014/chartex" xmlns:cx1="http://schemas.microsoft.com/office/drawing/2015/9/8/chartex" xmlns:mc="http://schemas.openxmlformats.org/markup-compatibility/2006" xmlns:o="urn:schemas-microsoft-com:office:office" xmlns:r="http://schemas.openxmlformats.org/officeDocument/2006/relationships" xmlns:m="http://schemas.openxmlformats.org/officeDocument/2006/math" xmlns:v="urn:schemas-microsoft-com:vml" xmlns:wp14="http://schemas.microsoft.com/office/word/2010/wordprocessingDrawing" xmlns:wp="http://schemas.openxmlformats.org/drawingml/2006/wordprocessingDrawing" xmlns:w10="urn:schemas-microsoft-com:office:word" xmlns:w="http://schemas.openxmlformats.org/wordprocessingml/2006/main" xmlns:w14="http://schemas.microsoft.com/office/word/2010/wordml" xmlns:w15="http://schemas.microsoft.com/office/word/2012/wordml" xmlns:w16se="http://schemas.microsoft.com/office/word/2015/wordml/symex" xmlns:wpg="http://schemas.microsoft.com/office/word/2010/wordprocessingGroup" xmlns:wpi="http://schemas.microsoft.com/office/word/2010/wordprocessingInk" xmlns:wne="http://schemas.microsoft.com/office/word/2006/wordml" xmlns:wps="http://schemas.microsoft.com/office/word/2010/wordprocessingShape" mc:Ignorable="w14 w15 w16se wp14">
   <w:abstractNum w:abstractNumId="0" w15:restartNumberingAfterBreak="0">
     <w:nsid w:val="01066A0F"/>
     <w:multiLevelType w:val="hybridMultilevel"/>
@@ -10931,7 +12394,7 @@
 </file>
 
 <file path=word/styles.xml><?xml version="1.0" encoding="utf-8"?>
-<w:styles xmlns:mc="http://schemas.openxmlformats.org/markup-compatibility/2006" xmlns:r="http://schemas.openxmlformats.org/officeDocument/2006/relationships" xmlns:w="http://schemas.openxmlformats.org/wordprocessingml/2006/main" xmlns:w14="http://schemas.microsoft.com/office/word/2010/wordml" xmlns:w15="http://schemas.microsoft.com/office/word/2012/wordml" xmlns:w16cid="http://schemas.microsoft.com/office/word/2016/wordml/cid" xmlns:w16se="http://schemas.microsoft.com/office/word/2015/wordml/symex" mc:Ignorable="w14 w15 w16se w16cid">
+<w:styles xmlns:mc="http://schemas.openxmlformats.org/markup-compatibility/2006" xmlns:r="http://schemas.openxmlformats.org/officeDocument/2006/relationships" xmlns:w="http://schemas.openxmlformats.org/wordprocessingml/2006/main" xmlns:w14="http://schemas.microsoft.com/office/word/2010/wordml" xmlns:w15="http://schemas.microsoft.com/office/word/2012/wordml" xmlns:w16se="http://schemas.microsoft.com/office/word/2015/wordml/symex" mc:Ignorable="w14 w15 w16se">
   <w:docDefaults>
     <w:rPrDefault>
       <w:rPr>
@@ -10947,7 +12410,7 @@
       </w:pPr>
     </w:pPrDefault>
   </w:docDefaults>
-  <w:latentStyles w:defLockedState="0" w:defUIPriority="99" w:defSemiHidden="0" w:defUnhideWhenUsed="0" w:defQFormat="0" w:count="375">
+  <w:latentStyles w:defLockedState="0" w:defUIPriority="99" w:defSemiHidden="0" w:defUnhideWhenUsed="0" w:defQFormat="0" w:count="371">
     <w:lsdException w:name="Normal" w:uiPriority="0" w:qFormat="1"/>
     <w:lsdException w:name="heading 1" w:uiPriority="9" w:qFormat="1"/>
     <w:lsdException w:name="heading 2" w:semiHidden="1" w:uiPriority="9" w:unhideWhenUsed="1" w:qFormat="1"/>
@@ -11053,6 +12516,7 @@
     <w:lsdException w:name="HTML Sample" w:semiHidden="1" w:unhideWhenUsed="1"/>
     <w:lsdException w:name="HTML Typewriter" w:semiHidden="1" w:unhideWhenUsed="1"/>
     <w:lsdException w:name="HTML Variable" w:semiHidden="1" w:unhideWhenUsed="1"/>
+    <w:lsdException w:name="Normal Table" w:semiHidden="1" w:unhideWhenUsed="1"/>
     <w:lsdException w:name="annotation subject" w:semiHidden="1" w:unhideWhenUsed="1"/>
     <w:lsdException w:name="No List" w:semiHidden="1" w:unhideWhenUsed="1"/>
     <w:lsdException w:name="Outline List 1" w:semiHidden="1" w:unhideWhenUsed="1"/>
@@ -11096,8 +12560,10 @@
     <w:lsdException w:name="Table Elegant" w:semiHidden="1" w:unhideWhenUsed="1"/>
     <w:lsdException w:name="Table Professional" w:semiHidden="1" w:unhideWhenUsed="1"/>
     <w:lsdException w:name="Table Subtle 1" w:semiHidden="1" w:unhideWhenUsed="1"/>
+    <w:lsdException w:name="Table Subtle 2" w:semiHidden="1" w:unhideWhenUsed="1"/>
     <w:lsdException w:name="Table Web 1" w:semiHidden="1" w:unhideWhenUsed="1"/>
     <w:lsdException w:name="Table Web 2" w:semiHidden="1" w:unhideWhenUsed="1"/>
+    <w:lsdException w:name="Table Web 3" w:semiHidden="1" w:unhideWhenUsed="1"/>
     <w:lsdException w:name="Balloon Text" w:semiHidden="1" w:unhideWhenUsed="1"/>
     <w:lsdException w:name="Table Grid" w:uiPriority="39"/>
     <w:lsdException w:name="Table Theme" w:semiHidden="1" w:unhideWhenUsed="1"/>
@@ -11316,10 +12782,6 @@
     <w:lsdException w:name="List Table 5 Dark Accent 6" w:uiPriority="50"/>
     <w:lsdException w:name="List Table 6 Colorful Accent 6" w:uiPriority="51"/>
     <w:lsdException w:name="List Table 7 Colorful Accent 6" w:uiPriority="52"/>
-    <w:lsdException w:name="Mention" w:semiHidden="1" w:unhideWhenUsed="1"/>
-    <w:lsdException w:name="Smart Hyperlink" w:semiHidden="1" w:unhideWhenUsed="1"/>
-    <w:lsdException w:name="Hashtag" w:semiHidden="1" w:unhideWhenUsed="1"/>
-    <w:lsdException w:name="Unresolved Mention" w:semiHidden="1" w:unhideWhenUsed="1"/>
   </w:latentStyles>
   <w:style w:type="paragraph" w:default="1" w:styleId="Normal">
     <w:name w:val="Normal"/>
@@ -12675,7 +14137,7 @@
 
 <file path=customXml/item1.xml><?xml version="1.0" encoding="utf-8"?>
 <CoverPageProperties xmlns="http://schemas.microsoft.com/office/2006/coverPageProps">
-  <PublishDate>2018-04-13T00:00:00</PublishDate>
+  <PublishDate>27 de abril de 2018</PublishDate>
   <Abstract/>
   <CompanyAddress/>
   <CompanyPhone/>
@@ -12697,7 +14159,7 @@
 </file>
 
 <file path=customXml/itemProps2.xml><?xml version="1.0" encoding="utf-8"?>
-<ds:datastoreItem xmlns:ds="http://schemas.openxmlformats.org/officeDocument/2006/customXml" ds:itemID="{6BDFAD79-B7AB-4AC7-9BA6-7BBC71887B5B}">
+<ds:datastoreItem xmlns:ds="http://schemas.openxmlformats.org/officeDocument/2006/customXml" ds:itemID="{F39BB065-DD06-4B9C-A4BB-BA3EC5DBB059}">
   <ds:schemaRefs>
     <ds:schemaRef ds:uri="http://schemas.openxmlformats.org/officeDocument/2006/bibliography"/>
   </ds:schemaRefs>

</xml_diff>